<commit_message>
Updated project plan with some new possible technologies.
</commit_message>
<xml_diff>
--- a/Documentation/Project plan.docx
+++ b/Documentation/Project plan.docx
@@ -1,6 +1,6 @@
 
 <file path=word/document.xml><?xml version="1.0" encoding="utf-8"?>
-<w:document xmlns:wpc="http://schemas.microsoft.com/office/word/2010/wordprocessingCanvas" xmlns:cx="http://schemas.microsoft.com/office/drawing/2014/chartex" xmlns:cx1="http://schemas.microsoft.com/office/drawing/2015/9/8/chartex" xmlns:cx2="http://schemas.microsoft.com/office/drawing/2015/10/21/chartex" xmlns:cx3="http://schemas.microsoft.com/office/drawing/2016/5/9/chartex" xmlns:cx4="http://schemas.microsoft.com/office/drawing/2016/5/10/chartex" xmlns:cx5="http://schemas.microsoft.com/office/drawing/2016/5/11/chartex" xmlns:cx6="http://schemas.microsoft.com/office/drawing/2016/5/12/chartex" xmlns:cx7="http://schemas.microsoft.com/office/drawing/2016/5/13/chartex" xmlns:cx8="http://schemas.microsoft.com/office/drawing/2016/5/14/chartex" xmlns:mc="http://schemas.openxmlformats.org/markup-compatibility/2006" xmlns:aink="http://schemas.microsoft.com/office/drawing/2016/ink" xmlns:am3d="http://schemas.microsoft.com/office/drawing/2017/model3d" xmlns:o="urn:schemas-microsoft-com:office:office" xmlns:oel="http://schemas.microsoft.com/office/2019/extlst" xmlns:r="http://schemas.openxmlformats.org/officeDocument/2006/relationships" xmlns:m="http://schemas.openxmlformats.org/officeDocument/2006/math" xmlns:v="urn:schemas-microsoft-com:vml" xmlns:wp14="http://schemas.microsoft.com/office/word/2010/wordprocessingDrawing" xmlns:wp="http://schemas.openxmlformats.org/drawingml/2006/wordprocessingDrawing" xmlns:w10="urn:schemas-microsoft-com:office:word" xmlns:w="http://schemas.openxmlformats.org/wordprocessingml/2006/main" xmlns:w14="http://schemas.microsoft.com/office/word/2010/wordml" xmlns:w15="http://schemas.microsoft.com/office/word/2012/wordml" xmlns:w16cex="http://schemas.microsoft.com/office/word/2018/wordml/cex" xmlns:w16cid="http://schemas.microsoft.com/office/word/2016/wordml/cid" xmlns:w16="http://schemas.microsoft.com/office/word/2018/wordml" xmlns:w16du="http://schemas.microsoft.com/office/word/2023/wordml/word16du" xmlns:w16sdtdh="http://schemas.microsoft.com/office/word/2020/wordml/sdtdatahash" xmlns:w16sdtfl="http://schemas.microsoft.com/office/word/2024/wordml/sdtformatlock" xmlns:w16se="http://schemas.microsoft.com/office/word/2015/wordml/symex" xmlns:wpg="http://schemas.microsoft.com/office/word/2010/wordprocessingGroup" xmlns:wpi="http://schemas.microsoft.com/office/word/2010/wordprocessingInk" xmlns:wne="http://schemas.microsoft.com/office/word/2006/wordml" xmlns:wps="http://schemas.microsoft.com/office/word/2010/wordprocessingShape" mc:Ignorable="w14 w15 w16se w16cid w16 w16cex w16sdtdh w16sdtfl w16du wp14">
+<w:document xmlns:wpc="http://schemas.microsoft.com/office/word/2010/wordprocessingCanvas" xmlns:cx="http://schemas.microsoft.com/office/drawing/2014/chartex" xmlns:cx1="http://schemas.microsoft.com/office/drawing/2015/9/8/chartex" xmlns:cx2="http://schemas.microsoft.com/office/drawing/2015/10/21/chartex" xmlns:cx3="http://schemas.microsoft.com/office/drawing/2016/5/9/chartex" xmlns:cx4="http://schemas.microsoft.com/office/drawing/2016/5/10/chartex" xmlns:cx5="http://schemas.microsoft.com/office/drawing/2016/5/11/chartex" xmlns:cx6="http://schemas.microsoft.com/office/drawing/2016/5/12/chartex" xmlns:cx7="http://schemas.microsoft.com/office/drawing/2016/5/13/chartex" xmlns:cx8="http://schemas.microsoft.com/office/drawing/2016/5/14/chartex" xmlns:mc="http://schemas.openxmlformats.org/markup-compatibility/2006" xmlns:aink="http://schemas.microsoft.com/office/drawing/2016/ink" xmlns:am3d="http://schemas.microsoft.com/office/drawing/2017/model3d" xmlns:o="urn:schemas-microsoft-com:office:office" xmlns:oel="http://schemas.microsoft.com/office/2019/extlst" xmlns:r="http://schemas.openxmlformats.org/officeDocument/2006/relationships" xmlns:m="http://schemas.openxmlformats.org/officeDocument/2006/math" xmlns:v="urn:schemas-microsoft-com:vml" xmlns:wp14="http://schemas.microsoft.com/office/word/2010/wordprocessingDrawing" xmlns:wp="http://schemas.openxmlformats.org/drawingml/2006/wordprocessingDrawing" xmlns:w10="urn:schemas-microsoft-com:office:word" xmlns:w="http://schemas.openxmlformats.org/wordprocessingml/2006/main" xmlns:w14="http://schemas.microsoft.com/office/word/2010/wordml" xmlns:w15="http://schemas.microsoft.com/office/word/2012/wordml" xmlns:w16cex="http://schemas.microsoft.com/office/word/2018/wordml/cex" xmlns:w16cid="http://schemas.microsoft.com/office/word/2016/wordml/cid" xmlns:w16="http://schemas.microsoft.com/office/word/2018/wordml" xmlns:w16du="http://schemas.microsoft.com/office/word/2023/wordml/word16du" xmlns:w16sdtdh="http://schemas.microsoft.com/office/word/2020/wordml/sdtdatahash" xmlns:w16sdtfl="http://schemas.microsoft.com/office/word/2024/wordml/sdtformatlock" xmlns:w16se="http://schemas.microsoft.com/office/word/2015/wordml/symex" xmlns:wpg="http://schemas.microsoft.com/office/word/2010/wordprocessingGroup" xmlns:wpi="http://schemas.microsoft.com/office/word/2010/wordprocessingInk" xmlns:wne="http://schemas.microsoft.com/office/word/2006/wordml" xmlns:wps="http://schemas.microsoft.com/office/word/2010/wordprocessingShape" xmlns:a="http://schemas.openxmlformats.org/drawingml/2006/main" xmlns:a16="http://schemas.microsoft.com/office/drawing/2014/main" xmlns:adec="http://schemas.microsoft.com/office/drawing/2017/decorative" xmlns:pic="http://schemas.openxmlformats.org/drawingml/2006/picture" xmlns:a14="http://schemas.microsoft.com/office/drawing/2010/main" mc:Ignorable="w14 w15 w16se w16cid w16 w16cex w16sdtdh w16sdtfl w16du wp14">
   <w:body>
     <w:p>
       <w:pPr>
@@ -528,12 +528,13 @@
           <w:b/>
           <w:bCs/>
         </w:rPr>
+        <w:lastRenderedPageBreak/>
         <w:t>CONTENTS</w:t>
       </w:r>
     </w:p>
     <w:p>
       <w:pPr>
-        <w:pStyle w:val="TOC1"/>
+        <w:pStyle w:val="Sisluet1"/>
         <w:rPr>
           <w:rFonts w:asciiTheme="minorHAnsi" w:hAnsiTheme="minorHAnsi"/>
           <w:b w:val="0"/>
@@ -553,10 +554,10 @@
       <w:r>
         <w:fldChar w:fldCharType="separate"/>
       </w:r>
-      <w:hyperlink w:anchor="_Toc220319139" w:history="1">
-        <w:r>
-          <w:rPr>
-            <w:rStyle w:val="Hyperlink"/>
+      <w:hyperlink w:history="1" w:anchor="_Toc220319139">
+        <w:r>
+          <w:rPr>
+            <w:rStyle w:val="Hyperlinkki"/>
           </w:rPr>
           <w:t>1</w:t>
         </w:r>
@@ -574,7 +575,7 @@
         </w:r>
         <w:r>
           <w:rPr>
-            <w:rStyle w:val="Hyperlink"/>
+            <w:rStyle w:val="Hyperlinkki"/>
           </w:rPr>
           <w:t>INTRODUCTION</w:t>
         </w:r>
@@ -623,7 +624,7 @@
     </w:p>
     <w:p>
       <w:pPr>
-        <w:pStyle w:val="TOC1"/>
+        <w:pStyle w:val="Sisluet1"/>
         <w:rPr>
           <w:rFonts w:asciiTheme="minorHAnsi" w:hAnsiTheme="minorHAnsi"/>
           <w:b w:val="0"/>
@@ -634,10 +635,10 @@
           <w14:ligatures w14:val="standardContextual"/>
         </w:rPr>
       </w:pPr>
-      <w:hyperlink w:anchor="_Toc220319140" w:history="1">
-        <w:r>
-          <w:rPr>
-            <w:rStyle w:val="Hyperlink"/>
+      <w:hyperlink w:history="1" w:anchor="_Toc220319140">
+        <w:r>
+          <w:rPr>
+            <w:rStyle w:val="Hyperlinkki"/>
           </w:rPr>
           <w:t>2</w:t>
         </w:r>
@@ -655,7 +656,7 @@
         </w:r>
         <w:r>
           <w:rPr>
-            <w:rStyle w:val="Hyperlink"/>
+            <w:rStyle w:val="Hyperlinkki"/>
           </w:rPr>
           <w:t>Team formation</w:t>
         </w:r>
@@ -704,7 +705,7 @@
     </w:p>
     <w:p>
       <w:pPr>
-        <w:pStyle w:val="TOC2"/>
+        <w:pStyle w:val="Sisluet2"/>
         <w:rPr>
           <w:rFonts w:asciiTheme="minorHAnsi" w:hAnsiTheme="minorHAnsi"/>
           <w:b w:val="0"/>
@@ -715,10 +716,10 @@
           <w14:ligatures w14:val="standardContextual"/>
         </w:rPr>
       </w:pPr>
-      <w:hyperlink w:anchor="_Toc220319141" w:history="1">
-        <w:r>
-          <w:rPr>
-            <w:rStyle w:val="Hyperlink"/>
+      <w:hyperlink w:history="1" w:anchor="_Toc220319141">
+        <w:r>
+          <w:rPr>
+            <w:rStyle w:val="Hyperlinkki"/>
             <w:noProof/>
             <w:lang w:val="fi-FI"/>
           </w:rPr>
@@ -738,7 +739,7 @@
         </w:r>
         <w:r>
           <w:rPr>
-            <w:rStyle w:val="Hyperlink"/>
+            <w:rStyle w:val="Hyperlinkki"/>
             <w:noProof/>
             <w:lang w:val="fi-FI"/>
           </w:rPr>
@@ -796,7 +797,7 @@
     </w:p>
     <w:p>
       <w:pPr>
-        <w:pStyle w:val="TOC2"/>
+        <w:pStyle w:val="Sisluet2"/>
         <w:rPr>
           <w:rFonts w:asciiTheme="minorHAnsi" w:hAnsiTheme="minorHAnsi"/>
           <w:b w:val="0"/>
@@ -807,10 +808,10 @@
           <w14:ligatures w14:val="standardContextual"/>
         </w:rPr>
       </w:pPr>
-      <w:hyperlink w:anchor="_Toc220319142" w:history="1">
-        <w:r>
-          <w:rPr>
-            <w:rStyle w:val="Hyperlink"/>
+      <w:hyperlink w:history="1" w:anchor="_Toc220319142">
+        <w:r>
+          <w:rPr>
+            <w:rStyle w:val="Hyperlinkki"/>
             <w:noProof/>
             <w:lang w:val="fi-FI"/>
           </w:rPr>
@@ -830,7 +831,7 @@
         </w:r>
         <w:r>
           <w:rPr>
-            <w:rStyle w:val="Hyperlink"/>
+            <w:rStyle w:val="Hyperlinkki"/>
             <w:noProof/>
             <w:lang w:val="fi-FI"/>
           </w:rPr>
@@ -888,7 +889,7 @@
     </w:p>
     <w:p>
       <w:pPr>
-        <w:pStyle w:val="TOC1"/>
+        <w:pStyle w:val="Sisluet1"/>
         <w:rPr>
           <w:rFonts w:asciiTheme="minorHAnsi" w:hAnsiTheme="minorHAnsi"/>
           <w:b w:val="0"/>
@@ -899,10 +900,10 @@
           <w14:ligatures w14:val="standardContextual"/>
         </w:rPr>
       </w:pPr>
-      <w:hyperlink w:anchor="_Toc220319143" w:history="1">
-        <w:r>
-          <w:rPr>
-            <w:rStyle w:val="Hyperlink"/>
+      <w:hyperlink w:history="1" w:anchor="_Toc220319143">
+        <w:r>
+          <w:rPr>
+            <w:rStyle w:val="Hyperlinkki"/>
           </w:rPr>
           <w:t>3</w:t>
         </w:r>
@@ -920,7 +921,7 @@
         </w:r>
         <w:r>
           <w:rPr>
-            <w:rStyle w:val="Hyperlink"/>
+            <w:rStyle w:val="Hyperlinkki"/>
           </w:rPr>
           <w:t>PROJECT DESIGN</w:t>
         </w:r>
@@ -969,7 +970,7 @@
     </w:p>
     <w:p>
       <w:pPr>
-        <w:pStyle w:val="TOC2"/>
+        <w:pStyle w:val="Sisluet2"/>
         <w:rPr>
           <w:rFonts w:asciiTheme="minorHAnsi" w:hAnsiTheme="minorHAnsi"/>
           <w:b w:val="0"/>
@@ -980,10 +981,10 @@
           <w14:ligatures w14:val="standardContextual"/>
         </w:rPr>
       </w:pPr>
-      <w:hyperlink w:anchor="_Toc220319144" w:history="1">
-        <w:r>
-          <w:rPr>
-            <w:rStyle w:val="Hyperlink"/>
+      <w:hyperlink w:history="1" w:anchor="_Toc220319144">
+        <w:r>
+          <w:rPr>
+            <w:rStyle w:val="Hyperlinkki"/>
             <w:noProof/>
           </w:rPr>
           <w:t>3.1</w:t>
@@ -1002,7 +1003,7 @@
         </w:r>
         <w:r>
           <w:rPr>
-            <w:rStyle w:val="Hyperlink"/>
+            <w:rStyle w:val="Hyperlinkki"/>
             <w:noProof/>
           </w:rPr>
           <w:t>Technologies</w:t>
@@ -1059,7 +1060,7 @@
     </w:p>
     <w:p>
       <w:pPr>
-        <w:pStyle w:val="TOC2"/>
+        <w:pStyle w:val="Sisluet2"/>
         <w:rPr>
           <w:rFonts w:asciiTheme="minorHAnsi" w:hAnsiTheme="minorHAnsi"/>
           <w:b w:val="0"/>
@@ -1070,10 +1071,10 @@
           <w14:ligatures w14:val="standardContextual"/>
         </w:rPr>
       </w:pPr>
-      <w:hyperlink w:anchor="_Toc220319145" w:history="1">
-        <w:r>
-          <w:rPr>
-            <w:rStyle w:val="Hyperlink"/>
+      <w:hyperlink w:history="1" w:anchor="_Toc220319145">
+        <w:r>
+          <w:rPr>
+            <w:rStyle w:val="Hyperlinkki"/>
             <w:noProof/>
           </w:rPr>
           <w:t>3.2</w:t>
@@ -1092,7 +1093,7 @@
         </w:r>
         <w:r>
           <w:rPr>
-            <w:rStyle w:val="Hyperlink"/>
+            <w:rStyle w:val="Hyperlinkki"/>
             <w:noProof/>
           </w:rPr>
           <w:t>Architecture</w:t>
@@ -1149,7 +1150,7 @@
     </w:p>
     <w:p>
       <w:pPr>
-        <w:pStyle w:val="TOC3"/>
+        <w:pStyle w:val="Sisluet3"/>
         <w:rPr>
           <w:rFonts w:asciiTheme="minorHAnsi" w:hAnsiTheme="minorHAnsi"/>
           <w:b w:val="0"/>
@@ -1160,10 +1161,10 @@
           <w14:ligatures w14:val="standardContextual"/>
         </w:rPr>
       </w:pPr>
-      <w:hyperlink w:anchor="_Toc220319146" w:history="1">
-        <w:r>
-          <w:rPr>
-            <w:rStyle w:val="Hyperlink"/>
+      <w:hyperlink w:history="1" w:anchor="_Toc220319146">
+        <w:r>
+          <w:rPr>
+            <w:rStyle w:val="Hyperlinkki"/>
             <w:noProof/>
           </w:rPr>
           <w:t>3.2.1</w:t>
@@ -1182,7 +1183,7 @@
         </w:r>
         <w:r>
           <w:rPr>
-            <w:rStyle w:val="Hyperlink"/>
+            <w:rStyle w:val="Hyperlinkki"/>
             <w:noProof/>
           </w:rPr>
           <w:t>Overall architecture</w:t>
@@ -1239,7 +1240,7 @@
     </w:p>
     <w:p>
       <w:pPr>
-        <w:pStyle w:val="TOC3"/>
+        <w:pStyle w:val="Sisluet3"/>
         <w:rPr>
           <w:rFonts w:asciiTheme="minorHAnsi" w:hAnsiTheme="minorHAnsi"/>
           <w:b w:val="0"/>
@@ -1250,10 +1251,10 @@
           <w14:ligatures w14:val="standardContextual"/>
         </w:rPr>
       </w:pPr>
-      <w:hyperlink w:anchor="_Toc220319147" w:history="1">
-        <w:r>
-          <w:rPr>
-            <w:rStyle w:val="Hyperlink"/>
+      <w:hyperlink w:history="1" w:anchor="_Toc220319147">
+        <w:r>
+          <w:rPr>
+            <w:rStyle w:val="Hyperlinkki"/>
             <w:noProof/>
             <w:lang w:eastAsia="zh-CN"/>
           </w:rPr>
@@ -1273,7 +1274,7 @@
         </w:r>
         <w:r>
           <w:rPr>
-            <w:rStyle w:val="Hyperlink"/>
+            <w:rStyle w:val="Hyperlinkki"/>
             <w:noProof/>
             <w:lang w:eastAsia="zh-CN"/>
           </w:rPr>
@@ -1331,7 +1332,7 @@
     </w:p>
     <w:p>
       <w:pPr>
-        <w:pStyle w:val="TOC3"/>
+        <w:pStyle w:val="Sisluet3"/>
         <w:rPr>
           <w:rFonts w:asciiTheme="minorHAnsi" w:hAnsiTheme="minorHAnsi"/>
           <w:b w:val="0"/>
@@ -1342,10 +1343,10 @@
           <w14:ligatures w14:val="standardContextual"/>
         </w:rPr>
       </w:pPr>
-      <w:hyperlink w:anchor="_Toc220319148" w:history="1">
-        <w:r>
-          <w:rPr>
-            <w:rStyle w:val="Hyperlink"/>
+      <w:hyperlink w:history="1" w:anchor="_Toc220319148">
+        <w:r>
+          <w:rPr>
+            <w:rStyle w:val="Hyperlinkki"/>
             <w:noProof/>
           </w:rPr>
           <w:t>3.2.3</w:t>
@@ -1364,7 +1365,7 @@
         </w:r>
         <w:r>
           <w:rPr>
-            <w:rStyle w:val="Hyperlink"/>
+            <w:rStyle w:val="Hyperlinkki"/>
             <w:noProof/>
           </w:rPr>
           <w:t>Backend server</w:t>
@@ -1421,7 +1422,7 @@
     </w:p>
     <w:p>
       <w:pPr>
-        <w:pStyle w:val="TOC3"/>
+        <w:pStyle w:val="Sisluet3"/>
         <w:rPr>
           <w:rFonts w:asciiTheme="minorHAnsi" w:hAnsiTheme="minorHAnsi"/>
           <w:b w:val="0"/>
@@ -1432,10 +1433,10 @@
           <w14:ligatures w14:val="standardContextual"/>
         </w:rPr>
       </w:pPr>
-      <w:hyperlink w:anchor="_Toc220319149" w:history="1">
-        <w:r>
-          <w:rPr>
-            <w:rStyle w:val="Hyperlink"/>
+      <w:hyperlink w:history="1" w:anchor="_Toc220319149">
+        <w:r>
+          <w:rPr>
+            <w:rStyle w:val="Hyperlinkki"/>
             <w:noProof/>
           </w:rPr>
           <w:t>3.2.4</w:t>
@@ -1454,7 +1455,7 @@
         </w:r>
         <w:r>
           <w:rPr>
-            <w:rStyle w:val="Hyperlink"/>
+            <w:rStyle w:val="Hyperlinkki"/>
             <w:noProof/>
           </w:rPr>
           <w:t>Database structure</w:t>
@@ -1511,7 +1512,7 @@
     </w:p>
     <w:p>
       <w:pPr>
-        <w:pStyle w:val="TOC3"/>
+        <w:pStyle w:val="Sisluet3"/>
         <w:rPr>
           <w:rFonts w:asciiTheme="minorHAnsi" w:hAnsiTheme="minorHAnsi"/>
           <w:b w:val="0"/>
@@ -1522,10 +1523,10 @@
           <w14:ligatures w14:val="standardContextual"/>
         </w:rPr>
       </w:pPr>
-      <w:hyperlink w:anchor="_Toc220319150" w:history="1">
-        <w:r>
-          <w:rPr>
-            <w:rStyle w:val="Hyperlink"/>
+      <w:hyperlink w:history="1" w:anchor="_Toc220319150">
+        <w:r>
+          <w:rPr>
+            <w:rStyle w:val="Hyperlinkki"/>
             <w:noProof/>
           </w:rPr>
           <w:t>3.2.5</w:t>
@@ -1544,7 +1545,7 @@
         </w:r>
         <w:r>
           <w:rPr>
-            <w:rStyle w:val="Hyperlink"/>
+            <w:rStyle w:val="Hyperlinkki"/>
             <w:noProof/>
           </w:rPr>
           <w:t>Data flow example</w:t>
@@ -1601,7 +1602,7 @@
     </w:p>
     <w:p>
       <w:pPr>
-        <w:pStyle w:val="TOC2"/>
+        <w:pStyle w:val="Sisluet2"/>
         <w:rPr>
           <w:rFonts w:asciiTheme="minorHAnsi" w:hAnsiTheme="minorHAnsi"/>
           <w:b w:val="0"/>
@@ -1612,10 +1613,10 @@
           <w14:ligatures w14:val="standardContextual"/>
         </w:rPr>
       </w:pPr>
-      <w:hyperlink w:anchor="_Toc220319151" w:history="1">
-        <w:r>
-          <w:rPr>
-            <w:rStyle w:val="Hyperlink"/>
+      <w:hyperlink w:history="1" w:anchor="_Toc220319151">
+        <w:r>
+          <w:rPr>
+            <w:rStyle w:val="Hyperlinkki"/>
             <w:noProof/>
           </w:rPr>
           <w:t>3.3</w:t>
@@ -1634,7 +1635,7 @@
         </w:r>
         <w:r>
           <w:rPr>
-            <w:rStyle w:val="Hyperlink"/>
+            <w:rStyle w:val="Hyperlinkki"/>
             <w:noProof/>
           </w:rPr>
           <w:t>Functionalities</w:t>
@@ -1691,7 +1692,7 @@
     </w:p>
     <w:p>
       <w:pPr>
-        <w:pStyle w:val="TOC3"/>
+        <w:pStyle w:val="Sisluet3"/>
         <w:rPr>
           <w:rFonts w:asciiTheme="minorHAnsi" w:hAnsiTheme="minorHAnsi"/>
           <w:b w:val="0"/>
@@ -1702,10 +1703,10 @@
           <w14:ligatures w14:val="standardContextual"/>
         </w:rPr>
       </w:pPr>
-      <w:hyperlink w:anchor="_Toc220319152" w:history="1">
-        <w:r>
-          <w:rPr>
-            <w:rStyle w:val="Hyperlink"/>
+      <w:hyperlink w:history="1" w:anchor="_Toc220319152">
+        <w:r>
+          <w:rPr>
+            <w:rStyle w:val="Hyperlinkki"/>
             <w:noProof/>
             <w:lang w:val="fi-FI" w:eastAsia="zh-CN"/>
           </w:rPr>
@@ -1725,7 +1726,7 @@
         </w:r>
         <w:r>
           <w:rPr>
-            <w:rStyle w:val="Hyperlink"/>
+            <w:rStyle w:val="Hyperlinkki"/>
             <w:noProof/>
             <w:lang w:eastAsia="zh-CN"/>
           </w:rPr>
@@ -1733,7 +1734,7 @@
         </w:r>
         <w:r>
           <w:rPr>
-            <w:rStyle w:val="Hyperlink"/>
+            <w:rStyle w:val="Hyperlinkki"/>
             <w:noProof/>
             <w:lang w:val="fi-FI" w:eastAsia="zh-CN"/>
           </w:rPr>
@@ -1791,7 +1792,7 @@
     </w:p>
     <w:p>
       <w:pPr>
-        <w:pStyle w:val="TOC3"/>
+        <w:pStyle w:val="Sisluet3"/>
         <w:rPr>
           <w:rFonts w:asciiTheme="minorHAnsi" w:hAnsiTheme="minorHAnsi"/>
           <w:b w:val="0"/>
@@ -1802,10 +1803,10 @@
           <w14:ligatures w14:val="standardContextual"/>
         </w:rPr>
       </w:pPr>
-      <w:hyperlink w:anchor="_Toc220319153" w:history="1">
-        <w:r>
-          <w:rPr>
-            <w:rStyle w:val="Hyperlink"/>
+      <w:hyperlink w:history="1" w:anchor="_Toc220319153">
+        <w:r>
+          <w:rPr>
+            <w:rStyle w:val="Hyperlinkki"/>
             <w:noProof/>
             <w:lang w:eastAsia="zh-CN"/>
           </w:rPr>
@@ -1825,7 +1826,7 @@
         </w:r>
         <w:r>
           <w:rPr>
-            <w:rStyle w:val="Hyperlink"/>
+            <w:rStyle w:val="Hyperlinkki"/>
             <w:noProof/>
             <w:lang w:eastAsia="zh-CN"/>
           </w:rPr>
@@ -1883,7 +1884,7 @@
     </w:p>
     <w:p>
       <w:pPr>
-        <w:pStyle w:val="TOC3"/>
+        <w:pStyle w:val="Sisluet3"/>
         <w:rPr>
           <w:rFonts w:asciiTheme="minorHAnsi" w:hAnsiTheme="minorHAnsi"/>
           <w:b w:val="0"/>
@@ -1894,10 +1895,10 @@
           <w14:ligatures w14:val="standardContextual"/>
         </w:rPr>
       </w:pPr>
-      <w:hyperlink w:anchor="_Toc220319154" w:history="1">
-        <w:r>
-          <w:rPr>
-            <w:rStyle w:val="Hyperlink"/>
+      <w:hyperlink w:history="1" w:anchor="_Toc220319154">
+        <w:r>
+          <w:rPr>
+            <w:rStyle w:val="Hyperlinkki"/>
             <w:noProof/>
             <w:lang w:eastAsia="zh-CN"/>
           </w:rPr>
@@ -1917,7 +1918,7 @@
         </w:r>
         <w:r>
           <w:rPr>
-            <w:rStyle w:val="Hyperlink"/>
+            <w:rStyle w:val="Hyperlinkki"/>
             <w:noProof/>
             <w:lang w:eastAsia="zh-CN"/>
           </w:rPr>
@@ -1975,7 +1976,7 @@
     </w:p>
     <w:p>
       <w:pPr>
-        <w:pStyle w:val="TOC1"/>
+        <w:pStyle w:val="Sisluet1"/>
         <w:rPr>
           <w:rFonts w:asciiTheme="minorHAnsi" w:hAnsiTheme="minorHAnsi"/>
           <w:b w:val="0"/>
@@ -1986,10 +1987,10 @@
           <w14:ligatures w14:val="standardContextual"/>
         </w:rPr>
       </w:pPr>
-      <w:hyperlink w:anchor="_Toc220319155" w:history="1">
-        <w:r>
-          <w:rPr>
-            <w:rStyle w:val="Hyperlink"/>
+      <w:hyperlink w:history="1" w:anchor="_Toc220319155">
+        <w:r>
+          <w:rPr>
+            <w:rStyle w:val="Hyperlinkki"/>
           </w:rPr>
           <w:t>4</w:t>
         </w:r>
@@ -2007,14 +2008,14 @@
         </w:r>
         <w:r>
           <w:rPr>
-            <w:rStyle w:val="Hyperlink"/>
+            <w:rStyle w:val="Hyperlinkki"/>
             <w:lang w:eastAsia="zh-CN"/>
           </w:rPr>
           <w:t>Pr</w:t>
         </w:r>
         <w:r>
           <w:rPr>
-            <w:rStyle w:val="Hyperlink"/>
+            <w:rStyle w:val="Hyperlinkki"/>
             <w:lang w:val="fi-FI" w:eastAsia="zh-CN"/>
           </w:rPr>
           <w:t>ogress control</w:t>
@@ -2064,7 +2065,7 @@
     </w:p>
     <w:p>
       <w:pPr>
-        <w:pStyle w:val="TOC2"/>
+        <w:pStyle w:val="Sisluet2"/>
         <w:rPr>
           <w:rFonts w:asciiTheme="minorHAnsi" w:hAnsiTheme="minorHAnsi"/>
           <w:b w:val="0"/>
@@ -2075,10 +2076,10 @@
           <w14:ligatures w14:val="standardContextual"/>
         </w:rPr>
       </w:pPr>
-      <w:hyperlink w:anchor="_Toc220319156" w:history="1">
-        <w:r>
-          <w:rPr>
-            <w:rStyle w:val="Hyperlink"/>
+      <w:hyperlink w:history="1" w:anchor="_Toc220319156">
+        <w:r>
+          <w:rPr>
+            <w:rStyle w:val="Hyperlinkki"/>
             <w:noProof/>
           </w:rPr>
           <w:t>4.1</w:t>
@@ -2097,7 +2098,7 @@
         </w:r>
         <w:r>
           <w:rPr>
-            <w:rStyle w:val="Hyperlink"/>
+            <w:rStyle w:val="Hyperlinkki"/>
             <w:noProof/>
           </w:rPr>
           <w:t>Resourcing</w:t>
@@ -2154,7 +2155,7 @@
     </w:p>
     <w:p>
       <w:pPr>
-        <w:pStyle w:val="TOC2"/>
+        <w:pStyle w:val="Sisluet2"/>
         <w:rPr>
           <w:rFonts w:asciiTheme="minorHAnsi" w:hAnsiTheme="minorHAnsi"/>
           <w:b w:val="0"/>
@@ -2165,10 +2166,10 @@
           <w14:ligatures w14:val="standardContextual"/>
         </w:rPr>
       </w:pPr>
-      <w:hyperlink w:anchor="_Toc220319157" w:history="1">
-        <w:r>
-          <w:rPr>
-            <w:rStyle w:val="Hyperlink"/>
+      <w:hyperlink w:history="1" w:anchor="_Toc220319157">
+        <w:r>
+          <w:rPr>
+            <w:rStyle w:val="Hyperlinkki"/>
             <w:noProof/>
           </w:rPr>
           <w:t>4.2</w:t>
@@ -2187,7 +2188,7 @@
         </w:r>
         <w:r>
           <w:rPr>
-            <w:rStyle w:val="Hyperlink"/>
+            <w:rStyle w:val="Hyperlinkki"/>
             <w:noProof/>
           </w:rPr>
           <w:t>Preliminary schedule</w:t>
@@ -2244,7 +2245,7 @@
     </w:p>
     <w:p>
       <w:pPr>
-        <w:pStyle w:val="TOC2"/>
+        <w:pStyle w:val="Sisluet2"/>
         <w:rPr>
           <w:rFonts w:asciiTheme="minorHAnsi" w:hAnsiTheme="minorHAnsi"/>
           <w:b w:val="0"/>
@@ -2255,10 +2256,10 @@
           <w14:ligatures w14:val="standardContextual"/>
         </w:rPr>
       </w:pPr>
-      <w:hyperlink w:anchor="_Toc220319158" w:history="1">
-        <w:r>
-          <w:rPr>
-            <w:rStyle w:val="Hyperlink"/>
+      <w:hyperlink w:history="1" w:anchor="_Toc220319158">
+        <w:r>
+          <w:rPr>
+            <w:rStyle w:val="Hyperlinkki"/>
             <w:noProof/>
           </w:rPr>
           <w:t>4.3</w:t>
@@ -2277,7 +2278,7 @@
         </w:r>
         <w:r>
           <w:rPr>
-            <w:rStyle w:val="Hyperlink"/>
+            <w:rStyle w:val="Hyperlinkki"/>
             <w:noProof/>
           </w:rPr>
           <w:t>Project monitoring</w:t>
@@ -2334,7 +2335,7 @@
     </w:p>
     <w:p>
       <w:pPr>
-        <w:pStyle w:val="TOC2"/>
+        <w:pStyle w:val="Sisluet2"/>
         <w:tabs>
           <w:tab w:val="clear" w:pos="9911"/>
           <w:tab w:val="left" w:pos="720"/>
@@ -2355,7 +2356,7 @@
         </w:rPr>
         <w:sectPr>
           <w:headerReference w:type="default" r:id="rId8"/>
-          <w:pgSz w:w="11906" w:h="16838" w:code="9"/>
+          <w:pgSz w:w="11906" w:h="16838" w:orient="portrait" w:code="9"/>
           <w:pgMar w:top="1418" w:right="851" w:bottom="1418" w:left="1134" w:header="709" w:footer="709" w:gutter="0"/>
           <w:cols w:space="708"/>
           <w:docGrid w:linePitch="360"/>
@@ -2364,10 +2365,11 @@
     </w:p>
     <w:p>
       <w:pPr>
-        <w:pStyle w:val="Heading1"/>
-      </w:pPr>
-      <w:bookmarkStart w:id="0" w:name="_Toc220319139"/>
-      <w:r>
+        <w:pStyle w:val="Otsikko1"/>
+      </w:pPr>
+      <w:bookmarkStart w:name="_Toc220319139" w:id="0"/>
+      <w:r>
+        <w:lastRenderedPageBreak/>
         <w:t>INTRODUCTION</w:t>
       </w:r>
       <w:bookmarkEnd w:id="0"/>
@@ -2445,10 +2447,11 @@
     </w:p>
     <w:p>
       <w:pPr>
-        <w:pStyle w:val="Heading1"/>
-      </w:pPr>
-      <w:bookmarkStart w:id="1" w:name="_Toc220319140"/>
-      <w:r>
+        <w:pStyle w:val="Otsikko1"/>
+      </w:pPr>
+      <w:bookmarkStart w:name="_Toc220319140" w:id="1"/>
+      <w:r>
+        <w:lastRenderedPageBreak/>
         <w:t>Team formation</w:t>
       </w:r>
       <w:bookmarkEnd w:id="1"/>
@@ -2472,12 +2475,12 @@
     </w:p>
     <w:p>
       <w:pPr>
-        <w:pStyle w:val="Heading2"/>
+        <w:pStyle w:val="Otsikko2"/>
         <w:rPr>
           <w:lang w:val="fi-FI"/>
         </w:rPr>
       </w:pPr>
-      <w:bookmarkStart w:id="2" w:name="_Toc220319141"/>
+      <w:bookmarkStart w:name="_Toc220319141" w:id="2"/>
       <w:r>
         <w:rPr>
           <w:lang w:val="fi-FI"/>
@@ -2643,12 +2646,12 @@
     </w:p>
     <w:p>
       <w:pPr>
-        <w:pStyle w:val="Heading2"/>
+        <w:pStyle w:val="Otsikko2"/>
         <w:rPr>
           <w:lang w:val="fi-FI"/>
         </w:rPr>
       </w:pPr>
-      <w:bookmarkStart w:id="3" w:name="_Toc220319142"/>
+      <w:bookmarkStart w:name="_Toc220319142" w:id="3"/>
       <w:r>
         <w:rPr>
           <w:lang w:val="fi-FI"/>
@@ -2697,7 +2700,7 @@
     </w:p>
     <w:p>
       <w:pPr>
-        <w:pStyle w:val="ListParagraph"/>
+        <w:pStyle w:val="Luettelokappale"/>
         <w:numPr>
           <w:ilvl w:val="0"/>
           <w:numId w:val="3"/>
@@ -2719,7 +2722,7 @@
     </w:p>
     <w:p>
       <w:pPr>
-        <w:pStyle w:val="ListParagraph"/>
+        <w:pStyle w:val="Luettelokappale"/>
         <w:numPr>
           <w:ilvl w:val="0"/>
           <w:numId w:val="3"/>
@@ -2889,10 +2892,11 @@
     </w:p>
     <w:p>
       <w:pPr>
-        <w:pStyle w:val="Heading1"/>
-      </w:pPr>
-      <w:bookmarkStart w:id="4" w:name="_Toc220319143"/>
-      <w:r>
+        <w:pStyle w:val="Otsikko1"/>
+      </w:pPr>
+      <w:bookmarkStart w:name="_Toc220319143" w:id="4"/>
+      <w:r>
+        <w:lastRenderedPageBreak/>
         <w:t>PROJECT DESIGN</w:t>
       </w:r>
       <w:bookmarkEnd w:id="4"/>
@@ -3127,9 +3131,9 @@
     <w:p/>
     <w:p>
       <w:pPr>
-        <w:pStyle w:val="Heading2"/>
-      </w:pPr>
-      <w:bookmarkStart w:id="5" w:name="_Toc220319144"/>
+        <w:pStyle w:val="Otsikko2"/>
+      </w:pPr>
+      <w:bookmarkStart w:name="_Toc220319144" w:id="5"/>
       <w:r>
         <w:t>Technologies</w:t>
       </w:r>
@@ -3181,7 +3185,7 @@
     </w:p>
     <w:p>
       <w:pPr>
-        <w:pStyle w:val="ListParagraph"/>
+        <w:pStyle w:val="Luettelokappale"/>
         <w:numPr>
           <w:ilvl w:val="0"/>
           <w:numId w:val="5"/>
@@ -3195,7 +3199,7 @@
     </w:p>
     <w:p>
       <w:pPr>
-        <w:pStyle w:val="ListParagraph"/>
+        <w:pStyle w:val="Luettelokappale"/>
         <w:spacing w:line="360" w:lineRule="auto"/>
         <w:ind w:left="0"/>
       </w:pPr>
@@ -3208,14 +3212,14 @@
     </w:p>
     <w:p>
       <w:pPr>
-        <w:pStyle w:val="ListParagraph"/>
+        <w:pStyle w:val="Luettelokappale"/>
         <w:spacing w:line="360" w:lineRule="auto"/>
         <w:ind w:left="360" w:hanging="360"/>
       </w:pPr>
     </w:p>
     <w:p>
       <w:pPr>
-        <w:pStyle w:val="ListParagraph"/>
+        <w:pStyle w:val="Luettelokappale"/>
         <w:numPr>
           <w:ilvl w:val="0"/>
           <w:numId w:val="5"/>
@@ -3230,6 +3234,9 @@
     <w:p>
       <w:pPr>
         <w:spacing w:line="360" w:lineRule="auto"/>
+        <w:rPr>
+          <w:lang w:eastAsia="zh-CN"/>
+        </w:rPr>
       </w:pPr>
       <w:r>
         <w:rPr>
@@ -3252,17 +3259,226 @@
     </w:p>
     <w:p>
       <w:pPr>
-        <w:pStyle w:val="ListParagraph"/>
-        <w:spacing w:line="360" w:lineRule="auto"/>
-        <w:ind w:left="360"/>
-        <w:rPr>
-          <w:lang w:eastAsia="zh-CN"/>
-        </w:rPr>
-      </w:pPr>
-    </w:p>
-    <w:p>
-      <w:pPr>
-        <w:pStyle w:val="ListParagraph"/>
+        <w:pStyle w:val="Luettelokappale"/>
+        <w:numPr>
+          <w:ilvl w:val="0"/>
+          <w:numId w:val="6"/>
+        </w:numPr>
+        <w:spacing w:line="360" w:lineRule="auto"/>
+        <w:ind w:left="720"/>
+        <w:rPr>
+          <w:lang w:eastAsia="zh-CN"/>
+        </w:rPr>
+      </w:pPr>
+      <w:r>
+        <w:rPr>
+          <w:lang w:eastAsia="zh-CN"/>
+        </w:rPr>
+        <w:t>clsx</w:t>
+      </w:r>
+    </w:p>
+    <w:p>
+      <w:pPr>
+        <w:pStyle w:val="Luettelokappale"/>
+        <w:spacing w:line="360" w:lineRule="auto"/>
+        <w:ind w:left="0"/>
+        <w:rPr>
+          <w:lang w:eastAsia="zh-CN"/>
+        </w:rPr>
+      </w:pPr>
+      <w:r>
+        <w:rPr>
+          <w:lang w:eastAsia="zh-CN"/>
+        </w:rPr>
+        <w:t>A React library that can be used for conditional styling (CSS).</w:t>
+      </w:r>
+    </w:p>
+    <w:p>
+      <w:pPr>
+        <w:spacing w:line="360" w:lineRule="auto"/>
+        <w:rPr>
+          <w:lang w:eastAsia="zh-CN"/>
+        </w:rPr>
+      </w:pPr>
+    </w:p>
+    <w:p>
+      <w:pPr>
+        <w:pStyle w:val="Luettelokappale"/>
+        <w:numPr>
+          <w:ilvl w:val="0"/>
+          <w:numId w:val="6"/>
+        </w:numPr>
+        <w:spacing w:line="360" w:lineRule="auto"/>
+        <w:ind w:left="720"/>
+        <w:rPr>
+          <w:lang w:eastAsia="zh-CN"/>
+        </w:rPr>
+      </w:pPr>
+      <w:r>
+        <w:rPr>
+          <w:lang w:eastAsia="zh-CN"/>
+        </w:rPr>
+        <w:t>Next.js</w:t>
+      </w:r>
+    </w:p>
+    <w:p>
+      <w:pPr>
+        <w:pStyle w:val="Luettelokappale"/>
+        <w:spacing w:line="360" w:lineRule="auto"/>
+        <w:ind w:left="0"/>
+        <w:rPr>
+          <w:lang w:eastAsia="zh-CN"/>
+        </w:rPr>
+      </w:pPr>
+      <w:r>
+        <w:rPr>
+          <w:lang w:eastAsia="zh-CN"/>
+        </w:rPr>
+        <w:t xml:space="preserve">Next.js is a React framework that has added features and support for TypeScript. </w:t>
+      </w:r>
+      <w:r>
+        <w:rPr>
+          <w:lang w:eastAsia="zh-CN"/>
+        </w:rPr>
+        <w:t xml:space="preserve">We could use Next.js for the frontend as it supports </w:t>
+      </w:r>
+      <w:r>
+        <w:rPr>
+          <w:lang w:eastAsia="zh-CN"/>
+        </w:rPr>
+        <w:t>both TypeScript and React</w:t>
+      </w:r>
+      <w:r>
+        <w:rPr>
+          <w:lang w:eastAsia="zh-CN"/>
+        </w:rPr>
+        <w:t xml:space="preserve">. </w:t>
+      </w:r>
+      <w:r>
+        <w:rPr>
+          <w:lang w:eastAsia="zh-CN"/>
+        </w:rPr>
+        <w:t>D</w:t>
+      </w:r>
+      <w:r>
+        <w:rPr>
+          <w:lang w:eastAsia="zh-CN"/>
+        </w:rPr>
+        <w:t>irectly import</w:t>
+      </w:r>
+      <w:r>
+        <w:rPr>
+          <w:lang w:eastAsia="zh-CN"/>
+        </w:rPr>
+        <w:t>ing</w:t>
+      </w:r>
+      <w:r>
+        <w:rPr>
+          <w:lang w:eastAsia="zh-CN"/>
+        </w:rPr>
+        <w:t xml:space="preserve"> a UI made with Figma</w:t>
+      </w:r>
+      <w:r>
+        <w:rPr>
+          <w:lang w:eastAsia="zh-CN"/>
+        </w:rPr>
+        <w:t xml:space="preserve"> would be possible</w:t>
+      </w:r>
+      <w:r>
+        <w:rPr>
+          <w:lang w:eastAsia="zh-CN"/>
+        </w:rPr>
+        <w:t xml:space="preserve">. </w:t>
+      </w:r>
+      <w:r>
+        <w:rPr>
+          <w:lang w:eastAsia="zh-CN"/>
+        </w:rPr>
+        <w:t xml:space="preserve">Navigating between pages also </w:t>
+      </w:r>
+      <w:r>
+        <w:rPr>
+          <w:lang w:eastAsia="zh-CN"/>
+        </w:rPr>
+        <w:t>seems</w:t>
+      </w:r>
+      <w:r>
+        <w:rPr>
+          <w:lang w:eastAsia="zh-CN"/>
+        </w:rPr>
+        <w:t xml:space="preserve"> </w:t>
+      </w:r>
+      <w:r>
+        <w:rPr>
+          <w:lang w:eastAsia="zh-CN"/>
+        </w:rPr>
+        <w:t xml:space="preserve">easier </w:t>
+      </w:r>
+      <w:r>
+        <w:rPr>
+          <w:lang w:eastAsia="zh-CN"/>
+        </w:rPr>
+        <w:t>and more intuitive</w:t>
+      </w:r>
+      <w:r>
+        <w:rPr>
+          <w:lang w:eastAsia="zh-CN"/>
+        </w:rPr>
+        <w:t xml:space="preserve">. </w:t>
+      </w:r>
+      <w:r>
+        <w:rPr>
+          <w:lang w:eastAsia="zh-CN"/>
+        </w:rPr>
+        <w:t>Easy to share UI elements across multiple pages (e.g. navigation bar).</w:t>
+      </w:r>
+      <w:r>
+        <w:rPr>
+          <w:lang w:eastAsia="zh-CN"/>
+        </w:rPr>
+        <w:t xml:space="preserve"> Some libraries for animation: Framer Motion and Lottie</w:t>
+      </w:r>
+      <w:r>
+        <w:rPr>
+          <w:lang w:eastAsia="zh-CN"/>
+        </w:rPr>
+        <w:t xml:space="preserve"> (</w:t>
+      </w:r>
+      <w:hyperlink r:id="rId9">
+        <w:r>
+          <w:rPr>
+            <w:rStyle w:val="Hyperlinkki"/>
+            <w:lang w:eastAsia="zh-CN"/>
+          </w:rPr>
+          <w:t>https://lottiefiles.com/featured-free-animations</w:t>
+        </w:r>
+      </w:hyperlink>
+      <w:r>
+        <w:rPr>
+          <w:lang w:eastAsia="zh-CN"/>
+        </w:rPr>
+        <w:t>)</w:t>
+      </w:r>
+      <w:r>
+        <w:rPr>
+          <w:lang w:eastAsia="zh-CN"/>
+        </w:rPr>
+        <w:t>.</w:t>
+      </w:r>
+    </w:p>
+    <w:p>
+      <w:pPr>
+        <w:pStyle w:val="Luettelokappale"/>
+        <w:spacing w:line="360" w:lineRule="auto"/>
+        <w:ind w:left="0"/>
+        <w:rPr>
+          <w:lang w:eastAsia="zh-CN"/>
+        </w:rPr>
+      </w:pPr>
+    </w:p>
+    <w:p>
+      <w:pPr>
+        <w:pStyle w:val="Luettelokappale"/>
         <w:numPr>
           <w:ilvl w:val="0"/>
           <w:numId w:val="6"/>
@@ -3271,15 +3487,16 @@
           <w:tab w:val="num" w:pos="360"/>
         </w:tabs>
         <w:spacing w:line="360" w:lineRule="auto"/>
-        <w:ind w:left="360"/>
-        <w:rPr>
-          <w:lang w:eastAsia="zh-CN"/>
-        </w:rPr>
-      </w:pPr>
-      <w:r>
-        <w:rPr>
-          <w:lang w:eastAsia="zh-CN"/>
-        </w:rPr>
+        <w:ind w:left="720"/>
+        <w:rPr>
+          <w:lang w:eastAsia="zh-CN"/>
+        </w:rPr>
+      </w:pPr>
+      <w:r>
+        <w:rPr>
+          <w:lang w:eastAsia="zh-CN"/>
+        </w:rPr>
+        <w:lastRenderedPageBreak/>
         <w:t xml:space="preserve">Audacity </w:t>
       </w:r>
     </w:p>
@@ -3319,7 +3536,7 @@
     </w:p>
     <w:p>
       <w:pPr>
-        <w:pStyle w:val="ListParagraph"/>
+        <w:pStyle w:val="Luettelokappale"/>
         <w:numPr>
           <w:ilvl w:val="0"/>
           <w:numId w:val="6"/>
@@ -3328,7 +3545,7 @@
           <w:tab w:val="num" w:pos="360"/>
         </w:tabs>
         <w:spacing w:line="360" w:lineRule="auto"/>
-        <w:ind w:left="360"/>
+        <w:ind w:left="720"/>
         <w:rPr>
           <w:lang w:eastAsia="zh-CN"/>
         </w:rPr>
@@ -3406,7 +3623,7 @@
     </w:p>
     <w:p>
       <w:pPr>
-        <w:pStyle w:val="ListParagraph"/>
+        <w:pStyle w:val="Luettelokappale"/>
         <w:numPr>
           <w:ilvl w:val="0"/>
           <w:numId w:val="6"/>
@@ -3415,7 +3632,7 @@
           <w:tab w:val="num" w:pos="360"/>
         </w:tabs>
         <w:spacing w:line="360" w:lineRule="auto"/>
-        <w:ind w:left="360"/>
+        <w:ind w:left="720"/>
         <w:rPr>
           <w:lang w:eastAsia="zh-CN"/>
         </w:rPr>
@@ -3466,7 +3683,7 @@
     </w:p>
     <w:p>
       <w:pPr>
-        <w:pStyle w:val="ListParagraph"/>
+        <w:pStyle w:val="Luettelokappale"/>
         <w:numPr>
           <w:ilvl w:val="0"/>
           <w:numId w:val="6"/>
@@ -3475,7 +3692,7 @@
           <w:tab w:val="num" w:pos="360"/>
         </w:tabs>
         <w:spacing w:line="360" w:lineRule="auto"/>
-        <w:ind w:left="360"/>
+        <w:ind w:left="720"/>
         <w:rPr>
           <w:lang w:eastAsia="zh-CN"/>
         </w:rPr>
@@ -3523,7 +3740,7 @@
     </w:p>
     <w:p>
       <w:pPr>
-        <w:pStyle w:val="ListParagraph"/>
+        <w:pStyle w:val="Luettelokappale"/>
         <w:numPr>
           <w:ilvl w:val="0"/>
           <w:numId w:val="6"/>
@@ -3532,7 +3749,7 @@
           <w:tab w:val="num" w:pos="360"/>
         </w:tabs>
         <w:spacing w:line="360" w:lineRule="auto"/>
-        <w:ind w:left="360"/>
+        <w:ind w:left="720"/>
         <w:rPr>
           <w:lang w:eastAsia="zh-CN"/>
         </w:rPr>
@@ -3613,7 +3830,7 @@
     </w:p>
     <w:p>
       <w:pPr>
-        <w:pStyle w:val="ListParagraph"/>
+        <w:pStyle w:val="Luettelokappale"/>
         <w:numPr>
           <w:ilvl w:val="0"/>
           <w:numId w:val="6"/>
@@ -3622,7 +3839,7 @@
           <w:tab w:val="num" w:pos="360"/>
         </w:tabs>
         <w:spacing w:line="360" w:lineRule="auto"/>
-        <w:ind w:left="360"/>
+        <w:ind w:left="720"/>
         <w:rPr>
           <w:lang w:eastAsia="zh-CN"/>
         </w:rPr>
@@ -3632,14 +3849,7 @@
           <w:rFonts w:cs="Times New Roman"/>
           <w:lang w:eastAsia="zh-CN"/>
         </w:rPr>
-        <w:t>Annas’s Archive, Z-library</w:t>
-      </w:r>
-      <w:r>
-        <w:rPr>
-          <w:rFonts w:cs="Times New Roman"/>
-          <w:lang w:eastAsia="zh-CN"/>
-        </w:rPr>
-        <w:t xml:space="preserve">, other online </w:t>
+        <w:t xml:space="preserve">Annas’s Archive, Z-library, other online </w:t>
       </w:r>
       <w:r>
         <w:rPr>
@@ -3712,9 +3922,9 @@
     <w:p/>
     <w:p>
       <w:pPr>
-        <w:pStyle w:val="Heading2"/>
-      </w:pPr>
-      <w:bookmarkStart w:id="6" w:name="_Toc220319145"/>
+        <w:pStyle w:val="Otsikko2"/>
+      </w:pPr>
+      <w:bookmarkStart w:name="_Toc220319145" w:id="6"/>
       <w:r>
         <w:t>Architecture</w:t>
       </w:r>
@@ -3723,9 +3933,9 @@
     <w:p/>
     <w:p>
       <w:pPr>
-        <w:pStyle w:val="Heading3"/>
-      </w:pPr>
-      <w:bookmarkStart w:id="7" w:name="_Toc220319146"/>
+        <w:pStyle w:val="Otsikko3"/>
+      </w:pPr>
+      <w:bookmarkStart w:name="_Toc220319146" w:id="7"/>
       <w:r>
         <w:t xml:space="preserve">Overall </w:t>
       </w:r>
@@ -3989,6 +4199,7 @@
           <w:rFonts w:hint="eastAsia"/>
           <w:lang w:eastAsia="zh-CN"/>
         </w:rPr>
+        <w:lastRenderedPageBreak/>
         <w:t xml:space="preserve">        </w:t>
       </w:r>
       <w:r>
@@ -4043,12 +4254,12 @@
     </w:p>
     <w:p>
       <w:pPr>
-        <w:pStyle w:val="Heading3"/>
-        <w:rPr>
-          <w:lang w:eastAsia="zh-CN"/>
-        </w:rPr>
-      </w:pPr>
-      <w:bookmarkStart w:id="8" w:name="_Toc220319147"/>
+        <w:pStyle w:val="Otsikko3"/>
+        <w:rPr>
+          <w:lang w:eastAsia="zh-CN"/>
+        </w:rPr>
+      </w:pPr>
+      <w:bookmarkStart w:name="_Toc220319147" w:id="8"/>
       <w:r>
         <w:rPr>
           <w:lang w:eastAsia="zh-CN"/>
@@ -4140,7 +4351,7 @@
     </w:p>
     <w:p>
       <w:pPr>
-        <w:pStyle w:val="ListParagraph"/>
+        <w:pStyle w:val="Luettelokappale"/>
         <w:numPr>
           <w:ilvl w:val="0"/>
           <w:numId w:val="6"/>
@@ -4174,7 +4385,7 @@
     </w:p>
     <w:p>
       <w:pPr>
-        <w:pStyle w:val="ListParagraph"/>
+        <w:pStyle w:val="Luettelokappale"/>
         <w:numPr>
           <w:ilvl w:val="0"/>
           <w:numId w:val="6"/>
@@ -4199,7 +4410,7 @@
     </w:p>
     <w:p>
       <w:pPr>
-        <w:pStyle w:val="ListParagraph"/>
+        <w:pStyle w:val="Luettelokappale"/>
         <w:numPr>
           <w:ilvl w:val="0"/>
           <w:numId w:val="6"/>
@@ -4233,7 +4444,7 @@
     </w:p>
     <w:p>
       <w:pPr>
-        <w:pStyle w:val="ListParagraph"/>
+        <w:pStyle w:val="Luettelokappale"/>
         <w:numPr>
           <w:ilvl w:val="0"/>
           <w:numId w:val="6"/>
@@ -4258,7 +4469,7 @@
     </w:p>
     <w:p>
       <w:pPr>
-        <w:pStyle w:val="ListParagraph"/>
+        <w:pStyle w:val="Luettelokappale"/>
         <w:numPr>
           <w:ilvl w:val="0"/>
           <w:numId w:val="6"/>
@@ -4283,7 +4494,7 @@
     </w:p>
     <w:p>
       <w:pPr>
-        <w:pStyle w:val="ListParagraph"/>
+        <w:pStyle w:val="Luettelokappale"/>
         <w:numPr>
           <w:ilvl w:val="0"/>
           <w:numId w:val="6"/>
@@ -4311,7 +4522,7 @@
     </w:p>
     <w:p>
       <w:pPr>
-        <w:pStyle w:val="ListParagraph"/>
+        <w:pStyle w:val="Luettelokappale"/>
         <w:numPr>
           <w:ilvl w:val="0"/>
           <w:numId w:val="6"/>
@@ -4333,7 +4544,7 @@
     </w:p>
     <w:p>
       <w:pPr>
-        <w:pStyle w:val="ListParagraph"/>
+        <w:pStyle w:val="Luettelokappale"/>
         <w:spacing w:line="360" w:lineRule="auto"/>
         <w:rPr>
           <w:lang w:eastAsia="zh-CN"/>
@@ -4353,7 +4564,7 @@
     </w:p>
     <w:p>
       <w:pPr>
-        <w:pStyle w:val="ListParagraph"/>
+        <w:pStyle w:val="Luettelokappale"/>
         <w:numPr>
           <w:ilvl w:val="0"/>
           <w:numId w:val="5"/>
@@ -4381,7 +4592,7 @@
     </w:p>
     <w:p>
       <w:pPr>
-        <w:pStyle w:val="ListParagraph"/>
+        <w:pStyle w:val="Luettelokappale"/>
         <w:numPr>
           <w:ilvl w:val="0"/>
           <w:numId w:val="5"/>
@@ -4400,7 +4611,7 @@
     </w:p>
     <w:p>
       <w:pPr>
-        <w:pStyle w:val="ListParagraph"/>
+        <w:pStyle w:val="Luettelokappale"/>
         <w:numPr>
           <w:ilvl w:val="0"/>
           <w:numId w:val="5"/>
@@ -4419,7 +4630,7 @@
     </w:p>
     <w:p>
       <w:pPr>
-        <w:pStyle w:val="ListParagraph"/>
+        <w:pStyle w:val="Luettelokappale"/>
         <w:numPr>
           <w:ilvl w:val="0"/>
           <w:numId w:val="5"/>
@@ -4438,6 +4649,76 @@
     </w:p>
     <w:p>
       <w:pPr>
+        <w:pStyle w:val="Normaali"/>
+        <w:spacing w:line="360" w:lineRule="auto"/>
+        <w:rPr>
+          <w:lang w:eastAsia="zh-CN"/>
+        </w:rPr>
+      </w:pPr>
+    </w:p>
+    <w:p>
+      <w:pPr>
+        <w:pStyle w:val="Normaali"/>
+        <w:spacing w:line="360" w:lineRule="auto"/>
+        <w:rPr>
+          <w:color w:val="595959" w:themeColor="text1" w:themeTint="A6" w:themeShade="FF"/>
+          <w:lang w:eastAsia="zh-CN"/>
+        </w:rPr>
+      </w:pPr>
+      <w:r>
+        <w:rPr>
+          <w:color w:val="595959" w:themeColor="text1" w:themeTint="A6" w:themeShade="FF"/>
+          <w:lang w:eastAsia="zh-CN"/>
+        </w:rPr>
+        <w:t>I tried</w:t>
+      </w:r>
+      <w:r>
+        <w:rPr>
+          <w:color w:val="595959" w:themeColor="text1" w:themeTint="A6" w:themeShade="FF"/>
+          <w:lang w:eastAsia="zh-CN"/>
+        </w:rPr>
+        <w:t xml:space="preserve"> making a UI proto with Figma </w:t>
+      </w:r>
+      <w:r>
+        <w:rPr>
+          <w:color w:val="595959" w:themeColor="text1" w:themeTint="A6" w:themeShade="FF"/>
+          <w:lang w:eastAsia="zh-CN"/>
+        </w:rPr>
+        <w:t>to visualize the idea</w:t>
+      </w:r>
+      <w:r>
+        <w:rPr>
+          <w:color w:val="595959" w:themeColor="text1" w:themeTint="A6" w:themeShade="FF"/>
+          <w:lang w:eastAsia="zh-CN"/>
+        </w:rPr>
+        <w:t xml:space="preserve"> of </w:t>
+      </w:r>
+      <w:r>
+        <w:rPr>
+          <w:color w:val="595959" w:themeColor="text1" w:themeTint="A6" w:themeShade="FF"/>
+          <w:lang w:eastAsia="zh-CN"/>
+        </w:rPr>
+        <w:t xml:space="preserve">the levels. </w:t>
+      </w:r>
+      <w:r>
+        <w:rPr>
+          <w:color w:val="595959" w:themeColor="text1" w:themeTint="A6" w:themeShade="FF"/>
+          <w:lang w:eastAsia="zh-CN"/>
+        </w:rPr>
+        <w:t xml:space="preserve">Seems like making the whole UI with Figma might be unrealistic :/. </w:t>
+      </w:r>
+      <w:hyperlink r:id="R09658b4106ac49d9">
+        <w:r>
+          <w:rPr>
+            <w:rStyle w:val="Hyperlinkki"/>
+            <w:lang w:eastAsia="zh-CN"/>
+          </w:rPr>
+          <w:t>Figma proto</w:t>
+        </w:r>
+      </w:hyperlink>
+    </w:p>
+    <w:p>
+      <w:pPr>
         <w:spacing w:line="360" w:lineRule="auto"/>
         <w:rPr>
           <w:lang w:eastAsia="zh-CN"/>
@@ -4447,9 +4728,9 @@
     <w:p/>
     <w:p>
       <w:pPr>
-        <w:pStyle w:val="Heading3"/>
-      </w:pPr>
-      <w:bookmarkStart w:id="9" w:name="_Toc220319148"/>
+        <w:pStyle w:val="Otsikko3"/>
+      </w:pPr>
+      <w:bookmarkStart w:name="_Toc220319148" w:id="9"/>
       <w:r>
         <w:t>Backend server</w:t>
       </w:r>
@@ -4477,7 +4758,7 @@
     </w:p>
     <w:p>
       <w:pPr>
-        <w:pStyle w:val="ListParagraph"/>
+        <w:pStyle w:val="Luettelokappale"/>
         <w:numPr>
           <w:ilvl w:val="0"/>
           <w:numId w:val="7"/>
@@ -4493,7 +4774,7 @@
     </w:p>
     <w:p>
       <w:pPr>
-        <w:pStyle w:val="ListParagraph"/>
+        <w:pStyle w:val="Luettelokappale"/>
         <w:numPr>
           <w:ilvl w:val="0"/>
           <w:numId w:val="7"/>
@@ -4509,7 +4790,7 @@
     </w:p>
     <w:p>
       <w:pPr>
-        <w:pStyle w:val="ListParagraph"/>
+        <w:pStyle w:val="Luettelokappale"/>
         <w:numPr>
           <w:ilvl w:val="0"/>
           <w:numId w:val="7"/>
@@ -4525,7 +4806,7 @@
     </w:p>
     <w:p>
       <w:pPr>
-        <w:pStyle w:val="ListParagraph"/>
+        <w:pStyle w:val="Luettelokappale"/>
         <w:numPr>
           <w:ilvl w:val="0"/>
           <w:numId w:val="7"/>
@@ -4544,7 +4825,7 @@
     </w:p>
     <w:p>
       <w:pPr>
-        <w:pStyle w:val="ListParagraph"/>
+        <w:pStyle w:val="Luettelokappale"/>
         <w:numPr>
           <w:ilvl w:val="0"/>
           <w:numId w:val="7"/>
@@ -4573,7 +4854,7 @@
     </w:p>
     <w:p>
       <w:pPr>
-        <w:pStyle w:val="ListParagraph"/>
+        <w:pStyle w:val="Luettelokappale"/>
         <w:numPr>
           <w:ilvl w:val="0"/>
           <w:numId w:val="7"/>
@@ -4594,10 +4875,11 @@
     </w:p>
     <w:p>
       <w:pPr>
-        <w:pStyle w:val="Heading3"/>
-      </w:pPr>
-      <w:bookmarkStart w:id="10" w:name="_Toc220319149"/>
-      <w:r>
+        <w:pStyle w:val="Otsikko3"/>
+      </w:pPr>
+      <w:bookmarkStart w:name="_Toc220319149" w:id="10"/>
+      <w:r>
+        <w:lastRenderedPageBreak/>
         <w:t>Database structure</w:t>
       </w:r>
       <w:bookmarkEnd w:id="10"/>
@@ -4605,7 +4887,7 @@
     <w:p/>
     <w:p>
       <w:pPr>
-        <w:pStyle w:val="ListParagraph"/>
+        <w:pStyle w:val="Luettelokappale"/>
         <w:numPr>
           <w:ilvl w:val="0"/>
           <w:numId w:val="8"/>
@@ -4621,7 +4903,7 @@
     </w:p>
     <w:p>
       <w:pPr>
-        <w:pStyle w:val="ListParagraph"/>
+        <w:pStyle w:val="Luettelokappale"/>
         <w:numPr>
           <w:ilvl w:val="0"/>
           <w:numId w:val="8"/>
@@ -4637,7 +4919,7 @@
     </w:p>
     <w:p>
       <w:pPr>
-        <w:pStyle w:val="ListParagraph"/>
+        <w:pStyle w:val="Luettelokappale"/>
         <w:numPr>
           <w:ilvl w:val="0"/>
           <w:numId w:val="8"/>
@@ -4653,7 +4935,7 @@
     </w:p>
     <w:p>
       <w:pPr>
-        <w:pStyle w:val="ListParagraph"/>
+        <w:pStyle w:val="Luettelokappale"/>
         <w:numPr>
           <w:ilvl w:val="0"/>
           <w:numId w:val="8"/>
@@ -4669,7 +4951,7 @@
     </w:p>
     <w:p>
       <w:pPr>
-        <w:pStyle w:val="ListParagraph"/>
+        <w:pStyle w:val="Luettelokappale"/>
         <w:numPr>
           <w:ilvl w:val="0"/>
           <w:numId w:val="8"/>
@@ -4693,9 +4975,9 @@
     </w:p>
     <w:p>
       <w:pPr>
-        <w:pStyle w:val="Heading3"/>
-      </w:pPr>
-      <w:bookmarkStart w:id="11" w:name="_Toc220319150"/>
+        <w:pStyle w:val="Otsikko3"/>
+      </w:pPr>
+      <w:bookmarkStart w:name="_Toc220319150" w:id="11"/>
       <w:r>
         <w:t>Data flow example</w:t>
       </w:r>
@@ -4723,7 +5005,7 @@
     <w:p/>
     <w:p>
       <w:pPr>
-        <w:pStyle w:val="ListParagraph"/>
+        <w:pStyle w:val="Luettelokappale"/>
         <w:numPr>
           <w:ilvl w:val="0"/>
           <w:numId w:val="11"/>
@@ -4735,7 +5017,7 @@
     </w:p>
     <w:p>
       <w:pPr>
-        <w:pStyle w:val="ListParagraph"/>
+        <w:pStyle w:val="Luettelokappale"/>
         <w:numPr>
           <w:ilvl w:val="0"/>
           <w:numId w:val="11"/>
@@ -4747,7 +5029,7 @@
     </w:p>
     <w:p>
       <w:pPr>
-        <w:pStyle w:val="ListParagraph"/>
+        <w:pStyle w:val="Luettelokappale"/>
         <w:numPr>
           <w:ilvl w:val="1"/>
           <w:numId w:val="11"/>
@@ -4768,7 +5050,7 @@
     </w:p>
     <w:p>
       <w:pPr>
-        <w:pStyle w:val="ListParagraph"/>
+        <w:pStyle w:val="Luettelokappale"/>
         <w:numPr>
           <w:ilvl w:val="1"/>
           <w:numId w:val="11"/>
@@ -4792,7 +5074,7 @@
     </w:p>
     <w:p>
       <w:pPr>
-        <w:pStyle w:val="ListParagraph"/>
+        <w:pStyle w:val="Luettelokappale"/>
         <w:numPr>
           <w:ilvl w:val="1"/>
           <w:numId w:val="11"/>
@@ -4813,7 +5095,7 @@
     </w:p>
     <w:p>
       <w:pPr>
-        <w:pStyle w:val="ListParagraph"/>
+        <w:pStyle w:val="Luettelokappale"/>
         <w:numPr>
           <w:ilvl w:val="0"/>
           <w:numId w:val="11"/>
@@ -4852,9 +5134,9 @@
     <w:p/>
     <w:p>
       <w:pPr>
-        <w:pStyle w:val="Heading2"/>
-      </w:pPr>
-      <w:bookmarkStart w:id="12" w:name="_Toc220319151"/>
+        <w:pStyle w:val="Otsikko2"/>
+      </w:pPr>
+      <w:bookmarkStart w:name="_Toc220319151" w:id="12"/>
       <w:r>
         <w:t>Functionalities</w:t>
       </w:r>
@@ -4956,12 +5238,12 @@
     </w:p>
     <w:p>
       <w:pPr>
-        <w:pStyle w:val="Heading3"/>
+        <w:pStyle w:val="Otsikko3"/>
         <w:rPr>
           <w:lang w:val="fi-FI" w:eastAsia="zh-CN"/>
         </w:rPr>
       </w:pPr>
-      <w:bookmarkStart w:id="13" w:name="_Toc220319152"/>
+      <w:bookmarkStart w:name="_Toc220319152" w:id="13"/>
       <w:r>
         <w:rPr>
           <w:rFonts w:hint="eastAsia"/>
@@ -5012,7 +5294,7 @@
     </w:p>
     <w:p>
       <w:pPr>
-        <w:pStyle w:val="ListParagraph"/>
+        <w:pStyle w:val="Luettelokappale"/>
         <w:numPr>
           <w:ilvl w:val="0"/>
           <w:numId w:val="12"/>
@@ -5031,7 +5313,7 @@
     </w:p>
     <w:p>
       <w:pPr>
-        <w:pStyle w:val="ListParagraph"/>
+        <w:pStyle w:val="Luettelokappale"/>
         <w:numPr>
           <w:ilvl w:val="0"/>
           <w:numId w:val="12"/>
@@ -5053,7 +5335,7 @@
     </w:p>
     <w:p>
       <w:pPr>
-        <w:pStyle w:val="ListParagraph"/>
+        <w:pStyle w:val="Luettelokappale"/>
         <w:numPr>
           <w:ilvl w:val="0"/>
           <w:numId w:val="12"/>
@@ -5075,7 +5357,7 @@
     </w:p>
     <w:p>
       <w:pPr>
-        <w:pStyle w:val="ListParagraph"/>
+        <w:pStyle w:val="Luettelokappale"/>
         <w:numPr>
           <w:ilvl w:val="0"/>
           <w:numId w:val="12"/>
@@ -5094,7 +5376,7 @@
     </w:p>
     <w:p>
       <w:pPr>
-        <w:pStyle w:val="ListParagraph"/>
+        <w:pStyle w:val="Luettelokappale"/>
         <w:numPr>
           <w:ilvl w:val="0"/>
           <w:numId w:val="12"/>
@@ -5125,7 +5407,7 @@
     </w:p>
     <w:p>
       <w:pPr>
-        <w:pStyle w:val="ListParagraph"/>
+        <w:pStyle w:val="Luettelokappale"/>
         <w:numPr>
           <w:ilvl w:val="0"/>
           <w:numId w:val="12"/>
@@ -5150,7 +5432,7 @@
     </w:p>
     <w:p>
       <w:pPr>
-        <w:pStyle w:val="ListParagraph"/>
+        <w:pStyle w:val="Luettelokappale"/>
         <w:numPr>
           <w:ilvl w:val="0"/>
           <w:numId w:val="12"/>
@@ -5180,16 +5462,17 @@
     </w:p>
     <w:p>
       <w:pPr>
-        <w:pStyle w:val="Heading3"/>
-        <w:rPr>
-          <w:lang w:eastAsia="zh-CN"/>
-        </w:rPr>
-      </w:pPr>
-      <w:bookmarkStart w:id="14" w:name="_Toc220319153"/>
-      <w:r>
-        <w:rPr>
-          <w:lang w:eastAsia="zh-CN"/>
-        </w:rPr>
+        <w:pStyle w:val="Otsikko3"/>
+        <w:rPr>
+          <w:lang w:eastAsia="zh-CN"/>
+        </w:rPr>
+      </w:pPr>
+      <w:bookmarkStart w:name="_Toc220319153" w:id="14"/>
+      <w:r>
+        <w:rPr>
+          <w:lang w:eastAsia="zh-CN"/>
+        </w:rPr>
+        <w:lastRenderedPageBreak/>
         <w:t>User flows</w:t>
       </w:r>
       <w:bookmarkEnd w:id="14"/>
@@ -5566,12 +5849,12 @@
     </w:p>
     <w:p>
       <w:pPr>
-        <w:pStyle w:val="Heading3"/>
-        <w:rPr>
-          <w:lang w:eastAsia="zh-CN"/>
-        </w:rPr>
-      </w:pPr>
-      <w:bookmarkStart w:id="15" w:name="_Toc220319154"/>
+        <w:pStyle w:val="Otsikko3"/>
+        <w:rPr>
+          <w:lang w:eastAsia="zh-CN"/>
+        </w:rPr>
+      </w:pPr>
+      <w:bookmarkStart w:name="_Toc220319154" w:id="15"/>
       <w:r>
         <w:rPr>
           <w:lang w:eastAsia="zh-CN"/>
@@ -5616,7 +5899,7 @@
     </w:p>
     <w:p>
       <w:pPr>
-        <w:pStyle w:val="ListParagraph"/>
+        <w:pStyle w:val="Luettelokappale"/>
         <w:numPr>
           <w:ilvl w:val="0"/>
           <w:numId w:val="14"/>
@@ -5635,7 +5918,7 @@
     </w:p>
     <w:p>
       <w:pPr>
-        <w:pStyle w:val="ListParagraph"/>
+        <w:pStyle w:val="Luettelokappale"/>
         <w:numPr>
           <w:ilvl w:val="0"/>
           <w:numId w:val="14"/>
@@ -5651,7 +5934,7 @@
     </w:p>
     <w:p>
       <w:pPr>
-        <w:pStyle w:val="ListParagraph"/>
+        <w:pStyle w:val="Luettelokappale"/>
         <w:numPr>
           <w:ilvl w:val="0"/>
           <w:numId w:val="14"/>
@@ -5685,7 +5968,7 @@
     </w:p>
     <w:p>
       <w:pPr>
-        <w:pStyle w:val="ListParagraph"/>
+        <w:pStyle w:val="Luettelokappale"/>
         <w:numPr>
           <w:ilvl w:val="0"/>
           <w:numId w:val="14"/>
@@ -5704,7 +5987,7 @@
     </w:p>
     <w:p>
       <w:pPr>
-        <w:pStyle w:val="ListParagraph"/>
+        <w:pStyle w:val="Luettelokappale"/>
         <w:numPr>
           <w:ilvl w:val="0"/>
           <w:numId w:val="14"/>
@@ -5735,7 +6018,7 @@
     </w:p>
     <w:p>
       <w:pPr>
-        <w:pStyle w:val="ListParagraph"/>
+        <w:pStyle w:val="Luettelokappale"/>
         <w:numPr>
           <w:ilvl w:val="0"/>
           <w:numId w:val="14"/>
@@ -5751,7 +6034,7 @@
     </w:p>
     <w:p>
       <w:pPr>
-        <w:pStyle w:val="ListParagraph"/>
+        <w:pStyle w:val="Luettelokappale"/>
         <w:numPr>
           <w:ilvl w:val="0"/>
           <w:numId w:val="14"/>
@@ -5773,14 +6056,15 @@
     <w:p/>
     <w:p>
       <w:pPr>
-        <w:pStyle w:val="Heading1"/>
-      </w:pPr>
-      <w:bookmarkStart w:id="16" w:name="_Toc220319155"/>
+        <w:pStyle w:val="Otsikko1"/>
+      </w:pPr>
+      <w:bookmarkStart w:name="_Toc220319155" w:id="16"/>
       <w:r>
         <w:rPr>
           <w:rFonts w:hint="eastAsia"/>
           <w:lang w:eastAsia="zh-CN"/>
         </w:rPr>
+        <w:lastRenderedPageBreak/>
         <w:t>Pr</w:t>
       </w:r>
       <w:r>
@@ -5793,9 +6077,9 @@
     </w:p>
     <w:p>
       <w:pPr>
-        <w:pStyle w:val="Heading2"/>
-      </w:pPr>
-      <w:bookmarkStart w:id="17" w:name="_Toc220319156"/>
+        <w:pStyle w:val="Otsikko2"/>
+      </w:pPr>
+      <w:bookmarkStart w:name="_Toc220319156" w:id="17"/>
       <w:r>
         <w:t>Resourcing</w:t>
       </w:r>
@@ -5872,7 +6156,7 @@
                     <pic:cNvPicPr/>
                   </pic:nvPicPr>
                   <pic:blipFill>
-                    <a:blip r:embed="rId9">
+                    <a:blip r:embed="rId10">
                       <a:extLst>
                         <a:ext uri="{28A0092B-C50C-407E-A947-70E740481C1C}">
                           <a14:useLocalDpi xmlns:a14="http://schemas.microsoft.com/office/drawing/2010/main"/>
@@ -5973,10 +6257,10 @@
           <w:tcPr>
             <w:tcW w:w="4480" w:type="dxa"/>
             <w:tcBorders>
-              <w:top w:val="single" w:sz="4" w:space="0" w:color="auto"/>
-              <w:left w:val="single" w:sz="4" w:space="0" w:color="auto"/>
-              <w:bottom w:val="single" w:sz="4" w:space="0" w:color="auto"/>
-              <w:right w:val="single" w:sz="4" w:space="0" w:color="auto"/>
+              <w:top w:val="single" w:color="auto" w:sz="4" w:space="0"/>
+              <w:left w:val="single" w:color="auto" w:sz="4" w:space="0"/>
+              <w:bottom w:val="single" w:color="auto" w:sz="4" w:space="0"/>
+              <w:right w:val="single" w:color="auto" w:sz="4" w:space="0"/>
             </w:tcBorders>
             <w:noWrap/>
             <w:vAlign w:val="center"/>
@@ -5987,7 +6271,7 @@
               <w:spacing w:line="240" w:lineRule="auto"/>
               <w:jc w:val="right"/>
               <w:rPr>
-                <w:rFonts w:ascii="Aptos" w:eastAsia="DengXian" w:hAnsi="Aptos" w:cs="Times New Roman"/>
+                <w:rFonts w:ascii="Aptos" w:hAnsi="Aptos" w:eastAsia="DengXian" w:cs="Times New Roman"/>
                 <w:color w:val="000000"/>
                 <w:sz w:val="22"/>
                 <w:szCs w:val="22"/>
@@ -5996,7 +6280,7 @@
             </w:pPr>
             <w:r>
               <w:rPr>
-                <w:rFonts w:ascii="Aptos" w:eastAsia="DengXian" w:hAnsi="Aptos" w:cs="Times New Roman"/>
+                <w:rFonts w:ascii="Aptos" w:hAnsi="Aptos" w:eastAsia="DengXian" w:cs="Times New Roman"/>
                 <w:color w:val="000000"/>
                 <w:sz w:val="22"/>
                 <w:szCs w:val="22"/>
@@ -6016,9 +6300,9 @@
             <w:tcW w:w="4480" w:type="dxa"/>
             <w:tcBorders>
               <w:top w:val="nil"/>
-              <w:left w:val="single" w:sz="4" w:space="0" w:color="auto"/>
-              <w:bottom w:val="single" w:sz="4" w:space="0" w:color="auto"/>
-              <w:right w:val="single" w:sz="4" w:space="0" w:color="auto"/>
+              <w:left w:val="single" w:color="auto" w:sz="4" w:space="0"/>
+              <w:bottom w:val="single" w:color="auto" w:sz="4" w:space="0"/>
+              <w:right w:val="single" w:color="auto" w:sz="4" w:space="0"/>
             </w:tcBorders>
             <w:noWrap/>
             <w:vAlign w:val="center"/>
@@ -6029,7 +6313,7 @@
               <w:spacing w:line="240" w:lineRule="auto"/>
               <w:jc w:val="right"/>
               <w:rPr>
-                <w:rFonts w:ascii="Aptos" w:eastAsia="DengXian" w:hAnsi="Aptos" w:cs="Times New Roman"/>
+                <w:rFonts w:ascii="Aptos" w:hAnsi="Aptos" w:eastAsia="DengXian" w:cs="Times New Roman"/>
                 <w:color w:val="000000"/>
                 <w:sz w:val="22"/>
                 <w:szCs w:val="22"/>
@@ -6038,7 +6322,7 @@
             </w:pPr>
             <w:r>
               <w:rPr>
-                <w:rFonts w:ascii="Aptos" w:eastAsia="DengXian" w:hAnsi="Aptos" w:cs="Times New Roman"/>
+                <w:rFonts w:ascii="Aptos" w:hAnsi="Aptos" w:eastAsia="DengXian" w:cs="Times New Roman"/>
                 <w:color w:val="000000"/>
                 <w:sz w:val="22"/>
                 <w:szCs w:val="22"/>
@@ -6058,9 +6342,9 @@
             <w:tcW w:w="4480" w:type="dxa"/>
             <w:tcBorders>
               <w:top w:val="nil"/>
-              <w:left w:val="single" w:sz="4" w:space="0" w:color="auto"/>
-              <w:bottom w:val="single" w:sz="4" w:space="0" w:color="auto"/>
-              <w:right w:val="single" w:sz="4" w:space="0" w:color="auto"/>
+              <w:left w:val="single" w:color="auto" w:sz="4" w:space="0"/>
+              <w:bottom w:val="single" w:color="auto" w:sz="4" w:space="0"/>
+              <w:right w:val="single" w:color="auto" w:sz="4" w:space="0"/>
             </w:tcBorders>
             <w:noWrap/>
             <w:vAlign w:val="center"/>
@@ -6071,7 +6355,7 @@
               <w:spacing w:line="240" w:lineRule="auto"/>
               <w:jc w:val="right"/>
               <w:rPr>
-                <w:rFonts w:ascii="Aptos" w:eastAsia="DengXian" w:hAnsi="Aptos" w:cs="Times New Roman"/>
+                <w:rFonts w:ascii="Aptos" w:hAnsi="Aptos" w:eastAsia="DengXian" w:cs="Times New Roman"/>
                 <w:color w:val="000000"/>
                 <w:sz w:val="22"/>
                 <w:szCs w:val="22"/>
@@ -6080,7 +6364,7 @@
             </w:pPr>
             <w:r>
               <w:rPr>
-                <w:rFonts w:ascii="Aptos" w:eastAsia="DengXian" w:hAnsi="Aptos" w:cs="Times New Roman"/>
+                <w:rFonts w:ascii="Aptos" w:hAnsi="Aptos" w:eastAsia="DengXian" w:cs="Times New Roman"/>
                 <w:color w:val="000000"/>
                 <w:sz w:val="22"/>
                 <w:szCs w:val="22"/>
@@ -6100,9 +6384,9 @@
             <w:tcW w:w="4480" w:type="dxa"/>
             <w:tcBorders>
               <w:top w:val="nil"/>
-              <w:left w:val="single" w:sz="4" w:space="0" w:color="auto"/>
-              <w:bottom w:val="single" w:sz="4" w:space="0" w:color="auto"/>
-              <w:right w:val="single" w:sz="4" w:space="0" w:color="auto"/>
+              <w:left w:val="single" w:color="auto" w:sz="4" w:space="0"/>
+              <w:bottom w:val="single" w:color="auto" w:sz="4" w:space="0"/>
+              <w:right w:val="single" w:color="auto" w:sz="4" w:space="0"/>
             </w:tcBorders>
             <w:noWrap/>
             <w:vAlign w:val="center"/>
@@ -6113,7 +6397,7 @@
               <w:spacing w:line="240" w:lineRule="auto"/>
               <w:jc w:val="right"/>
               <w:rPr>
-                <w:rFonts w:ascii="Calibri" w:eastAsia="DengXian" w:hAnsi="Calibri" w:cs="Calibri"/>
+                <w:rFonts w:ascii="Calibri" w:hAnsi="Calibri" w:eastAsia="DengXian" w:cs="Calibri"/>
                 <w:color w:val="000000"/>
                 <w:sz w:val="22"/>
                 <w:szCs w:val="22"/>
@@ -6122,7 +6406,7 @@
             </w:pPr>
             <w:r>
               <w:rPr>
-                <w:rFonts w:ascii="Calibri" w:eastAsia="DengXian" w:hAnsi="Calibri" w:cs="Calibri"/>
+                <w:rFonts w:ascii="Calibri" w:hAnsi="Calibri" w:eastAsia="DengXian" w:cs="Calibri"/>
                 <w:color w:val="000000"/>
                 <w:sz w:val="22"/>
                 <w:szCs w:val="22"/>
@@ -6142,9 +6426,9 @@
             <w:tcW w:w="4480" w:type="dxa"/>
             <w:tcBorders>
               <w:top w:val="nil"/>
-              <w:left w:val="single" w:sz="4" w:space="0" w:color="auto"/>
-              <w:bottom w:val="single" w:sz="4" w:space="0" w:color="auto"/>
-              <w:right w:val="single" w:sz="4" w:space="0" w:color="auto"/>
+              <w:left w:val="single" w:color="auto" w:sz="4" w:space="0"/>
+              <w:bottom w:val="single" w:color="auto" w:sz="4" w:space="0"/>
+              <w:right w:val="single" w:color="auto" w:sz="4" w:space="0"/>
             </w:tcBorders>
             <w:noWrap/>
             <w:vAlign w:val="center"/>
@@ -6155,7 +6439,7 @@
               <w:spacing w:line="240" w:lineRule="auto"/>
               <w:jc w:val="right"/>
               <w:rPr>
-                <w:rFonts w:ascii="Aptos" w:eastAsia="DengXian" w:hAnsi="Aptos" w:cs="Times New Roman"/>
+                <w:rFonts w:ascii="Aptos" w:hAnsi="Aptos" w:eastAsia="DengXian" w:cs="Times New Roman"/>
                 <w:color w:val="000000"/>
                 <w:sz w:val="22"/>
                 <w:szCs w:val="22"/>
@@ -6164,7 +6448,7 @@
             </w:pPr>
             <w:r>
               <w:rPr>
-                <w:rFonts w:ascii="Aptos" w:eastAsia="DengXian" w:hAnsi="Aptos" w:cs="Times New Roman"/>
+                <w:rFonts w:ascii="Aptos" w:hAnsi="Aptos" w:eastAsia="DengXian" w:cs="Times New Roman"/>
                 <w:color w:val="000000"/>
                 <w:sz w:val="22"/>
                 <w:szCs w:val="22"/>
@@ -6184,9 +6468,9 @@
             <w:tcW w:w="4480" w:type="dxa"/>
             <w:tcBorders>
               <w:top w:val="nil"/>
-              <w:left w:val="single" w:sz="4" w:space="0" w:color="auto"/>
-              <w:bottom w:val="single" w:sz="4" w:space="0" w:color="auto"/>
-              <w:right w:val="single" w:sz="4" w:space="0" w:color="auto"/>
+              <w:left w:val="single" w:color="auto" w:sz="4" w:space="0"/>
+              <w:bottom w:val="single" w:color="auto" w:sz="4" w:space="0"/>
+              <w:right w:val="single" w:color="auto" w:sz="4" w:space="0"/>
             </w:tcBorders>
             <w:noWrap/>
             <w:vAlign w:val="center"/>
@@ -6197,7 +6481,7 @@
               <w:spacing w:line="240" w:lineRule="auto"/>
               <w:jc w:val="right"/>
               <w:rPr>
-                <w:rFonts w:ascii="Calibri" w:eastAsia="DengXian" w:hAnsi="Calibri" w:cs="Calibri"/>
+                <w:rFonts w:ascii="Calibri" w:hAnsi="Calibri" w:eastAsia="DengXian" w:cs="Calibri"/>
                 <w:color w:val="000000"/>
                 <w:sz w:val="22"/>
                 <w:szCs w:val="22"/>
@@ -6206,7 +6490,7 @@
             </w:pPr>
             <w:r>
               <w:rPr>
-                <w:rFonts w:ascii="Calibri" w:eastAsia="DengXian" w:hAnsi="Calibri" w:cs="Calibri"/>
+                <w:rFonts w:ascii="Calibri" w:hAnsi="Calibri" w:eastAsia="DengXian" w:cs="Calibri"/>
                 <w:color w:val="000000"/>
                 <w:sz w:val="22"/>
                 <w:szCs w:val="22"/>
@@ -6226,9 +6510,9 @@
             <w:tcW w:w="4480" w:type="dxa"/>
             <w:tcBorders>
               <w:top w:val="nil"/>
-              <w:left w:val="single" w:sz="4" w:space="0" w:color="auto"/>
-              <w:bottom w:val="single" w:sz="4" w:space="0" w:color="auto"/>
-              <w:right w:val="single" w:sz="4" w:space="0" w:color="auto"/>
+              <w:left w:val="single" w:color="auto" w:sz="4" w:space="0"/>
+              <w:bottom w:val="single" w:color="auto" w:sz="4" w:space="0"/>
+              <w:right w:val="single" w:color="auto" w:sz="4" w:space="0"/>
             </w:tcBorders>
             <w:noWrap/>
             <w:vAlign w:val="center"/>
@@ -6239,7 +6523,7 @@
               <w:spacing w:line="240" w:lineRule="auto"/>
               <w:jc w:val="right"/>
               <w:rPr>
-                <w:rFonts w:ascii="Aptos" w:eastAsia="DengXian" w:hAnsi="Aptos" w:cs="Times New Roman"/>
+                <w:rFonts w:ascii="Aptos" w:hAnsi="Aptos" w:eastAsia="DengXian" w:cs="Times New Roman"/>
                 <w:color w:val="000000"/>
                 <w:sz w:val="22"/>
                 <w:szCs w:val="22"/>
@@ -6248,7 +6532,7 @@
             </w:pPr>
             <w:r>
               <w:rPr>
-                <w:rFonts w:ascii="Aptos" w:eastAsia="DengXian" w:hAnsi="Aptos" w:cs="Times New Roman"/>
+                <w:rFonts w:ascii="Aptos" w:hAnsi="Aptos" w:eastAsia="DengXian" w:cs="Times New Roman"/>
                 <w:color w:val="000000"/>
                 <w:sz w:val="22"/>
                 <w:szCs w:val="22"/>
@@ -6268,9 +6552,9 @@
             <w:tcW w:w="4480" w:type="dxa"/>
             <w:tcBorders>
               <w:top w:val="nil"/>
-              <w:left w:val="single" w:sz="4" w:space="0" w:color="auto"/>
-              <w:bottom w:val="single" w:sz="4" w:space="0" w:color="auto"/>
-              <w:right w:val="single" w:sz="4" w:space="0" w:color="auto"/>
+              <w:left w:val="single" w:color="auto" w:sz="4" w:space="0"/>
+              <w:bottom w:val="single" w:color="auto" w:sz="4" w:space="0"/>
+              <w:right w:val="single" w:color="auto" w:sz="4" w:space="0"/>
             </w:tcBorders>
             <w:noWrap/>
             <w:vAlign w:val="center"/>
@@ -6281,7 +6565,7 @@
               <w:spacing w:line="240" w:lineRule="auto"/>
               <w:jc w:val="right"/>
               <w:rPr>
-                <w:rFonts w:ascii="Aptos" w:eastAsia="DengXian" w:hAnsi="Aptos" w:cs="Times New Roman"/>
+                <w:rFonts w:ascii="Aptos" w:hAnsi="Aptos" w:eastAsia="DengXian" w:cs="Times New Roman"/>
                 <w:color w:val="000000"/>
                 <w:sz w:val="22"/>
                 <w:szCs w:val="22"/>
@@ -6290,7 +6574,7 @@
             </w:pPr>
             <w:r>
               <w:rPr>
-                <w:rFonts w:ascii="Aptos" w:eastAsia="DengXian" w:hAnsi="Aptos" w:cs="Times New Roman"/>
+                <w:rFonts w:ascii="Aptos" w:hAnsi="Aptos" w:eastAsia="DengXian" w:cs="Times New Roman"/>
                 <w:color w:val="000000"/>
                 <w:sz w:val="22"/>
                 <w:szCs w:val="22"/>
@@ -6310,9 +6594,9 @@
             <w:tcW w:w="4480" w:type="dxa"/>
             <w:tcBorders>
               <w:top w:val="nil"/>
-              <w:left w:val="single" w:sz="4" w:space="0" w:color="auto"/>
-              <w:bottom w:val="single" w:sz="4" w:space="0" w:color="auto"/>
-              <w:right w:val="single" w:sz="4" w:space="0" w:color="auto"/>
+              <w:left w:val="single" w:color="auto" w:sz="4" w:space="0"/>
+              <w:bottom w:val="single" w:color="auto" w:sz="4" w:space="0"/>
+              <w:right w:val="single" w:color="auto" w:sz="4" w:space="0"/>
             </w:tcBorders>
             <w:noWrap/>
             <w:vAlign w:val="center"/>
@@ -6323,7 +6607,7 @@
               <w:spacing w:line="240" w:lineRule="auto"/>
               <w:jc w:val="right"/>
               <w:rPr>
-                <w:rFonts w:ascii="Aptos" w:eastAsia="DengXian" w:hAnsi="Aptos" w:cs="Times New Roman"/>
+                <w:rFonts w:ascii="Aptos" w:hAnsi="Aptos" w:eastAsia="DengXian" w:cs="Times New Roman"/>
                 <w:color w:val="000000"/>
                 <w:sz w:val="22"/>
                 <w:szCs w:val="22"/>
@@ -6332,7 +6616,7 @@
             </w:pPr>
             <w:r>
               <w:rPr>
-                <w:rFonts w:ascii="Aptos" w:eastAsia="DengXian" w:hAnsi="Aptos" w:cs="Times New Roman"/>
+                <w:rFonts w:ascii="Aptos" w:hAnsi="Aptos" w:eastAsia="DengXian" w:cs="Times New Roman"/>
                 <w:color w:val="000000" w:themeColor="text1"/>
                 <w:sz w:val="22"/>
                 <w:szCs w:val="22"/>
@@ -6352,9 +6636,9 @@
             <w:tcW w:w="4480" w:type="dxa"/>
             <w:tcBorders>
               <w:top w:val="nil"/>
-              <w:left w:val="single" w:sz="4" w:space="0" w:color="auto"/>
-              <w:bottom w:val="single" w:sz="4" w:space="0" w:color="auto"/>
-              <w:right w:val="single" w:sz="4" w:space="0" w:color="auto"/>
+              <w:left w:val="single" w:color="auto" w:sz="4" w:space="0"/>
+              <w:bottom w:val="single" w:color="auto" w:sz="4" w:space="0"/>
+              <w:right w:val="single" w:color="auto" w:sz="4" w:space="0"/>
             </w:tcBorders>
             <w:noWrap/>
             <w:vAlign w:val="center"/>
@@ -6365,7 +6649,7 @@
               <w:spacing w:line="240" w:lineRule="auto"/>
               <w:jc w:val="right"/>
               <w:rPr>
-                <w:rFonts w:ascii="Aptos" w:eastAsia="DengXian" w:hAnsi="Aptos" w:cs="Times New Roman"/>
+                <w:rFonts w:ascii="Aptos" w:hAnsi="Aptos" w:eastAsia="DengXian" w:cs="Times New Roman"/>
                 <w:color w:val="000000"/>
                 <w:sz w:val="22"/>
                 <w:szCs w:val="22"/>
@@ -6374,7 +6658,7 @@
             </w:pPr>
             <w:r>
               <w:rPr>
-                <w:rFonts w:ascii="Aptos" w:eastAsia="DengXian" w:hAnsi="Aptos" w:cs="Times New Roman"/>
+                <w:rFonts w:ascii="Aptos" w:hAnsi="Aptos" w:eastAsia="DengXian" w:cs="Times New Roman"/>
                 <w:color w:val="000000"/>
                 <w:sz w:val="22"/>
                 <w:szCs w:val="22"/>
@@ -6414,7 +6698,7 @@
     <w:p/>
     <w:tbl>
       <w:tblPr>
-        <w:tblStyle w:val="TableGrid"/>
+        <w:tblStyle w:val="TaulukkoRuudukko"/>
         <w:tblW w:w="0" w:type="auto"/>
         <w:tblLook w:val="06A0" w:firstRow="1" w:lastRow="0" w:firstColumn="1" w:lastColumn="0" w:noHBand="1" w:noVBand="1"/>
       </w:tblPr>
@@ -6482,6 +6766,7 @@
           </w:tcPr>
           <w:p>
             <w:r>
+              <w:lastRenderedPageBreak/>
               <w:t>GitHub updates/maintenance:</w:t>
             </w:r>
             <w:r>
@@ -6658,17 +6943,17 @@
           <w:tcPr>
             <w:tcW w:w="4480" w:type="dxa"/>
             <w:tcBorders>
-              <w:top w:val="single" w:sz="4" w:space="0" w:color="auto"/>
-              <w:left w:val="single" w:sz="4" w:space="0" w:color="auto"/>
-              <w:bottom w:val="single" w:sz="4" w:space="0" w:color="auto"/>
-              <w:right w:val="single" w:sz="4" w:space="0" w:color="auto"/>
+              <w:top w:val="single" w:color="auto" w:sz="4" w:space="0"/>
+              <w:left w:val="single" w:color="auto" w:sz="4" w:space="0"/>
+              <w:bottom w:val="single" w:color="auto" w:sz="4" w:space="0"/>
+              <w:right w:val="single" w:color="auto" w:sz="4" w:space="0"/>
             </w:tcBorders>
           </w:tcPr>
           <w:p>
             <w:pPr>
               <w:spacing w:line="240" w:lineRule="auto"/>
               <w:rPr>
-                <w:rFonts w:ascii="Aptos" w:eastAsia="DengXian" w:hAnsi="Aptos" w:cs="Times New Roman"/>
+                <w:rFonts w:ascii="Aptos" w:hAnsi="Aptos" w:eastAsia="DengXian" w:cs="Times New Roman"/>
                 <w:color w:val="000000" w:themeColor="text1"/>
                 <w:sz w:val="22"/>
                 <w:szCs w:val="22"/>
@@ -6677,7 +6962,7 @@
             </w:pPr>
             <w:r>
               <w:rPr>
-                <w:rFonts w:ascii="Aptos" w:eastAsia="DengXian" w:hAnsi="Aptos" w:cs="Times New Roman"/>
+                <w:rFonts w:ascii="Aptos" w:hAnsi="Aptos" w:eastAsia="DengXian" w:cs="Times New Roman"/>
                 <w:color w:val="000000" w:themeColor="text1"/>
                 <w:sz w:val="22"/>
                 <w:szCs w:val="22"/>
@@ -6687,7 +6972,7 @@
             </w:r>
             <w:r>
               <w:rPr>
-                <w:rFonts w:ascii="Aptos" w:eastAsia="DengXian" w:hAnsi="Aptos" w:cs="Times New Roman"/>
+                <w:rFonts w:ascii="Aptos" w:hAnsi="Aptos" w:eastAsia="DengXian" w:cs="Times New Roman"/>
                 <w:color w:val="000000" w:themeColor="text1"/>
                 <w:sz w:val="22"/>
                 <w:szCs w:val="22"/>
@@ -6697,7 +6982,7 @@
             </w:r>
             <w:r>
               <w:rPr>
-                <w:rFonts w:ascii="Aptos" w:eastAsia="DengXian" w:hAnsi="Aptos" w:cs="Times New Roman"/>
+                <w:rFonts w:ascii="Aptos" w:hAnsi="Aptos" w:eastAsia="DengXian" w:cs="Times New Roman"/>
                 <w:color w:val="000000" w:themeColor="text1"/>
                 <w:sz w:val="22"/>
                 <w:szCs w:val="22"/>
@@ -6717,16 +7002,16 @@
             <w:tcW w:w="4480" w:type="dxa"/>
             <w:tcBorders>
               <w:top w:val="nil"/>
-              <w:left w:val="single" w:sz="4" w:space="0" w:color="auto"/>
-              <w:bottom w:val="single" w:sz="4" w:space="0" w:color="auto"/>
-              <w:right w:val="single" w:sz="4" w:space="0" w:color="auto"/>
+              <w:left w:val="single" w:color="auto" w:sz="4" w:space="0"/>
+              <w:bottom w:val="single" w:color="auto" w:sz="4" w:space="0"/>
+              <w:right w:val="single" w:color="auto" w:sz="4" w:space="0"/>
             </w:tcBorders>
           </w:tcPr>
           <w:p>
             <w:pPr>
               <w:spacing w:line="240" w:lineRule="auto"/>
               <w:rPr>
-                <w:rFonts w:ascii="Aptos" w:eastAsia="DengXian" w:hAnsi="Aptos" w:cs="Times New Roman"/>
+                <w:rFonts w:ascii="Aptos" w:hAnsi="Aptos" w:eastAsia="DengXian" w:cs="Times New Roman"/>
                 <w:color w:val="000000" w:themeColor="text1"/>
                 <w:sz w:val="22"/>
                 <w:szCs w:val="22"/>
@@ -6735,7 +7020,7 @@
             </w:pPr>
             <w:r>
               <w:rPr>
-                <w:rFonts w:ascii="Aptos" w:eastAsia="DengXian" w:hAnsi="Aptos" w:cs="Times New Roman"/>
+                <w:rFonts w:ascii="Aptos" w:hAnsi="Aptos" w:eastAsia="DengXian" w:cs="Times New Roman"/>
                 <w:color w:val="000000" w:themeColor="text1"/>
                 <w:sz w:val="22"/>
                 <w:szCs w:val="22"/>
@@ -6745,7 +7030,7 @@
             </w:r>
             <w:r>
               <w:rPr>
-                <w:rFonts w:ascii="Aptos" w:eastAsia="DengXian" w:hAnsi="Aptos" w:cs="Times New Roman"/>
+                <w:rFonts w:ascii="Aptos" w:hAnsi="Aptos" w:eastAsia="DengXian" w:cs="Times New Roman"/>
                 <w:color w:val="000000" w:themeColor="text1"/>
                 <w:sz w:val="22"/>
                 <w:szCs w:val="22"/>
@@ -6755,7 +7040,7 @@
             </w:r>
             <w:r>
               <w:rPr>
-                <w:rFonts w:ascii="Aptos" w:eastAsia="DengXian" w:hAnsi="Aptos" w:cs="Times New Roman"/>
+                <w:rFonts w:ascii="Aptos" w:hAnsi="Aptos" w:eastAsia="DengXian" w:cs="Times New Roman"/>
                 <w:color w:val="000000" w:themeColor="text1"/>
                 <w:sz w:val="22"/>
                 <w:szCs w:val="22"/>
@@ -6775,16 +7060,16 @@
             <w:tcW w:w="4480" w:type="dxa"/>
             <w:tcBorders>
               <w:top w:val="nil"/>
-              <w:left w:val="single" w:sz="4" w:space="0" w:color="auto"/>
-              <w:bottom w:val="single" w:sz="4" w:space="0" w:color="auto"/>
-              <w:right w:val="single" w:sz="4" w:space="0" w:color="auto"/>
+              <w:left w:val="single" w:color="auto" w:sz="4" w:space="0"/>
+              <w:bottom w:val="single" w:color="auto" w:sz="4" w:space="0"/>
+              <w:right w:val="single" w:color="auto" w:sz="4" w:space="0"/>
             </w:tcBorders>
           </w:tcPr>
           <w:p>
             <w:pPr>
               <w:spacing w:line="240" w:lineRule="auto"/>
               <w:rPr>
-                <w:rFonts w:ascii="Aptos" w:eastAsia="DengXian" w:hAnsi="Aptos" w:cs="Times New Roman"/>
+                <w:rFonts w:ascii="Aptos" w:hAnsi="Aptos" w:eastAsia="DengXian" w:cs="Times New Roman"/>
                 <w:color w:val="000000" w:themeColor="text1"/>
                 <w:sz w:val="22"/>
                 <w:szCs w:val="22"/>
@@ -6793,7 +7078,7 @@
             </w:pPr>
             <w:r>
               <w:rPr>
-                <w:rFonts w:ascii="Aptos" w:eastAsia="DengXian" w:hAnsi="Aptos" w:cs="Times New Roman"/>
+                <w:rFonts w:ascii="Aptos" w:hAnsi="Aptos" w:eastAsia="DengXian" w:cs="Times New Roman"/>
                 <w:color w:val="000000" w:themeColor="text1"/>
                 <w:sz w:val="22"/>
                 <w:szCs w:val="22"/>
@@ -6813,16 +7098,16 @@
             <w:tcW w:w="4480" w:type="dxa"/>
             <w:tcBorders>
               <w:top w:val="nil"/>
-              <w:left w:val="single" w:sz="4" w:space="0" w:color="auto"/>
-              <w:bottom w:val="single" w:sz="4" w:space="0" w:color="auto"/>
-              <w:right w:val="single" w:sz="4" w:space="0" w:color="auto"/>
+              <w:left w:val="single" w:color="auto" w:sz="4" w:space="0"/>
+              <w:bottom w:val="single" w:color="auto" w:sz="4" w:space="0"/>
+              <w:right w:val="single" w:color="auto" w:sz="4" w:space="0"/>
             </w:tcBorders>
           </w:tcPr>
           <w:p>
             <w:pPr>
               <w:spacing w:line="240" w:lineRule="auto"/>
               <w:rPr>
-                <w:rFonts w:ascii="Calibri" w:eastAsia="DengXian" w:hAnsi="Calibri" w:cs="Calibri"/>
+                <w:rFonts w:ascii="Calibri" w:hAnsi="Calibri" w:eastAsia="DengXian" w:cs="Calibri"/>
                 <w:color w:val="000000" w:themeColor="text1"/>
                 <w:sz w:val="22"/>
                 <w:szCs w:val="22"/>
@@ -6831,7 +7116,7 @@
             </w:pPr>
             <w:r>
               <w:rPr>
-                <w:rFonts w:ascii="Calibri" w:eastAsia="DengXian" w:hAnsi="Calibri" w:cs="Calibri"/>
+                <w:rFonts w:ascii="Calibri" w:hAnsi="Calibri" w:eastAsia="DengXian" w:cs="Calibri"/>
                 <w:color w:val="000000" w:themeColor="text1"/>
                 <w:sz w:val="22"/>
                 <w:szCs w:val="22"/>
@@ -6841,7 +7126,7 @@
             </w:r>
             <w:r>
               <w:rPr>
-                <w:rFonts w:ascii="Calibri" w:eastAsia="DengXian" w:hAnsi="Calibri" w:cs="Calibri"/>
+                <w:rFonts w:ascii="Calibri" w:hAnsi="Calibri" w:eastAsia="DengXian" w:cs="Calibri"/>
                 <w:color w:val="000000" w:themeColor="text1"/>
                 <w:sz w:val="22"/>
                 <w:szCs w:val="22"/>
@@ -6851,7 +7136,7 @@
             </w:r>
             <w:r>
               <w:rPr>
-                <w:rFonts w:ascii="Calibri" w:eastAsia="DengXian" w:hAnsi="Calibri" w:cs="Calibri"/>
+                <w:rFonts w:ascii="Calibri" w:hAnsi="Calibri" w:eastAsia="DengXian" w:cs="Calibri"/>
                 <w:color w:val="000000" w:themeColor="text1"/>
                 <w:sz w:val="22"/>
                 <w:szCs w:val="22"/>
@@ -6871,16 +7156,16 @@
             <w:tcW w:w="4480" w:type="dxa"/>
             <w:tcBorders>
               <w:top w:val="nil"/>
-              <w:left w:val="single" w:sz="4" w:space="0" w:color="auto"/>
-              <w:bottom w:val="single" w:sz="4" w:space="0" w:color="auto"/>
-              <w:right w:val="single" w:sz="4" w:space="0" w:color="auto"/>
+              <w:left w:val="single" w:color="auto" w:sz="4" w:space="0"/>
+              <w:bottom w:val="single" w:color="auto" w:sz="4" w:space="0"/>
+              <w:right w:val="single" w:color="auto" w:sz="4" w:space="0"/>
             </w:tcBorders>
           </w:tcPr>
           <w:p>
             <w:pPr>
               <w:spacing w:line="240" w:lineRule="auto"/>
               <w:rPr>
-                <w:rFonts w:ascii="Aptos" w:eastAsia="DengXian" w:hAnsi="Aptos" w:cs="Times New Roman"/>
+                <w:rFonts w:ascii="Aptos" w:hAnsi="Aptos" w:eastAsia="DengXian" w:cs="Times New Roman"/>
                 <w:color w:val="000000" w:themeColor="text1"/>
                 <w:sz w:val="22"/>
                 <w:szCs w:val="22"/>
@@ -6889,7 +7174,7 @@
             </w:pPr>
             <w:r>
               <w:rPr>
-                <w:rFonts w:ascii="Aptos" w:eastAsia="DengXian" w:hAnsi="Aptos" w:cs="Times New Roman"/>
+                <w:rFonts w:ascii="Aptos" w:hAnsi="Aptos" w:eastAsia="DengXian" w:cs="Times New Roman"/>
                 <w:color w:val="000000" w:themeColor="text1"/>
                 <w:sz w:val="22"/>
                 <w:szCs w:val="22"/>
@@ -6899,7 +7184,7 @@
             </w:r>
             <w:r>
               <w:rPr>
-                <w:rFonts w:ascii="Aptos" w:eastAsia="DengXian" w:hAnsi="Aptos" w:cs="Times New Roman"/>
+                <w:rFonts w:ascii="Aptos" w:hAnsi="Aptos" w:eastAsia="DengXian" w:cs="Times New Roman"/>
                 <w:color w:val="000000" w:themeColor="text1"/>
                 <w:sz w:val="22"/>
                 <w:szCs w:val="22"/>
@@ -6909,7 +7194,7 @@
             </w:r>
             <w:r>
               <w:rPr>
-                <w:rFonts w:ascii="Aptos" w:eastAsia="DengXian" w:hAnsi="Aptos" w:cs="Times New Roman"/>
+                <w:rFonts w:ascii="Aptos" w:hAnsi="Aptos" w:eastAsia="DengXian" w:cs="Times New Roman"/>
                 <w:color w:val="000000" w:themeColor="text1"/>
                 <w:sz w:val="22"/>
                 <w:szCs w:val="22"/>
@@ -6919,7 +7204,7 @@
             </w:r>
             <w:r>
               <w:rPr>
-                <w:rFonts w:ascii="Aptos" w:eastAsia="DengXian" w:hAnsi="Aptos" w:cs="Times New Roman"/>
+                <w:rFonts w:ascii="Aptos" w:hAnsi="Aptos" w:eastAsia="DengXian" w:cs="Times New Roman"/>
                 <w:color w:val="000000" w:themeColor="text1"/>
                 <w:sz w:val="22"/>
                 <w:szCs w:val="22"/>
@@ -6939,16 +7224,16 @@
             <w:tcW w:w="4480" w:type="dxa"/>
             <w:tcBorders>
               <w:top w:val="nil"/>
-              <w:left w:val="single" w:sz="4" w:space="0" w:color="auto"/>
-              <w:bottom w:val="single" w:sz="4" w:space="0" w:color="auto"/>
-              <w:right w:val="single" w:sz="4" w:space="0" w:color="auto"/>
+              <w:left w:val="single" w:color="auto" w:sz="4" w:space="0"/>
+              <w:bottom w:val="single" w:color="auto" w:sz="4" w:space="0"/>
+              <w:right w:val="single" w:color="auto" w:sz="4" w:space="0"/>
             </w:tcBorders>
           </w:tcPr>
           <w:p>
             <w:pPr>
               <w:spacing w:line="240" w:lineRule="auto"/>
               <w:rPr>
-                <w:rFonts w:ascii="Calibri" w:eastAsia="DengXian" w:hAnsi="Calibri" w:cs="Calibri"/>
+                <w:rFonts w:ascii="Calibri" w:hAnsi="Calibri" w:eastAsia="DengXian" w:cs="Calibri"/>
                 <w:color w:val="000000" w:themeColor="text1"/>
                 <w:sz w:val="22"/>
                 <w:szCs w:val="22"/>
@@ -6957,7 +7242,7 @@
             </w:pPr>
             <w:r>
               <w:rPr>
-                <w:rFonts w:ascii="Calibri" w:eastAsia="DengXian" w:hAnsi="Calibri" w:cs="Calibri"/>
+                <w:rFonts w:ascii="Calibri" w:hAnsi="Calibri" w:eastAsia="DengXian" w:cs="Calibri"/>
                 <w:color w:val="000000" w:themeColor="text1"/>
                 <w:sz w:val="22"/>
                 <w:szCs w:val="22"/>
@@ -6967,7 +7252,7 @@
             </w:r>
             <w:r>
               <w:rPr>
-                <w:rFonts w:ascii="Calibri" w:eastAsia="DengXian" w:hAnsi="Calibri" w:cs="Calibri"/>
+                <w:rFonts w:ascii="Calibri" w:hAnsi="Calibri" w:eastAsia="DengXian" w:cs="Calibri"/>
                 <w:color w:val="000000" w:themeColor="text1"/>
                 <w:sz w:val="22"/>
                 <w:szCs w:val="22"/>
@@ -6977,7 +7262,7 @@
             </w:r>
             <w:r>
               <w:rPr>
-                <w:rFonts w:ascii="Calibri" w:eastAsia="DengXian" w:hAnsi="Calibri" w:cs="Calibri"/>
+                <w:rFonts w:ascii="Calibri" w:hAnsi="Calibri" w:eastAsia="DengXian" w:cs="Calibri"/>
                 <w:color w:val="000000" w:themeColor="text1"/>
                 <w:sz w:val="22"/>
                 <w:szCs w:val="22"/>
@@ -6997,16 +7282,16 @@
             <w:tcW w:w="4480" w:type="dxa"/>
             <w:tcBorders>
               <w:top w:val="nil"/>
-              <w:left w:val="single" w:sz="4" w:space="0" w:color="auto"/>
-              <w:bottom w:val="single" w:sz="4" w:space="0" w:color="auto"/>
-              <w:right w:val="single" w:sz="4" w:space="0" w:color="auto"/>
+              <w:left w:val="single" w:color="auto" w:sz="4" w:space="0"/>
+              <w:bottom w:val="single" w:color="auto" w:sz="4" w:space="0"/>
+              <w:right w:val="single" w:color="auto" w:sz="4" w:space="0"/>
             </w:tcBorders>
           </w:tcPr>
           <w:p>
             <w:pPr>
               <w:spacing w:line="240" w:lineRule="auto"/>
               <w:rPr>
-                <w:rFonts w:ascii="Aptos" w:eastAsia="DengXian" w:hAnsi="Aptos" w:cs="Times New Roman"/>
+                <w:rFonts w:ascii="Aptos" w:hAnsi="Aptos" w:eastAsia="DengXian" w:cs="Times New Roman"/>
                 <w:color w:val="000000" w:themeColor="text1"/>
                 <w:sz w:val="22"/>
                 <w:szCs w:val="22"/>
@@ -7015,7 +7300,7 @@
             </w:pPr>
             <w:r>
               <w:rPr>
-                <w:rFonts w:ascii="Aptos" w:eastAsia="DengXian" w:hAnsi="Aptos" w:cs="Times New Roman"/>
+                <w:rFonts w:ascii="Aptos" w:hAnsi="Aptos" w:eastAsia="DengXian" w:cs="Times New Roman"/>
                 <w:color w:val="000000" w:themeColor="text1"/>
                 <w:sz w:val="22"/>
                 <w:szCs w:val="22"/>
@@ -7025,7 +7310,7 @@
             </w:r>
             <w:r>
               <w:rPr>
-                <w:rFonts w:ascii="Aptos" w:eastAsia="DengXian" w:hAnsi="Aptos" w:cs="Times New Roman"/>
+                <w:rFonts w:ascii="Aptos" w:hAnsi="Aptos" w:eastAsia="DengXian" w:cs="Times New Roman"/>
                 <w:color w:val="000000" w:themeColor="text1"/>
                 <w:sz w:val="22"/>
                 <w:szCs w:val="22"/>
@@ -7035,7 +7320,7 @@
             </w:r>
             <w:r>
               <w:rPr>
-                <w:rFonts w:ascii="Aptos" w:eastAsia="DengXian" w:hAnsi="Aptos" w:cs="Times New Roman"/>
+                <w:rFonts w:ascii="Aptos" w:hAnsi="Aptos" w:eastAsia="DengXian" w:cs="Times New Roman"/>
                 <w:color w:val="000000" w:themeColor="text1"/>
                 <w:sz w:val="22"/>
                 <w:szCs w:val="22"/>
@@ -7055,16 +7340,16 @@
             <w:tcW w:w="4480" w:type="dxa"/>
             <w:tcBorders>
               <w:top w:val="nil"/>
-              <w:left w:val="single" w:sz="4" w:space="0" w:color="auto"/>
-              <w:bottom w:val="single" w:sz="4" w:space="0" w:color="auto"/>
-              <w:right w:val="single" w:sz="4" w:space="0" w:color="auto"/>
+              <w:left w:val="single" w:color="auto" w:sz="4" w:space="0"/>
+              <w:bottom w:val="single" w:color="auto" w:sz="4" w:space="0"/>
+              <w:right w:val="single" w:color="auto" w:sz="4" w:space="0"/>
             </w:tcBorders>
           </w:tcPr>
           <w:p>
             <w:pPr>
               <w:spacing w:line="240" w:lineRule="auto"/>
               <w:rPr>
-                <w:rFonts w:ascii="Aptos" w:eastAsia="DengXian" w:hAnsi="Aptos" w:cs="Times New Roman"/>
+                <w:rFonts w:ascii="Aptos" w:hAnsi="Aptos" w:eastAsia="DengXian" w:cs="Times New Roman"/>
                 <w:color w:val="000000" w:themeColor="text1"/>
                 <w:sz w:val="22"/>
                 <w:szCs w:val="22"/>
@@ -7073,7 +7358,7 @@
             </w:pPr>
             <w:r>
               <w:rPr>
-                <w:rFonts w:ascii="Aptos" w:eastAsia="DengXian" w:hAnsi="Aptos" w:cs="Times New Roman"/>
+                <w:rFonts w:ascii="Aptos" w:hAnsi="Aptos" w:eastAsia="DengXian" w:cs="Times New Roman"/>
                 <w:color w:val="000000" w:themeColor="text1"/>
                 <w:sz w:val="22"/>
                 <w:szCs w:val="22"/>
@@ -7083,7 +7368,7 @@
             </w:r>
             <w:r>
               <w:rPr>
-                <w:rFonts w:ascii="Aptos" w:eastAsia="DengXian" w:hAnsi="Aptos" w:cs="Times New Roman"/>
+                <w:rFonts w:ascii="Aptos" w:hAnsi="Aptos" w:eastAsia="DengXian" w:cs="Times New Roman"/>
                 <w:color w:val="000000" w:themeColor="text1"/>
                 <w:sz w:val="22"/>
                 <w:szCs w:val="22"/>
@@ -7093,7 +7378,7 @@
             </w:r>
             <w:r>
               <w:rPr>
-                <w:rFonts w:ascii="Aptos" w:eastAsia="DengXian" w:hAnsi="Aptos" w:cs="Times New Roman"/>
+                <w:rFonts w:ascii="Aptos" w:hAnsi="Aptos" w:eastAsia="DengXian" w:cs="Times New Roman"/>
                 <w:color w:val="000000" w:themeColor="text1"/>
                 <w:sz w:val="22"/>
                 <w:szCs w:val="22"/>
@@ -7113,16 +7398,16 @@
             <w:tcW w:w="4480" w:type="dxa"/>
             <w:tcBorders>
               <w:top w:val="nil"/>
-              <w:left w:val="single" w:sz="4" w:space="0" w:color="auto"/>
-              <w:bottom w:val="single" w:sz="4" w:space="0" w:color="auto"/>
-              <w:right w:val="single" w:sz="4" w:space="0" w:color="auto"/>
+              <w:left w:val="single" w:color="auto" w:sz="4" w:space="0"/>
+              <w:bottom w:val="single" w:color="auto" w:sz="4" w:space="0"/>
+              <w:right w:val="single" w:color="auto" w:sz="4" w:space="0"/>
             </w:tcBorders>
           </w:tcPr>
           <w:p>
             <w:pPr>
               <w:spacing w:line="240" w:lineRule="auto"/>
               <w:rPr>
-                <w:rFonts w:ascii="Aptos" w:eastAsia="DengXian" w:hAnsi="Aptos" w:cs="Times New Roman"/>
+                <w:rFonts w:ascii="Aptos" w:hAnsi="Aptos" w:eastAsia="DengXian" w:cs="Times New Roman"/>
                 <w:color w:val="000000" w:themeColor="text1"/>
                 <w:sz w:val="22"/>
                 <w:szCs w:val="22"/>
@@ -7131,7 +7416,7 @@
             </w:pPr>
             <w:r>
               <w:rPr>
-                <w:rFonts w:ascii="Aptos" w:eastAsia="DengXian" w:hAnsi="Aptos" w:cs="Times New Roman"/>
+                <w:rFonts w:ascii="Aptos" w:hAnsi="Aptos" w:eastAsia="DengXian" w:cs="Times New Roman"/>
                 <w:color w:val="000000" w:themeColor="text1"/>
                 <w:sz w:val="22"/>
                 <w:szCs w:val="22"/>
@@ -7141,7 +7426,7 @@
             </w:r>
             <w:r>
               <w:rPr>
-                <w:rFonts w:ascii="Aptos" w:eastAsia="DengXian" w:hAnsi="Aptos" w:cs="Times New Roman"/>
+                <w:rFonts w:ascii="Aptos" w:hAnsi="Aptos" w:eastAsia="DengXian" w:cs="Times New Roman"/>
                 <w:color w:val="000000" w:themeColor="text1"/>
                 <w:sz w:val="22"/>
                 <w:szCs w:val="22"/>
@@ -7151,7 +7436,7 @@
             </w:r>
             <w:r>
               <w:rPr>
-                <w:rFonts w:ascii="Aptos" w:eastAsia="DengXian" w:hAnsi="Aptos" w:cs="Times New Roman"/>
+                <w:rFonts w:ascii="Aptos" w:hAnsi="Aptos" w:eastAsia="DengXian" w:cs="Times New Roman"/>
                 <w:color w:val="000000" w:themeColor="text1"/>
                 <w:sz w:val="22"/>
                 <w:szCs w:val="22"/>
@@ -7171,16 +7456,16 @@
             <w:tcW w:w="4480" w:type="dxa"/>
             <w:tcBorders>
               <w:top w:val="nil"/>
-              <w:left w:val="single" w:sz="4" w:space="0" w:color="auto"/>
-              <w:bottom w:val="single" w:sz="4" w:space="0" w:color="auto"/>
-              <w:right w:val="single" w:sz="4" w:space="0" w:color="auto"/>
+              <w:left w:val="single" w:color="auto" w:sz="4" w:space="0"/>
+              <w:bottom w:val="single" w:color="auto" w:sz="4" w:space="0"/>
+              <w:right w:val="single" w:color="auto" w:sz="4" w:space="0"/>
             </w:tcBorders>
           </w:tcPr>
           <w:p>
             <w:pPr>
               <w:spacing w:line="240" w:lineRule="auto"/>
               <w:rPr>
-                <w:rFonts w:ascii="Aptos" w:eastAsia="DengXian" w:hAnsi="Aptos" w:cs="Times New Roman"/>
+                <w:rFonts w:ascii="Aptos" w:hAnsi="Aptos" w:eastAsia="DengXian" w:cs="Times New Roman"/>
                 <w:color w:val="000000" w:themeColor="text1"/>
                 <w:sz w:val="22"/>
                 <w:szCs w:val="22"/>
@@ -7189,7 +7474,7 @@
             </w:pPr>
             <w:r>
               <w:rPr>
-                <w:rFonts w:ascii="Aptos" w:eastAsia="DengXian" w:hAnsi="Aptos" w:cs="Times New Roman"/>
+                <w:rFonts w:ascii="Aptos" w:hAnsi="Aptos" w:eastAsia="DengXian" w:cs="Times New Roman"/>
                 <w:color w:val="000000" w:themeColor="text1"/>
                 <w:sz w:val="22"/>
                 <w:szCs w:val="22"/>
@@ -7199,7 +7484,7 @@
             </w:r>
             <w:r>
               <w:rPr>
-                <w:rFonts w:ascii="Aptos" w:eastAsia="DengXian" w:hAnsi="Aptos" w:cs="Times New Roman"/>
+                <w:rFonts w:ascii="Aptos" w:hAnsi="Aptos" w:eastAsia="DengXian" w:cs="Times New Roman"/>
                 <w:color w:val="000000" w:themeColor="text1"/>
                 <w:sz w:val="22"/>
                 <w:szCs w:val="22"/>
@@ -7209,7 +7494,7 @@
             </w:r>
             <w:r>
               <w:rPr>
-                <w:rFonts w:ascii="Aptos" w:eastAsia="DengXian" w:hAnsi="Aptos" w:cs="Times New Roman"/>
+                <w:rFonts w:ascii="Aptos" w:hAnsi="Aptos" w:eastAsia="DengXian" w:cs="Times New Roman"/>
                 <w:color w:val="000000" w:themeColor="text1"/>
                 <w:sz w:val="22"/>
                 <w:szCs w:val="22"/>
@@ -7224,9 +7509,9 @@
     <w:p/>
     <w:p>
       <w:pPr>
-        <w:pStyle w:val="Heading2"/>
-      </w:pPr>
-      <w:bookmarkStart w:id="18" w:name="_Toc220319157"/>
+        <w:pStyle w:val="Otsikko2"/>
+      </w:pPr>
+      <w:bookmarkStart w:name="_Toc220319157" w:id="18"/>
       <w:r>
         <w:t>Preliminary schedule</w:t>
       </w:r>
@@ -7353,9 +7638,9 @@
     </w:p>
     <w:p>
       <w:pPr>
-        <w:pStyle w:val="Heading2"/>
-      </w:pPr>
-      <w:bookmarkStart w:id="19" w:name="_Toc220319158"/>
+        <w:pStyle w:val="Otsikko2"/>
+      </w:pPr>
+      <w:bookmarkStart w:name="_Toc220319158" w:id="19"/>
       <w:r>
         <w:t xml:space="preserve">Project </w:t>
       </w:r>
@@ -7838,10 +8123,10 @@
       <w:r>
         <w:t xml:space="preserve">GitHub link: </w:t>
       </w:r>
-      <w:hyperlink r:id="rId10">
-        <w:r>
-          <w:rPr>
-            <w:rStyle w:val="Hyperlink"/>
+      <w:hyperlink r:id="rId11">
+        <w:r>
+          <w:rPr>
+            <w:rStyle w:val="Hyperlinkki"/>
           </w:rPr>
           <w:t>https://github.com/Osoito/ReadingDiplomaWebGame_Capstone1</w:t>
         </w:r>
@@ -7907,8 +8192,8 @@
       </w:pPr>
     </w:p>
     <w:sectPr>
-      <w:headerReference w:type="default" r:id="rId11"/>
-      <w:pgSz w:w="11906" w:h="16838" w:code="9"/>
+      <w:headerReference w:type="default" r:id="rId12"/>
+      <w:pgSz w:w="11906" w:h="16838" w:orient="portrait" w:code="9"/>
       <w:pgMar w:top="1418" w:right="851" w:bottom="1418" w:left="1134" w:header="709" w:footer="709" w:gutter="0"/>
       <w:pgNumType w:start="1"/>
       <w:cols w:space="708"/>
@@ -7976,7 +8261,7 @@
 <w:hdr xmlns:wpc="http://schemas.microsoft.com/office/word/2010/wordprocessingCanvas" xmlns:cx="http://schemas.microsoft.com/office/drawing/2014/chartex" xmlns:cx1="http://schemas.microsoft.com/office/drawing/2015/9/8/chartex" xmlns:cx2="http://schemas.microsoft.com/office/drawing/2015/10/21/chartex" xmlns:cx3="http://schemas.microsoft.com/office/drawing/2016/5/9/chartex" xmlns:cx4="http://schemas.microsoft.com/office/drawing/2016/5/10/chartex" xmlns:cx5="http://schemas.microsoft.com/office/drawing/2016/5/11/chartex" xmlns:cx6="http://schemas.microsoft.com/office/drawing/2016/5/12/chartex" xmlns:cx7="http://schemas.microsoft.com/office/drawing/2016/5/13/chartex" xmlns:cx8="http://schemas.microsoft.com/office/drawing/2016/5/14/chartex" xmlns:mc="http://schemas.openxmlformats.org/markup-compatibility/2006" xmlns:aink="http://schemas.microsoft.com/office/drawing/2016/ink" xmlns:am3d="http://schemas.microsoft.com/office/drawing/2017/model3d" xmlns:o="urn:schemas-microsoft-com:office:office" xmlns:oel="http://schemas.microsoft.com/office/2019/extlst" xmlns:r="http://schemas.openxmlformats.org/officeDocument/2006/relationships" xmlns:m="http://schemas.openxmlformats.org/officeDocument/2006/math" xmlns:v="urn:schemas-microsoft-com:vml" xmlns:wp14="http://schemas.microsoft.com/office/word/2010/wordprocessingDrawing" xmlns:wp="http://schemas.openxmlformats.org/drawingml/2006/wordprocessingDrawing" xmlns:w10="urn:schemas-microsoft-com:office:word" xmlns:w="http://schemas.openxmlformats.org/wordprocessingml/2006/main" xmlns:w14="http://schemas.microsoft.com/office/word/2010/wordml" xmlns:w15="http://schemas.microsoft.com/office/word/2012/wordml" xmlns:w16cex="http://schemas.microsoft.com/office/word/2018/wordml/cex" xmlns:w16cid="http://schemas.microsoft.com/office/word/2016/wordml/cid" xmlns:w16="http://schemas.microsoft.com/office/word/2018/wordml" xmlns:w16du="http://schemas.microsoft.com/office/word/2023/wordml/word16du" xmlns:w16sdtdh="http://schemas.microsoft.com/office/word/2020/wordml/sdtdatahash" xmlns:w16sdtfl="http://schemas.microsoft.com/office/word/2024/wordml/sdtformatlock" xmlns:w16se="http://schemas.microsoft.com/office/word/2015/wordml/symex" xmlns:wpg="http://schemas.microsoft.com/office/word/2010/wordprocessingGroup" xmlns:wpi="http://schemas.microsoft.com/office/word/2010/wordprocessingInk" xmlns:wne="http://schemas.microsoft.com/office/word/2006/wordml" xmlns:wps="http://schemas.microsoft.com/office/word/2010/wordprocessingShape" mc:Ignorable="w14 w15 w16se w16cid w16 w16cex w16sdtdh w16sdtfl w16du wp14">
   <w:p>
     <w:pPr>
-      <w:pStyle w:val="Header"/>
+      <w:pStyle w:val="Yltunniste"/>
       <w:jc w:val="right"/>
       <w:rPr>
         <w:rFonts w:cs="Times New Roman"/>
@@ -7990,7 +8275,7 @@
 <w:hdr xmlns:wpc="http://schemas.microsoft.com/office/word/2010/wordprocessingCanvas" xmlns:cx="http://schemas.microsoft.com/office/drawing/2014/chartex" xmlns:cx1="http://schemas.microsoft.com/office/drawing/2015/9/8/chartex" xmlns:cx2="http://schemas.microsoft.com/office/drawing/2015/10/21/chartex" xmlns:cx3="http://schemas.microsoft.com/office/drawing/2016/5/9/chartex" xmlns:cx4="http://schemas.microsoft.com/office/drawing/2016/5/10/chartex" xmlns:cx5="http://schemas.microsoft.com/office/drawing/2016/5/11/chartex" xmlns:cx6="http://schemas.microsoft.com/office/drawing/2016/5/12/chartex" xmlns:cx7="http://schemas.microsoft.com/office/drawing/2016/5/13/chartex" xmlns:cx8="http://schemas.microsoft.com/office/drawing/2016/5/14/chartex" xmlns:mc="http://schemas.openxmlformats.org/markup-compatibility/2006" xmlns:aink="http://schemas.microsoft.com/office/drawing/2016/ink" xmlns:am3d="http://schemas.microsoft.com/office/drawing/2017/model3d" xmlns:o="urn:schemas-microsoft-com:office:office" xmlns:oel="http://schemas.microsoft.com/office/2019/extlst" xmlns:r="http://schemas.openxmlformats.org/officeDocument/2006/relationships" xmlns:m="http://schemas.openxmlformats.org/officeDocument/2006/math" xmlns:v="urn:schemas-microsoft-com:vml" xmlns:wp14="http://schemas.microsoft.com/office/word/2010/wordprocessingDrawing" xmlns:wp="http://schemas.openxmlformats.org/drawingml/2006/wordprocessingDrawing" xmlns:w10="urn:schemas-microsoft-com:office:word" xmlns:w="http://schemas.openxmlformats.org/wordprocessingml/2006/main" xmlns:w14="http://schemas.microsoft.com/office/word/2010/wordml" xmlns:w15="http://schemas.microsoft.com/office/word/2012/wordml" xmlns:w16cex="http://schemas.microsoft.com/office/word/2018/wordml/cex" xmlns:w16cid="http://schemas.microsoft.com/office/word/2016/wordml/cid" xmlns:w16="http://schemas.microsoft.com/office/word/2018/wordml" xmlns:w16du="http://schemas.microsoft.com/office/word/2023/wordml/word16du" xmlns:w16sdtdh="http://schemas.microsoft.com/office/word/2020/wordml/sdtdatahash" xmlns:w16sdtfl="http://schemas.microsoft.com/office/word/2024/wordml/sdtformatlock" xmlns:w16se="http://schemas.microsoft.com/office/word/2015/wordml/symex" xmlns:wpg="http://schemas.microsoft.com/office/word/2010/wordprocessingGroup" xmlns:wpi="http://schemas.microsoft.com/office/word/2010/wordprocessingInk" xmlns:wne="http://schemas.microsoft.com/office/word/2006/wordml" xmlns:wps="http://schemas.microsoft.com/office/word/2010/wordprocessingShape" mc:Ignorable="w14 w15 w16se w16cid w16 w16cex w16sdtdh w16sdtfl w16du wp14">
   <w:p>
     <w:pPr>
-      <w:pStyle w:val="Header"/>
+      <w:pStyle w:val="Yltunniste"/>
       <w:jc w:val="right"/>
       <w:rPr>
         <w:rFonts w:cs="Times New Roman"/>
@@ -8015,7 +8300,7 @@
         <w:ind w:left="720" w:hanging="360"/>
       </w:pPr>
       <w:rPr>
-        <w:rFonts w:ascii="SimSun" w:hAnsi="SimSun" w:hint="default"/>
+        <w:rFonts w:hint="default" w:ascii="SimSun" w:hAnsi="SimSun"/>
       </w:rPr>
     </w:lvl>
     <w:lvl w:ilvl="1" w:tplc="04090003" w:tentative="1">
@@ -8027,7 +8312,7 @@
         <w:ind w:left="1440" w:hanging="360"/>
       </w:pPr>
       <w:rPr>
-        <w:rFonts w:ascii="Courier New" w:hAnsi="Courier New" w:cs="Courier New" w:hint="default"/>
+        <w:rFonts w:hint="default" w:ascii="Courier New" w:hAnsi="Courier New" w:cs="Courier New"/>
       </w:rPr>
     </w:lvl>
     <w:lvl w:ilvl="2" w:tplc="04090005" w:tentative="1">
@@ -8039,7 +8324,7 @@
         <w:ind w:left="2160" w:hanging="360"/>
       </w:pPr>
       <w:rPr>
-        <w:rFonts w:ascii="Wingdings" w:hAnsi="Wingdings" w:hint="default"/>
+        <w:rFonts w:hint="default" w:ascii="Wingdings" w:hAnsi="Wingdings"/>
       </w:rPr>
     </w:lvl>
     <w:lvl w:ilvl="3" w:tplc="04090001" w:tentative="1">
@@ -8051,7 +8336,7 @@
         <w:ind w:left="2880" w:hanging="360"/>
       </w:pPr>
       <w:rPr>
-        <w:rFonts w:ascii="Symbol" w:hAnsi="Symbol" w:hint="default"/>
+        <w:rFonts w:hint="default" w:ascii="Symbol" w:hAnsi="Symbol"/>
       </w:rPr>
     </w:lvl>
     <w:lvl w:ilvl="4" w:tplc="04090003" w:tentative="1">
@@ -8063,7 +8348,7 @@
         <w:ind w:left="3600" w:hanging="360"/>
       </w:pPr>
       <w:rPr>
-        <w:rFonts w:ascii="Courier New" w:hAnsi="Courier New" w:cs="Courier New" w:hint="default"/>
+        <w:rFonts w:hint="default" w:ascii="Courier New" w:hAnsi="Courier New" w:cs="Courier New"/>
       </w:rPr>
     </w:lvl>
     <w:lvl w:ilvl="5" w:tplc="04090005" w:tentative="1">
@@ -8075,7 +8360,7 @@
         <w:ind w:left="4320" w:hanging="360"/>
       </w:pPr>
       <w:rPr>
-        <w:rFonts w:ascii="Wingdings" w:hAnsi="Wingdings" w:hint="default"/>
+        <w:rFonts w:hint="default" w:ascii="Wingdings" w:hAnsi="Wingdings"/>
       </w:rPr>
     </w:lvl>
     <w:lvl w:ilvl="6" w:tplc="04090001" w:tentative="1">
@@ -8087,7 +8372,7 @@
         <w:ind w:left="5040" w:hanging="360"/>
       </w:pPr>
       <w:rPr>
-        <w:rFonts w:ascii="Symbol" w:hAnsi="Symbol" w:hint="default"/>
+        <w:rFonts w:hint="default" w:ascii="Symbol" w:hAnsi="Symbol"/>
       </w:rPr>
     </w:lvl>
     <w:lvl w:ilvl="7" w:tplc="04090003" w:tentative="1">
@@ -8099,7 +8384,7 @@
         <w:ind w:left="5760" w:hanging="360"/>
       </w:pPr>
       <w:rPr>
-        <w:rFonts w:ascii="Courier New" w:hAnsi="Courier New" w:cs="Courier New" w:hint="default"/>
+        <w:rFonts w:hint="default" w:ascii="Courier New" w:hAnsi="Courier New" w:cs="Courier New"/>
       </w:rPr>
     </w:lvl>
     <w:lvl w:ilvl="8" w:tplc="04090005" w:tentative="1">
@@ -8111,7 +8396,7 @@
         <w:ind w:left="6480" w:hanging="360"/>
       </w:pPr>
       <w:rPr>
-        <w:rFonts w:ascii="Wingdings" w:hAnsi="Wingdings" w:hint="default"/>
+        <w:rFonts w:hint="default" w:ascii="Wingdings" w:hAnsi="Wingdings"/>
       </w:rPr>
     </w:lvl>
   </w:abstractNum>
@@ -8128,10 +8413,10 @@
         <w:ind w:left="720" w:hanging="360"/>
       </w:pPr>
       <w:rPr>
-        <w:rFonts w:ascii="Arial" w:hAnsi="Arial" w:hint="default"/>
+        <w:rFonts w:hint="default" w:ascii="Arial" w:hAnsi="Arial"/>
       </w:rPr>
     </w:lvl>
-    <w:lvl w:ilvl="1" w:tplc="04090003" w:tentative="1">
+    <w:lvl w:ilvl="1" w:tplc="04090003">
       <w:start w:val="1"/>
       <w:numFmt w:val="bullet"/>
       <w:lvlText w:val="o"/>
@@ -8140,7 +8425,7 @@
         <w:ind w:left="1440" w:hanging="360"/>
       </w:pPr>
       <w:rPr>
-        <w:rFonts w:ascii="Courier New" w:hAnsi="Courier New" w:cs="Courier New" w:hint="default"/>
+        <w:rFonts w:hint="default" w:ascii="Courier New" w:hAnsi="Courier New" w:cs="Courier New"/>
       </w:rPr>
     </w:lvl>
     <w:lvl w:ilvl="2" w:tplc="04090005" w:tentative="1">
@@ -8152,7 +8437,7 @@
         <w:ind w:left="2160" w:hanging="360"/>
       </w:pPr>
       <w:rPr>
-        <w:rFonts w:ascii="Wingdings" w:hAnsi="Wingdings" w:hint="default"/>
+        <w:rFonts w:hint="default" w:ascii="Wingdings" w:hAnsi="Wingdings"/>
       </w:rPr>
     </w:lvl>
     <w:lvl w:ilvl="3" w:tplc="04090001" w:tentative="1">
@@ -8164,7 +8449,7 @@
         <w:ind w:left="2880" w:hanging="360"/>
       </w:pPr>
       <w:rPr>
-        <w:rFonts w:ascii="Symbol" w:hAnsi="Symbol" w:hint="default"/>
+        <w:rFonts w:hint="default" w:ascii="Symbol" w:hAnsi="Symbol"/>
       </w:rPr>
     </w:lvl>
     <w:lvl w:ilvl="4" w:tplc="04090003" w:tentative="1">
@@ -8176,7 +8461,7 @@
         <w:ind w:left="3600" w:hanging="360"/>
       </w:pPr>
       <w:rPr>
-        <w:rFonts w:ascii="Courier New" w:hAnsi="Courier New" w:cs="Courier New" w:hint="default"/>
+        <w:rFonts w:hint="default" w:ascii="Courier New" w:hAnsi="Courier New" w:cs="Courier New"/>
       </w:rPr>
     </w:lvl>
     <w:lvl w:ilvl="5" w:tplc="04090005" w:tentative="1">
@@ -8188,7 +8473,7 @@
         <w:ind w:left="4320" w:hanging="360"/>
       </w:pPr>
       <w:rPr>
-        <w:rFonts w:ascii="Wingdings" w:hAnsi="Wingdings" w:hint="default"/>
+        <w:rFonts w:hint="default" w:ascii="Wingdings" w:hAnsi="Wingdings"/>
       </w:rPr>
     </w:lvl>
     <w:lvl w:ilvl="6" w:tplc="04090001" w:tentative="1">
@@ -8200,7 +8485,7 @@
         <w:ind w:left="5040" w:hanging="360"/>
       </w:pPr>
       <w:rPr>
-        <w:rFonts w:ascii="Symbol" w:hAnsi="Symbol" w:hint="default"/>
+        <w:rFonts w:hint="default" w:ascii="Symbol" w:hAnsi="Symbol"/>
       </w:rPr>
     </w:lvl>
     <w:lvl w:ilvl="7" w:tplc="04090003" w:tentative="1">
@@ -8212,7 +8497,7 @@
         <w:ind w:left="5760" w:hanging="360"/>
       </w:pPr>
       <w:rPr>
-        <w:rFonts w:ascii="Courier New" w:hAnsi="Courier New" w:cs="Courier New" w:hint="default"/>
+        <w:rFonts w:hint="default" w:ascii="Courier New" w:hAnsi="Courier New" w:cs="Courier New"/>
       </w:rPr>
     </w:lvl>
     <w:lvl w:ilvl="8" w:tplc="04090005" w:tentative="1">
@@ -8224,7 +8509,7 @@
         <w:ind w:left="6480" w:hanging="360"/>
       </w:pPr>
       <w:rPr>
-        <w:rFonts w:ascii="Wingdings" w:hAnsi="Wingdings" w:hint="default"/>
+        <w:rFonts w:hint="default" w:ascii="Wingdings" w:hAnsi="Wingdings"/>
       </w:rPr>
     </w:lvl>
   </w:abstractNum>
@@ -8232,112 +8517,112 @@
     <w:nsid w:val="0DA06EE5"/>
     <w:multiLevelType w:val="hybridMultilevel"/>
     <w:tmpl w:val="152ECE0E"/>
-    <w:lvl w:ilvl="0" w:tplc="0EC4D786">
+    <w:lvl w:ilvl="0" w:tplc="62CA7BF0">
       <w:start w:val="1"/>
       <w:numFmt w:val="bullet"/>
       <w:lvlText w:val="•"/>
       <w:lvlJc w:val="left"/>
       <w:pPr>
-        <w:ind w:left="720" w:hanging="360"/>
+        <w:ind w:left="1080" w:hanging="360"/>
       </w:pPr>
       <w:rPr>
-        <w:rFonts w:ascii="Arial" w:hAnsi="Arial" w:hint="default"/>
+        <w:rFonts w:hint="default" w:ascii="Arial" w:hAnsi="Arial"/>
       </w:rPr>
     </w:lvl>
-    <w:lvl w:ilvl="1" w:tplc="04090003" w:tentative="1">
+    <w:lvl w:ilvl="1" w:tplc="09D2242E" w:tentative="1">
       <w:start w:val="1"/>
       <w:numFmt w:val="bullet"/>
       <w:lvlText w:val="o"/>
       <w:lvlJc w:val="left"/>
       <w:pPr>
-        <w:ind w:left="1440" w:hanging="360"/>
+        <w:ind w:left="1800" w:hanging="360"/>
       </w:pPr>
       <w:rPr>
-        <w:rFonts w:ascii="Courier New" w:hAnsi="Courier New" w:hint="default"/>
+        <w:rFonts w:hint="default" w:ascii="Courier New" w:hAnsi="Courier New"/>
       </w:rPr>
     </w:lvl>
-    <w:lvl w:ilvl="2" w:tplc="04090005" w:tentative="1">
+    <w:lvl w:ilvl="2" w:tplc="6B620A7A" w:tentative="1">
       <w:start w:val="1"/>
       <w:numFmt w:val="bullet"/>
       <w:lvlText w:val=""/>
       <w:lvlJc w:val="left"/>
       <w:pPr>
-        <w:ind w:left="2160" w:hanging="360"/>
+        <w:ind w:left="2520" w:hanging="360"/>
       </w:pPr>
       <w:rPr>
-        <w:rFonts w:ascii="Wingdings" w:hAnsi="Wingdings" w:hint="default"/>
+        <w:rFonts w:hint="default" w:ascii="Wingdings" w:hAnsi="Wingdings"/>
       </w:rPr>
     </w:lvl>
-    <w:lvl w:ilvl="3" w:tplc="04090001" w:tentative="1">
+    <w:lvl w:ilvl="3" w:tplc="48D0DD48" w:tentative="1">
       <w:start w:val="1"/>
       <w:numFmt w:val="bullet"/>
       <w:lvlText w:val=""/>
       <w:lvlJc w:val="left"/>
       <w:pPr>
-        <w:ind w:left="2880" w:hanging="360"/>
+        <w:ind w:left="3240" w:hanging="360"/>
       </w:pPr>
       <w:rPr>
-        <w:rFonts w:ascii="Symbol" w:hAnsi="Symbol" w:hint="default"/>
+        <w:rFonts w:hint="default" w:ascii="Symbol" w:hAnsi="Symbol"/>
       </w:rPr>
     </w:lvl>
-    <w:lvl w:ilvl="4" w:tplc="04090003" w:tentative="1">
+    <w:lvl w:ilvl="4" w:tplc="A628DE50" w:tentative="1">
       <w:start w:val="1"/>
       <w:numFmt w:val="bullet"/>
       <w:lvlText w:val="o"/>
       <w:lvlJc w:val="left"/>
       <w:pPr>
-        <w:ind w:left="3600" w:hanging="360"/>
+        <w:ind w:left="3960" w:hanging="360"/>
       </w:pPr>
       <w:rPr>
-        <w:rFonts w:ascii="Courier New" w:hAnsi="Courier New" w:hint="default"/>
+        <w:rFonts w:hint="default" w:ascii="Courier New" w:hAnsi="Courier New"/>
       </w:rPr>
     </w:lvl>
-    <w:lvl w:ilvl="5" w:tplc="04090005" w:tentative="1">
+    <w:lvl w:ilvl="5" w:tplc="41EED9B2" w:tentative="1">
       <w:start w:val="1"/>
       <w:numFmt w:val="bullet"/>
       <w:lvlText w:val=""/>
       <w:lvlJc w:val="left"/>
       <w:pPr>
-        <w:ind w:left="4320" w:hanging="360"/>
+        <w:ind w:left="4680" w:hanging="360"/>
       </w:pPr>
       <w:rPr>
-        <w:rFonts w:ascii="Wingdings" w:hAnsi="Wingdings" w:hint="default"/>
+        <w:rFonts w:hint="default" w:ascii="Wingdings" w:hAnsi="Wingdings"/>
       </w:rPr>
     </w:lvl>
-    <w:lvl w:ilvl="6" w:tplc="04090001" w:tentative="1">
+    <w:lvl w:ilvl="6" w:tplc="09C048F8" w:tentative="1">
       <w:start w:val="1"/>
       <w:numFmt w:val="bullet"/>
       <w:lvlText w:val=""/>
       <w:lvlJc w:val="left"/>
       <w:pPr>
-        <w:ind w:left="5040" w:hanging="360"/>
+        <w:ind w:left="5400" w:hanging="360"/>
       </w:pPr>
       <w:rPr>
-        <w:rFonts w:ascii="Symbol" w:hAnsi="Symbol" w:hint="default"/>
+        <w:rFonts w:hint="default" w:ascii="Symbol" w:hAnsi="Symbol"/>
       </w:rPr>
     </w:lvl>
-    <w:lvl w:ilvl="7" w:tplc="04090003" w:tentative="1">
+    <w:lvl w:ilvl="7" w:tplc="AB8EEA08" w:tentative="1">
       <w:start w:val="1"/>
       <w:numFmt w:val="bullet"/>
       <w:lvlText w:val="o"/>
       <w:lvlJc w:val="left"/>
       <w:pPr>
-        <w:ind w:left="5760" w:hanging="360"/>
+        <w:ind w:left="6120" w:hanging="360"/>
       </w:pPr>
       <w:rPr>
-        <w:rFonts w:ascii="Courier New" w:hAnsi="Courier New" w:hint="default"/>
+        <w:rFonts w:hint="default" w:ascii="Courier New" w:hAnsi="Courier New"/>
       </w:rPr>
     </w:lvl>
-    <w:lvl w:ilvl="8" w:tplc="04090005" w:tentative="1">
+    <w:lvl w:ilvl="8" w:tplc="C2B2D2A4" w:tentative="1">
       <w:start w:val="1"/>
       <w:numFmt w:val="bullet"/>
       <w:lvlText w:val=""/>
       <w:lvlJc w:val="left"/>
       <w:pPr>
-        <w:ind w:left="6480" w:hanging="360"/>
+        <w:ind w:left="6840" w:hanging="360"/>
       </w:pPr>
       <w:rPr>
-        <w:rFonts w:ascii="Wingdings" w:hAnsi="Wingdings" w:hint="default"/>
+        <w:rFonts w:hint="default" w:ascii="Wingdings" w:hAnsi="Wingdings"/>
       </w:rPr>
     </w:lvl>
   </w:abstractNum>
@@ -8440,7 +8725,7 @@
         <w:ind w:left="720" w:hanging="360"/>
       </w:pPr>
       <w:rPr>
-        <w:rFonts w:ascii="Arial" w:hAnsi="Arial" w:hint="default"/>
+        <w:rFonts w:hint="default" w:ascii="Arial" w:hAnsi="Arial"/>
       </w:rPr>
     </w:lvl>
     <w:lvl w:ilvl="1" w:tplc="04090003" w:tentative="1">
@@ -8452,7 +8737,7 @@
         <w:ind w:left="1440" w:hanging="360"/>
       </w:pPr>
       <w:rPr>
-        <w:rFonts w:ascii="Courier New" w:hAnsi="Courier New" w:cs="Courier New" w:hint="default"/>
+        <w:rFonts w:hint="default" w:ascii="Courier New" w:hAnsi="Courier New" w:cs="Courier New"/>
       </w:rPr>
     </w:lvl>
     <w:lvl w:ilvl="2" w:tplc="04090005" w:tentative="1">
@@ -8464,7 +8749,7 @@
         <w:ind w:left="2160" w:hanging="360"/>
       </w:pPr>
       <w:rPr>
-        <w:rFonts w:ascii="Wingdings" w:hAnsi="Wingdings" w:hint="default"/>
+        <w:rFonts w:hint="default" w:ascii="Wingdings" w:hAnsi="Wingdings"/>
       </w:rPr>
     </w:lvl>
     <w:lvl w:ilvl="3" w:tplc="04090001" w:tentative="1">
@@ -8476,7 +8761,7 @@
         <w:ind w:left="2880" w:hanging="360"/>
       </w:pPr>
       <w:rPr>
-        <w:rFonts w:ascii="Symbol" w:hAnsi="Symbol" w:hint="default"/>
+        <w:rFonts w:hint="default" w:ascii="Symbol" w:hAnsi="Symbol"/>
       </w:rPr>
     </w:lvl>
     <w:lvl w:ilvl="4" w:tplc="04090003" w:tentative="1">
@@ -8488,7 +8773,7 @@
         <w:ind w:left="3600" w:hanging="360"/>
       </w:pPr>
       <w:rPr>
-        <w:rFonts w:ascii="Courier New" w:hAnsi="Courier New" w:cs="Courier New" w:hint="default"/>
+        <w:rFonts w:hint="default" w:ascii="Courier New" w:hAnsi="Courier New" w:cs="Courier New"/>
       </w:rPr>
     </w:lvl>
     <w:lvl w:ilvl="5" w:tplc="04090005" w:tentative="1">
@@ -8500,7 +8785,7 @@
         <w:ind w:left="4320" w:hanging="360"/>
       </w:pPr>
       <w:rPr>
-        <w:rFonts w:ascii="Wingdings" w:hAnsi="Wingdings" w:hint="default"/>
+        <w:rFonts w:hint="default" w:ascii="Wingdings" w:hAnsi="Wingdings"/>
       </w:rPr>
     </w:lvl>
     <w:lvl w:ilvl="6" w:tplc="04090001" w:tentative="1">
@@ -8512,7 +8797,7 @@
         <w:ind w:left="5040" w:hanging="360"/>
       </w:pPr>
       <w:rPr>
-        <w:rFonts w:ascii="Symbol" w:hAnsi="Symbol" w:hint="default"/>
+        <w:rFonts w:hint="default" w:ascii="Symbol" w:hAnsi="Symbol"/>
       </w:rPr>
     </w:lvl>
     <w:lvl w:ilvl="7" w:tplc="04090003" w:tentative="1">
@@ -8524,7 +8809,7 @@
         <w:ind w:left="5760" w:hanging="360"/>
       </w:pPr>
       <w:rPr>
-        <w:rFonts w:ascii="Courier New" w:hAnsi="Courier New" w:cs="Courier New" w:hint="default"/>
+        <w:rFonts w:hint="default" w:ascii="Courier New" w:hAnsi="Courier New" w:cs="Courier New"/>
       </w:rPr>
     </w:lvl>
     <w:lvl w:ilvl="8" w:tplc="04090005" w:tentative="1">
@@ -8536,7 +8821,7 @@
         <w:ind w:left="6480" w:hanging="360"/>
       </w:pPr>
       <w:rPr>
-        <w:rFonts w:ascii="Wingdings" w:hAnsi="Wingdings" w:hint="default"/>
+        <w:rFonts w:hint="default" w:ascii="Wingdings" w:hAnsi="Wingdings"/>
       </w:rPr>
     </w:lvl>
   </w:abstractNum>
@@ -8547,7 +8832,7 @@
     <w:lvl w:ilvl="0">
       <w:start w:val="1"/>
       <w:numFmt w:val="decimal"/>
-      <w:pStyle w:val="Heading1"/>
+      <w:pStyle w:val="Otsikko1"/>
       <w:lvlText w:val="%1"/>
       <w:lvlJc w:val="left"/>
       <w:pPr>
@@ -8557,7 +8842,7 @@
     <w:lvl w:ilvl="1">
       <w:start w:val="1"/>
       <w:numFmt w:val="decimal"/>
-      <w:pStyle w:val="Heading2"/>
+      <w:pStyle w:val="Otsikko2"/>
       <w:lvlText w:val="%1.%2"/>
       <w:lvlJc w:val="left"/>
       <w:pPr>
@@ -8567,7 +8852,7 @@
     <w:lvl w:ilvl="2">
       <w:start w:val="1"/>
       <w:numFmt w:val="decimal"/>
-      <w:pStyle w:val="Heading3"/>
+      <w:pStyle w:val="Otsikko3"/>
       <w:lvlText w:val="%1.%2.%3"/>
       <w:lvlJc w:val="left"/>
       <w:pPr>
@@ -8577,7 +8862,7 @@
     <w:lvl w:ilvl="3">
       <w:start w:val="1"/>
       <w:numFmt w:val="decimal"/>
-      <w:pStyle w:val="Heading4"/>
+      <w:pStyle w:val="Otsikko4"/>
       <w:lvlText w:val="%1.%2.%3.%4"/>
       <w:lvlJc w:val="left"/>
       <w:pPr>
@@ -8587,7 +8872,7 @@
     <w:lvl w:ilvl="4">
       <w:start w:val="1"/>
       <w:numFmt w:val="decimal"/>
-      <w:pStyle w:val="Heading5"/>
+      <w:pStyle w:val="Otsikko5"/>
       <w:lvlText w:val="%1.%2.%3.%4.%5"/>
       <w:lvlJc w:val="left"/>
       <w:pPr>
@@ -8597,7 +8882,7 @@
     <w:lvl w:ilvl="5">
       <w:start w:val="1"/>
       <w:numFmt w:val="decimal"/>
-      <w:pStyle w:val="Heading6"/>
+      <w:pStyle w:val="Otsikko6"/>
       <w:lvlText w:val="%1.%2.%3.%4.%5.%6"/>
       <w:lvlJc w:val="left"/>
       <w:pPr>
@@ -8607,7 +8892,7 @@
     <w:lvl w:ilvl="6">
       <w:start w:val="1"/>
       <w:numFmt w:val="decimal"/>
-      <w:pStyle w:val="Heading7"/>
+      <w:pStyle w:val="Otsikko7"/>
       <w:lvlText w:val="%1.%2.%3.%4.%5.%6.%7"/>
       <w:lvlJc w:val="left"/>
       <w:pPr>
@@ -8617,7 +8902,7 @@
     <w:lvl w:ilvl="7">
       <w:start w:val="1"/>
       <w:numFmt w:val="decimal"/>
-      <w:pStyle w:val="Heading8"/>
+      <w:pStyle w:val="Otsikko8"/>
       <w:lvlText w:val="%1.%2.%3.%4.%5.%6.%7.%8"/>
       <w:lvlJc w:val="left"/>
       <w:pPr>
@@ -8627,7 +8912,7 @@
     <w:lvl w:ilvl="8">
       <w:start w:val="1"/>
       <w:numFmt w:val="decimal"/>
-      <w:pStyle w:val="Heading9"/>
+      <w:pStyle w:val="Otsikko9"/>
       <w:lvlText w:val="%1.%2.%3.%4.%5.%6.%7.%8.%9"/>
       <w:lvlJc w:val="left"/>
       <w:pPr>
@@ -8648,7 +8933,7 @@
         <w:ind w:left="720" w:hanging="360"/>
       </w:pPr>
       <w:rPr>
-        <w:rFonts w:ascii="Aptos" w:hAnsi="Aptos" w:hint="default"/>
+        <w:rFonts w:hint="default" w:ascii="Aptos" w:hAnsi="Aptos"/>
       </w:rPr>
     </w:lvl>
     <w:lvl w:ilvl="1" w:tplc="293404C6">
@@ -8660,7 +8945,7 @@
         <w:ind w:left="1440" w:hanging="360"/>
       </w:pPr>
       <w:rPr>
-        <w:rFonts w:ascii="Courier New" w:hAnsi="Courier New" w:hint="default"/>
+        <w:rFonts w:hint="default" w:ascii="Courier New" w:hAnsi="Courier New"/>
       </w:rPr>
     </w:lvl>
     <w:lvl w:ilvl="2" w:tplc="9B384082">
@@ -8672,7 +8957,7 @@
         <w:ind w:left="2160" w:hanging="360"/>
       </w:pPr>
       <w:rPr>
-        <w:rFonts w:ascii="Wingdings" w:hAnsi="Wingdings" w:hint="default"/>
+        <w:rFonts w:hint="default" w:ascii="Wingdings" w:hAnsi="Wingdings"/>
       </w:rPr>
     </w:lvl>
     <w:lvl w:ilvl="3" w:tplc="0D502BF0">
@@ -8684,7 +8969,7 @@
         <w:ind w:left="2880" w:hanging="360"/>
       </w:pPr>
       <w:rPr>
-        <w:rFonts w:ascii="Symbol" w:hAnsi="Symbol" w:hint="default"/>
+        <w:rFonts w:hint="default" w:ascii="Symbol" w:hAnsi="Symbol"/>
       </w:rPr>
     </w:lvl>
     <w:lvl w:ilvl="4" w:tplc="25824364">
@@ -8696,7 +8981,7 @@
         <w:ind w:left="3600" w:hanging="360"/>
       </w:pPr>
       <w:rPr>
-        <w:rFonts w:ascii="Courier New" w:hAnsi="Courier New" w:hint="default"/>
+        <w:rFonts w:hint="default" w:ascii="Courier New" w:hAnsi="Courier New"/>
       </w:rPr>
     </w:lvl>
     <w:lvl w:ilvl="5" w:tplc="E984E92E">
@@ -8708,7 +8993,7 @@
         <w:ind w:left="4320" w:hanging="360"/>
       </w:pPr>
       <w:rPr>
-        <w:rFonts w:ascii="Wingdings" w:hAnsi="Wingdings" w:hint="default"/>
+        <w:rFonts w:hint="default" w:ascii="Wingdings" w:hAnsi="Wingdings"/>
       </w:rPr>
     </w:lvl>
     <w:lvl w:ilvl="6" w:tplc="0DFAAE80">
@@ -8720,7 +9005,7 @@
         <w:ind w:left="5040" w:hanging="360"/>
       </w:pPr>
       <w:rPr>
-        <w:rFonts w:ascii="Symbol" w:hAnsi="Symbol" w:hint="default"/>
+        <w:rFonts w:hint="default" w:ascii="Symbol" w:hAnsi="Symbol"/>
       </w:rPr>
     </w:lvl>
     <w:lvl w:ilvl="7" w:tplc="DF6E2D5A">
@@ -8732,7 +9017,7 @@
         <w:ind w:left="5760" w:hanging="360"/>
       </w:pPr>
       <w:rPr>
-        <w:rFonts w:ascii="Courier New" w:hAnsi="Courier New" w:hint="default"/>
+        <w:rFonts w:hint="default" w:ascii="Courier New" w:hAnsi="Courier New"/>
       </w:rPr>
     </w:lvl>
     <w:lvl w:ilvl="8" w:tplc="332A217E">
@@ -8744,7 +9029,7 @@
         <w:ind w:left="6480" w:hanging="360"/>
       </w:pPr>
       <w:rPr>
-        <w:rFonts w:ascii="Wingdings" w:hAnsi="Wingdings" w:hint="default"/>
+        <w:rFonts w:hint="default" w:ascii="Wingdings" w:hAnsi="Wingdings"/>
       </w:rPr>
     </w:lvl>
   </w:abstractNum>
@@ -8761,7 +9046,7 @@
         <w:ind w:left="720" w:hanging="360"/>
       </w:pPr>
       <w:rPr>
-        <w:rFonts w:ascii="Arial" w:hAnsi="Arial" w:hint="default"/>
+        <w:rFonts w:hint="default" w:ascii="Arial" w:hAnsi="Arial"/>
       </w:rPr>
     </w:lvl>
     <w:lvl w:ilvl="1" w:tplc="04090003" w:tentative="1">
@@ -8773,7 +9058,7 @@
         <w:ind w:left="1440" w:hanging="360"/>
       </w:pPr>
       <w:rPr>
-        <w:rFonts w:ascii="Courier New" w:hAnsi="Courier New" w:cs="Courier New" w:hint="default"/>
+        <w:rFonts w:hint="default" w:ascii="Courier New" w:hAnsi="Courier New" w:cs="Courier New"/>
       </w:rPr>
     </w:lvl>
     <w:lvl w:ilvl="2" w:tplc="04090005" w:tentative="1">
@@ -8785,7 +9070,7 @@
         <w:ind w:left="2160" w:hanging="360"/>
       </w:pPr>
       <w:rPr>
-        <w:rFonts w:ascii="Wingdings" w:hAnsi="Wingdings" w:hint="default"/>
+        <w:rFonts w:hint="default" w:ascii="Wingdings" w:hAnsi="Wingdings"/>
       </w:rPr>
     </w:lvl>
     <w:lvl w:ilvl="3" w:tplc="04090001" w:tentative="1">
@@ -8797,7 +9082,7 @@
         <w:ind w:left="2880" w:hanging="360"/>
       </w:pPr>
       <w:rPr>
-        <w:rFonts w:ascii="Symbol" w:hAnsi="Symbol" w:hint="default"/>
+        <w:rFonts w:hint="default" w:ascii="Symbol" w:hAnsi="Symbol"/>
       </w:rPr>
     </w:lvl>
     <w:lvl w:ilvl="4" w:tplc="04090003" w:tentative="1">
@@ -8809,7 +9094,7 @@
         <w:ind w:left="3600" w:hanging="360"/>
       </w:pPr>
       <w:rPr>
-        <w:rFonts w:ascii="Courier New" w:hAnsi="Courier New" w:cs="Courier New" w:hint="default"/>
+        <w:rFonts w:hint="default" w:ascii="Courier New" w:hAnsi="Courier New" w:cs="Courier New"/>
       </w:rPr>
     </w:lvl>
     <w:lvl w:ilvl="5" w:tplc="04090005" w:tentative="1">
@@ -8821,7 +9106,7 @@
         <w:ind w:left="4320" w:hanging="360"/>
       </w:pPr>
       <w:rPr>
-        <w:rFonts w:ascii="Wingdings" w:hAnsi="Wingdings" w:hint="default"/>
+        <w:rFonts w:hint="default" w:ascii="Wingdings" w:hAnsi="Wingdings"/>
       </w:rPr>
     </w:lvl>
     <w:lvl w:ilvl="6" w:tplc="04090001" w:tentative="1">
@@ -8833,7 +9118,7 @@
         <w:ind w:left="5040" w:hanging="360"/>
       </w:pPr>
       <w:rPr>
-        <w:rFonts w:ascii="Symbol" w:hAnsi="Symbol" w:hint="default"/>
+        <w:rFonts w:hint="default" w:ascii="Symbol" w:hAnsi="Symbol"/>
       </w:rPr>
     </w:lvl>
     <w:lvl w:ilvl="7" w:tplc="04090003" w:tentative="1">
@@ -8845,7 +9130,7 @@
         <w:ind w:left="5760" w:hanging="360"/>
       </w:pPr>
       <w:rPr>
-        <w:rFonts w:ascii="Courier New" w:hAnsi="Courier New" w:cs="Courier New" w:hint="default"/>
+        <w:rFonts w:hint="default" w:ascii="Courier New" w:hAnsi="Courier New" w:cs="Courier New"/>
       </w:rPr>
     </w:lvl>
     <w:lvl w:ilvl="8" w:tplc="04090005" w:tentative="1">
@@ -8857,7 +9142,7 @@
         <w:ind w:left="6480" w:hanging="360"/>
       </w:pPr>
       <w:rPr>
-        <w:rFonts w:ascii="Wingdings" w:hAnsi="Wingdings" w:hint="default"/>
+        <w:rFonts w:hint="default" w:ascii="Wingdings" w:hAnsi="Wingdings"/>
       </w:rPr>
     </w:lvl>
   </w:abstractNum>
@@ -8874,7 +9159,7 @@
         <w:ind w:left="420" w:hanging="420"/>
       </w:pPr>
       <w:rPr>
-        <w:rFonts w:ascii="SimSun" w:hAnsi="SimSun" w:hint="default"/>
+        <w:rFonts w:hint="default" w:ascii="SimSun" w:hAnsi="SimSun"/>
       </w:rPr>
     </w:lvl>
     <w:lvl w:ilvl="1" w:tplc="C8A874B6">
@@ -8886,7 +9171,7 @@
         <w:ind w:left="840" w:hanging="420"/>
       </w:pPr>
       <w:rPr>
-        <w:rFonts w:ascii="Courier New" w:hAnsi="Courier New" w:hint="default"/>
+        <w:rFonts w:hint="default" w:ascii="Courier New" w:hAnsi="Courier New"/>
       </w:rPr>
     </w:lvl>
     <w:lvl w:ilvl="2" w:tplc="F5C2C362">
@@ -8898,7 +9183,7 @@
         <w:ind w:left="1260" w:hanging="420"/>
       </w:pPr>
       <w:rPr>
-        <w:rFonts w:ascii="Wingdings" w:hAnsi="Wingdings" w:hint="default"/>
+        <w:rFonts w:hint="default" w:ascii="Wingdings" w:hAnsi="Wingdings"/>
       </w:rPr>
     </w:lvl>
     <w:lvl w:ilvl="3" w:tplc="35880A88">
@@ -8910,7 +9195,7 @@
         <w:ind w:left="1680" w:hanging="420"/>
       </w:pPr>
       <w:rPr>
-        <w:rFonts w:ascii="Symbol" w:hAnsi="Symbol" w:hint="default"/>
+        <w:rFonts w:hint="default" w:ascii="Symbol" w:hAnsi="Symbol"/>
       </w:rPr>
     </w:lvl>
     <w:lvl w:ilvl="4" w:tplc="5F665594">
@@ -8922,7 +9207,7 @@
         <w:ind w:left="2100" w:hanging="420"/>
       </w:pPr>
       <w:rPr>
-        <w:rFonts w:ascii="Courier New" w:hAnsi="Courier New" w:hint="default"/>
+        <w:rFonts w:hint="default" w:ascii="Courier New" w:hAnsi="Courier New"/>
       </w:rPr>
     </w:lvl>
     <w:lvl w:ilvl="5" w:tplc="776A9A64">
@@ -8934,7 +9219,7 @@
         <w:ind w:left="2520" w:hanging="420"/>
       </w:pPr>
       <w:rPr>
-        <w:rFonts w:ascii="Wingdings" w:hAnsi="Wingdings" w:hint="default"/>
+        <w:rFonts w:hint="default" w:ascii="Wingdings" w:hAnsi="Wingdings"/>
       </w:rPr>
     </w:lvl>
     <w:lvl w:ilvl="6" w:tplc="9DB4716C">
@@ -8946,7 +9231,7 @@
         <w:ind w:left="2940" w:hanging="420"/>
       </w:pPr>
       <w:rPr>
-        <w:rFonts w:ascii="Symbol" w:hAnsi="Symbol" w:hint="default"/>
+        <w:rFonts w:hint="default" w:ascii="Symbol" w:hAnsi="Symbol"/>
       </w:rPr>
     </w:lvl>
     <w:lvl w:ilvl="7" w:tplc="CEEA82F0">
@@ -8958,7 +9243,7 @@
         <w:ind w:left="3360" w:hanging="420"/>
       </w:pPr>
       <w:rPr>
-        <w:rFonts w:ascii="Courier New" w:hAnsi="Courier New" w:hint="default"/>
+        <w:rFonts w:hint="default" w:ascii="Courier New" w:hAnsi="Courier New"/>
       </w:rPr>
     </w:lvl>
     <w:lvl w:ilvl="8" w:tplc="8FC4D182">
@@ -8970,7 +9255,7 @@
         <w:ind w:left="3780" w:hanging="420"/>
       </w:pPr>
       <w:rPr>
-        <w:rFonts w:ascii="Wingdings" w:hAnsi="Wingdings" w:hint="default"/>
+        <w:rFonts w:hint="default" w:ascii="Wingdings" w:hAnsi="Wingdings"/>
       </w:rPr>
     </w:lvl>
   </w:abstractNum>
@@ -8987,7 +9272,7 @@
         <w:ind w:left="720" w:hanging="360"/>
       </w:pPr>
       <w:rPr>
-        <w:rFonts w:ascii="SimSun" w:hAnsi="SimSun" w:hint="default"/>
+        <w:rFonts w:hint="default" w:ascii="SimSun" w:hAnsi="SimSun"/>
       </w:rPr>
     </w:lvl>
     <w:lvl w:ilvl="1" w:tplc="04090003">
@@ -8999,7 +9284,7 @@
         <w:ind w:left="1440" w:hanging="360"/>
       </w:pPr>
       <w:rPr>
-        <w:rFonts w:ascii="Courier New" w:hAnsi="Courier New" w:cs="Courier New" w:hint="default"/>
+        <w:rFonts w:hint="default" w:ascii="Courier New" w:hAnsi="Courier New" w:cs="Courier New"/>
       </w:rPr>
     </w:lvl>
     <w:lvl w:ilvl="2" w:tplc="04090005" w:tentative="1">
@@ -9011,7 +9296,7 @@
         <w:ind w:left="2160" w:hanging="360"/>
       </w:pPr>
       <w:rPr>
-        <w:rFonts w:ascii="Wingdings" w:hAnsi="Wingdings" w:hint="default"/>
+        <w:rFonts w:hint="default" w:ascii="Wingdings" w:hAnsi="Wingdings"/>
       </w:rPr>
     </w:lvl>
     <w:lvl w:ilvl="3" w:tplc="04090001" w:tentative="1">
@@ -9023,7 +9308,7 @@
         <w:ind w:left="2880" w:hanging="360"/>
       </w:pPr>
       <w:rPr>
-        <w:rFonts w:ascii="Symbol" w:hAnsi="Symbol" w:hint="default"/>
+        <w:rFonts w:hint="default" w:ascii="Symbol" w:hAnsi="Symbol"/>
       </w:rPr>
     </w:lvl>
     <w:lvl w:ilvl="4" w:tplc="04090003" w:tentative="1">
@@ -9035,7 +9320,7 @@
         <w:ind w:left="3600" w:hanging="360"/>
       </w:pPr>
       <w:rPr>
-        <w:rFonts w:ascii="Courier New" w:hAnsi="Courier New" w:cs="Courier New" w:hint="default"/>
+        <w:rFonts w:hint="default" w:ascii="Courier New" w:hAnsi="Courier New" w:cs="Courier New"/>
       </w:rPr>
     </w:lvl>
     <w:lvl w:ilvl="5" w:tplc="04090005" w:tentative="1">
@@ -9047,7 +9332,7 @@
         <w:ind w:left="4320" w:hanging="360"/>
       </w:pPr>
       <w:rPr>
-        <w:rFonts w:ascii="Wingdings" w:hAnsi="Wingdings" w:hint="default"/>
+        <w:rFonts w:hint="default" w:ascii="Wingdings" w:hAnsi="Wingdings"/>
       </w:rPr>
     </w:lvl>
     <w:lvl w:ilvl="6" w:tplc="04090001" w:tentative="1">
@@ -9059,7 +9344,7 @@
         <w:ind w:left="5040" w:hanging="360"/>
       </w:pPr>
       <w:rPr>
-        <w:rFonts w:ascii="Symbol" w:hAnsi="Symbol" w:hint="default"/>
+        <w:rFonts w:hint="default" w:ascii="Symbol" w:hAnsi="Symbol"/>
       </w:rPr>
     </w:lvl>
     <w:lvl w:ilvl="7" w:tplc="04090003" w:tentative="1">
@@ -9071,7 +9356,7 @@
         <w:ind w:left="5760" w:hanging="360"/>
       </w:pPr>
       <w:rPr>
-        <w:rFonts w:ascii="Courier New" w:hAnsi="Courier New" w:cs="Courier New" w:hint="default"/>
+        <w:rFonts w:hint="default" w:ascii="Courier New" w:hAnsi="Courier New" w:cs="Courier New"/>
       </w:rPr>
     </w:lvl>
     <w:lvl w:ilvl="8" w:tplc="04090005" w:tentative="1">
@@ -9083,7 +9368,7 @@
         <w:ind w:left="6480" w:hanging="360"/>
       </w:pPr>
       <w:rPr>
-        <w:rFonts w:ascii="Wingdings" w:hAnsi="Wingdings" w:hint="default"/>
+        <w:rFonts w:hint="default" w:ascii="Wingdings" w:hAnsi="Wingdings"/>
       </w:rPr>
     </w:lvl>
   </w:abstractNum>
@@ -9100,7 +9385,7 @@
         <w:ind w:left="720" w:hanging="360"/>
       </w:pPr>
       <w:rPr>
-        <w:rFonts w:ascii="Arial" w:hAnsi="Arial" w:hint="default"/>
+        <w:rFonts w:hint="default" w:ascii="Arial" w:hAnsi="Arial"/>
       </w:rPr>
     </w:lvl>
     <w:lvl w:ilvl="1" w:tplc="04090003" w:tentative="1">
@@ -9112,7 +9397,7 @@
         <w:ind w:left="1440" w:hanging="360"/>
       </w:pPr>
       <w:rPr>
-        <w:rFonts w:ascii="Courier New" w:hAnsi="Courier New" w:cs="Courier New" w:hint="default"/>
+        <w:rFonts w:hint="default" w:ascii="Courier New" w:hAnsi="Courier New" w:cs="Courier New"/>
       </w:rPr>
     </w:lvl>
     <w:lvl w:ilvl="2" w:tplc="04090005" w:tentative="1">
@@ -9124,7 +9409,7 @@
         <w:ind w:left="2160" w:hanging="360"/>
       </w:pPr>
       <w:rPr>
-        <w:rFonts w:ascii="Wingdings" w:hAnsi="Wingdings" w:hint="default"/>
+        <w:rFonts w:hint="default" w:ascii="Wingdings" w:hAnsi="Wingdings"/>
       </w:rPr>
     </w:lvl>
     <w:lvl w:ilvl="3" w:tplc="04090001" w:tentative="1">
@@ -9136,7 +9421,7 @@
         <w:ind w:left="2880" w:hanging="360"/>
       </w:pPr>
       <w:rPr>
-        <w:rFonts w:ascii="Symbol" w:hAnsi="Symbol" w:hint="default"/>
+        <w:rFonts w:hint="default" w:ascii="Symbol" w:hAnsi="Symbol"/>
       </w:rPr>
     </w:lvl>
     <w:lvl w:ilvl="4" w:tplc="04090003" w:tentative="1">
@@ -9148,7 +9433,7 @@
         <w:ind w:left="3600" w:hanging="360"/>
       </w:pPr>
       <w:rPr>
-        <w:rFonts w:ascii="Courier New" w:hAnsi="Courier New" w:cs="Courier New" w:hint="default"/>
+        <w:rFonts w:hint="default" w:ascii="Courier New" w:hAnsi="Courier New" w:cs="Courier New"/>
       </w:rPr>
     </w:lvl>
     <w:lvl w:ilvl="5" w:tplc="04090005" w:tentative="1">
@@ -9160,7 +9445,7 @@
         <w:ind w:left="4320" w:hanging="360"/>
       </w:pPr>
       <w:rPr>
-        <w:rFonts w:ascii="Wingdings" w:hAnsi="Wingdings" w:hint="default"/>
+        <w:rFonts w:hint="default" w:ascii="Wingdings" w:hAnsi="Wingdings"/>
       </w:rPr>
     </w:lvl>
     <w:lvl w:ilvl="6" w:tplc="04090001" w:tentative="1">
@@ -9172,7 +9457,7 @@
         <w:ind w:left="5040" w:hanging="360"/>
       </w:pPr>
       <w:rPr>
-        <w:rFonts w:ascii="Symbol" w:hAnsi="Symbol" w:hint="default"/>
+        <w:rFonts w:hint="default" w:ascii="Symbol" w:hAnsi="Symbol"/>
       </w:rPr>
     </w:lvl>
     <w:lvl w:ilvl="7" w:tplc="04090003" w:tentative="1">
@@ -9184,7 +9469,7 @@
         <w:ind w:left="5760" w:hanging="360"/>
       </w:pPr>
       <w:rPr>
-        <w:rFonts w:ascii="Courier New" w:hAnsi="Courier New" w:cs="Courier New" w:hint="default"/>
+        <w:rFonts w:hint="default" w:ascii="Courier New" w:hAnsi="Courier New" w:cs="Courier New"/>
       </w:rPr>
     </w:lvl>
     <w:lvl w:ilvl="8" w:tplc="04090005" w:tentative="1">
@@ -9196,7 +9481,7 @@
         <w:ind w:left="6480" w:hanging="360"/>
       </w:pPr>
       <w:rPr>
-        <w:rFonts w:ascii="Wingdings" w:hAnsi="Wingdings" w:hint="default"/>
+        <w:rFonts w:hint="default" w:ascii="Wingdings" w:hAnsi="Wingdings"/>
       </w:rPr>
     </w:lvl>
   </w:abstractNum>
@@ -9302,7 +9587,7 @@
         <w:ind w:left="720" w:hanging="360"/>
       </w:pPr>
       <w:rPr>
-        <w:rFonts w:ascii="Arial" w:hAnsi="Arial" w:hint="default"/>
+        <w:rFonts w:hint="default" w:ascii="Arial" w:hAnsi="Arial"/>
       </w:rPr>
     </w:lvl>
     <w:lvl w:ilvl="1" w:tplc="04090003" w:tentative="1">
@@ -9314,7 +9599,7 @@
         <w:ind w:left="1440" w:hanging="360"/>
       </w:pPr>
       <w:rPr>
-        <w:rFonts w:ascii="Courier New" w:hAnsi="Courier New" w:cs="Courier New" w:hint="default"/>
+        <w:rFonts w:hint="default" w:ascii="Courier New" w:hAnsi="Courier New" w:cs="Courier New"/>
       </w:rPr>
     </w:lvl>
     <w:lvl w:ilvl="2" w:tplc="04090005" w:tentative="1">
@@ -9326,7 +9611,7 @@
         <w:ind w:left="2160" w:hanging="360"/>
       </w:pPr>
       <w:rPr>
-        <w:rFonts w:ascii="Wingdings" w:hAnsi="Wingdings" w:hint="default"/>
+        <w:rFonts w:hint="default" w:ascii="Wingdings" w:hAnsi="Wingdings"/>
       </w:rPr>
     </w:lvl>
     <w:lvl w:ilvl="3" w:tplc="04090001" w:tentative="1">
@@ -9338,7 +9623,7 @@
         <w:ind w:left="2880" w:hanging="360"/>
       </w:pPr>
       <w:rPr>
-        <w:rFonts w:ascii="Symbol" w:hAnsi="Symbol" w:hint="default"/>
+        <w:rFonts w:hint="default" w:ascii="Symbol" w:hAnsi="Symbol"/>
       </w:rPr>
     </w:lvl>
     <w:lvl w:ilvl="4" w:tplc="04090003" w:tentative="1">
@@ -9350,7 +9635,7 @@
         <w:ind w:left="3600" w:hanging="360"/>
       </w:pPr>
       <w:rPr>
-        <w:rFonts w:ascii="Courier New" w:hAnsi="Courier New" w:cs="Courier New" w:hint="default"/>
+        <w:rFonts w:hint="default" w:ascii="Courier New" w:hAnsi="Courier New" w:cs="Courier New"/>
       </w:rPr>
     </w:lvl>
     <w:lvl w:ilvl="5" w:tplc="04090005" w:tentative="1">
@@ -9362,7 +9647,7 @@
         <w:ind w:left="4320" w:hanging="360"/>
       </w:pPr>
       <w:rPr>
-        <w:rFonts w:ascii="Wingdings" w:hAnsi="Wingdings" w:hint="default"/>
+        <w:rFonts w:hint="default" w:ascii="Wingdings" w:hAnsi="Wingdings"/>
       </w:rPr>
     </w:lvl>
     <w:lvl w:ilvl="6" w:tplc="04090001" w:tentative="1">
@@ -9374,7 +9659,7 @@
         <w:ind w:left="5040" w:hanging="360"/>
       </w:pPr>
       <w:rPr>
-        <w:rFonts w:ascii="Symbol" w:hAnsi="Symbol" w:hint="default"/>
+        <w:rFonts w:hint="default" w:ascii="Symbol" w:hAnsi="Symbol"/>
       </w:rPr>
     </w:lvl>
     <w:lvl w:ilvl="7" w:tplc="04090003" w:tentative="1">
@@ -9386,7 +9671,7 @@
         <w:ind w:left="5760" w:hanging="360"/>
       </w:pPr>
       <w:rPr>
-        <w:rFonts w:ascii="Courier New" w:hAnsi="Courier New" w:cs="Courier New" w:hint="default"/>
+        <w:rFonts w:hint="default" w:ascii="Courier New" w:hAnsi="Courier New" w:cs="Courier New"/>
       </w:rPr>
     </w:lvl>
     <w:lvl w:ilvl="8" w:tplc="04090005" w:tentative="1">
@@ -9398,7 +9683,7 @@
         <w:ind w:left="6480" w:hanging="360"/>
       </w:pPr>
       <w:rPr>
-        <w:rFonts w:ascii="Wingdings" w:hAnsi="Wingdings" w:hint="default"/>
+        <w:rFonts w:hint="default" w:ascii="Wingdings" w:hAnsi="Wingdings"/>
       </w:rPr>
     </w:lvl>
   </w:abstractNum>
@@ -9415,7 +9700,7 @@
         <w:ind w:left="720" w:hanging="360"/>
       </w:pPr>
       <w:rPr>
-        <w:rFonts w:ascii="Arial" w:hAnsi="Arial" w:hint="default"/>
+        <w:rFonts w:hint="default" w:ascii="Arial" w:hAnsi="Arial"/>
       </w:rPr>
     </w:lvl>
     <w:lvl w:ilvl="1" w:tplc="04090003" w:tentative="1">
@@ -9427,7 +9712,7 @@
         <w:ind w:left="1440" w:hanging="360"/>
       </w:pPr>
       <w:rPr>
-        <w:rFonts w:ascii="Courier New" w:hAnsi="Courier New" w:cs="Courier New" w:hint="default"/>
+        <w:rFonts w:hint="default" w:ascii="Courier New" w:hAnsi="Courier New" w:cs="Courier New"/>
       </w:rPr>
     </w:lvl>
     <w:lvl w:ilvl="2" w:tplc="04090005" w:tentative="1">
@@ -9439,7 +9724,7 @@
         <w:ind w:left="2160" w:hanging="360"/>
       </w:pPr>
       <w:rPr>
-        <w:rFonts w:ascii="Wingdings" w:hAnsi="Wingdings" w:hint="default"/>
+        <w:rFonts w:hint="default" w:ascii="Wingdings" w:hAnsi="Wingdings"/>
       </w:rPr>
     </w:lvl>
     <w:lvl w:ilvl="3" w:tplc="04090001" w:tentative="1">
@@ -9451,7 +9736,7 @@
         <w:ind w:left="2880" w:hanging="360"/>
       </w:pPr>
       <w:rPr>
-        <w:rFonts w:ascii="Symbol" w:hAnsi="Symbol" w:hint="default"/>
+        <w:rFonts w:hint="default" w:ascii="Symbol" w:hAnsi="Symbol"/>
       </w:rPr>
     </w:lvl>
     <w:lvl w:ilvl="4" w:tplc="04090003" w:tentative="1">
@@ -9463,7 +9748,7 @@
         <w:ind w:left="3600" w:hanging="360"/>
       </w:pPr>
       <w:rPr>
-        <w:rFonts w:ascii="Courier New" w:hAnsi="Courier New" w:cs="Courier New" w:hint="default"/>
+        <w:rFonts w:hint="default" w:ascii="Courier New" w:hAnsi="Courier New" w:cs="Courier New"/>
       </w:rPr>
     </w:lvl>
     <w:lvl w:ilvl="5" w:tplc="04090005" w:tentative="1">
@@ -9475,7 +9760,7 @@
         <w:ind w:left="4320" w:hanging="360"/>
       </w:pPr>
       <w:rPr>
-        <w:rFonts w:ascii="Wingdings" w:hAnsi="Wingdings" w:hint="default"/>
+        <w:rFonts w:hint="default" w:ascii="Wingdings" w:hAnsi="Wingdings"/>
       </w:rPr>
     </w:lvl>
     <w:lvl w:ilvl="6" w:tplc="04090001" w:tentative="1">
@@ -9487,7 +9772,7 @@
         <w:ind w:left="5040" w:hanging="360"/>
       </w:pPr>
       <w:rPr>
-        <w:rFonts w:ascii="Symbol" w:hAnsi="Symbol" w:hint="default"/>
+        <w:rFonts w:hint="default" w:ascii="Symbol" w:hAnsi="Symbol"/>
       </w:rPr>
     </w:lvl>
     <w:lvl w:ilvl="7" w:tplc="04090003" w:tentative="1">
@@ -9499,7 +9784,7 @@
         <w:ind w:left="5760" w:hanging="360"/>
       </w:pPr>
       <w:rPr>
-        <w:rFonts w:ascii="Courier New" w:hAnsi="Courier New" w:cs="Courier New" w:hint="default"/>
+        <w:rFonts w:hint="default" w:ascii="Courier New" w:hAnsi="Courier New" w:cs="Courier New"/>
       </w:rPr>
     </w:lvl>
     <w:lvl w:ilvl="8" w:tplc="04090005" w:tentative="1">
@@ -9511,7 +9796,7 @@
         <w:ind w:left="6480" w:hanging="360"/>
       </w:pPr>
       <w:rPr>
-        <w:rFonts w:ascii="Wingdings" w:hAnsi="Wingdings" w:hint="default"/>
+        <w:rFonts w:hint="default" w:ascii="Wingdings" w:hAnsi="Wingdings"/>
       </w:rPr>
     </w:lvl>
   </w:abstractNum>
@@ -9528,7 +9813,7 @@
         <w:ind w:left="720" w:hanging="360"/>
       </w:pPr>
       <w:rPr>
-        <w:rFonts w:ascii="SimSun" w:hAnsi="SimSun" w:hint="default"/>
+        <w:rFonts w:hint="default" w:ascii="SimSun" w:hAnsi="SimSun"/>
       </w:rPr>
     </w:lvl>
     <w:lvl w:ilvl="1" w:tplc="04090003" w:tentative="1">
@@ -9540,7 +9825,7 @@
         <w:ind w:left="1440" w:hanging="360"/>
       </w:pPr>
       <w:rPr>
-        <w:rFonts w:ascii="Courier New" w:hAnsi="Courier New" w:cs="Courier New" w:hint="default"/>
+        <w:rFonts w:hint="default" w:ascii="Courier New" w:hAnsi="Courier New" w:cs="Courier New"/>
       </w:rPr>
     </w:lvl>
     <w:lvl w:ilvl="2" w:tplc="04090005" w:tentative="1">
@@ -9552,7 +9837,7 @@
         <w:ind w:left="2160" w:hanging="360"/>
       </w:pPr>
       <w:rPr>
-        <w:rFonts w:ascii="Wingdings" w:hAnsi="Wingdings" w:hint="default"/>
+        <w:rFonts w:hint="default" w:ascii="Wingdings" w:hAnsi="Wingdings"/>
       </w:rPr>
     </w:lvl>
     <w:lvl w:ilvl="3" w:tplc="04090001" w:tentative="1">
@@ -9564,7 +9849,7 @@
         <w:ind w:left="2880" w:hanging="360"/>
       </w:pPr>
       <w:rPr>
-        <w:rFonts w:ascii="Symbol" w:hAnsi="Symbol" w:hint="default"/>
+        <w:rFonts w:hint="default" w:ascii="Symbol" w:hAnsi="Symbol"/>
       </w:rPr>
     </w:lvl>
     <w:lvl w:ilvl="4" w:tplc="04090003" w:tentative="1">
@@ -9576,7 +9861,7 @@
         <w:ind w:left="3600" w:hanging="360"/>
       </w:pPr>
       <w:rPr>
-        <w:rFonts w:ascii="Courier New" w:hAnsi="Courier New" w:cs="Courier New" w:hint="default"/>
+        <w:rFonts w:hint="default" w:ascii="Courier New" w:hAnsi="Courier New" w:cs="Courier New"/>
       </w:rPr>
     </w:lvl>
     <w:lvl w:ilvl="5" w:tplc="04090005" w:tentative="1">
@@ -9588,7 +9873,7 @@
         <w:ind w:left="4320" w:hanging="360"/>
       </w:pPr>
       <w:rPr>
-        <w:rFonts w:ascii="Wingdings" w:hAnsi="Wingdings" w:hint="default"/>
+        <w:rFonts w:hint="default" w:ascii="Wingdings" w:hAnsi="Wingdings"/>
       </w:rPr>
     </w:lvl>
     <w:lvl w:ilvl="6" w:tplc="04090001" w:tentative="1">
@@ -9600,7 +9885,7 @@
         <w:ind w:left="5040" w:hanging="360"/>
       </w:pPr>
       <w:rPr>
-        <w:rFonts w:ascii="Symbol" w:hAnsi="Symbol" w:hint="default"/>
+        <w:rFonts w:hint="default" w:ascii="Symbol" w:hAnsi="Symbol"/>
       </w:rPr>
     </w:lvl>
     <w:lvl w:ilvl="7" w:tplc="04090003" w:tentative="1">
@@ -9612,7 +9897,7 @@
         <w:ind w:left="5760" w:hanging="360"/>
       </w:pPr>
       <w:rPr>
-        <w:rFonts w:ascii="Courier New" w:hAnsi="Courier New" w:cs="Courier New" w:hint="default"/>
+        <w:rFonts w:hint="default" w:ascii="Courier New" w:hAnsi="Courier New" w:cs="Courier New"/>
       </w:rPr>
     </w:lvl>
     <w:lvl w:ilvl="8" w:tplc="04090005" w:tentative="1">
@@ -9624,7 +9909,7 @@
         <w:ind w:left="6480" w:hanging="360"/>
       </w:pPr>
       <w:rPr>
-        <w:rFonts w:ascii="Wingdings" w:hAnsi="Wingdings" w:hint="default"/>
+        <w:rFonts w:hint="default" w:ascii="Wingdings" w:hAnsi="Wingdings"/>
       </w:rPr>
     </w:lvl>
   </w:abstractNum>
@@ -9681,7 +9966,7 @@
   <w:docDefaults>
     <w:rPrDefault>
       <w:rPr>
-        <w:rFonts w:asciiTheme="minorHAnsi" w:eastAsiaTheme="minorEastAsia" w:hAnsiTheme="minorHAnsi" w:cstheme="minorBidi"/>
+        <w:rFonts w:asciiTheme="minorHAnsi" w:hAnsiTheme="minorHAnsi" w:eastAsiaTheme="minorEastAsia" w:cstheme="minorBidi"/>
         <w:sz w:val="22"/>
         <w:szCs w:val="22"/>
         <w:lang w:val="fi-FI" w:eastAsia="en-US" w:bidi="ar-SA"/>
@@ -9696,14 +9981,14 @@
   <w:latentStyles w:defLockedState="0" w:defUIPriority="99" w:defSemiHidden="0" w:defUnhideWhenUsed="0" w:defQFormat="0" w:count="376">
     <w:lsdException w:name="Normal" w:uiPriority="0" w:qFormat="1"/>
     <w:lsdException w:name="heading 1" w:uiPriority="9" w:qFormat="1"/>
-    <w:lsdException w:name="heading 2" w:semiHidden="1" w:uiPriority="9" w:unhideWhenUsed="1" w:qFormat="1"/>
-    <w:lsdException w:name="heading 3" w:semiHidden="1" w:uiPriority="9" w:unhideWhenUsed="1" w:qFormat="1"/>
-    <w:lsdException w:name="heading 4" w:semiHidden="1" w:uiPriority="9" w:unhideWhenUsed="1" w:qFormat="1"/>
-    <w:lsdException w:name="heading 5" w:semiHidden="1" w:uiPriority="9" w:unhideWhenUsed="1" w:qFormat="1"/>
-    <w:lsdException w:name="heading 6" w:semiHidden="1" w:uiPriority="9" w:unhideWhenUsed="1" w:qFormat="1"/>
-    <w:lsdException w:name="heading 7" w:semiHidden="1" w:uiPriority="9" w:unhideWhenUsed="1" w:qFormat="1"/>
-    <w:lsdException w:name="heading 8" w:semiHidden="1" w:uiPriority="9" w:unhideWhenUsed="1" w:qFormat="1"/>
-    <w:lsdException w:name="heading 9" w:semiHidden="1" w:uiPriority="9" w:unhideWhenUsed="1" w:qFormat="1"/>
+    <w:lsdException w:name="heading 2" w:uiPriority="9" w:semiHidden="1" w:unhideWhenUsed="1" w:qFormat="1"/>
+    <w:lsdException w:name="heading 3" w:uiPriority="9" w:semiHidden="1" w:unhideWhenUsed="1" w:qFormat="1"/>
+    <w:lsdException w:name="heading 4" w:uiPriority="9" w:semiHidden="1" w:unhideWhenUsed="1" w:qFormat="1"/>
+    <w:lsdException w:name="heading 5" w:uiPriority="9" w:semiHidden="1" w:unhideWhenUsed="1" w:qFormat="1"/>
+    <w:lsdException w:name="heading 6" w:uiPriority="9" w:semiHidden="1" w:unhideWhenUsed="1" w:qFormat="1"/>
+    <w:lsdException w:name="heading 7" w:uiPriority="9" w:semiHidden="1" w:unhideWhenUsed="1" w:qFormat="1"/>
+    <w:lsdException w:name="heading 8" w:uiPriority="9" w:semiHidden="1" w:unhideWhenUsed="1" w:qFormat="1"/>
+    <w:lsdException w:name="heading 9" w:uiPriority="9" w:semiHidden="1" w:unhideWhenUsed="1" w:qFormat="1"/>
     <w:lsdException w:name="index 1" w:semiHidden="1" w:unhideWhenUsed="1"/>
     <w:lsdException w:name="index 2" w:semiHidden="1" w:unhideWhenUsed="1"/>
     <w:lsdException w:name="index 3" w:semiHidden="1" w:unhideWhenUsed="1"/>
@@ -9713,22 +9998,22 @@
     <w:lsdException w:name="index 7" w:semiHidden="1" w:unhideWhenUsed="1"/>
     <w:lsdException w:name="index 8" w:semiHidden="1" w:unhideWhenUsed="1"/>
     <w:lsdException w:name="index 9" w:semiHidden="1" w:unhideWhenUsed="1"/>
-    <w:lsdException w:name="toc 1" w:semiHidden="1" w:uiPriority="39" w:unhideWhenUsed="1"/>
-    <w:lsdException w:name="toc 2" w:semiHidden="1" w:uiPriority="39" w:unhideWhenUsed="1"/>
-    <w:lsdException w:name="toc 3" w:semiHidden="1" w:uiPriority="39" w:unhideWhenUsed="1"/>
-    <w:lsdException w:name="toc 4" w:semiHidden="1" w:uiPriority="39" w:unhideWhenUsed="1"/>
-    <w:lsdException w:name="toc 5" w:semiHidden="1" w:uiPriority="39" w:unhideWhenUsed="1"/>
-    <w:lsdException w:name="toc 6" w:semiHidden="1" w:uiPriority="39" w:unhideWhenUsed="1"/>
-    <w:lsdException w:name="toc 7" w:semiHidden="1" w:uiPriority="39" w:unhideWhenUsed="1"/>
-    <w:lsdException w:name="toc 8" w:semiHidden="1" w:uiPriority="39" w:unhideWhenUsed="1"/>
-    <w:lsdException w:name="toc 9" w:semiHidden="1" w:uiPriority="39" w:unhideWhenUsed="1"/>
+    <w:lsdException w:name="toc 1" w:uiPriority="39" w:semiHidden="1" w:unhideWhenUsed="1"/>
+    <w:lsdException w:name="toc 2" w:uiPriority="39" w:semiHidden="1" w:unhideWhenUsed="1"/>
+    <w:lsdException w:name="toc 3" w:uiPriority="39" w:semiHidden="1" w:unhideWhenUsed="1"/>
+    <w:lsdException w:name="toc 4" w:uiPriority="39" w:semiHidden="1" w:unhideWhenUsed="1"/>
+    <w:lsdException w:name="toc 5" w:uiPriority="39" w:semiHidden="1" w:unhideWhenUsed="1"/>
+    <w:lsdException w:name="toc 6" w:uiPriority="39" w:semiHidden="1" w:unhideWhenUsed="1"/>
+    <w:lsdException w:name="toc 7" w:uiPriority="39" w:semiHidden="1" w:unhideWhenUsed="1"/>
+    <w:lsdException w:name="toc 8" w:uiPriority="39" w:semiHidden="1" w:unhideWhenUsed="1"/>
+    <w:lsdException w:name="toc 9" w:uiPriority="39" w:semiHidden="1" w:unhideWhenUsed="1"/>
     <w:lsdException w:name="Normal Indent" w:semiHidden="1" w:unhideWhenUsed="1"/>
     <w:lsdException w:name="footnote text" w:semiHidden="1" w:unhideWhenUsed="1"/>
     <w:lsdException w:name="annotation text" w:semiHidden="1" w:unhideWhenUsed="1"/>
     <w:lsdException w:name="header" w:semiHidden="1" w:unhideWhenUsed="1"/>
     <w:lsdException w:name="footer" w:semiHidden="1" w:unhideWhenUsed="1"/>
     <w:lsdException w:name="index heading" w:semiHidden="1" w:unhideWhenUsed="1"/>
-    <w:lsdException w:name="caption" w:semiHidden="1" w:uiPriority="35" w:unhideWhenUsed="1" w:qFormat="1"/>
+    <w:lsdException w:name="caption" w:uiPriority="35" w:semiHidden="1" w:unhideWhenUsed="1" w:qFormat="1"/>
     <w:lsdException w:name="table of figures" w:semiHidden="1" w:unhideWhenUsed="1"/>
     <w:lsdException w:name="envelope address" w:semiHidden="1" w:unhideWhenUsed="1"/>
     <w:lsdException w:name="envelope return" w:semiHidden="1" w:unhideWhenUsed="1"/>
@@ -9759,7 +10044,7 @@
     <w:lsdException w:name="Title" w:uiPriority="10" w:qFormat="1"/>
     <w:lsdException w:name="Closing" w:semiHidden="1" w:unhideWhenUsed="1"/>
     <w:lsdException w:name="Signature" w:semiHidden="1" w:unhideWhenUsed="1"/>
-    <w:lsdException w:name="Default Paragraph Font" w:semiHidden="1" w:uiPriority="1" w:unhideWhenUsed="1"/>
+    <w:lsdException w:name="Default Paragraph Font" w:uiPriority="1" w:semiHidden="1" w:unhideWhenUsed="1"/>
     <w:lsdException w:name="Body Text" w:semiHidden="1" w:unhideWhenUsed="1"/>
     <w:lsdException w:name="Body Text Indent" w:semiHidden="1" w:unhideWhenUsed="1"/>
     <w:lsdException w:name="List Continue" w:semiHidden="1" w:unhideWhenUsed="1"/>
@@ -9959,8 +10244,8 @@
     <w:lsdException w:name="Subtle Reference" w:uiPriority="31" w:qFormat="1"/>
     <w:lsdException w:name="Intense Reference" w:uiPriority="32" w:qFormat="1"/>
     <w:lsdException w:name="Book Title" w:uiPriority="33" w:qFormat="1"/>
-    <w:lsdException w:name="Bibliography" w:semiHidden="1" w:uiPriority="37" w:unhideWhenUsed="1"/>
-    <w:lsdException w:name="TOC Heading" w:semiHidden="1" w:uiPriority="39" w:unhideWhenUsed="1" w:qFormat="1"/>
+    <w:lsdException w:name="Bibliography" w:uiPriority="37" w:semiHidden="1" w:unhideWhenUsed="1"/>
+    <w:lsdException w:name="TOC Heading" w:uiPriority="39" w:semiHidden="1" w:unhideWhenUsed="1" w:qFormat="1"/>
     <w:lsdException w:name="Plain Table 1" w:uiPriority="41"/>
     <w:lsdException w:name="Plain Table 2" w:uiPriority="42"/>
     <w:lsdException w:name="Plain Table 3" w:uiPriority="43"/>
@@ -10071,7 +10356,7 @@
     <w:lsdException w:name="Unresolved Mention" w:semiHidden="1" w:unhideWhenUsed="1"/>
     <w:lsdException w:name="Smart Link" w:semiHidden="1" w:unhideWhenUsed="1"/>
   </w:latentStyles>
-  <w:style w:type="paragraph" w:default="1" w:styleId="Normal">
+  <w:style w:type="paragraph" w:styleId="Normaali" w:default="1">
     <w:name w:val="Normal"/>
     <w:qFormat/>
     <w:rsid w:val="1349F3A2"/>
@@ -10085,11 +10370,11 @@
       <w:lang w:val="en-US"/>
     </w:rPr>
   </w:style>
-  <w:style w:type="paragraph" w:styleId="Heading1">
+  <w:style w:type="paragraph" w:styleId="Otsikko1">
     <w:name w:val="heading 1"/>
-    <w:basedOn w:val="Normal"/>
-    <w:next w:val="Normal"/>
-    <w:link w:val="Heading1Char"/>
+    <w:basedOn w:val="Normaali"/>
+    <w:next w:val="Normaali"/>
+    <w:link w:val="Otsikko1Char"/>
     <w:uiPriority w:val="9"/>
     <w:qFormat/>
     <w:rsid w:val="1349F3A2"/>
@@ -10111,11 +10396,11 @@
       <w:caps/>
     </w:rPr>
   </w:style>
-  <w:style w:type="paragraph" w:styleId="Heading2">
+  <w:style w:type="paragraph" w:styleId="Otsikko2">
     <w:name w:val="heading 2"/>
-    <w:basedOn w:val="Normal"/>
-    <w:next w:val="Normal"/>
-    <w:link w:val="Heading2Char"/>
+    <w:basedOn w:val="Normaali"/>
+    <w:next w:val="Normaali"/>
+    <w:link w:val="Otsikko2Char"/>
     <w:uiPriority w:val="9"/>
     <w:unhideWhenUsed/>
     <w:qFormat/>
@@ -10137,11 +10422,11 @@
       <w:bCs/>
     </w:rPr>
   </w:style>
-  <w:style w:type="paragraph" w:styleId="Heading3">
+  <w:style w:type="paragraph" w:styleId="Otsikko3">
     <w:name w:val="heading 3"/>
-    <w:basedOn w:val="Normal"/>
-    <w:next w:val="Normal"/>
-    <w:link w:val="Heading3Char"/>
+    <w:basedOn w:val="Normaali"/>
+    <w:next w:val="Normaali"/>
+    <w:link w:val="Otsikko3Char"/>
     <w:uiPriority w:val="9"/>
     <w:unhideWhenUsed/>
     <w:qFormat/>
@@ -10163,11 +10448,11 @@
       <w:bCs/>
     </w:rPr>
   </w:style>
-  <w:style w:type="paragraph" w:styleId="Heading4">
+  <w:style w:type="paragraph" w:styleId="Otsikko4">
     <w:name w:val="heading 4"/>
-    <w:basedOn w:val="Normal"/>
-    <w:next w:val="Normal"/>
-    <w:link w:val="Heading4Char"/>
+    <w:basedOn w:val="Normaali"/>
+    <w:next w:val="Normaali"/>
+    <w:link w:val="Otsikko4Char"/>
     <w:uiPriority w:val="9"/>
     <w:unhideWhenUsed/>
     <w:qFormat/>
@@ -10183,17 +10468,17 @@
       <w:outlineLvl w:val="3"/>
     </w:pPr>
     <w:rPr>
-      <w:rFonts w:asciiTheme="majorHAnsi" w:eastAsiaTheme="majorEastAsia" w:hAnsiTheme="majorHAnsi" w:cstheme="majorBidi"/>
+      <w:rFonts w:asciiTheme="majorHAnsi" w:hAnsiTheme="majorHAnsi" w:eastAsiaTheme="majorEastAsia" w:cstheme="majorBidi"/>
       <w:i/>
       <w:iCs/>
       <w:color w:val="2E74B5" w:themeColor="accent1" w:themeShade="BF"/>
     </w:rPr>
   </w:style>
-  <w:style w:type="paragraph" w:styleId="Heading5">
+  <w:style w:type="paragraph" w:styleId="Otsikko5">
     <w:name w:val="heading 5"/>
-    <w:basedOn w:val="Normal"/>
-    <w:next w:val="Normal"/>
-    <w:link w:val="Heading5Char"/>
+    <w:basedOn w:val="Normaali"/>
+    <w:next w:val="Normaali"/>
+    <w:link w:val="Otsikko5Char"/>
     <w:uiPriority w:val="9"/>
     <w:semiHidden/>
     <w:unhideWhenUsed/>
@@ -10210,15 +10495,15 @@
       <w:outlineLvl w:val="4"/>
     </w:pPr>
     <w:rPr>
-      <w:rFonts w:asciiTheme="majorHAnsi" w:eastAsiaTheme="majorEastAsia" w:hAnsiTheme="majorHAnsi" w:cstheme="majorBidi"/>
+      <w:rFonts w:asciiTheme="majorHAnsi" w:hAnsiTheme="majorHAnsi" w:eastAsiaTheme="majorEastAsia" w:cstheme="majorBidi"/>
       <w:color w:val="2E74B5" w:themeColor="accent1" w:themeShade="BF"/>
     </w:rPr>
   </w:style>
-  <w:style w:type="paragraph" w:styleId="Heading6">
+  <w:style w:type="paragraph" w:styleId="Otsikko6">
     <w:name w:val="heading 6"/>
-    <w:basedOn w:val="Normal"/>
-    <w:next w:val="Normal"/>
-    <w:link w:val="Heading6Char"/>
+    <w:basedOn w:val="Normaali"/>
+    <w:next w:val="Normaali"/>
+    <w:link w:val="Otsikko6Char"/>
     <w:uiPriority w:val="9"/>
     <w:semiHidden/>
     <w:unhideWhenUsed/>
@@ -10235,15 +10520,15 @@
       <w:outlineLvl w:val="5"/>
     </w:pPr>
     <w:rPr>
-      <w:rFonts w:asciiTheme="majorHAnsi" w:eastAsiaTheme="majorEastAsia" w:hAnsiTheme="majorHAnsi" w:cstheme="majorBidi"/>
+      <w:rFonts w:asciiTheme="majorHAnsi" w:hAnsiTheme="majorHAnsi" w:eastAsiaTheme="majorEastAsia" w:cstheme="majorBidi"/>
       <w:color w:val="1F4D78"/>
     </w:rPr>
   </w:style>
-  <w:style w:type="paragraph" w:styleId="Heading7">
+  <w:style w:type="paragraph" w:styleId="Otsikko7">
     <w:name w:val="heading 7"/>
-    <w:basedOn w:val="Normal"/>
-    <w:next w:val="Normal"/>
-    <w:link w:val="Heading7Char"/>
+    <w:basedOn w:val="Normaali"/>
+    <w:next w:val="Normaali"/>
+    <w:link w:val="Otsikko7Char"/>
     <w:uiPriority w:val="9"/>
     <w:semiHidden/>
     <w:unhideWhenUsed/>
@@ -10260,17 +10545,17 @@
       <w:outlineLvl w:val="6"/>
     </w:pPr>
     <w:rPr>
-      <w:rFonts w:asciiTheme="majorHAnsi" w:eastAsiaTheme="majorEastAsia" w:hAnsiTheme="majorHAnsi" w:cstheme="majorBidi"/>
+      <w:rFonts w:asciiTheme="majorHAnsi" w:hAnsiTheme="majorHAnsi" w:eastAsiaTheme="majorEastAsia" w:cstheme="majorBidi"/>
       <w:i/>
       <w:iCs/>
       <w:color w:val="1F4D78"/>
     </w:rPr>
   </w:style>
-  <w:style w:type="paragraph" w:styleId="Heading8">
+  <w:style w:type="paragraph" w:styleId="Otsikko8">
     <w:name w:val="heading 8"/>
-    <w:basedOn w:val="Normal"/>
-    <w:next w:val="Normal"/>
-    <w:link w:val="Heading8Char"/>
+    <w:basedOn w:val="Normaali"/>
+    <w:next w:val="Normaali"/>
+    <w:link w:val="Otsikko8Char"/>
     <w:uiPriority w:val="9"/>
     <w:semiHidden/>
     <w:unhideWhenUsed/>
@@ -10287,17 +10572,17 @@
       <w:outlineLvl w:val="7"/>
     </w:pPr>
     <w:rPr>
-      <w:rFonts w:asciiTheme="majorHAnsi" w:eastAsiaTheme="majorEastAsia" w:hAnsiTheme="majorHAnsi" w:cstheme="majorBidi"/>
+      <w:rFonts w:asciiTheme="majorHAnsi" w:hAnsiTheme="majorHAnsi" w:eastAsiaTheme="majorEastAsia" w:cstheme="majorBidi"/>
       <w:color w:val="272727"/>
       <w:sz w:val="21"/>
       <w:szCs w:val="21"/>
     </w:rPr>
   </w:style>
-  <w:style w:type="paragraph" w:styleId="Heading9">
+  <w:style w:type="paragraph" w:styleId="Otsikko9">
     <w:name w:val="heading 9"/>
-    <w:basedOn w:val="Normal"/>
-    <w:next w:val="Normal"/>
-    <w:link w:val="Heading9Char"/>
+    <w:basedOn w:val="Normaali"/>
+    <w:next w:val="Normaali"/>
+    <w:link w:val="Otsikko9Char"/>
     <w:uiPriority w:val="9"/>
     <w:semiHidden/>
     <w:unhideWhenUsed/>
@@ -10314,7 +10599,7 @@
       <w:outlineLvl w:val="8"/>
     </w:pPr>
     <w:rPr>
-      <w:rFonts w:asciiTheme="majorHAnsi" w:eastAsiaTheme="majorEastAsia" w:hAnsiTheme="majorHAnsi" w:cstheme="majorBidi"/>
+      <w:rFonts w:asciiTheme="majorHAnsi" w:hAnsiTheme="majorHAnsi" w:eastAsiaTheme="majorEastAsia" w:cstheme="majorBidi"/>
       <w:i/>
       <w:iCs/>
       <w:color w:val="272727"/>
@@ -10322,13 +10607,13 @@
       <w:szCs w:val="21"/>
     </w:rPr>
   </w:style>
-  <w:style w:type="character" w:default="1" w:styleId="DefaultParagraphFont">
+  <w:style w:type="character" w:styleId="Kappaleenoletusfontti" w:default="1">
     <w:name w:val="Default Paragraph Font"/>
     <w:uiPriority w:val="1"/>
     <w:semiHidden/>
     <w:unhideWhenUsed/>
   </w:style>
-  <w:style w:type="table" w:default="1" w:styleId="TableNormal">
+  <w:style w:type="table" w:styleId="Normaalitaulukko" w:default="1">
     <w:name w:val="Normal Table"/>
     <w:uiPriority w:val="99"/>
     <w:semiHidden/>
@@ -10343,16 +10628,16 @@
       </w:tblCellMar>
     </w:tblPr>
   </w:style>
-  <w:style w:type="numbering" w:default="1" w:styleId="NoList">
+  <w:style w:type="numbering" w:styleId="Eiluetteloa" w:default="1">
     <w:name w:val="No List"/>
     <w:uiPriority w:val="99"/>
     <w:semiHidden/>
     <w:unhideWhenUsed/>
   </w:style>
-  <w:style w:type="paragraph" w:styleId="Header">
+  <w:style w:type="paragraph" w:styleId="Yltunniste">
     <w:name w:val="header"/>
-    <w:basedOn w:val="Normal"/>
-    <w:link w:val="HeaderChar"/>
+    <w:basedOn w:val="Normaali"/>
+    <w:link w:val="YltunnisteChar"/>
     <w:uiPriority w:val="99"/>
     <w:unhideWhenUsed/>
     <w:rsid w:val="1349F3A2"/>
@@ -10364,17 +10649,17 @@
       <w:spacing w:line="240" w:lineRule="auto"/>
     </w:pPr>
   </w:style>
-  <w:style w:type="character" w:customStyle="1" w:styleId="HeaderChar">
-    <w:name w:val="Header Char"/>
-    <w:basedOn w:val="DefaultParagraphFont"/>
-    <w:link w:val="Header"/>
+  <w:style w:type="character" w:styleId="YltunnisteChar" w:customStyle="1">
+    <w:name w:val="Ylätunniste Char"/>
+    <w:basedOn w:val="Kappaleenoletusfontti"/>
+    <w:link w:val="Yltunniste"/>
     <w:uiPriority w:val="99"/>
     <w:rsid w:val="0060071B"/>
   </w:style>
-  <w:style w:type="paragraph" w:styleId="Footer">
+  <w:style w:type="paragraph" w:styleId="Alatunniste">
     <w:name w:val="footer"/>
-    <w:basedOn w:val="Normal"/>
-    <w:link w:val="FooterChar"/>
+    <w:basedOn w:val="Normaali"/>
+    <w:link w:val="AlatunnisteChar"/>
     <w:uiPriority w:val="99"/>
     <w:unhideWhenUsed/>
     <w:rsid w:val="1349F3A2"/>
@@ -10386,16 +10671,16 @@
       <w:spacing w:line="240" w:lineRule="auto"/>
     </w:pPr>
   </w:style>
-  <w:style w:type="character" w:customStyle="1" w:styleId="FooterChar">
-    <w:name w:val="Footer Char"/>
-    <w:basedOn w:val="DefaultParagraphFont"/>
-    <w:link w:val="Footer"/>
+  <w:style w:type="character" w:styleId="AlatunnisteChar" w:customStyle="1">
+    <w:name w:val="Alatunniste Char"/>
+    <w:basedOn w:val="Kappaleenoletusfontti"/>
+    <w:link w:val="Alatunniste"/>
     <w:uiPriority w:val="99"/>
     <w:rsid w:val="0060071B"/>
   </w:style>
-  <w:style w:type="paragraph" w:customStyle="1" w:styleId="xl22">
+  <w:style w:type="paragraph" w:styleId="xl22" w:customStyle="1">
     <w:name w:val="xl22"/>
-    <w:basedOn w:val="Normal"/>
+    <w:basedOn w:val="Normaali"/>
     <w:uiPriority w:val="1"/>
     <w:rsid w:val="1349F3A2"/>
     <w:pPr>
@@ -10408,7 +10693,7 @@
       <w:lang w:eastAsia="fi-FI"/>
     </w:rPr>
   </w:style>
-  <w:style w:type="paragraph" w:customStyle="1" w:styleId="Default">
+  <w:style w:type="paragraph" w:styleId="Default" w:customStyle="1">
     <w:name w:val="Default"/>
     <w:rsid w:val="002F6F32"/>
     <w:pPr>
@@ -10424,120 +10709,120 @@
       <w:szCs w:val="24"/>
     </w:rPr>
   </w:style>
-  <w:style w:type="character" w:customStyle="1" w:styleId="Heading1Char">
-    <w:name w:val="Heading 1 Char"/>
-    <w:basedOn w:val="DefaultParagraphFont"/>
-    <w:link w:val="Heading1"/>
+  <w:style w:type="character" w:styleId="Otsikko1Char" w:customStyle="1">
+    <w:name w:val="Otsikko 1 Char"/>
+    <w:basedOn w:val="Kappaleenoletusfontti"/>
+    <w:link w:val="Otsikko1"/>
     <w:uiPriority w:val="9"/>
     <w:rsid w:val="008920C9"/>
     <w:rPr>
-      <w:rFonts w:ascii="Times New Roman" w:eastAsiaTheme="majorEastAsia" w:hAnsi="Times New Roman" w:cstheme="majorHAnsi"/>
+      <w:rFonts w:ascii="Times New Roman" w:hAnsi="Times New Roman" w:eastAsiaTheme="majorEastAsia" w:cstheme="majorHAnsi"/>
       <w:b/>
       <w:caps/>
       <w:sz w:val="24"/>
       <w:szCs w:val="32"/>
     </w:rPr>
   </w:style>
-  <w:style w:type="character" w:customStyle="1" w:styleId="Heading2Char">
-    <w:name w:val="Heading 2 Char"/>
-    <w:basedOn w:val="DefaultParagraphFont"/>
-    <w:link w:val="Heading2"/>
+  <w:style w:type="character" w:styleId="Otsikko2Char" w:customStyle="1">
+    <w:name w:val="Otsikko 2 Char"/>
+    <w:basedOn w:val="Kappaleenoletusfontti"/>
+    <w:link w:val="Otsikko2"/>
     <w:uiPriority w:val="9"/>
     <w:rsid w:val="00D654C6"/>
     <w:rPr>
-      <w:rFonts w:ascii="Times New Roman" w:eastAsiaTheme="majorEastAsia" w:hAnsi="Times New Roman" w:cstheme="majorHAnsi"/>
+      <w:rFonts w:ascii="Times New Roman" w:hAnsi="Times New Roman" w:eastAsiaTheme="majorEastAsia" w:cstheme="majorHAnsi"/>
       <w:b/>
       <w:sz w:val="24"/>
       <w:szCs w:val="26"/>
     </w:rPr>
   </w:style>
-  <w:style w:type="character" w:customStyle="1" w:styleId="Heading3Char">
-    <w:name w:val="Heading 3 Char"/>
-    <w:basedOn w:val="DefaultParagraphFont"/>
-    <w:link w:val="Heading3"/>
+  <w:style w:type="character" w:styleId="Otsikko3Char" w:customStyle="1">
+    <w:name w:val="Otsikko 3 Char"/>
+    <w:basedOn w:val="Kappaleenoletusfontti"/>
+    <w:link w:val="Otsikko3"/>
     <w:uiPriority w:val="9"/>
     <w:rsid w:val="004D5BE0"/>
     <w:rPr>
-      <w:rFonts w:ascii="Times New Roman" w:eastAsiaTheme="majorEastAsia" w:hAnsi="Times New Roman" w:cstheme="majorBidi"/>
+      <w:rFonts w:ascii="Times New Roman" w:hAnsi="Times New Roman" w:eastAsiaTheme="majorEastAsia" w:cstheme="majorBidi"/>
       <w:b/>
       <w:sz w:val="24"/>
       <w:szCs w:val="24"/>
     </w:rPr>
   </w:style>
-  <w:style w:type="character" w:customStyle="1" w:styleId="Heading4Char">
-    <w:name w:val="Heading 4 Char"/>
-    <w:basedOn w:val="DefaultParagraphFont"/>
-    <w:link w:val="Heading4"/>
+  <w:style w:type="character" w:styleId="Otsikko4Char" w:customStyle="1">
+    <w:name w:val="Otsikko 4 Char"/>
+    <w:basedOn w:val="Kappaleenoletusfontti"/>
+    <w:link w:val="Otsikko4"/>
     <w:uiPriority w:val="9"/>
     <w:rsid w:val="00D172E2"/>
     <w:rPr>
-      <w:rFonts w:asciiTheme="majorHAnsi" w:eastAsiaTheme="majorEastAsia" w:hAnsiTheme="majorHAnsi" w:cstheme="majorBidi"/>
+      <w:rFonts w:asciiTheme="majorHAnsi" w:hAnsiTheme="majorHAnsi" w:eastAsiaTheme="majorEastAsia" w:cstheme="majorBidi"/>
       <w:i/>
       <w:iCs/>
       <w:color w:val="2E74B5" w:themeColor="accent1" w:themeShade="BF"/>
     </w:rPr>
   </w:style>
-  <w:style w:type="character" w:customStyle="1" w:styleId="Heading5Char">
-    <w:name w:val="Heading 5 Char"/>
-    <w:basedOn w:val="DefaultParagraphFont"/>
-    <w:link w:val="Heading5"/>
+  <w:style w:type="character" w:styleId="Otsikko5Char" w:customStyle="1">
+    <w:name w:val="Otsikko 5 Char"/>
+    <w:basedOn w:val="Kappaleenoletusfontti"/>
+    <w:link w:val="Otsikko5"/>
     <w:uiPriority w:val="9"/>
     <w:semiHidden/>
     <w:rsid w:val="00D172E2"/>
     <w:rPr>
-      <w:rFonts w:asciiTheme="majorHAnsi" w:eastAsiaTheme="majorEastAsia" w:hAnsiTheme="majorHAnsi" w:cstheme="majorBidi"/>
+      <w:rFonts w:asciiTheme="majorHAnsi" w:hAnsiTheme="majorHAnsi" w:eastAsiaTheme="majorEastAsia" w:cstheme="majorBidi"/>
       <w:color w:val="2E74B5" w:themeColor="accent1" w:themeShade="BF"/>
     </w:rPr>
   </w:style>
-  <w:style w:type="character" w:customStyle="1" w:styleId="Heading6Char">
-    <w:name w:val="Heading 6 Char"/>
-    <w:basedOn w:val="DefaultParagraphFont"/>
-    <w:link w:val="Heading6"/>
+  <w:style w:type="character" w:styleId="Otsikko6Char" w:customStyle="1">
+    <w:name w:val="Otsikko 6 Char"/>
+    <w:basedOn w:val="Kappaleenoletusfontti"/>
+    <w:link w:val="Otsikko6"/>
     <w:uiPriority w:val="9"/>
     <w:semiHidden/>
     <w:rsid w:val="00D172E2"/>
     <w:rPr>
-      <w:rFonts w:asciiTheme="majorHAnsi" w:eastAsiaTheme="majorEastAsia" w:hAnsiTheme="majorHAnsi" w:cstheme="majorBidi"/>
+      <w:rFonts w:asciiTheme="majorHAnsi" w:hAnsiTheme="majorHAnsi" w:eastAsiaTheme="majorEastAsia" w:cstheme="majorBidi"/>
       <w:color w:val="1F4D78" w:themeColor="accent1" w:themeShade="7F"/>
     </w:rPr>
   </w:style>
-  <w:style w:type="character" w:customStyle="1" w:styleId="Heading7Char">
-    <w:name w:val="Heading 7 Char"/>
-    <w:basedOn w:val="DefaultParagraphFont"/>
-    <w:link w:val="Heading7"/>
+  <w:style w:type="character" w:styleId="Otsikko7Char" w:customStyle="1">
+    <w:name w:val="Otsikko 7 Char"/>
+    <w:basedOn w:val="Kappaleenoletusfontti"/>
+    <w:link w:val="Otsikko7"/>
     <w:uiPriority w:val="9"/>
     <w:semiHidden/>
     <w:rsid w:val="00D172E2"/>
     <w:rPr>
-      <w:rFonts w:asciiTheme="majorHAnsi" w:eastAsiaTheme="majorEastAsia" w:hAnsiTheme="majorHAnsi" w:cstheme="majorBidi"/>
+      <w:rFonts w:asciiTheme="majorHAnsi" w:hAnsiTheme="majorHAnsi" w:eastAsiaTheme="majorEastAsia" w:cstheme="majorBidi"/>
       <w:i/>
       <w:iCs/>
       <w:color w:val="1F4D78" w:themeColor="accent1" w:themeShade="7F"/>
     </w:rPr>
   </w:style>
-  <w:style w:type="character" w:customStyle="1" w:styleId="Heading8Char">
-    <w:name w:val="Heading 8 Char"/>
-    <w:basedOn w:val="DefaultParagraphFont"/>
-    <w:link w:val="Heading8"/>
+  <w:style w:type="character" w:styleId="Otsikko8Char" w:customStyle="1">
+    <w:name w:val="Otsikko 8 Char"/>
+    <w:basedOn w:val="Kappaleenoletusfontti"/>
+    <w:link w:val="Otsikko8"/>
     <w:uiPriority w:val="9"/>
     <w:semiHidden/>
     <w:rsid w:val="00D172E2"/>
     <w:rPr>
-      <w:rFonts w:asciiTheme="majorHAnsi" w:eastAsiaTheme="majorEastAsia" w:hAnsiTheme="majorHAnsi" w:cstheme="majorBidi"/>
+      <w:rFonts w:asciiTheme="majorHAnsi" w:hAnsiTheme="majorHAnsi" w:eastAsiaTheme="majorEastAsia" w:cstheme="majorBidi"/>
       <w:color w:val="272727" w:themeColor="text1" w:themeTint="D8"/>
       <w:sz w:val="21"/>
       <w:szCs w:val="21"/>
     </w:rPr>
   </w:style>
-  <w:style w:type="character" w:customStyle="1" w:styleId="Heading9Char">
-    <w:name w:val="Heading 9 Char"/>
-    <w:basedOn w:val="DefaultParagraphFont"/>
-    <w:link w:val="Heading9"/>
+  <w:style w:type="character" w:styleId="Otsikko9Char" w:customStyle="1">
+    <w:name w:val="Otsikko 9 Char"/>
+    <w:basedOn w:val="Kappaleenoletusfontti"/>
+    <w:link w:val="Otsikko9"/>
     <w:uiPriority w:val="9"/>
     <w:semiHidden/>
     <w:rsid w:val="00D172E2"/>
     <w:rPr>
-      <w:rFonts w:asciiTheme="majorHAnsi" w:eastAsiaTheme="majorEastAsia" w:hAnsiTheme="majorHAnsi" w:cstheme="majorBidi"/>
+      <w:rFonts w:asciiTheme="majorHAnsi" w:hAnsiTheme="majorHAnsi" w:eastAsiaTheme="majorEastAsia" w:cstheme="majorBidi"/>
       <w:i/>
       <w:iCs/>
       <w:color w:val="272727" w:themeColor="text1" w:themeTint="D8"/>
@@ -10545,9 +10830,9 @@
       <w:szCs w:val="21"/>
     </w:rPr>
   </w:style>
-  <w:style w:type="table" w:styleId="TableGrid">
+  <w:style w:type="table" w:styleId="TaulukkoRuudukko">
     <w:name w:val="Table Grid"/>
-    <w:basedOn w:val="TableNormal"/>
+    <w:basedOn w:val="Normaalitaulukko"/>
     <w:uiPriority w:val="39"/>
     <w:rsid w:val="00627902"/>
     <w:pPr>
@@ -10559,18 +10844,18 @@
     </w:rPr>
     <w:tblPr>
       <w:tblBorders>
-        <w:top w:val="single" w:sz="4" w:space="0" w:color="000000" w:themeColor="text1"/>
-        <w:left w:val="single" w:sz="4" w:space="0" w:color="000000" w:themeColor="text1"/>
-        <w:bottom w:val="single" w:sz="4" w:space="0" w:color="000000" w:themeColor="text1"/>
-        <w:right w:val="single" w:sz="4" w:space="0" w:color="000000" w:themeColor="text1"/>
-        <w:insideH w:val="single" w:sz="4" w:space="0" w:color="000000" w:themeColor="text1"/>
-        <w:insideV w:val="single" w:sz="4" w:space="0" w:color="000000" w:themeColor="text1"/>
+        <w:top w:val="single" w:color="000000" w:themeColor="text1" w:sz="4" w:space="0"/>
+        <w:left w:val="single" w:color="000000" w:themeColor="text1" w:sz="4" w:space="0"/>
+        <w:bottom w:val="single" w:color="000000" w:themeColor="text1" w:sz="4" w:space="0"/>
+        <w:right w:val="single" w:color="000000" w:themeColor="text1" w:sz="4" w:space="0"/>
+        <w:insideH w:val="single" w:color="000000" w:themeColor="text1" w:sz="4" w:space="0"/>
+        <w:insideV w:val="single" w:color="000000" w:themeColor="text1" w:sz="4" w:space="0"/>
       </w:tblBorders>
     </w:tblPr>
   </w:style>
-  <w:style w:type="character" w:styleId="CommentReference">
+  <w:style w:type="character" w:styleId="Kommentinviite">
     <w:name w:val="annotation reference"/>
-    <w:basedOn w:val="DefaultParagraphFont"/>
+    <w:basedOn w:val="Kappaleenoletusfontti"/>
     <w:uiPriority w:val="99"/>
     <w:semiHidden/>
     <w:unhideWhenUsed/>
@@ -10580,10 +10865,10 @@
       <w:szCs w:val="16"/>
     </w:rPr>
   </w:style>
-  <w:style w:type="paragraph" w:styleId="CommentText">
+  <w:style w:type="paragraph" w:styleId="Kommentinteksti">
     <w:name w:val="annotation text"/>
-    <w:basedOn w:val="Normal"/>
-    <w:link w:val="CommentTextChar"/>
+    <w:basedOn w:val="Normaali"/>
+    <w:link w:val="KommentintekstiChar"/>
     <w:uiPriority w:val="99"/>
     <w:semiHidden/>
     <w:unhideWhenUsed/>
@@ -10592,29 +10877,29 @@
       <w:spacing w:after="200" w:line="240" w:lineRule="auto"/>
     </w:pPr>
     <w:rPr>
-      <w:rFonts w:ascii="Calibri" w:eastAsia="Calibri" w:hAnsi="Calibri" w:cs="Times New Roman"/>
+      <w:rFonts w:ascii="Calibri" w:hAnsi="Calibri" w:eastAsia="Calibri" w:cs="Times New Roman"/>
       <w:sz w:val="20"/>
       <w:szCs w:val="20"/>
       <w:lang w:val="sv-FI"/>
     </w:rPr>
   </w:style>
-  <w:style w:type="character" w:customStyle="1" w:styleId="CommentTextChar">
-    <w:name w:val="Comment Text Char"/>
-    <w:basedOn w:val="DefaultParagraphFont"/>
-    <w:link w:val="CommentText"/>
+  <w:style w:type="character" w:styleId="KommentintekstiChar" w:customStyle="1">
+    <w:name w:val="Kommentin teksti Char"/>
+    <w:basedOn w:val="Kappaleenoletusfontti"/>
+    <w:link w:val="Kommentinteksti"/>
     <w:uiPriority w:val="99"/>
     <w:semiHidden/>
     <w:rsid w:val="00627902"/>
     <w:rPr>
-      <w:rFonts w:ascii="Calibri" w:eastAsia="Calibri" w:hAnsi="Calibri" w:cs="Times New Roman"/>
+      <w:rFonts w:ascii="Calibri" w:hAnsi="Calibri" w:eastAsia="Calibri" w:cs="Times New Roman"/>
       <w:sz w:val="20"/>
       <w:szCs w:val="20"/>
       <w:lang w:val="sv-FI"/>
     </w:rPr>
   </w:style>
-  <w:style w:type="paragraph" w:customStyle="1" w:styleId="ONTalaotsikkotaso1">
+  <w:style w:type="paragraph" w:styleId="ONTalaotsikkotaso1" w:customStyle="1">
     <w:name w:val="ONT alaotsikko taso 1"/>
-    <w:basedOn w:val="Normal"/>
+    <w:basedOn w:val="Normaali"/>
     <w:link w:val="ONTalaotsikkotaso1Char"/>
     <w:uiPriority w:val="1"/>
     <w:qFormat/>
@@ -10628,21 +10913,21 @@
       <w:bCs/>
     </w:rPr>
   </w:style>
-  <w:style w:type="character" w:customStyle="1" w:styleId="ONTalaotsikkotaso1Char">
+  <w:style w:type="character" w:styleId="ONTalaotsikkotaso1Char" w:customStyle="1">
     <w:name w:val="ONT alaotsikko taso 1 Char"/>
-    <w:basedOn w:val="DefaultParagraphFont"/>
+    <w:basedOn w:val="Kappaleenoletusfontti"/>
     <w:link w:val="ONTalaotsikkotaso1"/>
     <w:rsid w:val="00627902"/>
     <w:rPr>
-      <w:rFonts w:ascii="Times New Roman" w:eastAsia="Calibri" w:hAnsi="Times New Roman" w:cs="Times New Roman"/>
+      <w:rFonts w:ascii="Times New Roman" w:hAnsi="Times New Roman" w:eastAsia="Calibri" w:cs="Times New Roman"/>
       <w:b/>
       <w:sz w:val="24"/>
       <w:szCs w:val="24"/>
     </w:rPr>
   </w:style>
-  <w:style w:type="character" w:styleId="Hyperlink">
+  <w:style w:type="character" w:styleId="Hyperlinkki">
     <w:name w:val="Hyperlink"/>
-    <w:basedOn w:val="DefaultParagraphFont"/>
+    <w:basedOn w:val="Kappaleenoletusfontti"/>
     <w:uiPriority w:val="99"/>
     <w:unhideWhenUsed/>
     <w:rsid w:val="00627902"/>
@@ -10651,10 +10936,10 @@
       <w:u w:val="single"/>
     </w:rPr>
   </w:style>
-  <w:style w:type="paragraph" w:styleId="TOC1">
+  <w:style w:type="paragraph" w:styleId="Sisluet1">
     <w:name w:val="toc 1"/>
-    <w:basedOn w:val="Normal"/>
-    <w:next w:val="Normal"/>
+    <w:basedOn w:val="Normaali"/>
+    <w:next w:val="Normaali"/>
     <w:uiPriority w:val="39"/>
     <w:unhideWhenUsed/>
     <w:rsid w:val="1349F3A2"/>
@@ -10672,10 +10957,10 @@
       <w:noProof/>
     </w:rPr>
   </w:style>
-  <w:style w:type="paragraph" w:styleId="TOC2">
+  <w:style w:type="paragraph" w:styleId="Sisluet2">
     <w:name w:val="toc 2"/>
-    <w:basedOn w:val="Normal"/>
-    <w:next w:val="Normal"/>
+    <w:basedOn w:val="Normaali"/>
+    <w:next w:val="Normaali"/>
     <w:uiPriority w:val="39"/>
     <w:unhideWhenUsed/>
     <w:rsid w:val="1349F3A2"/>
@@ -10692,10 +10977,10 @@
       <w:bCs/>
     </w:rPr>
   </w:style>
-  <w:style w:type="paragraph" w:styleId="TOC3">
+  <w:style w:type="paragraph" w:styleId="Sisluet3">
     <w:name w:val="toc 3"/>
-    <w:basedOn w:val="Normal"/>
-    <w:next w:val="Normal"/>
+    <w:basedOn w:val="Normaali"/>
+    <w:next w:val="Normaali"/>
     <w:uiPriority w:val="39"/>
     <w:unhideWhenUsed/>
     <w:rsid w:val="1349F3A2"/>
@@ -10712,10 +10997,10 @@
       <w:bCs/>
     </w:rPr>
   </w:style>
-  <w:style w:type="paragraph" w:styleId="BalloonText">
+  <w:style w:type="paragraph" w:styleId="Seliteteksti">
     <w:name w:val="Balloon Text"/>
-    <w:basedOn w:val="Normal"/>
-    <w:link w:val="BalloonTextChar"/>
+    <w:basedOn w:val="Normaali"/>
+    <w:link w:val="SelitetekstiChar"/>
     <w:uiPriority w:val="99"/>
     <w:semiHidden/>
     <w:unhideWhenUsed/>
@@ -10729,10 +11014,10 @@
       <w:szCs w:val="18"/>
     </w:rPr>
   </w:style>
-  <w:style w:type="character" w:customStyle="1" w:styleId="BalloonTextChar">
-    <w:name w:val="Balloon Text Char"/>
-    <w:basedOn w:val="DefaultParagraphFont"/>
-    <w:link w:val="BalloonText"/>
+  <w:style w:type="character" w:styleId="SelitetekstiChar" w:customStyle="1">
+    <w:name w:val="Seliteteksti Char"/>
+    <w:basedOn w:val="Kappaleenoletusfontti"/>
+    <w:link w:val="Seliteteksti"/>
     <w:uiPriority w:val="99"/>
     <w:semiHidden/>
     <w:rsid w:val="00C71DB8"/>
@@ -10742,11 +11027,11 @@
       <w:szCs w:val="18"/>
     </w:rPr>
   </w:style>
-  <w:style w:type="paragraph" w:styleId="CommentSubject">
+  <w:style w:type="paragraph" w:styleId="Kommentinotsikko">
     <w:name w:val="annotation subject"/>
-    <w:basedOn w:val="CommentText"/>
-    <w:next w:val="CommentText"/>
-    <w:link w:val="CommentSubjectChar"/>
+    <w:basedOn w:val="Kommentinteksti"/>
+    <w:next w:val="Kommentinteksti"/>
+    <w:link w:val="KommentinotsikkoChar"/>
     <w:uiPriority w:val="99"/>
     <w:semiHidden/>
     <w:unhideWhenUsed/>
@@ -10755,21 +11040,21 @@
       <w:spacing w:after="0"/>
     </w:pPr>
     <w:rPr>
-      <w:rFonts w:ascii="Times New Roman" w:eastAsiaTheme="minorHAnsi" w:hAnsi="Times New Roman" w:cstheme="minorBidi"/>
+      <w:rFonts w:ascii="Times New Roman" w:hAnsi="Times New Roman" w:eastAsiaTheme="minorHAnsi" w:cstheme="minorBidi"/>
       <w:b/>
       <w:bCs/>
       <w:lang w:val="fi-FI"/>
     </w:rPr>
   </w:style>
-  <w:style w:type="character" w:customStyle="1" w:styleId="CommentSubjectChar">
-    <w:name w:val="Comment Subject Char"/>
-    <w:basedOn w:val="CommentTextChar"/>
-    <w:link w:val="CommentSubject"/>
+  <w:style w:type="character" w:styleId="KommentinotsikkoChar" w:customStyle="1">
+    <w:name w:val="Kommentin otsikko Char"/>
+    <w:basedOn w:val="KommentintekstiChar"/>
+    <w:link w:val="Kommentinotsikko"/>
     <w:uiPriority w:val="99"/>
     <w:semiHidden/>
     <w:rsid w:val="00903405"/>
     <w:rPr>
-      <w:rFonts w:ascii="Times New Roman" w:eastAsia="Calibri" w:hAnsi="Times New Roman" w:cs="Times New Roman"/>
+      <w:rFonts w:ascii="Times New Roman" w:hAnsi="Times New Roman" w:eastAsia="Calibri" w:cs="Times New Roman"/>
       <w:b/>
       <w:bCs/>
       <w:sz w:val="20"/>
@@ -10777,9 +11062,9 @@
       <w:lang w:val="sv-FI"/>
     </w:rPr>
   </w:style>
-  <w:style w:type="paragraph" w:styleId="NormalWeb">
+  <w:style w:type="paragraph" w:styleId="NormaaliWWW">
     <w:name w:val="Normal (Web)"/>
-    <w:basedOn w:val="Normal"/>
+    <w:basedOn w:val="Normaali"/>
     <w:uiPriority w:val="99"/>
     <w:semiHidden/>
     <w:unhideWhenUsed/>
@@ -10792,9 +11077,9 @@
       <w:lang w:eastAsia="fi-FI"/>
     </w:rPr>
   </w:style>
-  <w:style w:type="character" w:styleId="Strong">
+  <w:style w:type="character" w:styleId="Voimakas">
     <w:name w:val="Strong"/>
-    <w:basedOn w:val="DefaultParagraphFont"/>
+    <w:basedOn w:val="Kappaleenoletusfontti"/>
     <w:uiPriority w:val="22"/>
     <w:qFormat/>
     <w:rsid w:val="008601E2"/>
@@ -10803,14 +11088,14 @@
       <w:bCs/>
     </w:rPr>
   </w:style>
-  <w:style w:type="character" w:customStyle="1" w:styleId="st">
+  <w:style w:type="character" w:styleId="st" w:customStyle="1">
     <w:name w:val="st"/>
-    <w:basedOn w:val="DefaultParagraphFont"/>
+    <w:basedOn w:val="Kappaleenoletusfontti"/>
     <w:rsid w:val="00B60B1F"/>
   </w:style>
-  <w:style w:type="character" w:customStyle="1" w:styleId="Ratkaisematonmaininta1">
+  <w:style w:type="character" w:styleId="Ratkaisematonmaininta1" w:customStyle="1">
     <w:name w:val="Ratkaisematon maininta1"/>
-    <w:basedOn w:val="DefaultParagraphFont"/>
+    <w:basedOn w:val="Kappaleenoletusfontti"/>
     <w:uiPriority w:val="99"/>
     <w:semiHidden/>
     <w:unhideWhenUsed/>
@@ -10820,9 +11105,9 @@
       <w:shd w:val="clear" w:color="auto" w:fill="E1DFDD"/>
     </w:rPr>
   </w:style>
-  <w:style w:type="character" w:styleId="FollowedHyperlink">
+  <w:style w:type="character" w:styleId="AvattuHyperlinkki">
     <w:name w:val="FollowedHyperlink"/>
-    <w:basedOn w:val="DefaultParagraphFont"/>
+    <w:basedOn w:val="Kappaleenoletusfontti"/>
     <w:uiPriority w:val="99"/>
     <w:semiHidden/>
     <w:unhideWhenUsed/>
@@ -10832,9 +11117,9 @@
       <w:u w:val="single"/>
     </w:rPr>
   </w:style>
-  <w:style w:type="paragraph" w:styleId="ListParagraph">
+  <w:style w:type="paragraph" w:styleId="Luettelokappale">
     <w:name w:val="List Paragraph"/>
-    <w:basedOn w:val="Normal"/>
+    <w:basedOn w:val="Normaali"/>
     <w:uiPriority w:val="34"/>
     <w:qFormat/>
     <w:rsid w:val="00C01AA8"/>
@@ -10843,9 +11128,9 @@
       <w:contextualSpacing/>
     </w:pPr>
   </w:style>
-  <w:style w:type="character" w:styleId="UnresolvedMention">
+  <w:style w:type="character" w:styleId="Ratkaisematonmaininta">
     <w:name w:val="Unresolved Mention"/>
-    <w:basedOn w:val="DefaultParagraphFont"/>
+    <w:basedOn w:val="Kappaleenoletusfontti"/>
     <w:uiPriority w:val="99"/>
     <w:semiHidden/>
     <w:unhideWhenUsed/>
@@ -10859,7 +11144,7 @@
 </file>
 
 <file path=word/theme/theme1.xml><?xml version="1.0" encoding="utf-8"?>
-<a:theme xmlns:a="http://schemas.openxmlformats.org/drawingml/2006/main" name="Office-teema">
+<a:theme xmlns:a="http://schemas.openxmlformats.org/drawingml/2006/main" xmlns:thm15="http://schemas.microsoft.com/office/thememl/2012/main" name="Office-teema">
   <a:themeElements>
     <a:clrScheme name="Office">
       <a:dk1>

</xml_diff>

<commit_message>
Updated project plan. Made a Data-flow chart.
</commit_message>
<xml_diff>
--- a/Documentation/Project plan.docx
+++ b/Documentation/Project plan.docx
@@ -528,13 +528,12 @@
           <w:b/>
           <w:bCs/>
         </w:rPr>
-        <w:lastRenderedPageBreak/>
         <w:t>CONTENTS</w:t>
       </w:r>
     </w:p>
     <w:p>
       <w:pPr>
-        <w:pStyle w:val="Sisluet1"/>
+        <w:pStyle w:val="TOC1"/>
         <w:rPr>
           <w:rFonts w:asciiTheme="minorHAnsi" w:hAnsiTheme="minorHAnsi"/>
           <w:b w:val="0"/>
@@ -557,7 +556,7 @@
       <w:hyperlink w:history="1" w:anchor="_Toc220319139">
         <w:r>
           <w:rPr>
-            <w:rStyle w:val="Hyperlinkki"/>
+            <w:rStyle w:val="Hyperlink"/>
           </w:rPr>
           <w:t>1</w:t>
         </w:r>
@@ -575,7 +574,7 @@
         </w:r>
         <w:r>
           <w:rPr>
-            <w:rStyle w:val="Hyperlinkki"/>
+            <w:rStyle w:val="Hyperlink"/>
           </w:rPr>
           <w:t>INTRODUCTION</w:t>
         </w:r>
@@ -624,7 +623,7 @@
     </w:p>
     <w:p>
       <w:pPr>
-        <w:pStyle w:val="Sisluet1"/>
+        <w:pStyle w:val="TOC1"/>
         <w:rPr>
           <w:rFonts w:asciiTheme="minorHAnsi" w:hAnsiTheme="minorHAnsi"/>
           <w:b w:val="0"/>
@@ -638,7 +637,7 @@
       <w:hyperlink w:history="1" w:anchor="_Toc220319140">
         <w:r>
           <w:rPr>
-            <w:rStyle w:val="Hyperlinkki"/>
+            <w:rStyle w:val="Hyperlink"/>
           </w:rPr>
           <w:t>2</w:t>
         </w:r>
@@ -656,7 +655,7 @@
         </w:r>
         <w:r>
           <w:rPr>
-            <w:rStyle w:val="Hyperlinkki"/>
+            <w:rStyle w:val="Hyperlink"/>
           </w:rPr>
           <w:t>Team formation</w:t>
         </w:r>
@@ -705,7 +704,7 @@
     </w:p>
     <w:p>
       <w:pPr>
-        <w:pStyle w:val="Sisluet2"/>
+        <w:pStyle w:val="TOC2"/>
         <w:rPr>
           <w:rFonts w:asciiTheme="minorHAnsi" w:hAnsiTheme="minorHAnsi"/>
           <w:b w:val="0"/>
@@ -719,7 +718,7 @@
       <w:hyperlink w:history="1" w:anchor="_Toc220319141">
         <w:r>
           <w:rPr>
-            <w:rStyle w:val="Hyperlinkki"/>
+            <w:rStyle w:val="Hyperlink"/>
             <w:noProof/>
             <w:lang w:val="fi-FI"/>
           </w:rPr>
@@ -739,7 +738,7 @@
         </w:r>
         <w:r>
           <w:rPr>
-            <w:rStyle w:val="Hyperlinkki"/>
+            <w:rStyle w:val="Hyperlink"/>
             <w:noProof/>
             <w:lang w:val="fi-FI"/>
           </w:rPr>
@@ -797,7 +796,7 @@
     </w:p>
     <w:p>
       <w:pPr>
-        <w:pStyle w:val="Sisluet2"/>
+        <w:pStyle w:val="TOC2"/>
         <w:rPr>
           <w:rFonts w:asciiTheme="minorHAnsi" w:hAnsiTheme="minorHAnsi"/>
           <w:b w:val="0"/>
@@ -811,7 +810,7 @@
       <w:hyperlink w:history="1" w:anchor="_Toc220319142">
         <w:r>
           <w:rPr>
-            <w:rStyle w:val="Hyperlinkki"/>
+            <w:rStyle w:val="Hyperlink"/>
             <w:noProof/>
             <w:lang w:val="fi-FI"/>
           </w:rPr>
@@ -831,7 +830,7 @@
         </w:r>
         <w:r>
           <w:rPr>
-            <w:rStyle w:val="Hyperlinkki"/>
+            <w:rStyle w:val="Hyperlink"/>
             <w:noProof/>
             <w:lang w:val="fi-FI"/>
           </w:rPr>
@@ -889,7 +888,7 @@
     </w:p>
     <w:p>
       <w:pPr>
-        <w:pStyle w:val="Sisluet1"/>
+        <w:pStyle w:val="TOC1"/>
         <w:rPr>
           <w:rFonts w:asciiTheme="minorHAnsi" w:hAnsiTheme="minorHAnsi"/>
           <w:b w:val="0"/>
@@ -903,7 +902,7 @@
       <w:hyperlink w:history="1" w:anchor="_Toc220319143">
         <w:r>
           <w:rPr>
-            <w:rStyle w:val="Hyperlinkki"/>
+            <w:rStyle w:val="Hyperlink"/>
           </w:rPr>
           <w:t>3</w:t>
         </w:r>
@@ -921,7 +920,7 @@
         </w:r>
         <w:r>
           <w:rPr>
-            <w:rStyle w:val="Hyperlinkki"/>
+            <w:rStyle w:val="Hyperlink"/>
           </w:rPr>
           <w:t>PROJECT DESIGN</w:t>
         </w:r>
@@ -970,7 +969,7 @@
     </w:p>
     <w:p>
       <w:pPr>
-        <w:pStyle w:val="Sisluet2"/>
+        <w:pStyle w:val="TOC2"/>
         <w:rPr>
           <w:rFonts w:asciiTheme="minorHAnsi" w:hAnsiTheme="minorHAnsi"/>
           <w:b w:val="0"/>
@@ -984,7 +983,7 @@
       <w:hyperlink w:history="1" w:anchor="_Toc220319144">
         <w:r>
           <w:rPr>
-            <w:rStyle w:val="Hyperlinkki"/>
+            <w:rStyle w:val="Hyperlink"/>
             <w:noProof/>
           </w:rPr>
           <w:t>3.1</w:t>
@@ -1003,7 +1002,7 @@
         </w:r>
         <w:r>
           <w:rPr>
-            <w:rStyle w:val="Hyperlinkki"/>
+            <w:rStyle w:val="Hyperlink"/>
             <w:noProof/>
           </w:rPr>
           <w:t>Technologies</w:t>
@@ -1060,7 +1059,7 @@
     </w:p>
     <w:p>
       <w:pPr>
-        <w:pStyle w:val="Sisluet2"/>
+        <w:pStyle w:val="TOC2"/>
         <w:rPr>
           <w:rFonts w:asciiTheme="minorHAnsi" w:hAnsiTheme="minorHAnsi"/>
           <w:b w:val="0"/>
@@ -1074,7 +1073,7 @@
       <w:hyperlink w:history="1" w:anchor="_Toc220319145">
         <w:r>
           <w:rPr>
-            <w:rStyle w:val="Hyperlinkki"/>
+            <w:rStyle w:val="Hyperlink"/>
             <w:noProof/>
           </w:rPr>
           <w:t>3.2</w:t>
@@ -1093,7 +1092,7 @@
         </w:r>
         <w:r>
           <w:rPr>
-            <w:rStyle w:val="Hyperlinkki"/>
+            <w:rStyle w:val="Hyperlink"/>
             <w:noProof/>
           </w:rPr>
           <w:t>Architecture</w:t>
@@ -1137,7 +1136,7 @@
             <w:noProof/>
             <w:webHidden/>
           </w:rPr>
-          <w:t>4</w:t>
+          <w:t>5</w:t>
         </w:r>
         <w:r>
           <w:rPr>
@@ -1150,7 +1149,7 @@
     </w:p>
     <w:p>
       <w:pPr>
-        <w:pStyle w:val="Sisluet3"/>
+        <w:pStyle w:val="TOC3"/>
         <w:rPr>
           <w:rFonts w:asciiTheme="minorHAnsi" w:hAnsiTheme="minorHAnsi"/>
           <w:b w:val="0"/>
@@ -1164,7 +1163,7 @@
       <w:hyperlink w:history="1" w:anchor="_Toc220319146">
         <w:r>
           <w:rPr>
-            <w:rStyle w:val="Hyperlinkki"/>
+            <w:rStyle w:val="Hyperlink"/>
             <w:noProof/>
           </w:rPr>
           <w:t>3.2.1</w:t>
@@ -1183,7 +1182,7 @@
         </w:r>
         <w:r>
           <w:rPr>
-            <w:rStyle w:val="Hyperlinkki"/>
+            <w:rStyle w:val="Hyperlink"/>
             <w:noProof/>
           </w:rPr>
           <w:t>Overall architecture</w:t>
@@ -1227,7 +1226,7 @@
             <w:noProof/>
             <w:webHidden/>
           </w:rPr>
-          <w:t>4</w:t>
+          <w:t>5</w:t>
         </w:r>
         <w:r>
           <w:rPr>
@@ -1240,7 +1239,7 @@
     </w:p>
     <w:p>
       <w:pPr>
-        <w:pStyle w:val="Sisluet3"/>
+        <w:pStyle w:val="TOC3"/>
         <w:rPr>
           <w:rFonts w:asciiTheme="minorHAnsi" w:hAnsiTheme="minorHAnsi"/>
           <w:b w:val="0"/>
@@ -1254,7 +1253,7 @@
       <w:hyperlink w:history="1" w:anchor="_Toc220319147">
         <w:r>
           <w:rPr>
-            <w:rStyle w:val="Hyperlinkki"/>
+            <w:rStyle w:val="Hyperlink"/>
             <w:noProof/>
             <w:lang w:eastAsia="zh-CN"/>
           </w:rPr>
@@ -1274,7 +1273,7 @@
         </w:r>
         <w:r>
           <w:rPr>
-            <w:rStyle w:val="Hyperlinkki"/>
+            <w:rStyle w:val="Hyperlink"/>
             <w:noProof/>
             <w:lang w:eastAsia="zh-CN"/>
           </w:rPr>
@@ -1319,7 +1318,7 @@
             <w:noProof/>
             <w:webHidden/>
           </w:rPr>
-          <w:t>4</w:t>
+          <w:t>5</w:t>
         </w:r>
         <w:r>
           <w:rPr>
@@ -1332,7 +1331,7 @@
     </w:p>
     <w:p>
       <w:pPr>
-        <w:pStyle w:val="Sisluet3"/>
+        <w:pStyle w:val="TOC3"/>
         <w:rPr>
           <w:rFonts w:asciiTheme="minorHAnsi" w:hAnsiTheme="minorHAnsi"/>
           <w:b w:val="0"/>
@@ -1346,7 +1345,7 @@
       <w:hyperlink w:history="1" w:anchor="_Toc220319148">
         <w:r>
           <w:rPr>
-            <w:rStyle w:val="Hyperlinkki"/>
+            <w:rStyle w:val="Hyperlink"/>
             <w:noProof/>
           </w:rPr>
           <w:t>3.2.3</w:t>
@@ -1365,7 +1364,7 @@
         </w:r>
         <w:r>
           <w:rPr>
-            <w:rStyle w:val="Hyperlinkki"/>
+            <w:rStyle w:val="Hyperlink"/>
             <w:noProof/>
           </w:rPr>
           <w:t>Backend server</w:t>
@@ -1409,7 +1408,7 @@
             <w:noProof/>
             <w:webHidden/>
           </w:rPr>
-          <w:t>5</w:t>
+          <w:t>6</w:t>
         </w:r>
         <w:r>
           <w:rPr>
@@ -1422,7 +1421,7 @@
     </w:p>
     <w:p>
       <w:pPr>
-        <w:pStyle w:val="Sisluet3"/>
+        <w:pStyle w:val="TOC3"/>
         <w:rPr>
           <w:rFonts w:asciiTheme="minorHAnsi" w:hAnsiTheme="minorHAnsi"/>
           <w:b w:val="0"/>
@@ -1436,7 +1435,7 @@
       <w:hyperlink w:history="1" w:anchor="_Toc220319149">
         <w:r>
           <w:rPr>
-            <w:rStyle w:val="Hyperlinkki"/>
+            <w:rStyle w:val="Hyperlink"/>
             <w:noProof/>
           </w:rPr>
           <w:t>3.2.4</w:t>
@@ -1455,7 +1454,7 @@
         </w:r>
         <w:r>
           <w:rPr>
-            <w:rStyle w:val="Hyperlinkki"/>
+            <w:rStyle w:val="Hyperlink"/>
             <w:noProof/>
           </w:rPr>
           <w:t>Database structure</w:t>
@@ -1499,7 +1498,7 @@
             <w:noProof/>
             <w:webHidden/>
           </w:rPr>
-          <w:t>5</w:t>
+          <w:t>6</w:t>
         </w:r>
         <w:r>
           <w:rPr>
@@ -1512,7 +1511,7 @@
     </w:p>
     <w:p>
       <w:pPr>
-        <w:pStyle w:val="Sisluet3"/>
+        <w:pStyle w:val="TOC3"/>
         <w:rPr>
           <w:rFonts w:asciiTheme="minorHAnsi" w:hAnsiTheme="minorHAnsi"/>
           <w:b w:val="0"/>
@@ -1526,7 +1525,7 @@
       <w:hyperlink w:history="1" w:anchor="_Toc220319150">
         <w:r>
           <w:rPr>
-            <w:rStyle w:val="Hyperlinkki"/>
+            <w:rStyle w:val="Hyperlink"/>
             <w:noProof/>
           </w:rPr>
           <w:t>3.2.5</w:t>
@@ -1545,7 +1544,7 @@
         </w:r>
         <w:r>
           <w:rPr>
-            <w:rStyle w:val="Hyperlinkki"/>
+            <w:rStyle w:val="Hyperlink"/>
             <w:noProof/>
           </w:rPr>
           <w:t>Data flow example</w:t>
@@ -1589,7 +1588,7 @@
             <w:noProof/>
             <w:webHidden/>
           </w:rPr>
-          <w:t>5</w:t>
+          <w:t>7</w:t>
         </w:r>
         <w:r>
           <w:rPr>
@@ -1602,7 +1601,7 @@
     </w:p>
     <w:p>
       <w:pPr>
-        <w:pStyle w:val="Sisluet2"/>
+        <w:pStyle w:val="TOC2"/>
         <w:rPr>
           <w:rFonts w:asciiTheme="minorHAnsi" w:hAnsiTheme="minorHAnsi"/>
           <w:b w:val="0"/>
@@ -1616,7 +1615,7 @@
       <w:hyperlink w:history="1" w:anchor="_Toc220319151">
         <w:r>
           <w:rPr>
-            <w:rStyle w:val="Hyperlinkki"/>
+            <w:rStyle w:val="Hyperlink"/>
             <w:noProof/>
           </w:rPr>
           <w:t>3.3</w:t>
@@ -1635,7 +1634,7 @@
         </w:r>
         <w:r>
           <w:rPr>
-            <w:rStyle w:val="Hyperlinkki"/>
+            <w:rStyle w:val="Hyperlink"/>
             <w:noProof/>
           </w:rPr>
           <w:t>Functionalities</w:t>
@@ -1679,7 +1678,7 @@
             <w:noProof/>
             <w:webHidden/>
           </w:rPr>
-          <w:t>6</w:t>
+          <w:t>7</w:t>
         </w:r>
         <w:r>
           <w:rPr>
@@ -1692,7 +1691,7 @@
     </w:p>
     <w:p>
       <w:pPr>
-        <w:pStyle w:val="Sisluet3"/>
+        <w:pStyle w:val="TOC3"/>
         <w:rPr>
           <w:rFonts w:asciiTheme="minorHAnsi" w:hAnsiTheme="minorHAnsi"/>
           <w:b w:val="0"/>
@@ -1706,7 +1705,7 @@
       <w:hyperlink w:history="1" w:anchor="_Toc220319152">
         <w:r>
           <w:rPr>
-            <w:rStyle w:val="Hyperlinkki"/>
+            <w:rStyle w:val="Hyperlink"/>
             <w:noProof/>
             <w:lang w:val="fi-FI" w:eastAsia="zh-CN"/>
           </w:rPr>
@@ -1726,7 +1725,7 @@
         </w:r>
         <w:r>
           <w:rPr>
-            <w:rStyle w:val="Hyperlinkki"/>
+            <w:rStyle w:val="Hyperlink"/>
             <w:noProof/>
             <w:lang w:eastAsia="zh-CN"/>
           </w:rPr>
@@ -1734,7 +1733,7 @@
         </w:r>
         <w:r>
           <w:rPr>
-            <w:rStyle w:val="Hyperlinkki"/>
+            <w:rStyle w:val="Hyperlink"/>
             <w:noProof/>
             <w:lang w:val="fi-FI" w:eastAsia="zh-CN"/>
           </w:rPr>
@@ -1779,7 +1778,7 @@
             <w:noProof/>
             <w:webHidden/>
           </w:rPr>
-          <w:t>6</w:t>
+          <w:t>7</w:t>
         </w:r>
         <w:r>
           <w:rPr>
@@ -1792,7 +1791,7 @@
     </w:p>
     <w:p>
       <w:pPr>
-        <w:pStyle w:val="Sisluet3"/>
+        <w:pStyle w:val="TOC3"/>
         <w:rPr>
           <w:rFonts w:asciiTheme="minorHAnsi" w:hAnsiTheme="minorHAnsi"/>
           <w:b w:val="0"/>
@@ -1806,7 +1805,7 @@
       <w:hyperlink w:history="1" w:anchor="_Toc220319153">
         <w:r>
           <w:rPr>
-            <w:rStyle w:val="Hyperlinkki"/>
+            <w:rStyle w:val="Hyperlink"/>
             <w:noProof/>
             <w:lang w:eastAsia="zh-CN"/>
           </w:rPr>
@@ -1826,7 +1825,7 @@
         </w:r>
         <w:r>
           <w:rPr>
-            <w:rStyle w:val="Hyperlinkki"/>
+            <w:rStyle w:val="Hyperlink"/>
             <w:noProof/>
             <w:lang w:eastAsia="zh-CN"/>
           </w:rPr>
@@ -1871,7 +1870,7 @@
             <w:noProof/>
             <w:webHidden/>
           </w:rPr>
-          <w:t>6</w:t>
+          <w:t>7</w:t>
         </w:r>
         <w:r>
           <w:rPr>
@@ -1884,7 +1883,7 @@
     </w:p>
     <w:p>
       <w:pPr>
-        <w:pStyle w:val="Sisluet3"/>
+        <w:pStyle w:val="TOC3"/>
         <w:rPr>
           <w:rFonts w:asciiTheme="minorHAnsi" w:hAnsiTheme="minorHAnsi"/>
           <w:b w:val="0"/>
@@ -1898,7 +1897,7 @@
       <w:hyperlink w:history="1" w:anchor="_Toc220319154">
         <w:r>
           <w:rPr>
-            <w:rStyle w:val="Hyperlinkki"/>
+            <w:rStyle w:val="Hyperlink"/>
             <w:noProof/>
             <w:lang w:eastAsia="zh-CN"/>
           </w:rPr>
@@ -1918,7 +1917,7 @@
         </w:r>
         <w:r>
           <w:rPr>
-            <w:rStyle w:val="Hyperlinkki"/>
+            <w:rStyle w:val="Hyperlink"/>
             <w:noProof/>
             <w:lang w:eastAsia="zh-CN"/>
           </w:rPr>
@@ -1963,7 +1962,7 @@
             <w:noProof/>
             <w:webHidden/>
           </w:rPr>
-          <w:t>7</w:t>
+          <w:t>8</w:t>
         </w:r>
         <w:r>
           <w:rPr>
@@ -1976,7 +1975,7 @@
     </w:p>
     <w:p>
       <w:pPr>
-        <w:pStyle w:val="Sisluet1"/>
+        <w:pStyle w:val="TOC1"/>
         <w:rPr>
           <w:rFonts w:asciiTheme="minorHAnsi" w:hAnsiTheme="minorHAnsi"/>
           <w:b w:val="0"/>
@@ -1990,7 +1989,7 @@
       <w:hyperlink w:history="1" w:anchor="_Toc220319155">
         <w:r>
           <w:rPr>
-            <w:rStyle w:val="Hyperlinkki"/>
+            <w:rStyle w:val="Hyperlink"/>
           </w:rPr>
           <w:t>4</w:t>
         </w:r>
@@ -2008,14 +2007,14 @@
         </w:r>
         <w:r>
           <w:rPr>
-            <w:rStyle w:val="Hyperlinkki"/>
+            <w:rStyle w:val="Hyperlink"/>
             <w:lang w:eastAsia="zh-CN"/>
           </w:rPr>
           <w:t>Pr</w:t>
         </w:r>
         <w:r>
           <w:rPr>
-            <w:rStyle w:val="Hyperlinkki"/>
+            <w:rStyle w:val="Hyperlink"/>
             <w:lang w:val="fi-FI" w:eastAsia="zh-CN"/>
           </w:rPr>
           <w:t>ogress control</w:t>
@@ -2053,7 +2052,7 @@
           <w:rPr>
             <w:webHidden/>
           </w:rPr>
-          <w:t>8</w:t>
+          <w:t>9</w:t>
         </w:r>
         <w:r>
           <w:rPr>
@@ -2065,7 +2064,7 @@
     </w:p>
     <w:p>
       <w:pPr>
-        <w:pStyle w:val="Sisluet2"/>
+        <w:pStyle w:val="TOC2"/>
         <w:rPr>
           <w:rFonts w:asciiTheme="minorHAnsi" w:hAnsiTheme="minorHAnsi"/>
           <w:b w:val="0"/>
@@ -2079,7 +2078,7 @@
       <w:hyperlink w:history="1" w:anchor="_Toc220319156">
         <w:r>
           <w:rPr>
-            <w:rStyle w:val="Hyperlinkki"/>
+            <w:rStyle w:val="Hyperlink"/>
             <w:noProof/>
           </w:rPr>
           <w:t>4.1</w:t>
@@ -2098,7 +2097,7 @@
         </w:r>
         <w:r>
           <w:rPr>
-            <w:rStyle w:val="Hyperlinkki"/>
+            <w:rStyle w:val="Hyperlink"/>
             <w:noProof/>
           </w:rPr>
           <w:t>Resourcing</w:t>
@@ -2142,7 +2141,7 @@
             <w:noProof/>
             <w:webHidden/>
           </w:rPr>
-          <w:t>8</w:t>
+          <w:t>9</w:t>
         </w:r>
         <w:r>
           <w:rPr>
@@ -2155,7 +2154,7 @@
     </w:p>
     <w:p>
       <w:pPr>
-        <w:pStyle w:val="Sisluet2"/>
+        <w:pStyle w:val="TOC2"/>
         <w:rPr>
           <w:rFonts w:asciiTheme="minorHAnsi" w:hAnsiTheme="minorHAnsi"/>
           <w:b w:val="0"/>
@@ -2169,7 +2168,7 @@
       <w:hyperlink w:history="1" w:anchor="_Toc220319157">
         <w:r>
           <w:rPr>
-            <w:rStyle w:val="Hyperlinkki"/>
+            <w:rStyle w:val="Hyperlink"/>
             <w:noProof/>
           </w:rPr>
           <w:t>4.2</w:t>
@@ -2188,7 +2187,7 @@
         </w:r>
         <w:r>
           <w:rPr>
-            <w:rStyle w:val="Hyperlinkki"/>
+            <w:rStyle w:val="Hyperlink"/>
             <w:noProof/>
           </w:rPr>
           <w:t>Preliminary schedule</w:t>
@@ -2232,7 +2231,7 @@
             <w:noProof/>
             <w:webHidden/>
           </w:rPr>
-          <w:t>9</w:t>
+          <w:t>10</w:t>
         </w:r>
         <w:r>
           <w:rPr>
@@ -2245,7 +2244,7 @@
     </w:p>
     <w:p>
       <w:pPr>
-        <w:pStyle w:val="Sisluet2"/>
+        <w:pStyle w:val="TOC2"/>
         <w:rPr>
           <w:rFonts w:asciiTheme="minorHAnsi" w:hAnsiTheme="minorHAnsi"/>
           <w:b w:val="0"/>
@@ -2259,7 +2258,7 @@
       <w:hyperlink w:history="1" w:anchor="_Toc220319158">
         <w:r>
           <w:rPr>
-            <w:rStyle w:val="Hyperlinkki"/>
+            <w:rStyle w:val="Hyperlink"/>
             <w:noProof/>
           </w:rPr>
           <w:t>4.3</w:t>
@@ -2278,7 +2277,7 @@
         </w:r>
         <w:r>
           <w:rPr>
-            <w:rStyle w:val="Hyperlinkki"/>
+            <w:rStyle w:val="Hyperlink"/>
             <w:noProof/>
           </w:rPr>
           <w:t>Project monitoring</w:t>
@@ -2322,7 +2321,7 @@
             <w:noProof/>
             <w:webHidden/>
           </w:rPr>
-          <w:t>9</w:t>
+          <w:t>10</w:t>
         </w:r>
         <w:r>
           <w:rPr>
@@ -2335,7 +2334,7 @@
     </w:p>
     <w:p>
       <w:pPr>
-        <w:pStyle w:val="Sisluet2"/>
+        <w:pStyle w:val="TOC2"/>
         <w:tabs>
           <w:tab w:val="clear" w:pos="9911"/>
           <w:tab w:val="left" w:pos="720"/>
@@ -2365,11 +2364,10 @@
     </w:p>
     <w:p>
       <w:pPr>
-        <w:pStyle w:val="Otsikko1"/>
+        <w:pStyle w:val="Heading1"/>
       </w:pPr>
       <w:bookmarkStart w:name="_Toc220319139" w:id="0"/>
       <w:r>
-        <w:lastRenderedPageBreak/>
         <w:t>INTRODUCTION</w:t>
       </w:r>
       <w:bookmarkEnd w:id="0"/>
@@ -2418,7 +2416,13 @@
         <w:t>The teachers on the course provided a direction for our idea</w:t>
       </w:r>
       <w:r>
-        <w:t xml:space="preserve"> and in this project plan document we will explain how we are going to approach the solution</w:t>
+        <w:t xml:space="preserve"> and in this project </w:t>
+      </w:r>
+      <w:r>
+        <w:t>plan</w:t>
+      </w:r>
+      <w:r>
+        <w:t xml:space="preserve"> we will explain how we are going to approach the solution</w:t>
       </w:r>
       <w:r>
         <w:t>.</w:t>
@@ -2427,7 +2431,13 @@
         <w:t xml:space="preserve"> </w:t>
       </w:r>
       <w:r>
-        <w:t xml:space="preserve">Primary- and middle schools could be potential customers for this project. </w:t>
+        <w:t>Potential customers could include libraries, primary- and middle schools</w:t>
+      </w:r>
+      <w:r>
+        <w:t xml:space="preserve"> (typically ages 7-15)</w:t>
+      </w:r>
+      <w:r>
+        <w:t xml:space="preserve">. </w:t>
       </w:r>
     </w:p>
     <w:p>
@@ -2447,260 +2457,242 @@
     </w:p>
     <w:p>
       <w:pPr>
-        <w:pStyle w:val="Otsikko1"/>
+        <w:pStyle w:val="Heading1"/>
       </w:pPr>
       <w:bookmarkStart w:name="_Toc220319140" w:id="1"/>
       <w:r>
-        <w:lastRenderedPageBreak/>
         <w:t>Team formation</w:t>
       </w:r>
       <w:bookmarkEnd w:id="1"/>
     </w:p>
     <w:p>
       <w:pPr>
+        <w:pStyle w:val="Heading2"/>
+        <w:rPr>
+          <w:lang w:val="fi-FI"/>
+        </w:rPr>
+      </w:pPr>
+      <w:bookmarkStart w:name="_Toc220319141" w:id="2"/>
+      <w:r>
+        <w:rPr>
+          <w:lang w:val="fi-FI"/>
+        </w:rPr>
+        <w:t>Team members</w:t>
+      </w:r>
+      <w:bookmarkEnd w:id="2"/>
+    </w:p>
+    <w:p>
+      <w:pPr>
         <w:spacing w:line="360" w:lineRule="auto"/>
         <w:rPr>
           <w:rFonts w:cs="Times New Roman"/>
-          <w:lang w:eastAsia="zh-CN"/>
-        </w:rPr>
-      </w:pPr>
-    </w:p>
-    <w:p>
-      <w:pPr>
-        <w:spacing w:line="360" w:lineRule="auto"/>
+        </w:rPr>
+      </w:pPr>
+    </w:p>
+    <w:p>
+      <w:pPr>
+        <w:spacing w:line="360" w:lineRule="auto"/>
+        <w:rPr>
+          <w:lang w:eastAsia="zh-CN"/>
+        </w:rPr>
+      </w:pPr>
+      <w:r>
+        <w:rPr>
+          <w:rFonts w:hint="eastAsia"/>
+          <w:lang w:eastAsia="zh-CN"/>
+        </w:rPr>
+        <w:t>We</w:t>
+      </w:r>
+      <w:r>
+        <w:rPr>
+          <w:lang w:eastAsia="zh-CN"/>
+        </w:rPr>
+        <w:t xml:space="preserve"> are a group </w:t>
+      </w:r>
+      <w:r>
+        <w:rPr>
+          <w:lang w:eastAsia="zh-CN"/>
+        </w:rPr>
+        <w:t xml:space="preserve">of </w:t>
+      </w:r>
+      <w:r>
+        <w:rPr>
+          <w:lang w:eastAsia="zh-CN"/>
+        </w:rPr>
+        <w:t xml:space="preserve">four, </w:t>
+      </w:r>
+      <w:r>
+        <w:rPr>
+          <w:lang w:eastAsia="zh-CN"/>
+        </w:rPr>
+        <w:t>with members from</w:t>
+      </w:r>
+      <w:r>
+        <w:rPr>
+          <w:lang w:eastAsia="zh-CN"/>
+        </w:rPr>
+        <w:t xml:space="preserve"> </w:t>
+      </w:r>
+      <w:r>
+        <w:rPr>
+          <w:lang w:eastAsia="zh-CN"/>
+        </w:rPr>
+        <w:t xml:space="preserve">different </w:t>
+      </w:r>
+      <w:r>
+        <w:rPr>
+          <w:lang w:eastAsia="zh-CN"/>
+        </w:rPr>
+        <w:t>countries</w:t>
+      </w:r>
+      <w:r>
+        <w:rPr>
+          <w:lang w:eastAsia="zh-CN"/>
+        </w:rPr>
+        <w:t xml:space="preserve"> and </w:t>
+      </w:r>
+      <w:r>
+        <w:rPr>
+          <w:lang w:eastAsia="zh-CN"/>
+        </w:rPr>
+        <w:t xml:space="preserve">of different </w:t>
+      </w:r>
+      <w:r>
+        <w:rPr>
+          <w:lang w:eastAsia="zh-CN"/>
+        </w:rPr>
+        <w:t>genders.</w:t>
+      </w:r>
+      <w:r>
+        <w:rPr>
+          <w:lang w:eastAsia="zh-CN"/>
+        </w:rPr>
+        <w:t xml:space="preserve"> </w:t>
+      </w:r>
+      <w:r>
+        <w:rPr>
+          <w:lang w:eastAsia="zh-CN"/>
+        </w:rPr>
+        <w:t>We are all third-year IT students.</w:t>
+      </w:r>
+      <w:r>
+        <w:rPr>
+          <w:lang w:eastAsia="zh-CN"/>
+        </w:rPr>
+        <w:t xml:space="preserve"> </w:t>
+      </w:r>
+      <w:r>
+        <w:rPr>
+          <w:lang w:eastAsia="zh-CN"/>
+        </w:rPr>
+        <w:t>We aim</w:t>
+      </w:r>
+      <w:r>
+        <w:rPr>
+          <w:rFonts w:hint="eastAsia"/>
+          <w:lang w:eastAsia="zh-CN"/>
+        </w:rPr>
+        <w:t xml:space="preserve"> </w:t>
+      </w:r>
+      <w:r>
+        <w:rPr>
+          <w:lang w:eastAsia="zh-CN"/>
+        </w:rPr>
+        <w:t xml:space="preserve">to learn from this capstone project how to develop our own projects, how to use tools we are familiar with or unfamiliar with, how to collaborate in a group, </w:t>
+      </w:r>
+      <w:r>
+        <w:rPr>
+          <w:lang w:eastAsia="zh-CN"/>
+        </w:rPr>
+        <w:t>and</w:t>
+      </w:r>
+      <w:r>
+        <w:rPr>
+          <w:lang w:eastAsia="zh-CN"/>
+        </w:rPr>
+        <w:t xml:space="preserve"> </w:t>
+      </w:r>
+      <w:r>
+        <w:rPr>
+          <w:lang w:eastAsia="zh-CN"/>
+        </w:rPr>
+        <w:t xml:space="preserve">try to </w:t>
+      </w:r>
+      <w:r>
+        <w:rPr>
+          <w:lang w:eastAsia="zh-CN"/>
+        </w:rPr>
+        <w:t>learn different skills from our teammates.</w:t>
+      </w:r>
+      <w:r>
+        <w:rPr>
+          <w:lang w:eastAsia="zh-CN"/>
+        </w:rPr>
+        <w:t xml:space="preserve"> </w:t>
+      </w:r>
+    </w:p>
+    <w:p>
+      <w:pPr>
+        <w:spacing w:line="360" w:lineRule="auto"/>
+      </w:pPr>
+    </w:p>
+    <w:p>
+      <w:pPr>
+        <w:pStyle w:val="Heading2"/>
+        <w:rPr>
+          <w:lang w:val="fi-FI"/>
+        </w:rPr>
+      </w:pPr>
+      <w:bookmarkStart w:name="_Toc220319142" w:id="3"/>
+      <w:r>
+        <w:rPr>
+          <w:lang w:val="fi-FI"/>
+        </w:rPr>
+        <w:t>Roles and responsibi</w:t>
+      </w:r>
+      <w:r>
+        <w:rPr>
+          <w:lang w:val="fi-FI"/>
+        </w:rPr>
+        <w:t>lities</w:t>
+      </w:r>
+      <w:bookmarkEnd w:id="3"/>
+    </w:p>
+    <w:p>
+      <w:pPr>
+        <w:rPr>
+          <w:lang w:val="fi-FI"/>
+        </w:rPr>
+      </w:pPr>
+    </w:p>
+    <w:p>
+      <w:pPr>
+        <w:spacing w:after="160"/>
+      </w:pPr>
+      <w:r>
         <w:rPr>
           <w:rFonts w:cs="Times New Roman"/>
         </w:rPr>
-      </w:pPr>
-    </w:p>
-    <w:p>
-      <w:pPr>
-        <w:pStyle w:val="Otsikko2"/>
-        <w:rPr>
-          <w:lang w:val="fi-FI"/>
-        </w:rPr>
-      </w:pPr>
-      <w:bookmarkStart w:name="_Toc220319141" w:id="2"/>
-      <w:r>
-        <w:rPr>
-          <w:lang w:val="fi-FI"/>
-        </w:rPr>
-        <w:t>Team members</w:t>
-      </w:r>
-      <w:bookmarkEnd w:id="2"/>
-    </w:p>
-    <w:p>
-      <w:pPr>
-        <w:spacing w:line="360" w:lineRule="auto"/>
+        <w:t>Project manager: Rami Kontio</w:t>
+      </w:r>
+    </w:p>
+    <w:p>
+      <w:pPr>
+        <w:spacing w:after="160"/>
         <w:rPr>
           <w:rFonts w:cs="Times New Roman"/>
         </w:rPr>
       </w:pPr>
-    </w:p>
-    <w:p>
-      <w:pPr>
-        <w:spacing w:line="360" w:lineRule="auto"/>
-        <w:rPr>
-          <w:lang w:eastAsia="zh-CN"/>
-        </w:rPr>
-      </w:pPr>
-      <w:r>
-        <w:rPr>
-          <w:rFonts w:hint="eastAsia"/>
-          <w:lang w:eastAsia="zh-CN"/>
-        </w:rPr>
-        <w:t>We</w:t>
-      </w:r>
-      <w:r>
-        <w:rPr>
-          <w:lang w:eastAsia="zh-CN"/>
-        </w:rPr>
-        <w:t xml:space="preserve"> are a group </w:t>
-      </w:r>
-      <w:r>
-        <w:rPr>
-          <w:lang w:eastAsia="zh-CN"/>
-        </w:rPr>
-        <w:t xml:space="preserve">of </w:t>
-      </w:r>
-      <w:r>
-        <w:rPr>
-          <w:lang w:eastAsia="zh-CN"/>
-        </w:rPr>
-        <w:t xml:space="preserve">four, </w:t>
-      </w:r>
-      <w:r>
-        <w:rPr>
-          <w:lang w:eastAsia="zh-CN"/>
-        </w:rPr>
-        <w:t>with members from</w:t>
-      </w:r>
-      <w:r>
-        <w:rPr>
-          <w:lang w:eastAsia="zh-CN"/>
-        </w:rPr>
-        <w:t xml:space="preserve"> </w:t>
-      </w:r>
-      <w:r>
-        <w:rPr>
-          <w:lang w:eastAsia="zh-CN"/>
-        </w:rPr>
-        <w:t xml:space="preserve">different </w:t>
-      </w:r>
-      <w:r>
-        <w:rPr>
-          <w:lang w:eastAsia="zh-CN"/>
-        </w:rPr>
-        <w:t>countries</w:t>
-      </w:r>
-      <w:r>
-        <w:rPr>
-          <w:lang w:eastAsia="zh-CN"/>
-        </w:rPr>
-        <w:t xml:space="preserve"> and </w:t>
-      </w:r>
-      <w:r>
-        <w:rPr>
-          <w:lang w:eastAsia="zh-CN"/>
-        </w:rPr>
-        <w:t xml:space="preserve">of different </w:t>
-      </w:r>
-      <w:r>
-        <w:rPr>
-          <w:lang w:eastAsia="zh-CN"/>
-        </w:rPr>
-        <w:t>genders.</w:t>
-      </w:r>
-      <w:r>
-        <w:rPr>
-          <w:lang w:eastAsia="zh-CN"/>
-        </w:rPr>
-        <w:t xml:space="preserve"> </w:t>
-      </w:r>
-      <w:r>
-        <w:rPr>
-          <w:lang w:eastAsia="zh-CN"/>
-        </w:rPr>
-        <w:t>We are all third-year IT students.</w:t>
-      </w:r>
-      <w:r>
-        <w:rPr>
-          <w:lang w:eastAsia="zh-CN"/>
-        </w:rPr>
-        <w:t xml:space="preserve"> </w:t>
-      </w:r>
-      <w:r>
-        <w:rPr>
-          <w:lang w:eastAsia="zh-CN"/>
-        </w:rPr>
-        <w:t>We aim</w:t>
-      </w:r>
-      <w:r>
-        <w:rPr>
-          <w:rFonts w:hint="eastAsia"/>
-          <w:lang w:eastAsia="zh-CN"/>
-        </w:rPr>
-        <w:t xml:space="preserve"> </w:t>
-      </w:r>
-      <w:r>
-        <w:rPr>
-          <w:lang w:eastAsia="zh-CN"/>
-        </w:rPr>
-        <w:t xml:space="preserve">to learn from this capstone project how to develop our own projects, how to use tools we are familiar with or unfamiliar with, how to collaborate in a group, </w:t>
-      </w:r>
-      <w:r>
-        <w:rPr>
-          <w:lang w:eastAsia="zh-CN"/>
-        </w:rPr>
-        <w:t>and</w:t>
-      </w:r>
-      <w:r>
-        <w:rPr>
-          <w:lang w:eastAsia="zh-CN"/>
-        </w:rPr>
-        <w:t xml:space="preserve"> </w:t>
-      </w:r>
-      <w:r>
-        <w:rPr>
-          <w:lang w:eastAsia="zh-CN"/>
-        </w:rPr>
-        <w:t xml:space="preserve">try to </w:t>
-      </w:r>
-      <w:r>
-        <w:rPr>
-          <w:lang w:eastAsia="zh-CN"/>
-        </w:rPr>
-        <w:t>learn different skills from our teammates.</w:t>
-      </w:r>
-      <w:r>
-        <w:rPr>
-          <w:lang w:eastAsia="zh-CN"/>
-        </w:rPr>
-        <w:t xml:space="preserve"> </w:t>
-      </w:r>
-    </w:p>
-    <w:p>
-      <w:pPr>
-        <w:spacing w:line="360" w:lineRule="auto"/>
-      </w:pPr>
-    </w:p>
-    <w:p>
-      <w:pPr>
-        <w:pStyle w:val="Otsikko2"/>
-        <w:rPr>
-          <w:lang w:val="fi-FI"/>
-        </w:rPr>
-      </w:pPr>
-      <w:bookmarkStart w:name="_Toc220319142" w:id="3"/>
-      <w:r>
-        <w:rPr>
-          <w:lang w:val="fi-FI"/>
-        </w:rPr>
-        <w:t>Roles and responsibi</w:t>
-      </w:r>
-      <w:r>
-        <w:rPr>
-          <w:lang w:val="fi-FI"/>
-        </w:rPr>
-        <w:t>lities</w:t>
-      </w:r>
-      <w:bookmarkEnd w:id="3"/>
-    </w:p>
-    <w:p>
-      <w:pPr>
-        <w:rPr>
-          <w:lang w:val="fi-FI"/>
-        </w:rPr>
-      </w:pPr>
-    </w:p>
-    <w:p>
-      <w:pPr>
-        <w:spacing w:after="160"/>
-      </w:pPr>
       <w:r>
         <w:rPr>
           <w:rFonts w:cs="Times New Roman"/>
         </w:rPr>
-        <w:t>Project manager: Rami Kontio</w:t>
-      </w:r>
-    </w:p>
-    <w:p>
-      <w:pPr>
-        <w:spacing w:after="160"/>
-        <w:rPr>
-          <w:rFonts w:cs="Times New Roman"/>
-        </w:rPr>
-      </w:pPr>
-      <w:r>
-        <w:rPr>
-          <w:rFonts w:cs="Times New Roman"/>
-        </w:rPr>
         <w:t xml:space="preserve">Developer: </w:t>
       </w:r>
     </w:p>
     <w:p>
       <w:pPr>
-        <w:pStyle w:val="Luettelokappale"/>
+        <w:pStyle w:val="ListParagraph"/>
         <w:numPr>
           <w:ilvl w:val="0"/>
           <w:numId w:val="3"/>
@@ -2722,7 +2714,7 @@
     </w:p>
     <w:p>
       <w:pPr>
-        <w:pStyle w:val="Luettelokappale"/>
+        <w:pStyle w:val="ListParagraph"/>
         <w:numPr>
           <w:ilvl w:val="0"/>
           <w:numId w:val="3"/>
@@ -2871,12 +2863,16 @@
     <w:p>
       <w:pPr>
         <w:spacing w:after="160" w:line="360" w:lineRule="auto"/>
-      </w:pPr>
-      <w:r>
         <w:rPr>
           <w:rFonts w:cs="Times New Roman"/>
           <w:lang w:eastAsia="zh-CN"/>
         </w:rPr>
+      </w:pPr>
+      <w:r>
+        <w:rPr>
+          <w:rFonts w:cs="Times New Roman"/>
+          <w:lang w:eastAsia="zh-CN"/>
+        </w:rPr>
         <w:t>But certainly, in our final report, we will list clearly defined roles and responsibilities</w:t>
       </w:r>
       <w:r>
@@ -2886,17 +2882,13 @@
         </w:rPr>
         <w:t>.</w:t>
       </w:r>
-      <w:r>
-        <w:br w:type="page"/>
-      </w:r>
-    </w:p>
-    <w:p>
-      <w:pPr>
-        <w:pStyle w:val="Otsikko1"/>
+    </w:p>
+    <w:p>
+      <w:pPr>
+        <w:pStyle w:val="Heading1"/>
       </w:pPr>
       <w:bookmarkStart w:name="_Toc220319143" w:id="4"/>
       <w:r>
-        <w:lastRenderedPageBreak/>
         <w:t>PROJECT DESIGN</w:t>
       </w:r>
       <w:bookmarkEnd w:id="4"/>
@@ -3106,12 +3098,24 @@
         <w:rPr>
           <w:rFonts w:cs="Times New Roman"/>
         </w:rPr>
-        <w:t xml:space="preserve"> After completing all the levels the teacher/parents could confirm that all the books have been read based on the answers provide after each level.</w:t>
+        <w:t xml:space="preserve"> After completing all the levels the teacher/parents could confirm that all the books have been read based on the answers provide</w:t>
       </w:r>
       <w:r>
         <w:rPr>
           <w:rFonts w:cs="Times New Roman"/>
         </w:rPr>
+        <w:t>d</w:t>
+      </w:r>
+      <w:r>
+        <w:rPr>
+          <w:rFonts w:cs="Times New Roman"/>
+        </w:rPr>
+        <w:t xml:space="preserve"> after each level.</w:t>
+      </w:r>
+      <w:r>
+        <w:rPr>
+          <w:rFonts w:cs="Times New Roman"/>
+        </w:rPr>
         <w:t xml:space="preserve"> We are also considering that the reading interface can not only display text but also provide audio reading.</w:t>
       </w:r>
       <w:r>
@@ -3123,15 +3127,295 @@
     </w:p>
     <w:p>
       <w:pPr>
+        <w:spacing w:line="360" w:lineRule="auto"/>
         <w:rPr>
           <w:rFonts w:cs="Times New Roman"/>
         </w:rPr>
       </w:pPr>
     </w:p>
+    <w:p>
+      <w:pPr>
+        <w:pStyle w:val="Heading2"/>
+      </w:pPr>
+      <w:r>
+        <w:t>Hopes</w:t>
+      </w:r>
+      <w:r>
+        <w:t xml:space="preserve"> </w:t>
+      </w:r>
+      <w:r>
+        <w:t>and c</w:t>
+      </w:r>
+      <w:r>
+        <w:t>hallenges to consider</w:t>
+      </w:r>
+    </w:p>
+    <w:p>
+      <w:pPr>
+        <w:pStyle w:val="ListParagraph"/>
+        <w:numPr>
+          <w:ilvl w:val="0"/>
+          <w:numId w:val="3"/>
+        </w:numPr>
+      </w:pPr>
+      <w:r>
+        <w:t>Playing and tracking progress should be simple and as easy as possible</w:t>
+      </w:r>
+      <w:r>
+        <w:t xml:space="preserve"> for both the students and the teachers</w:t>
+      </w:r>
+      <w:r>
+        <w:t xml:space="preserve">. </w:t>
+      </w:r>
+    </w:p>
+    <w:p>
+      <w:pPr>
+        <w:pStyle w:val="ListParagraph"/>
+        <w:numPr>
+          <w:ilvl w:val="0"/>
+          <w:numId w:val="3"/>
+        </w:numPr>
+      </w:pPr>
+      <w:r>
+        <w:t xml:space="preserve">The game could be in the style of </w:t>
+      </w:r>
+      <w:r>
+        <w:t xml:space="preserve">the </w:t>
+      </w:r>
+      <w:r>
+        <w:t>“</w:t>
+      </w:r>
+      <w:r>
+        <w:t xml:space="preserve">Star of Africa game”, where the book </w:t>
+      </w:r>
+      <w:r>
+        <w:t xml:space="preserve">that was read </w:t>
+      </w:r>
+      <w:r>
+        <w:t xml:space="preserve">determines how many steps </w:t>
+      </w:r>
+      <w:r>
+        <w:t>they can take in the game. Things like the length of the book, genre</w:t>
+      </w:r>
+      <w:r>
+        <w:t xml:space="preserve"> etc. could also affect the number of steps.</w:t>
+      </w:r>
+    </w:p>
+    <w:p>
+      <w:pPr>
+        <w:pStyle w:val="ListParagraph"/>
+        <w:numPr>
+          <w:ilvl w:val="0"/>
+          <w:numId w:val="3"/>
+        </w:numPr>
+      </w:pPr>
+      <w:r>
+        <w:t>Teachers’</w:t>
+      </w:r>
+      <w:r>
+        <w:t xml:space="preserve"> thoughts:</w:t>
+      </w:r>
+    </w:p>
+    <w:p>
+      <w:pPr>
+        <w:pStyle w:val="ListParagraph"/>
+        <w:numPr>
+          <w:ilvl w:val="1"/>
+          <w:numId w:val="3"/>
+        </w:numPr>
+      </w:pPr>
+      <w:r>
+        <w:t xml:space="preserve">Teachers want to </w:t>
+      </w:r>
+      <w:r>
+        <w:t>follow the progress of the children.</w:t>
+      </w:r>
+    </w:p>
+    <w:p>
+      <w:pPr>
+        <w:pStyle w:val="ListParagraph"/>
+        <w:numPr>
+          <w:ilvl w:val="1"/>
+          <w:numId w:val="3"/>
+        </w:numPr>
+      </w:pPr>
+      <w:r>
+        <w:t xml:space="preserve">Some teachers think </w:t>
+      </w:r>
+      <w:r>
+        <w:t>the current system is too rigid.</w:t>
+      </w:r>
+    </w:p>
+    <w:p>
+      <w:pPr>
+        <w:pStyle w:val="ListParagraph"/>
+        <w:numPr>
+          <w:ilvl w:val="1"/>
+          <w:numId w:val="3"/>
+        </w:numPr>
+      </w:pPr>
+      <w:r>
+        <w:t>Scalability for mobile</w:t>
+      </w:r>
+      <w:r>
+        <w:t>.</w:t>
+      </w:r>
+    </w:p>
+    <w:p>
+      <w:pPr>
+        <w:pStyle w:val="ListParagraph"/>
+        <w:numPr>
+          <w:ilvl w:val="1"/>
+          <w:numId w:val="3"/>
+        </w:numPr>
+      </w:pPr>
+      <w:r>
+        <w:t>Connectable with the students google accounts.</w:t>
+      </w:r>
+      <w:r>
+        <w:t xml:space="preserve"> (no need for registering)</w:t>
+      </w:r>
+    </w:p>
+    <w:p>
+      <w:pPr>
+        <w:pStyle w:val="ListParagraph"/>
+        <w:numPr>
+          <w:ilvl w:val="1"/>
+          <w:numId w:val="3"/>
+        </w:numPr>
+      </w:pPr>
+      <w:r>
+        <w:t>It should be possible to save progress and come back to it.</w:t>
+      </w:r>
+    </w:p>
+    <w:p>
+      <w:pPr>
+        <w:pStyle w:val="ListParagraph"/>
+        <w:numPr>
+          <w:ilvl w:val="1"/>
+          <w:numId w:val="3"/>
+        </w:numPr>
+      </w:pPr>
+      <w:r>
+        <w:t>Would be open for anyone to use.</w:t>
+      </w:r>
+    </w:p>
+    <w:p>
+      <w:pPr>
+        <w:pStyle w:val="ListParagraph"/>
+        <w:numPr>
+          <w:ilvl w:val="1"/>
+          <w:numId w:val="3"/>
+        </w:numPr>
+      </w:pPr>
+      <w:r>
+        <w:t xml:space="preserve">The game should only be in Finnish </w:t>
+      </w:r>
+      <w:r>
+        <w:t>(at first)</w:t>
+      </w:r>
+      <w:r>
+        <w:t xml:space="preserve"> – Making the game in English and then translating it would probably be the easiest</w:t>
+      </w:r>
+      <w:r>
+        <w:t>.</w:t>
+      </w:r>
+    </w:p>
+    <w:p>
+      <w:pPr>
+        <w:pStyle w:val="ListParagraph"/>
+        <w:numPr>
+          <w:ilvl w:val="0"/>
+          <w:numId w:val="3"/>
+        </w:numPr>
+      </w:pPr>
+      <w:r>
+        <w:t xml:space="preserve">How should the game </w:t>
+      </w:r>
+      <w:r>
+        <w:t>differ for different ages/grades?</w:t>
+      </w:r>
+    </w:p>
+    <w:p>
+      <w:pPr>
+        <w:pStyle w:val="ListParagraph"/>
+        <w:numPr>
+          <w:ilvl w:val="0"/>
+          <w:numId w:val="3"/>
+        </w:numPr>
+      </w:pPr>
+      <w:r>
+        <w:t xml:space="preserve">How can physical books be implemented? </w:t>
+      </w:r>
+    </w:p>
+    <w:p>
+      <w:pPr>
+        <w:pStyle w:val="ListParagraph"/>
+        <w:numPr>
+          <w:ilvl w:val="0"/>
+          <w:numId w:val="3"/>
+        </w:numPr>
+      </w:pPr>
+      <w:r>
+        <w:t>Seamless video integrations.</w:t>
+      </w:r>
+    </w:p>
+    <w:p>
+      <w:pPr>
+        <w:pStyle w:val="ListParagraph"/>
+        <w:numPr>
+          <w:ilvl w:val="0"/>
+          <w:numId w:val="3"/>
+        </w:numPr>
+      </w:pPr>
+      <w:r>
+        <w:t>Should we use vector- or pixel graphics?</w:t>
+      </w:r>
+    </w:p>
+    <w:p>
+      <w:pPr>
+        <w:pStyle w:val="ListParagraph"/>
+        <w:numPr>
+          <w:ilvl w:val="0"/>
+          <w:numId w:val="3"/>
+        </w:numPr>
+      </w:pPr>
+      <w:r>
+        <w:t xml:space="preserve">Should we create concept </w:t>
+      </w:r>
+      <w:r>
+        <w:t>art</w:t>
+      </w:r>
+      <w:r>
+        <w:t xml:space="preserve"> ourselves?</w:t>
+      </w:r>
+    </w:p>
+    <w:p>
+      <w:pPr>
+        <w:pStyle w:val="ListParagraph"/>
+        <w:numPr>
+          <w:ilvl w:val="0"/>
+          <w:numId w:val="3"/>
+        </w:numPr>
+      </w:pPr>
+      <w:r>
+        <w:t xml:space="preserve">Should the chosen avatar be the </w:t>
+      </w:r>
+      <w:r>
+        <w:t>“player” that moves throughout the map?</w:t>
+      </w:r>
+    </w:p>
+    <w:p>
+      <w:pPr>
+        <w:rPr>
+          <w:rFonts w:cs="Times New Roman"/>
+        </w:rPr>
+      </w:pPr>
+    </w:p>
     <w:p/>
     <w:p>
       <w:pPr>
-        <w:pStyle w:val="Otsikko2"/>
+        <w:pStyle w:val="Heading2"/>
       </w:pPr>
       <w:bookmarkStart w:name="_Toc220319144" w:id="5"/>
       <w:r>
@@ -3185,7 +3469,7 @@
     </w:p>
     <w:p>
       <w:pPr>
-        <w:pStyle w:val="Luettelokappale"/>
+        <w:pStyle w:val="ListParagraph"/>
         <w:numPr>
           <w:ilvl w:val="0"/>
           <w:numId w:val="5"/>
@@ -3199,7 +3483,7 @@
     </w:p>
     <w:p>
       <w:pPr>
-        <w:pStyle w:val="Luettelokappale"/>
+        <w:pStyle w:val="ListParagraph"/>
         <w:spacing w:line="360" w:lineRule="auto"/>
         <w:ind w:left="0"/>
       </w:pPr>
@@ -3212,14 +3496,14 @@
     </w:p>
     <w:p>
       <w:pPr>
-        <w:pStyle w:val="Luettelokappale"/>
+        <w:pStyle w:val="ListParagraph"/>
         <w:spacing w:line="360" w:lineRule="auto"/>
         <w:ind w:left="360" w:hanging="360"/>
       </w:pPr>
     </w:p>
     <w:p>
       <w:pPr>
-        <w:pStyle w:val="Luettelokappale"/>
+        <w:pStyle w:val="ListParagraph"/>
         <w:numPr>
           <w:ilvl w:val="0"/>
           <w:numId w:val="5"/>
@@ -3259,7 +3543,7 @@
     </w:p>
     <w:p>
       <w:pPr>
-        <w:pStyle w:val="Luettelokappale"/>
+        <w:pStyle w:val="ListParagraph"/>
         <w:numPr>
           <w:ilvl w:val="0"/>
           <w:numId w:val="6"/>
@@ -3279,7 +3563,7 @@
     </w:p>
     <w:p>
       <w:pPr>
-        <w:pStyle w:val="Luettelokappale"/>
+        <w:pStyle w:val="ListParagraph"/>
         <w:spacing w:line="360" w:lineRule="auto"/>
         <w:ind w:left="0"/>
         <w:rPr>
@@ -3303,7 +3587,7 @@
     </w:p>
     <w:p>
       <w:pPr>
-        <w:pStyle w:val="Luettelokappale"/>
+        <w:pStyle w:val="ListParagraph"/>
         <w:numPr>
           <w:ilvl w:val="0"/>
           <w:numId w:val="6"/>
@@ -3323,7 +3607,7 @@
     </w:p>
     <w:p>
       <w:pPr>
-        <w:pStyle w:val="Luettelokappale"/>
+        <w:pStyle w:val="ListParagraph"/>
         <w:spacing w:line="360" w:lineRule="auto"/>
         <w:ind w:left="0"/>
         <w:rPr>
@@ -3447,7 +3731,7 @@
       <w:hyperlink r:id="rId9">
         <w:r>
           <w:rPr>
-            <w:rStyle w:val="Hyperlinkki"/>
+            <w:rStyle w:val="Hyperlink"/>
             <w:lang w:eastAsia="zh-CN"/>
           </w:rPr>
           <w:t>https://lottiefiles.com/featured-free-animations</w:t>
@@ -3468,7 +3752,7 @@
     </w:p>
     <w:p>
       <w:pPr>
-        <w:pStyle w:val="Luettelokappale"/>
+        <w:pStyle w:val="ListParagraph"/>
         <w:spacing w:line="360" w:lineRule="auto"/>
         <w:ind w:left="0"/>
         <w:rPr>
@@ -3478,7 +3762,7 @@
     </w:p>
     <w:p>
       <w:pPr>
-        <w:pStyle w:val="Luettelokappale"/>
+        <w:pStyle w:val="ListParagraph"/>
         <w:numPr>
           <w:ilvl w:val="0"/>
           <w:numId w:val="6"/>
@@ -3496,7 +3780,6 @@
         <w:rPr>
           <w:lang w:eastAsia="zh-CN"/>
         </w:rPr>
-        <w:lastRenderedPageBreak/>
         <w:t xml:space="preserve">Audacity </w:t>
       </w:r>
     </w:p>
@@ -3536,7 +3819,7 @@
     </w:p>
     <w:p>
       <w:pPr>
-        <w:pStyle w:val="Luettelokappale"/>
+        <w:pStyle w:val="ListParagraph"/>
         <w:numPr>
           <w:ilvl w:val="0"/>
           <w:numId w:val="6"/>
@@ -3623,7 +3906,7 @@
     </w:p>
     <w:p>
       <w:pPr>
-        <w:pStyle w:val="Luettelokappale"/>
+        <w:pStyle w:val="ListParagraph"/>
         <w:numPr>
           <w:ilvl w:val="0"/>
           <w:numId w:val="6"/>
@@ -3683,7 +3966,7 @@
     </w:p>
     <w:p>
       <w:pPr>
-        <w:pStyle w:val="Luettelokappale"/>
+        <w:pStyle w:val="ListParagraph"/>
         <w:numPr>
           <w:ilvl w:val="0"/>
           <w:numId w:val="6"/>
@@ -3740,7 +4023,7 @@
     </w:p>
     <w:p>
       <w:pPr>
-        <w:pStyle w:val="Luettelokappale"/>
+        <w:pStyle w:val="ListParagraph"/>
         <w:numPr>
           <w:ilvl w:val="0"/>
           <w:numId w:val="6"/>
@@ -3830,7 +4113,7 @@
     </w:p>
     <w:p>
       <w:pPr>
-        <w:pStyle w:val="Luettelokappale"/>
+        <w:pStyle w:val="ListParagraph"/>
         <w:numPr>
           <w:ilvl w:val="0"/>
           <w:numId w:val="6"/>
@@ -3922,7 +4205,7 @@
     <w:p/>
     <w:p>
       <w:pPr>
-        <w:pStyle w:val="Otsikko2"/>
+        <w:pStyle w:val="Heading2"/>
       </w:pPr>
       <w:bookmarkStart w:name="_Toc220319145" w:id="6"/>
       <w:r>
@@ -3933,7 +4216,7 @@
     <w:p/>
     <w:p>
       <w:pPr>
-        <w:pStyle w:val="Otsikko3"/>
+        <w:pStyle w:val="Heading3"/>
       </w:pPr>
       <w:bookmarkStart w:name="_Toc220319146" w:id="7"/>
       <w:r>
@@ -4199,7 +4482,6 @@
           <w:rFonts w:hint="eastAsia"/>
           <w:lang w:eastAsia="zh-CN"/>
         </w:rPr>
-        <w:lastRenderedPageBreak/>
         <w:t xml:space="preserve">        </w:t>
       </w:r>
       <w:r>
@@ -4254,7 +4536,7 @@
     </w:p>
     <w:p>
       <w:pPr>
-        <w:pStyle w:val="Otsikko3"/>
+        <w:pStyle w:val="Heading3"/>
         <w:rPr>
           <w:lang w:eastAsia="zh-CN"/>
         </w:rPr>
@@ -4351,7 +4633,7 @@
     </w:p>
     <w:p>
       <w:pPr>
-        <w:pStyle w:val="Luettelokappale"/>
+        <w:pStyle w:val="ListParagraph"/>
         <w:numPr>
           <w:ilvl w:val="0"/>
           <w:numId w:val="6"/>
@@ -4385,7 +4667,7 @@
     </w:p>
     <w:p>
       <w:pPr>
-        <w:pStyle w:val="Luettelokappale"/>
+        <w:pStyle w:val="ListParagraph"/>
         <w:numPr>
           <w:ilvl w:val="0"/>
           <w:numId w:val="6"/>
@@ -4410,7 +4692,7 @@
     </w:p>
     <w:p>
       <w:pPr>
-        <w:pStyle w:val="Luettelokappale"/>
+        <w:pStyle w:val="ListParagraph"/>
         <w:numPr>
           <w:ilvl w:val="0"/>
           <w:numId w:val="6"/>
@@ -4444,7 +4726,7 @@
     </w:p>
     <w:p>
       <w:pPr>
-        <w:pStyle w:val="Luettelokappale"/>
+        <w:pStyle w:val="ListParagraph"/>
         <w:numPr>
           <w:ilvl w:val="0"/>
           <w:numId w:val="6"/>
@@ -4469,7 +4751,7 @@
     </w:p>
     <w:p>
       <w:pPr>
-        <w:pStyle w:val="Luettelokappale"/>
+        <w:pStyle w:val="ListParagraph"/>
         <w:numPr>
           <w:ilvl w:val="0"/>
           <w:numId w:val="6"/>
@@ -4494,7 +4776,7 @@
     </w:p>
     <w:p>
       <w:pPr>
-        <w:pStyle w:val="Luettelokappale"/>
+        <w:pStyle w:val="ListParagraph"/>
         <w:numPr>
           <w:ilvl w:val="0"/>
           <w:numId w:val="6"/>
@@ -4522,7 +4804,7 @@
     </w:p>
     <w:p>
       <w:pPr>
-        <w:pStyle w:val="Luettelokappale"/>
+        <w:pStyle w:val="ListParagraph"/>
         <w:numPr>
           <w:ilvl w:val="0"/>
           <w:numId w:val="6"/>
@@ -4544,7 +4826,7 @@
     </w:p>
     <w:p>
       <w:pPr>
-        <w:pStyle w:val="Luettelokappale"/>
+        <w:pStyle w:val="ListParagraph"/>
         <w:spacing w:line="360" w:lineRule="auto"/>
         <w:rPr>
           <w:lang w:eastAsia="zh-CN"/>
@@ -4564,7 +4846,7 @@
     </w:p>
     <w:p>
       <w:pPr>
-        <w:pStyle w:val="Luettelokappale"/>
+        <w:pStyle w:val="ListParagraph"/>
         <w:numPr>
           <w:ilvl w:val="0"/>
           <w:numId w:val="5"/>
@@ -4592,7 +4874,7 @@
     </w:p>
     <w:p>
       <w:pPr>
-        <w:pStyle w:val="Luettelokappale"/>
+        <w:pStyle w:val="ListParagraph"/>
         <w:numPr>
           <w:ilvl w:val="0"/>
           <w:numId w:val="5"/>
@@ -4611,7 +4893,7 @@
     </w:p>
     <w:p>
       <w:pPr>
-        <w:pStyle w:val="Luettelokappale"/>
+        <w:pStyle w:val="ListParagraph"/>
         <w:numPr>
           <w:ilvl w:val="0"/>
           <w:numId w:val="5"/>
@@ -4630,7 +4912,7 @@
     </w:p>
     <w:p>
       <w:pPr>
-        <w:pStyle w:val="Luettelokappale"/>
+        <w:pStyle w:val="ListParagraph"/>
         <w:numPr>
           <w:ilvl w:val="0"/>
           <w:numId w:val="5"/>
@@ -4649,76 +4931,6 @@
     </w:p>
     <w:p>
       <w:pPr>
-        <w:pStyle w:val="Normaali"/>
-        <w:spacing w:line="360" w:lineRule="auto"/>
-        <w:rPr>
-          <w:lang w:eastAsia="zh-CN"/>
-        </w:rPr>
-      </w:pPr>
-    </w:p>
-    <w:p>
-      <w:pPr>
-        <w:pStyle w:val="Normaali"/>
-        <w:spacing w:line="360" w:lineRule="auto"/>
-        <w:rPr>
-          <w:color w:val="595959" w:themeColor="text1" w:themeTint="A6" w:themeShade="FF"/>
-          <w:lang w:eastAsia="zh-CN"/>
-        </w:rPr>
-      </w:pPr>
-      <w:r>
-        <w:rPr>
-          <w:color w:val="595959" w:themeColor="text1" w:themeTint="A6" w:themeShade="FF"/>
-          <w:lang w:eastAsia="zh-CN"/>
-        </w:rPr>
-        <w:t>I tried</w:t>
-      </w:r>
-      <w:r>
-        <w:rPr>
-          <w:color w:val="595959" w:themeColor="text1" w:themeTint="A6" w:themeShade="FF"/>
-          <w:lang w:eastAsia="zh-CN"/>
-        </w:rPr>
-        <w:t xml:space="preserve"> making a UI proto with Figma </w:t>
-      </w:r>
-      <w:r>
-        <w:rPr>
-          <w:color w:val="595959" w:themeColor="text1" w:themeTint="A6" w:themeShade="FF"/>
-          <w:lang w:eastAsia="zh-CN"/>
-        </w:rPr>
-        <w:t>to visualize the idea</w:t>
-      </w:r>
-      <w:r>
-        <w:rPr>
-          <w:color w:val="595959" w:themeColor="text1" w:themeTint="A6" w:themeShade="FF"/>
-          <w:lang w:eastAsia="zh-CN"/>
-        </w:rPr>
-        <w:t xml:space="preserve"> of </w:t>
-      </w:r>
-      <w:r>
-        <w:rPr>
-          <w:color w:val="595959" w:themeColor="text1" w:themeTint="A6" w:themeShade="FF"/>
-          <w:lang w:eastAsia="zh-CN"/>
-        </w:rPr>
-        <w:t xml:space="preserve">the levels. </w:t>
-      </w:r>
-      <w:r>
-        <w:rPr>
-          <w:color w:val="595959" w:themeColor="text1" w:themeTint="A6" w:themeShade="FF"/>
-          <w:lang w:eastAsia="zh-CN"/>
-        </w:rPr>
-        <w:t xml:space="preserve">Seems like making the whole UI with Figma might be unrealistic :/. </w:t>
-      </w:r>
-      <w:hyperlink r:id="R09658b4106ac49d9">
-        <w:r>
-          <w:rPr>
-            <w:rStyle w:val="Hyperlinkki"/>
-            <w:lang w:eastAsia="zh-CN"/>
-          </w:rPr>
-          <w:t>Figma proto</w:t>
-        </w:r>
-      </w:hyperlink>
-    </w:p>
-    <w:p>
-      <w:pPr>
         <w:spacing w:line="360" w:lineRule="auto"/>
         <w:rPr>
           <w:lang w:eastAsia="zh-CN"/>
@@ -4728,7 +4940,7 @@
     <w:p/>
     <w:p>
       <w:pPr>
-        <w:pStyle w:val="Otsikko3"/>
+        <w:pStyle w:val="Heading3"/>
       </w:pPr>
       <w:bookmarkStart w:name="_Toc220319148" w:id="9"/>
       <w:r>
@@ -4758,7 +4970,7 @@
     </w:p>
     <w:p>
       <w:pPr>
-        <w:pStyle w:val="Luettelokappale"/>
+        <w:pStyle w:val="ListParagraph"/>
         <w:numPr>
           <w:ilvl w:val="0"/>
           <w:numId w:val="7"/>
@@ -4771,10 +4983,16 @@
       <w:r>
         <w:t xml:space="preserve"> User login &amp; profile storage</w:t>
       </w:r>
-    </w:p>
-    <w:p>
-      <w:pPr>
-        <w:pStyle w:val="Luettelokappale"/>
+      <w:r>
+        <w:t xml:space="preserve"> (preferably through </w:t>
+      </w:r>
+      <w:r>
+        <w:t xml:space="preserve">google accounts) </w:t>
+      </w:r>
+    </w:p>
+    <w:p>
+      <w:pPr>
+        <w:pStyle w:val="ListParagraph"/>
         <w:numPr>
           <w:ilvl w:val="0"/>
           <w:numId w:val="7"/>
@@ -4790,7 +5008,7 @@
     </w:p>
     <w:p>
       <w:pPr>
-        <w:pStyle w:val="Luettelokappale"/>
+        <w:pStyle w:val="ListParagraph"/>
         <w:numPr>
           <w:ilvl w:val="0"/>
           <w:numId w:val="7"/>
@@ -4806,7 +5024,7 @@
     </w:p>
     <w:p>
       <w:pPr>
-        <w:pStyle w:val="Luettelokappale"/>
+        <w:pStyle w:val="ListParagraph"/>
         <w:numPr>
           <w:ilvl w:val="0"/>
           <w:numId w:val="7"/>
@@ -4822,10 +5040,13 @@
       <w:r>
         <w:t>Open questions</w:t>
       </w:r>
-    </w:p>
-    <w:p>
-      <w:pPr>
-        <w:pStyle w:val="Luettelokappale"/>
+      <w:r>
+        <w:t xml:space="preserve"> (some questions could be asked when reading the book) </w:t>
+      </w:r>
+    </w:p>
+    <w:p>
+      <w:pPr>
+        <w:pStyle w:val="ListParagraph"/>
         <w:numPr>
           <w:ilvl w:val="0"/>
           <w:numId w:val="7"/>
@@ -4854,7 +5075,7 @@
     </w:p>
     <w:p>
       <w:pPr>
-        <w:pStyle w:val="Luettelokappale"/>
+        <w:pStyle w:val="ListParagraph"/>
         <w:numPr>
           <w:ilvl w:val="0"/>
           <w:numId w:val="7"/>
@@ -4875,11 +5096,10 @@
     </w:p>
     <w:p>
       <w:pPr>
-        <w:pStyle w:val="Otsikko3"/>
+        <w:pStyle w:val="Heading3"/>
       </w:pPr>
       <w:bookmarkStart w:name="_Toc220319149" w:id="10"/>
       <w:r>
-        <w:lastRenderedPageBreak/>
         <w:t>Database structure</w:t>
       </w:r>
       <w:bookmarkEnd w:id="10"/>
@@ -4887,7 +5107,7 @@
     <w:p/>
     <w:p>
       <w:pPr>
-        <w:pStyle w:val="Luettelokappale"/>
+        <w:pStyle w:val="ListParagraph"/>
         <w:numPr>
           <w:ilvl w:val="0"/>
           <w:numId w:val="8"/>
@@ -4903,7 +5123,7 @@
     </w:p>
     <w:p>
       <w:pPr>
-        <w:pStyle w:val="Luettelokappale"/>
+        <w:pStyle w:val="ListParagraph"/>
         <w:numPr>
           <w:ilvl w:val="0"/>
           <w:numId w:val="8"/>
@@ -4919,7 +5139,7 @@
     </w:p>
     <w:p>
       <w:pPr>
-        <w:pStyle w:val="Luettelokappale"/>
+        <w:pStyle w:val="ListParagraph"/>
         <w:numPr>
           <w:ilvl w:val="0"/>
           <w:numId w:val="8"/>
@@ -4935,7 +5155,7 @@
     </w:p>
     <w:p>
       <w:pPr>
-        <w:pStyle w:val="Luettelokappale"/>
+        <w:pStyle w:val="ListParagraph"/>
         <w:numPr>
           <w:ilvl w:val="0"/>
           <w:numId w:val="8"/>
@@ -4951,7 +5171,7 @@
     </w:p>
     <w:p>
       <w:pPr>
-        <w:pStyle w:val="Luettelokappale"/>
+        <w:pStyle w:val="ListParagraph"/>
         <w:numPr>
           <w:ilvl w:val="0"/>
           <w:numId w:val="8"/>
@@ -4972,14 +5192,69 @@
       <w:pPr>
         <w:spacing w:line="360" w:lineRule="auto"/>
       </w:pPr>
-    </w:p>
-    <w:p>
-      <w:pPr>
-        <w:pStyle w:val="Otsikko3"/>
+      <w:r>
+        <w:drawing>
+          <wp:inline wp14:editId="32BEC432" wp14:anchorId="6762A380">
+            <wp:extent cx="4109085" cy="3004185"/>
+            <wp:effectExtent l="0" t="0" r="5715" b="5715"/>
+            <wp:docPr id="188514571" name="Kuva 2" descr="Kuva, joka sisältää kohteen teksti, kuvakaappaus, diagrammi, muotoilu&#10;&#10;Tekoälyllä luotu sisältö voi olla virheellistä."/>
+            <wp:cNvGraphicFramePr>
+              <a:graphicFrameLocks noChangeAspect="1"/>
+            </wp:cNvGraphicFramePr>
+            <a:graphic>
+              <a:graphicData xmlns:a="http://schemas.openxmlformats.org/drawingml/2006/main" uri="http://schemas.openxmlformats.org/drawingml/2006/picture">
+                <pic:pic xmlns:pic="http://schemas.openxmlformats.org/drawingml/2006/picture">
+                  <pic:nvPicPr>
+                    <pic:cNvPr id="188514571" name="Kuva 2" descr="Kuva, joka sisältää kohteen teksti, kuvakaappaus, diagrammi, muotoilu&#10;&#10;Tekoälyllä luotu sisältö voi olla virheellistä."/>
+                    <pic:cNvPicPr>
+                      <a:picLocks noChangeAspect="1" noChangeArrowheads="1"/>
+                    </pic:cNvPicPr>
+                  </pic:nvPicPr>
+                  <pic:blipFill>
+                    <a:blip xmlns:r="http://schemas.openxmlformats.org/officeDocument/2006/relationships" r:embed="rId10">
+                      <a:extLst>
+                        <a:ext uri="{28A0092B-C50C-407E-A947-70E740481C1C}">
+                          <a14:useLocalDpi xmlns:a14="http://schemas.microsoft.com/office/drawing/2010/main" val="0"/>
+                        </a:ext>
+                      </a:extLst>
+                    </a:blip>
+                    <a:srcRect/>
+                    <a:stretch>
+                      <a:fillRect/>
+                    </a:stretch>
+                  </pic:blipFill>
+                  <pic:spPr bwMode="auto">
+                    <a:xfrm>
+                      <a:off x="0" y="0"/>
+                      <a:ext cx="4109085" cy="3004185"/>
+                    </a:xfrm>
+                    <a:prstGeom prst="rect">
+                      <a:avLst/>
+                    </a:prstGeom>
+                    <a:noFill/>
+                    <a:ln>
+                      <a:noFill/>
+                    </a:ln>
+                  </pic:spPr>
+                </pic:pic>
+              </a:graphicData>
+            </a:graphic>
+          </wp:inline>
+        </w:drawing>
+      </w:r>
+    </w:p>
+    <w:p>
+      <w:pPr>
+        <w:spacing w:line="360" w:lineRule="auto"/>
+      </w:pPr>
+    </w:p>
+    <w:p>
+      <w:pPr>
+        <w:pStyle w:val="Heading3"/>
       </w:pPr>
       <w:bookmarkStart w:name="_Toc220319150" w:id="11"/>
       <w:r>
-        <w:t>Data flow example</w:t>
+        <w:t>Data flow</w:t>
       </w:r>
       <w:bookmarkEnd w:id="11"/>
     </w:p>
@@ -5002,10 +5277,9 @@
         <w:t>:</w:t>
       </w:r>
     </w:p>
-    <w:p/>
-    <w:p>
-      <w:pPr>
-        <w:pStyle w:val="Luettelokappale"/>
+    <w:p>
+      <w:pPr>
+        <w:pStyle w:val="ListParagraph"/>
         <w:numPr>
           <w:ilvl w:val="0"/>
           <w:numId w:val="11"/>
@@ -5017,7 +5291,7 @@
     </w:p>
     <w:p>
       <w:pPr>
-        <w:pStyle w:val="Luettelokappale"/>
+        <w:pStyle w:val="ListParagraph"/>
         <w:numPr>
           <w:ilvl w:val="0"/>
           <w:numId w:val="11"/>
@@ -5029,7 +5303,7 @@
     </w:p>
     <w:p>
       <w:pPr>
-        <w:pStyle w:val="Luettelokappale"/>
+        <w:pStyle w:val="ListParagraph"/>
         <w:numPr>
           <w:ilvl w:val="1"/>
           <w:numId w:val="11"/>
@@ -5050,7 +5324,7 @@
     </w:p>
     <w:p>
       <w:pPr>
-        <w:pStyle w:val="Luettelokappale"/>
+        <w:pStyle w:val="ListParagraph"/>
         <w:numPr>
           <w:ilvl w:val="1"/>
           <w:numId w:val="11"/>
@@ -5074,7 +5348,7 @@
     </w:p>
     <w:p>
       <w:pPr>
-        <w:pStyle w:val="Luettelokappale"/>
+        <w:pStyle w:val="ListParagraph"/>
         <w:numPr>
           <w:ilvl w:val="1"/>
           <w:numId w:val="11"/>
@@ -5095,7 +5369,7 @@
     </w:p>
     <w:p>
       <w:pPr>
-        <w:pStyle w:val="Luettelokappale"/>
+        <w:pStyle w:val="ListParagraph"/>
         <w:numPr>
           <w:ilvl w:val="0"/>
           <w:numId w:val="11"/>
@@ -5103,167 +5377,224 @@
       </w:pPr>
       <w:r>
         <w:rPr>
+          <w:lang w:eastAsia="zh-CN"/>
+        </w:rPr>
+        <w:t xml:space="preserve">Show </w:t>
+      </w:r>
+      <w:r>
+        <w:t xml:space="preserve">reward animation </w:t>
+      </w:r>
+      <w:r>
+        <w:rPr>
+          <w:rFonts w:ascii="Apple Color Emoji" w:hAnsi="Apple Color Emoji" w:cs="Apple Color Emoji"/>
+        </w:rPr>
+        <w:t>🎉</w:t>
+      </w:r>
+    </w:p>
+    <w:p>
+      <w:commentRangeStart w:id="12"/>
+      <w:r>
+        <w:rPr>
+          <w:noProof/>
+        </w:rPr>
+        <w:drawing>
+          <wp:inline distT="0" distB="0" distL="0" distR="0" wp14:anchorId="175432EE" wp14:editId="28BA0108">
+            <wp:extent cx="5922819" cy="6973204"/>
+            <wp:effectExtent l="0" t="0" r="1905" b="0"/>
+            <wp:docPr id="648788279" name="Kuva 3"/>
+            <wp:cNvGraphicFramePr>
+              <a:graphicFrameLocks xmlns:a="http://schemas.openxmlformats.org/drawingml/2006/main" noChangeAspect="1"/>
+            </wp:cNvGraphicFramePr>
+            <a:graphic xmlns:a="http://schemas.openxmlformats.org/drawingml/2006/main">
+              <a:graphicData uri="http://schemas.openxmlformats.org/drawingml/2006/picture">
+                <pic:pic xmlns:pic="http://schemas.openxmlformats.org/drawingml/2006/picture">
+                  <pic:nvPicPr>
+                    <pic:cNvPr id="0" name="Picture 3"/>
+                    <pic:cNvPicPr>
+                      <a:picLocks noChangeAspect="1" noChangeArrowheads="1"/>
+                    </pic:cNvPicPr>
+                  </pic:nvPicPr>
+                  <pic:blipFill>
+                    <a:blip r:embed="rId11">
+                      <a:extLst>
+                        <a:ext uri="{28A0092B-C50C-407E-A947-70E740481C1C}">
+                          <a14:useLocalDpi xmlns:a14="http://schemas.microsoft.com/office/drawing/2010/main" val="0"/>
+                        </a:ext>
+                      </a:extLst>
+                    </a:blip>
+                    <a:srcRect/>
+                    <a:stretch>
+                      <a:fillRect/>
+                    </a:stretch>
+                  </pic:blipFill>
+                  <pic:spPr bwMode="auto">
+                    <a:xfrm>
+                      <a:off x="0" y="0"/>
+                      <a:ext cx="5932545" cy="6984654"/>
+                    </a:xfrm>
+                    <a:prstGeom prst="rect">
+                      <a:avLst/>
+                    </a:prstGeom>
+                    <a:noFill/>
+                    <a:ln>
+                      <a:noFill/>
+                    </a:ln>
+                  </pic:spPr>
+                </pic:pic>
+              </a:graphicData>
+            </a:graphic>
+          </wp:inline>
+        </w:drawing>
+      </w:r>
+      <w:commentRangeEnd w:id="12"/>
+      <w:r>
+        <w:rPr>
+          <w:rStyle w:val="CommentReference"/>
+          <w:sz w:val="24"/>
+          <w:szCs w:val="24"/>
+        </w:rPr>
+        <w:commentReference w:id="12"/>
+      </w:r>
+    </w:p>
+    <w:p w14:noSpellErr="1">
+      <w:pPr>
+        <w:rPr>
+          <w:lang w:eastAsia="zh-CN"/>
+        </w:rPr>
+      </w:pPr>
+    </w:p>
+    <w:p>
+      <w:pPr>
+        <w:pStyle w:val="Heading2"/>
+      </w:pPr>
+      <w:bookmarkStart w:name="_Toc220319151" w:id="13"/>
+      <w:r>
+        <w:t>Functionalities</w:t>
+      </w:r>
+      <w:bookmarkEnd w:id="13"/>
+    </w:p>
+    <w:p>
+      <w:pPr>
+        <w:spacing w:line="360" w:lineRule="auto"/>
+      </w:pPr>
+    </w:p>
+    <w:p>
+      <w:pPr>
+        <w:spacing w:line="360" w:lineRule="auto"/>
+        <w:rPr>
+          <w:lang w:eastAsia="zh-CN"/>
+        </w:rPr>
+      </w:pPr>
+      <w:r>
+        <w:t>Some functionalities that should be in the end product of the project</w:t>
+      </w:r>
+      <w:r>
+        <w:t xml:space="preserve"> such as</w:t>
+      </w:r>
+      <w:r>
+        <w:t xml:space="preserve"> </w:t>
+      </w:r>
+      <w:r>
+        <w:rPr>
+          <w:lang w:eastAsia="zh-CN"/>
+        </w:rPr>
+        <w:t>a</w:t>
+      </w:r>
+      <w:r>
+        <w:rPr>
           <w:rFonts w:hint="eastAsia"/>
           <w:lang w:eastAsia="zh-CN"/>
         </w:rPr>
-        <w:t>Sho</w:t>
-      </w:r>
-      <w:r>
+        <w:t>ge group selection corresponding to book list</w:t>
+      </w:r>
+      <w:r>
+        <w:rPr>
+          <w:lang w:eastAsia="zh-CN"/>
+        </w:rPr>
+        <w:t>,</w:t>
+      </w:r>
+      <w:r>
+        <w:rPr>
+          <w:rFonts w:hint="eastAsia"/>
+          <w:lang w:eastAsia="zh-CN"/>
+        </w:rPr>
+        <w:t xml:space="preserve"> </w:t>
+      </w:r>
+      <w:r>
+        <w:t>l</w:t>
+      </w:r>
+      <w:r>
+        <w:t>evel</w:t>
+      </w:r>
+      <w:r>
+        <w:rPr>
+          <w:rFonts w:hint="eastAsia"/>
+          <w:lang w:eastAsia="zh-CN"/>
+        </w:rPr>
+        <w:t xml:space="preserve"> (Book</w:t>
+      </w:r>
+      <w:r>
+        <w:t xml:space="preserve"> </w:t>
+      </w:r>
+      <w:r>
+        <w:rPr>
+          <w:rFonts w:hint="eastAsia"/>
+          <w:lang w:eastAsia="zh-CN"/>
+        </w:rPr>
+        <w:t>by book)</w:t>
+      </w:r>
+      <w:r>
+        <w:t xml:space="preserve"> selection, main menu,</w:t>
+      </w:r>
+      <w:r>
+        <w:t xml:space="preserve"> </w:t>
+      </w:r>
+      <w:r>
+        <w:t xml:space="preserve">book view and </w:t>
+      </w:r>
+      <w:r>
+        <w:t>questions</w:t>
+      </w:r>
+      <w:r>
+        <w:t>.</w:t>
+      </w:r>
+    </w:p>
+    <w:p>
+      <w:pPr>
+        <w:spacing w:line="360" w:lineRule="auto"/>
+        <w:rPr>
+          <w:lang w:eastAsia="zh-CN"/>
+        </w:rPr>
+      </w:pPr>
+    </w:p>
+    <w:p>
+      <w:pPr>
+        <w:pStyle w:val="Heading3"/>
         <w:rPr>
           <w:lang w:val="fi-FI" w:eastAsia="zh-CN"/>
         </w:rPr>
-        <w:t xml:space="preserve">w </w:t>
-      </w:r>
-      <w:r>
-        <w:t xml:space="preserve">reward animation </w:t>
-      </w:r>
-      <w:r>
-        <w:rPr>
-          <w:rFonts w:ascii="Apple Color Emoji" w:hAnsi="Apple Color Emoji" w:cs="Apple Color Emoji"/>
-        </w:rPr>
-        <w:t>🎉</w:t>
-      </w:r>
-    </w:p>
-    <w:p>
-      <w:pPr>
-        <w:rPr>
-          <w:lang w:eastAsia="zh-CN"/>
-        </w:rPr>
-      </w:pPr>
-    </w:p>
-    <w:p/>
-    <w:p>
-      <w:pPr>
-        <w:pStyle w:val="Otsikko2"/>
-      </w:pPr>
-      <w:bookmarkStart w:name="_Toc220319151" w:id="12"/>
-      <w:r>
-        <w:t>Functionalities</w:t>
-      </w:r>
-      <w:bookmarkEnd w:id="12"/>
-    </w:p>
-    <w:p>
-      <w:pPr>
-        <w:spacing w:line="360" w:lineRule="auto"/>
-      </w:pPr>
-    </w:p>
-    <w:p>
-      <w:pPr>
-        <w:spacing w:line="360" w:lineRule="auto"/>
-        <w:rPr>
-          <w:lang w:eastAsia="zh-CN"/>
-        </w:rPr>
-      </w:pPr>
-      <w:r>
-        <w:t>Some functionalities that should be in the end product of the project</w:t>
-      </w:r>
-      <w:r>
-        <w:t xml:space="preserve"> such as</w:t>
-      </w:r>
-      <w:r>
-        <w:t xml:space="preserve"> </w:t>
-      </w:r>
-      <w:r>
-        <w:rPr>
-          <w:lang w:eastAsia="zh-CN"/>
-        </w:rPr>
-        <w:t>a</w:t>
-      </w:r>
+      </w:pPr>
+      <w:bookmarkStart w:name="_Toc220319152" w:id="14"/>
       <w:r>
         <w:rPr>
           <w:rFonts w:hint="eastAsia"/>
           <w:lang w:eastAsia="zh-CN"/>
         </w:rPr>
-        <w:t>ge group selection corresponding to book list</w:t>
-      </w:r>
-      <w:r>
-        <w:rPr>
-          <w:lang w:eastAsia="zh-CN"/>
-        </w:rPr>
-        <w:t>,</w:t>
-      </w:r>
-      <w:r>
-        <w:rPr>
-          <w:rFonts w:hint="eastAsia"/>
-          <w:lang w:eastAsia="zh-CN"/>
-        </w:rPr>
-        <w:t xml:space="preserve"> </w:t>
-      </w:r>
-      <w:r>
-        <w:t>l</w:t>
-      </w:r>
-      <w:r>
-        <w:t>evel</w:t>
-      </w:r>
-      <w:r>
-        <w:rPr>
-          <w:rFonts w:hint="eastAsia"/>
-          <w:lang w:eastAsia="zh-CN"/>
-        </w:rPr>
-        <w:t xml:space="preserve"> (Book</w:t>
-      </w:r>
-      <w:r>
-        <w:t xml:space="preserve"> </w:t>
-      </w:r>
-      <w:r>
-        <w:rPr>
-          <w:rFonts w:hint="eastAsia"/>
-          <w:lang w:eastAsia="zh-CN"/>
-        </w:rPr>
-        <w:t>by book)</w:t>
-      </w:r>
-      <w:r>
-        <w:t xml:space="preserve"> selection, main menu,</w:t>
-      </w:r>
-      <w:r>
-        <w:t xml:space="preserve"> </w:t>
-      </w:r>
-      <w:r>
-        <w:t xml:space="preserve">book view and </w:t>
-      </w:r>
-      <w:r>
-        <w:t>questions</w:t>
-      </w:r>
-      <w:r>
-        <w:t>.</w:t>
-      </w:r>
-    </w:p>
-    <w:p>
-      <w:pPr>
-        <w:spacing w:line="360" w:lineRule="auto"/>
-        <w:rPr>
-          <w:lang w:eastAsia="zh-CN"/>
-        </w:rPr>
-      </w:pPr>
-    </w:p>
-    <w:p>
-      <w:pPr>
-        <w:pStyle w:val="Otsikko3"/>
+        <w:t>Ke</w:t>
+      </w:r>
+      <w:r>
         <w:rPr>
           <w:lang w:val="fi-FI" w:eastAsia="zh-CN"/>
         </w:rPr>
-      </w:pPr>
-      <w:bookmarkStart w:name="_Toc220319152" w:id="13"/>
-      <w:r>
-        <w:rPr>
-          <w:rFonts w:hint="eastAsia"/>
-          <w:lang w:eastAsia="zh-CN"/>
-        </w:rPr>
-        <w:t>Ke</w:t>
-      </w:r>
-      <w:r>
+        <w:t>y features</w:t>
+      </w:r>
+      <w:bookmarkEnd w:id="14"/>
+    </w:p>
+    <w:p>
+      <w:pPr>
         <w:rPr>
           <w:lang w:val="fi-FI" w:eastAsia="zh-CN"/>
         </w:rPr>
-        <w:t>y features</w:t>
-      </w:r>
-      <w:bookmarkEnd w:id="13"/>
-    </w:p>
-    <w:p>
-      <w:pPr>
-        <w:rPr>
-          <w:lang w:val="fi-FI" w:eastAsia="zh-CN"/>
-        </w:rPr>
       </w:pPr>
     </w:p>
     <w:p>
@@ -5294,7 +5625,7 @@
     </w:p>
     <w:p>
       <w:pPr>
-        <w:pStyle w:val="Luettelokappale"/>
+        <w:pStyle w:val="ListParagraph"/>
         <w:numPr>
           <w:ilvl w:val="0"/>
           <w:numId w:val="12"/>
@@ -5313,7 +5644,7 @@
     </w:p>
     <w:p>
       <w:pPr>
-        <w:pStyle w:val="Luettelokappale"/>
+        <w:pStyle w:val="ListParagraph"/>
         <w:numPr>
           <w:ilvl w:val="0"/>
           <w:numId w:val="12"/>
@@ -5335,7 +5666,7 @@
     </w:p>
     <w:p>
       <w:pPr>
-        <w:pStyle w:val="Luettelokappale"/>
+        <w:pStyle w:val="ListParagraph"/>
         <w:numPr>
           <w:ilvl w:val="0"/>
           <w:numId w:val="12"/>
@@ -5357,7 +5688,7 @@
     </w:p>
     <w:p>
       <w:pPr>
-        <w:pStyle w:val="Luettelokappale"/>
+        <w:pStyle w:val="ListParagraph"/>
         <w:numPr>
           <w:ilvl w:val="0"/>
           <w:numId w:val="12"/>
@@ -5376,7 +5707,7 @@
     </w:p>
     <w:p>
       <w:pPr>
-        <w:pStyle w:val="Luettelokappale"/>
+        <w:pStyle w:val="ListParagraph"/>
         <w:numPr>
           <w:ilvl w:val="0"/>
           <w:numId w:val="12"/>
@@ -5407,7 +5738,7 @@
     </w:p>
     <w:p>
       <w:pPr>
-        <w:pStyle w:val="Luettelokappale"/>
+        <w:pStyle w:val="ListParagraph"/>
         <w:numPr>
           <w:ilvl w:val="0"/>
           <w:numId w:val="12"/>
@@ -5432,7 +5763,7 @@
     </w:p>
     <w:p>
       <w:pPr>
-        <w:pStyle w:val="Luettelokappale"/>
+        <w:pStyle w:val="ListParagraph"/>
         <w:numPr>
           <w:ilvl w:val="0"/>
           <w:numId w:val="12"/>
@@ -5462,20 +5793,19 @@
     </w:p>
     <w:p>
       <w:pPr>
-        <w:pStyle w:val="Otsikko3"/>
-        <w:rPr>
-          <w:lang w:eastAsia="zh-CN"/>
-        </w:rPr>
-      </w:pPr>
-      <w:bookmarkStart w:name="_Toc220319153" w:id="14"/>
-      <w:r>
-        <w:rPr>
-          <w:lang w:eastAsia="zh-CN"/>
-        </w:rPr>
-        <w:lastRenderedPageBreak/>
+        <w:pStyle w:val="Heading3"/>
+        <w:rPr>
+          <w:lang w:eastAsia="zh-CN"/>
+        </w:rPr>
+      </w:pPr>
+      <w:bookmarkStart w:name="_Toc220319153" w:id="15"/>
+      <w:r>
+        <w:rPr>
+          <w:lang w:eastAsia="zh-CN"/>
+        </w:rPr>
         <w:t>User flows</w:t>
       </w:r>
-      <w:bookmarkEnd w:id="14"/>
+      <w:bookmarkEnd w:id="15"/>
     </w:p>
     <w:p>
       <w:pPr>
@@ -5849,19 +6179,19 @@
     </w:p>
     <w:p>
       <w:pPr>
-        <w:pStyle w:val="Otsikko3"/>
-        <w:rPr>
-          <w:lang w:eastAsia="zh-CN"/>
-        </w:rPr>
-      </w:pPr>
-      <w:bookmarkStart w:name="_Toc220319154" w:id="15"/>
+        <w:pStyle w:val="Heading3"/>
+        <w:rPr>
+          <w:lang w:eastAsia="zh-CN"/>
+        </w:rPr>
+      </w:pPr>
+      <w:bookmarkStart w:name="_Toc220319154" w:id="16"/>
       <w:r>
         <w:rPr>
           <w:lang w:eastAsia="zh-CN"/>
         </w:rPr>
         <w:t>MVP-level functionalities</w:t>
       </w:r>
-      <w:bookmarkEnd w:id="15"/>
+      <w:bookmarkEnd w:id="16"/>
     </w:p>
     <w:p>
       <w:pPr>
@@ -5899,7 +6229,7 @@
     </w:p>
     <w:p>
       <w:pPr>
-        <w:pStyle w:val="Luettelokappale"/>
+        <w:pStyle w:val="ListParagraph"/>
         <w:numPr>
           <w:ilvl w:val="0"/>
           <w:numId w:val="14"/>
@@ -5918,7 +6248,7 @@
     </w:p>
     <w:p>
       <w:pPr>
-        <w:pStyle w:val="Luettelokappale"/>
+        <w:pStyle w:val="ListParagraph"/>
         <w:numPr>
           <w:ilvl w:val="0"/>
           <w:numId w:val="14"/>
@@ -5934,7 +6264,7 @@
     </w:p>
     <w:p>
       <w:pPr>
-        <w:pStyle w:val="Luettelokappale"/>
+        <w:pStyle w:val="ListParagraph"/>
         <w:numPr>
           <w:ilvl w:val="0"/>
           <w:numId w:val="14"/>
@@ -5968,7 +6298,7 @@
     </w:p>
     <w:p>
       <w:pPr>
-        <w:pStyle w:val="Luettelokappale"/>
+        <w:pStyle w:val="ListParagraph"/>
         <w:numPr>
           <w:ilvl w:val="0"/>
           <w:numId w:val="14"/>
@@ -5987,7 +6317,7 @@
     </w:p>
     <w:p>
       <w:pPr>
-        <w:pStyle w:val="Luettelokappale"/>
+        <w:pStyle w:val="ListParagraph"/>
         <w:numPr>
           <w:ilvl w:val="0"/>
           <w:numId w:val="14"/>
@@ -6018,7 +6348,7 @@
     </w:p>
     <w:p>
       <w:pPr>
-        <w:pStyle w:val="Luettelokappale"/>
+        <w:pStyle w:val="ListParagraph"/>
         <w:numPr>
           <w:ilvl w:val="0"/>
           <w:numId w:val="14"/>
@@ -6034,7 +6364,7 @@
     </w:p>
     <w:p>
       <w:pPr>
-        <w:pStyle w:val="Luettelokappale"/>
+        <w:pStyle w:val="ListParagraph"/>
         <w:numPr>
           <w:ilvl w:val="0"/>
           <w:numId w:val="14"/>
@@ -6056,15 +6386,14 @@
     <w:p/>
     <w:p>
       <w:pPr>
-        <w:pStyle w:val="Otsikko1"/>
-      </w:pPr>
-      <w:bookmarkStart w:name="_Toc220319155" w:id="16"/>
+        <w:pStyle w:val="Heading1"/>
+      </w:pPr>
+      <w:bookmarkStart w:name="_Toc220319155" w:id="17"/>
       <w:r>
         <w:rPr>
           <w:rFonts w:hint="eastAsia"/>
           <w:lang w:eastAsia="zh-CN"/>
         </w:rPr>
-        <w:lastRenderedPageBreak/>
         <w:t>Pr</w:t>
       </w:r>
       <w:r>
@@ -6073,17 +6402,17 @@
         </w:rPr>
         <w:t>ogress control</w:t>
       </w:r>
-      <w:bookmarkEnd w:id="16"/>
-    </w:p>
-    <w:p>
-      <w:pPr>
-        <w:pStyle w:val="Otsikko2"/>
-      </w:pPr>
-      <w:bookmarkStart w:name="_Toc220319156" w:id="17"/>
+      <w:bookmarkEnd w:id="17"/>
+    </w:p>
+    <w:p>
+      <w:pPr>
+        <w:pStyle w:val="Heading2"/>
+      </w:pPr>
+      <w:bookmarkStart w:name="_Toc220319156" w:id="18"/>
       <w:r>
         <w:t>Resourcing</w:t>
       </w:r>
-      <w:bookmarkEnd w:id="17"/>
+      <w:bookmarkEnd w:id="18"/>
     </w:p>
     <w:p/>
     <w:p>
@@ -6156,7 +6485,7 @@
                     <pic:cNvPicPr/>
                   </pic:nvPicPr>
                   <pic:blipFill>
-                    <a:blip r:embed="rId10">
+                    <a:blip r:embed="rId16">
                       <a:extLst>
                         <a:ext uri="{28A0092B-C50C-407E-A947-70E740481C1C}">
                           <a14:useLocalDpi xmlns:a14="http://schemas.microsoft.com/office/drawing/2010/main"/>
@@ -6698,7 +7027,7 @@
     <w:p/>
     <w:tbl>
       <w:tblPr>
-        <w:tblStyle w:val="TaulukkoRuudukko"/>
+        <w:tblStyle w:val="TableGrid"/>
         <w:tblW w:w="0" w:type="auto"/>
         <w:tblLook w:val="06A0" w:firstRow="1" w:lastRow="0" w:firstColumn="1" w:lastColumn="0" w:noHBand="1" w:noVBand="1"/>
       </w:tblPr>
@@ -6766,7 +7095,6 @@
           </w:tcPr>
           <w:p>
             <w:r>
-              <w:lastRenderedPageBreak/>
               <w:t>GitHub updates/maintenance:</w:t>
             </w:r>
             <w:r>
@@ -7509,13 +7837,13 @@
     <w:p/>
     <w:p>
       <w:pPr>
-        <w:pStyle w:val="Otsikko2"/>
-      </w:pPr>
-      <w:bookmarkStart w:name="_Toc220319157" w:id="18"/>
+        <w:pStyle w:val="Heading2"/>
+      </w:pPr>
+      <w:bookmarkStart w:name="_Toc220319157" w:id="19"/>
       <w:r>
         <w:t>Preliminary schedule</w:t>
       </w:r>
-      <w:bookmarkEnd w:id="18"/>
+      <w:bookmarkEnd w:id="19"/>
     </w:p>
     <w:p/>
     <w:p>
@@ -7638,9 +7966,9 @@
     </w:p>
     <w:p>
       <w:pPr>
-        <w:pStyle w:val="Otsikko2"/>
-      </w:pPr>
-      <w:bookmarkStart w:name="_Toc220319158" w:id="19"/>
+        <w:pStyle w:val="Heading2"/>
+      </w:pPr>
+      <w:bookmarkStart w:name="_Toc220319158" w:id="20"/>
       <w:r>
         <w:t xml:space="preserve">Project </w:t>
       </w:r>
@@ -7650,7 +7978,7 @@
       <w:r>
         <w:t>onitoring</w:t>
       </w:r>
-      <w:bookmarkEnd w:id="19"/>
+      <w:bookmarkEnd w:id="20"/>
     </w:p>
     <w:p/>
     <w:p>
@@ -8123,10 +8451,10 @@
       <w:r>
         <w:t xml:space="preserve">GitHub link: </w:t>
       </w:r>
-      <w:hyperlink r:id="rId11">
-        <w:r>
-          <w:rPr>
-            <w:rStyle w:val="Hyperlinkki"/>
+      <w:hyperlink r:id="rId17">
+        <w:r>
+          <w:rPr>
+            <w:rStyle w:val="Hyperlink"/>
           </w:rPr>
           <w:t>https://github.com/Osoito/ReadingDiplomaWebGame_Capstone1</w:t>
         </w:r>
@@ -8192,7 +8520,7 @@
       </w:pPr>
     </w:p>
     <w:sectPr>
-      <w:headerReference w:type="default" r:id="rId12"/>
+      <w:headerReference w:type="default" r:id="rId18"/>
       <w:pgSz w:w="11906" w:h="16838" w:orient="portrait" w:code="9"/>
       <w:pgMar w:top="1418" w:right="851" w:bottom="1418" w:left="1134" w:header="709" w:footer="709" w:gutter="0"/>
       <w:pgNumType w:start="1"/>
@@ -8203,6 +8531,45 @@
 </w:document>
 </file>
 
+<file path=word/comments.xml><?xml version="1.0" encoding="utf-8"?>
+<w:comments xmlns:wpc="http://schemas.microsoft.com/office/word/2010/wordprocessingCanvas" xmlns:cx="http://schemas.microsoft.com/office/drawing/2014/chartex" xmlns:cx1="http://schemas.microsoft.com/office/drawing/2015/9/8/chartex" xmlns:cx2="http://schemas.microsoft.com/office/drawing/2015/10/21/chartex" xmlns:cx3="http://schemas.microsoft.com/office/drawing/2016/5/9/chartex" xmlns:cx4="http://schemas.microsoft.com/office/drawing/2016/5/10/chartex" xmlns:cx5="http://schemas.microsoft.com/office/drawing/2016/5/11/chartex" xmlns:cx6="http://schemas.microsoft.com/office/drawing/2016/5/12/chartex" xmlns:cx7="http://schemas.microsoft.com/office/drawing/2016/5/13/chartex" xmlns:cx8="http://schemas.microsoft.com/office/drawing/2016/5/14/chartex" xmlns:mc="http://schemas.openxmlformats.org/markup-compatibility/2006" xmlns:aink="http://schemas.microsoft.com/office/drawing/2016/ink" xmlns:am3d="http://schemas.microsoft.com/office/drawing/2017/model3d" xmlns:o="urn:schemas-microsoft-com:office:office" xmlns:oel="http://schemas.microsoft.com/office/2019/extlst" xmlns:r="http://schemas.openxmlformats.org/officeDocument/2006/relationships" xmlns:m="http://schemas.openxmlformats.org/officeDocument/2006/math" xmlns:v="urn:schemas-microsoft-com:vml" xmlns:wp14="http://schemas.microsoft.com/office/word/2010/wordprocessingDrawing" xmlns:wp="http://schemas.openxmlformats.org/drawingml/2006/wordprocessingDrawing" xmlns:w10="urn:schemas-microsoft-com:office:word" xmlns:w="http://schemas.openxmlformats.org/wordprocessingml/2006/main" xmlns:w14="http://schemas.microsoft.com/office/word/2010/wordml" xmlns:w15="http://schemas.microsoft.com/office/word/2012/wordml" xmlns:w16cex="http://schemas.microsoft.com/office/word/2018/wordml/cex" xmlns:w16cid="http://schemas.microsoft.com/office/word/2016/wordml/cid" xmlns:w16="http://schemas.microsoft.com/office/word/2018/wordml" xmlns:w16du="http://schemas.microsoft.com/office/word/2023/wordml/word16du" xmlns:w16sdtdh="http://schemas.microsoft.com/office/word/2020/wordml/sdtdatahash" xmlns:w16sdtfl="http://schemas.microsoft.com/office/word/2024/wordml/sdtformatlock" xmlns:w16se="http://schemas.microsoft.com/office/word/2015/wordml/symex" xmlns:wpg="http://schemas.microsoft.com/office/word/2010/wordprocessingGroup" xmlns:wpi="http://schemas.microsoft.com/office/word/2010/wordprocessingInk" xmlns:wne="http://schemas.microsoft.com/office/word/2006/wordml" xmlns:wps="http://schemas.microsoft.com/office/word/2010/wordprocessingShape" mc:Ignorable="w14 w15 w16se w16cid w16 w16cex w16sdtdh w16sdtfl w16du wp14">
+  <w:comment w:initials="RN" w:author="Rami Kontio NTIS23K" w:date="2026-02-01T20:14:00Z" w:id="12">
+    <w:p>
+      <w:pPr>
+        <w:pStyle w:val="CommentText"/>
+      </w:pPr>
+      <w:r>
+        <w:rPr>
+          <w:rStyle w:val="CommentReference"/>
+        </w:rPr>
+        <w:annotationRef/>
+      </w:r>
+      <w:r>
+        <w:t>Forgot to add the quiz part here</w:t>
+      </w:r>
+    </w:p>
+  </w:comment>
+</w:comments>
+</file>
+
+<file path=word/commentsExtended.xml><?xml version="1.0" encoding="utf-8"?>
+<w15:commentsEx xmlns:wpc="http://schemas.microsoft.com/office/word/2010/wordprocessingCanvas" xmlns:cx="http://schemas.microsoft.com/office/drawing/2014/chartex" xmlns:cx1="http://schemas.microsoft.com/office/drawing/2015/9/8/chartex" xmlns:cx2="http://schemas.microsoft.com/office/drawing/2015/10/21/chartex" xmlns:cx3="http://schemas.microsoft.com/office/drawing/2016/5/9/chartex" xmlns:cx4="http://schemas.microsoft.com/office/drawing/2016/5/10/chartex" xmlns:cx5="http://schemas.microsoft.com/office/drawing/2016/5/11/chartex" xmlns:cx6="http://schemas.microsoft.com/office/drawing/2016/5/12/chartex" xmlns:cx7="http://schemas.microsoft.com/office/drawing/2016/5/13/chartex" xmlns:cx8="http://schemas.microsoft.com/office/drawing/2016/5/14/chartex" xmlns:mc="http://schemas.openxmlformats.org/markup-compatibility/2006" xmlns:aink="http://schemas.microsoft.com/office/drawing/2016/ink" xmlns:am3d="http://schemas.microsoft.com/office/drawing/2017/model3d" xmlns:o="urn:schemas-microsoft-com:office:office" xmlns:oel="http://schemas.microsoft.com/office/2019/extlst" xmlns:r="http://schemas.openxmlformats.org/officeDocument/2006/relationships" xmlns:m="http://schemas.openxmlformats.org/officeDocument/2006/math" xmlns:v="urn:schemas-microsoft-com:vml" xmlns:wp14="http://schemas.microsoft.com/office/word/2010/wordprocessingDrawing" xmlns:wp="http://schemas.openxmlformats.org/drawingml/2006/wordprocessingDrawing" xmlns:w10="urn:schemas-microsoft-com:office:word" xmlns:w="http://schemas.openxmlformats.org/wordprocessingml/2006/main" xmlns:w14="http://schemas.microsoft.com/office/word/2010/wordml" xmlns:w15="http://schemas.microsoft.com/office/word/2012/wordml" xmlns:w16cex="http://schemas.microsoft.com/office/word/2018/wordml/cex" xmlns:w16cid="http://schemas.microsoft.com/office/word/2016/wordml/cid" xmlns:w16="http://schemas.microsoft.com/office/word/2018/wordml" xmlns:w16du="http://schemas.microsoft.com/office/word/2023/wordml/word16du" xmlns:w16sdtdh="http://schemas.microsoft.com/office/word/2020/wordml/sdtdatahash" xmlns:w16sdtfl="http://schemas.microsoft.com/office/word/2024/wordml/sdtformatlock" xmlns:w16se="http://schemas.microsoft.com/office/word/2015/wordml/symex" xmlns:wpg="http://schemas.microsoft.com/office/word/2010/wordprocessingGroup" xmlns:wpi="http://schemas.microsoft.com/office/word/2010/wordprocessingInk" xmlns:wne="http://schemas.microsoft.com/office/word/2006/wordml" xmlns:wps="http://schemas.microsoft.com/office/word/2010/wordprocessingShape" mc:Ignorable="w14 w15 w16se w16cid w16 w16cex w16sdtdh w16sdtfl w16du wp14">
+  <w15:commentEx w15:paraId="4C2B7B12" w15:done="0"/>
+</w15:commentsEx>
+</file>
+
+<file path=word/commentsExtensible.xml><?xml version="1.0" encoding="utf-8"?>
+<w16cex:commentsExtensible xmlns:wpc="http://schemas.microsoft.com/office/word/2010/wordprocessingCanvas" xmlns:cx="http://schemas.microsoft.com/office/drawing/2014/chartex" xmlns:cx1="http://schemas.microsoft.com/office/drawing/2015/9/8/chartex" xmlns:cx2="http://schemas.microsoft.com/office/drawing/2015/10/21/chartex" xmlns:cx3="http://schemas.microsoft.com/office/drawing/2016/5/9/chartex" xmlns:cx4="http://schemas.microsoft.com/office/drawing/2016/5/10/chartex" xmlns:cx5="http://schemas.microsoft.com/office/drawing/2016/5/11/chartex" xmlns:cx6="http://schemas.microsoft.com/office/drawing/2016/5/12/chartex" xmlns:cx7="http://schemas.microsoft.com/office/drawing/2016/5/13/chartex" xmlns:cx8="http://schemas.microsoft.com/office/drawing/2016/5/14/chartex" xmlns:cr="http://schemas.microsoft.com/office/comments/2020/reactions" xmlns:mc="http://schemas.openxmlformats.org/markup-compatibility/2006" xmlns:aink="http://schemas.microsoft.com/office/drawing/2016/ink" xmlns:am3d="http://schemas.microsoft.com/office/drawing/2017/model3d" xmlns:o="urn:schemas-microsoft-com:office:office" xmlns:oel="http://schemas.microsoft.com/office/2019/extlst" xmlns:r="http://schemas.openxmlformats.org/officeDocument/2006/relationships" xmlns:m="http://schemas.openxmlformats.org/officeDocument/2006/math" xmlns:v="urn:schemas-microsoft-com:vml" xmlns:wp14="http://schemas.microsoft.com/office/word/2010/wordprocessingDrawing" xmlns:wp="http://schemas.openxmlformats.org/drawingml/2006/wordprocessingDrawing" xmlns:w10="urn:schemas-microsoft-com:office:word" xmlns:w="http://schemas.openxmlformats.org/wordprocessingml/2006/main" xmlns:w14="http://schemas.microsoft.com/office/word/2010/wordml" xmlns:w15="http://schemas.microsoft.com/office/word/2012/wordml" xmlns:w16cex="http://schemas.microsoft.com/office/word/2018/wordml/cex" xmlns:w16cid="http://schemas.microsoft.com/office/word/2016/wordml/cid" xmlns:w16="http://schemas.microsoft.com/office/word/2018/wordml" xmlns:w16du="http://schemas.microsoft.com/office/word/2023/wordml/word16du" xmlns:w16sdtdh="http://schemas.microsoft.com/office/word/2020/wordml/sdtdatahash" xmlns:w16sdtfl="http://schemas.microsoft.com/office/word/2024/wordml/sdtformatlock" xmlns:w16se="http://schemas.microsoft.com/office/word/2015/wordml/symex" xmlns:wpg="http://schemas.microsoft.com/office/word/2010/wordprocessingGroup" xmlns:wpi="http://schemas.microsoft.com/office/word/2010/wordprocessingInk" xmlns:wne="http://schemas.microsoft.com/office/word/2006/wordml" xmlns:wps="http://schemas.microsoft.com/office/word/2010/wordprocessingShape" mc:Ignorable="w14 w15 w16se w16cid w16 w16cex w16sdtdh w16sdtfl cr w16du wp14">
+  <w16cex:commentExtensible w16cex:durableId="6C0C4990" w16cex:dateUtc="2026-02-01T18:14:00Z"/>
+</w16cex:commentsExtensible>
+</file>
+
+<file path=word/commentsIds.xml><?xml version="1.0" encoding="utf-8"?>
+<w16cid:commentsIds xmlns:wpc="http://schemas.microsoft.com/office/word/2010/wordprocessingCanvas" xmlns:cx="http://schemas.microsoft.com/office/drawing/2014/chartex" xmlns:cx1="http://schemas.microsoft.com/office/drawing/2015/9/8/chartex" xmlns:cx2="http://schemas.microsoft.com/office/drawing/2015/10/21/chartex" xmlns:cx3="http://schemas.microsoft.com/office/drawing/2016/5/9/chartex" xmlns:cx4="http://schemas.microsoft.com/office/drawing/2016/5/10/chartex" xmlns:cx5="http://schemas.microsoft.com/office/drawing/2016/5/11/chartex" xmlns:cx6="http://schemas.microsoft.com/office/drawing/2016/5/12/chartex" xmlns:cx7="http://schemas.microsoft.com/office/drawing/2016/5/13/chartex" xmlns:cx8="http://schemas.microsoft.com/office/drawing/2016/5/14/chartex" xmlns:mc="http://schemas.openxmlformats.org/markup-compatibility/2006" xmlns:aink="http://schemas.microsoft.com/office/drawing/2016/ink" xmlns:am3d="http://schemas.microsoft.com/office/drawing/2017/model3d" xmlns:o="urn:schemas-microsoft-com:office:office" xmlns:oel="http://schemas.microsoft.com/office/2019/extlst" xmlns:r="http://schemas.openxmlformats.org/officeDocument/2006/relationships" xmlns:m="http://schemas.openxmlformats.org/officeDocument/2006/math" xmlns:v="urn:schemas-microsoft-com:vml" xmlns:wp14="http://schemas.microsoft.com/office/word/2010/wordprocessingDrawing" xmlns:wp="http://schemas.openxmlformats.org/drawingml/2006/wordprocessingDrawing" xmlns:w10="urn:schemas-microsoft-com:office:word" xmlns:w="http://schemas.openxmlformats.org/wordprocessingml/2006/main" xmlns:w14="http://schemas.microsoft.com/office/word/2010/wordml" xmlns:w15="http://schemas.microsoft.com/office/word/2012/wordml" xmlns:w16cex="http://schemas.microsoft.com/office/word/2018/wordml/cex" xmlns:w16cid="http://schemas.microsoft.com/office/word/2016/wordml/cid" xmlns:w16="http://schemas.microsoft.com/office/word/2018/wordml" xmlns:w16du="http://schemas.microsoft.com/office/word/2023/wordml/word16du" xmlns:w16sdtdh="http://schemas.microsoft.com/office/word/2020/wordml/sdtdatahash" xmlns:w16sdtfl="http://schemas.microsoft.com/office/word/2024/wordml/sdtformatlock" xmlns:w16se="http://schemas.microsoft.com/office/word/2015/wordml/symex" xmlns:wpg="http://schemas.microsoft.com/office/word/2010/wordprocessingGroup" xmlns:wpi="http://schemas.microsoft.com/office/word/2010/wordprocessingInk" xmlns:wne="http://schemas.microsoft.com/office/word/2006/wordml" xmlns:wps="http://schemas.microsoft.com/office/word/2010/wordprocessingShape" mc:Ignorable="w14 w15 w16se w16cid w16 w16cex w16sdtdh w16sdtfl w16du wp14">
+  <w16cid:commentId w16cid:paraId="4C2B7B12" w16cid:durableId="6C0C4990"/>
+</w16cid:commentsIds>
+</file>
+
 <file path=word/endnotes.xml><?xml version="1.0" encoding="utf-8"?>
 <w:endnotes xmlns:wpc="http://schemas.microsoft.com/office/word/2010/wordprocessingCanvas" xmlns:cx="http://schemas.microsoft.com/office/drawing/2014/chartex" xmlns:cx1="http://schemas.microsoft.com/office/drawing/2015/9/8/chartex" xmlns:cx2="http://schemas.microsoft.com/office/drawing/2015/10/21/chartex" xmlns:cx3="http://schemas.microsoft.com/office/drawing/2016/5/9/chartex" xmlns:cx4="http://schemas.microsoft.com/office/drawing/2016/5/10/chartex" xmlns:cx5="http://schemas.microsoft.com/office/drawing/2016/5/11/chartex" xmlns:cx6="http://schemas.microsoft.com/office/drawing/2016/5/12/chartex" xmlns:cx7="http://schemas.microsoft.com/office/drawing/2016/5/13/chartex" xmlns:cx8="http://schemas.microsoft.com/office/drawing/2016/5/14/chartex" xmlns:mc="http://schemas.openxmlformats.org/markup-compatibility/2006" xmlns:aink="http://schemas.microsoft.com/office/drawing/2016/ink" xmlns:am3d="http://schemas.microsoft.com/office/drawing/2017/model3d" xmlns:o="urn:schemas-microsoft-com:office:office" xmlns:oel="http://schemas.microsoft.com/office/2019/extlst" xmlns:r="http://schemas.openxmlformats.org/officeDocument/2006/relationships" xmlns:m="http://schemas.openxmlformats.org/officeDocument/2006/math" xmlns:v="urn:schemas-microsoft-com:vml" xmlns:wp14="http://schemas.microsoft.com/office/word/2010/wordprocessingDrawing" xmlns:wp="http://schemas.openxmlformats.org/drawingml/2006/wordprocessingDrawing" xmlns:w10="urn:schemas-microsoft-com:office:word" xmlns:w="http://schemas.openxmlformats.org/wordprocessingml/2006/main" xmlns:w14="http://schemas.microsoft.com/office/word/2010/wordml" xmlns:w15="http://schemas.microsoft.com/office/word/2012/wordml" xmlns:w16cex="http://schemas.microsoft.com/office/word/2018/wordml/cex" xmlns:w16cid="http://schemas.microsoft.com/office/word/2016/wordml/cid" xmlns:w16="http://schemas.microsoft.com/office/word/2018/wordml" xmlns:w16du="http://schemas.microsoft.com/office/word/2023/wordml/word16du" xmlns:w16sdtdh="http://schemas.microsoft.com/office/word/2020/wordml/sdtdatahash" xmlns:w16sdtfl="http://schemas.microsoft.com/office/word/2024/wordml/sdtformatlock" xmlns:w16se="http://schemas.microsoft.com/office/word/2015/wordml/symex" xmlns:wpg="http://schemas.microsoft.com/office/word/2010/wordprocessingGroup" xmlns:wpi="http://schemas.microsoft.com/office/word/2010/wordprocessingInk" xmlns:wne="http://schemas.microsoft.com/office/word/2006/wordml" xmlns:wps="http://schemas.microsoft.com/office/word/2010/wordprocessingShape" mc:Ignorable="w14 w15 w16se w16cid w16 w16cex w16sdtdh w16sdtfl w16du wp14">
   <w:endnote w:type="separator" w:id="-1">
@@ -8261,7 +8628,7 @@
 <w:hdr xmlns:wpc="http://schemas.microsoft.com/office/word/2010/wordprocessingCanvas" xmlns:cx="http://schemas.microsoft.com/office/drawing/2014/chartex" xmlns:cx1="http://schemas.microsoft.com/office/drawing/2015/9/8/chartex" xmlns:cx2="http://schemas.microsoft.com/office/drawing/2015/10/21/chartex" xmlns:cx3="http://schemas.microsoft.com/office/drawing/2016/5/9/chartex" xmlns:cx4="http://schemas.microsoft.com/office/drawing/2016/5/10/chartex" xmlns:cx5="http://schemas.microsoft.com/office/drawing/2016/5/11/chartex" xmlns:cx6="http://schemas.microsoft.com/office/drawing/2016/5/12/chartex" xmlns:cx7="http://schemas.microsoft.com/office/drawing/2016/5/13/chartex" xmlns:cx8="http://schemas.microsoft.com/office/drawing/2016/5/14/chartex" xmlns:mc="http://schemas.openxmlformats.org/markup-compatibility/2006" xmlns:aink="http://schemas.microsoft.com/office/drawing/2016/ink" xmlns:am3d="http://schemas.microsoft.com/office/drawing/2017/model3d" xmlns:o="urn:schemas-microsoft-com:office:office" xmlns:oel="http://schemas.microsoft.com/office/2019/extlst" xmlns:r="http://schemas.openxmlformats.org/officeDocument/2006/relationships" xmlns:m="http://schemas.openxmlformats.org/officeDocument/2006/math" xmlns:v="urn:schemas-microsoft-com:vml" xmlns:wp14="http://schemas.microsoft.com/office/word/2010/wordprocessingDrawing" xmlns:wp="http://schemas.openxmlformats.org/drawingml/2006/wordprocessingDrawing" xmlns:w10="urn:schemas-microsoft-com:office:word" xmlns:w="http://schemas.openxmlformats.org/wordprocessingml/2006/main" xmlns:w14="http://schemas.microsoft.com/office/word/2010/wordml" xmlns:w15="http://schemas.microsoft.com/office/word/2012/wordml" xmlns:w16cex="http://schemas.microsoft.com/office/word/2018/wordml/cex" xmlns:w16cid="http://schemas.microsoft.com/office/word/2016/wordml/cid" xmlns:w16="http://schemas.microsoft.com/office/word/2018/wordml" xmlns:w16du="http://schemas.microsoft.com/office/word/2023/wordml/word16du" xmlns:w16sdtdh="http://schemas.microsoft.com/office/word/2020/wordml/sdtdatahash" xmlns:w16sdtfl="http://schemas.microsoft.com/office/word/2024/wordml/sdtformatlock" xmlns:w16se="http://schemas.microsoft.com/office/word/2015/wordml/symex" xmlns:wpg="http://schemas.microsoft.com/office/word/2010/wordprocessingGroup" xmlns:wpi="http://schemas.microsoft.com/office/word/2010/wordprocessingInk" xmlns:wne="http://schemas.microsoft.com/office/word/2006/wordml" xmlns:wps="http://schemas.microsoft.com/office/word/2010/wordprocessingShape" mc:Ignorable="w14 w15 w16se w16cid w16 w16cex w16sdtdh w16sdtfl w16du wp14">
   <w:p>
     <w:pPr>
-      <w:pStyle w:val="Yltunniste"/>
+      <w:pStyle w:val="Header"/>
       <w:jc w:val="right"/>
       <w:rPr>
         <w:rFonts w:cs="Times New Roman"/>
@@ -8275,7 +8642,7 @@
 <w:hdr xmlns:wpc="http://schemas.microsoft.com/office/word/2010/wordprocessingCanvas" xmlns:cx="http://schemas.microsoft.com/office/drawing/2014/chartex" xmlns:cx1="http://schemas.microsoft.com/office/drawing/2015/9/8/chartex" xmlns:cx2="http://schemas.microsoft.com/office/drawing/2015/10/21/chartex" xmlns:cx3="http://schemas.microsoft.com/office/drawing/2016/5/9/chartex" xmlns:cx4="http://schemas.microsoft.com/office/drawing/2016/5/10/chartex" xmlns:cx5="http://schemas.microsoft.com/office/drawing/2016/5/11/chartex" xmlns:cx6="http://schemas.microsoft.com/office/drawing/2016/5/12/chartex" xmlns:cx7="http://schemas.microsoft.com/office/drawing/2016/5/13/chartex" xmlns:cx8="http://schemas.microsoft.com/office/drawing/2016/5/14/chartex" xmlns:mc="http://schemas.openxmlformats.org/markup-compatibility/2006" xmlns:aink="http://schemas.microsoft.com/office/drawing/2016/ink" xmlns:am3d="http://schemas.microsoft.com/office/drawing/2017/model3d" xmlns:o="urn:schemas-microsoft-com:office:office" xmlns:oel="http://schemas.microsoft.com/office/2019/extlst" xmlns:r="http://schemas.openxmlformats.org/officeDocument/2006/relationships" xmlns:m="http://schemas.openxmlformats.org/officeDocument/2006/math" xmlns:v="urn:schemas-microsoft-com:vml" xmlns:wp14="http://schemas.microsoft.com/office/word/2010/wordprocessingDrawing" xmlns:wp="http://schemas.openxmlformats.org/drawingml/2006/wordprocessingDrawing" xmlns:w10="urn:schemas-microsoft-com:office:word" xmlns:w="http://schemas.openxmlformats.org/wordprocessingml/2006/main" xmlns:w14="http://schemas.microsoft.com/office/word/2010/wordml" xmlns:w15="http://schemas.microsoft.com/office/word/2012/wordml" xmlns:w16cex="http://schemas.microsoft.com/office/word/2018/wordml/cex" xmlns:w16cid="http://schemas.microsoft.com/office/word/2016/wordml/cid" xmlns:w16="http://schemas.microsoft.com/office/word/2018/wordml" xmlns:w16du="http://schemas.microsoft.com/office/word/2023/wordml/word16du" xmlns:w16sdtdh="http://schemas.microsoft.com/office/word/2020/wordml/sdtdatahash" xmlns:w16sdtfl="http://schemas.microsoft.com/office/word/2024/wordml/sdtformatlock" xmlns:w16se="http://schemas.microsoft.com/office/word/2015/wordml/symex" xmlns:wpg="http://schemas.microsoft.com/office/word/2010/wordprocessingGroup" xmlns:wpi="http://schemas.microsoft.com/office/word/2010/wordprocessingInk" xmlns:wne="http://schemas.microsoft.com/office/word/2006/wordml" xmlns:wps="http://schemas.microsoft.com/office/word/2010/wordprocessingShape" mc:Ignorable="w14 w15 w16se w16cid w16 w16cex w16sdtdh w16sdtfl w16du wp14">
   <w:p>
     <w:pPr>
-      <w:pStyle w:val="Yltunniste"/>
+      <w:pStyle w:val="Header"/>
       <w:jc w:val="right"/>
       <w:rPr>
         <w:rFonts w:cs="Times New Roman"/>
@@ -8303,7 +8670,7 @@
         <w:rFonts w:hint="default" w:ascii="SimSun" w:hAnsi="SimSun"/>
       </w:rPr>
     </w:lvl>
-    <w:lvl w:ilvl="1" w:tplc="04090003" w:tentative="1">
+    <w:lvl w:ilvl="1" w:tplc="04090003">
       <w:start w:val="1"/>
       <w:numFmt w:val="bullet"/>
       <w:lvlText w:val="o"/>
@@ -8832,7 +9199,7 @@
     <w:lvl w:ilvl="0">
       <w:start w:val="1"/>
       <w:numFmt w:val="decimal"/>
-      <w:pStyle w:val="Otsikko1"/>
+      <w:pStyle w:val="Heading1"/>
       <w:lvlText w:val="%1"/>
       <w:lvlJc w:val="left"/>
       <w:pPr>
@@ -8842,7 +9209,7 @@
     <w:lvl w:ilvl="1">
       <w:start w:val="1"/>
       <w:numFmt w:val="decimal"/>
-      <w:pStyle w:val="Otsikko2"/>
+      <w:pStyle w:val="Heading2"/>
       <w:lvlText w:val="%1.%2"/>
       <w:lvlJc w:val="left"/>
       <w:pPr>
@@ -8852,7 +9219,7 @@
     <w:lvl w:ilvl="2">
       <w:start w:val="1"/>
       <w:numFmt w:val="decimal"/>
-      <w:pStyle w:val="Otsikko3"/>
+      <w:pStyle w:val="Heading3"/>
       <w:lvlText w:val="%1.%2.%3"/>
       <w:lvlJc w:val="left"/>
       <w:pPr>
@@ -8862,7 +9229,7 @@
     <w:lvl w:ilvl="3">
       <w:start w:val="1"/>
       <w:numFmt w:val="decimal"/>
-      <w:pStyle w:val="Otsikko4"/>
+      <w:pStyle w:val="Heading4"/>
       <w:lvlText w:val="%1.%2.%3.%4"/>
       <w:lvlJc w:val="left"/>
       <w:pPr>
@@ -8872,7 +9239,7 @@
     <w:lvl w:ilvl="4">
       <w:start w:val="1"/>
       <w:numFmt w:val="decimal"/>
-      <w:pStyle w:val="Otsikko5"/>
+      <w:pStyle w:val="Heading5"/>
       <w:lvlText w:val="%1.%2.%3.%4.%5"/>
       <w:lvlJc w:val="left"/>
       <w:pPr>
@@ -8882,7 +9249,7 @@
     <w:lvl w:ilvl="5">
       <w:start w:val="1"/>
       <w:numFmt w:val="decimal"/>
-      <w:pStyle w:val="Otsikko6"/>
+      <w:pStyle w:val="Heading6"/>
       <w:lvlText w:val="%1.%2.%3.%4.%5.%6"/>
       <w:lvlJc w:val="left"/>
       <w:pPr>
@@ -8892,7 +9259,7 @@
     <w:lvl w:ilvl="6">
       <w:start w:val="1"/>
       <w:numFmt w:val="decimal"/>
-      <w:pStyle w:val="Otsikko7"/>
+      <w:pStyle w:val="Heading7"/>
       <w:lvlText w:val="%1.%2.%3.%4.%5.%6.%7"/>
       <w:lvlJc w:val="left"/>
       <w:pPr>
@@ -8902,7 +9269,7 @@
     <w:lvl w:ilvl="7">
       <w:start w:val="1"/>
       <w:numFmt w:val="decimal"/>
-      <w:pStyle w:val="Otsikko8"/>
+      <w:pStyle w:val="Heading8"/>
       <w:lvlText w:val="%1.%2.%3.%4.%5.%6.%7.%8"/>
       <w:lvlJc w:val="left"/>
       <w:pPr>
@@ -8912,7 +9279,7 @@
     <w:lvl w:ilvl="8">
       <w:start w:val="1"/>
       <w:numFmt w:val="decimal"/>
-      <w:pStyle w:val="Otsikko9"/>
+      <w:pStyle w:val="Heading9"/>
       <w:lvlText w:val="%1.%2.%3.%4.%5.%6.%7.%8.%9"/>
       <w:lvlJc w:val="left"/>
       <w:pPr>
@@ -9959,6 +10326,14 @@
     <w:abstractNumId w:val="6"/>
   </w:num>
 </w:numbering>
+</file>
+
+<file path=word/people.xml><?xml version="1.0" encoding="utf-8"?>
+<w15:people xmlns:wpc="http://schemas.microsoft.com/office/word/2010/wordprocessingCanvas" xmlns:cx="http://schemas.microsoft.com/office/drawing/2014/chartex" xmlns:cx1="http://schemas.microsoft.com/office/drawing/2015/9/8/chartex" xmlns:cx2="http://schemas.microsoft.com/office/drawing/2015/10/21/chartex" xmlns:cx3="http://schemas.microsoft.com/office/drawing/2016/5/9/chartex" xmlns:cx4="http://schemas.microsoft.com/office/drawing/2016/5/10/chartex" xmlns:cx5="http://schemas.microsoft.com/office/drawing/2016/5/11/chartex" xmlns:cx6="http://schemas.microsoft.com/office/drawing/2016/5/12/chartex" xmlns:cx7="http://schemas.microsoft.com/office/drawing/2016/5/13/chartex" xmlns:cx8="http://schemas.microsoft.com/office/drawing/2016/5/14/chartex" xmlns:mc="http://schemas.openxmlformats.org/markup-compatibility/2006" xmlns:aink="http://schemas.microsoft.com/office/drawing/2016/ink" xmlns:am3d="http://schemas.microsoft.com/office/drawing/2017/model3d" xmlns:o="urn:schemas-microsoft-com:office:office" xmlns:oel="http://schemas.microsoft.com/office/2019/extlst" xmlns:r="http://schemas.openxmlformats.org/officeDocument/2006/relationships" xmlns:m="http://schemas.openxmlformats.org/officeDocument/2006/math" xmlns:v="urn:schemas-microsoft-com:vml" xmlns:wp14="http://schemas.microsoft.com/office/word/2010/wordprocessingDrawing" xmlns:wp="http://schemas.openxmlformats.org/drawingml/2006/wordprocessingDrawing" xmlns:w10="urn:schemas-microsoft-com:office:word" xmlns:w="http://schemas.openxmlformats.org/wordprocessingml/2006/main" xmlns:w14="http://schemas.microsoft.com/office/word/2010/wordml" xmlns:w15="http://schemas.microsoft.com/office/word/2012/wordml" xmlns:w16cex="http://schemas.microsoft.com/office/word/2018/wordml/cex" xmlns:w16cid="http://schemas.microsoft.com/office/word/2016/wordml/cid" xmlns:w16="http://schemas.microsoft.com/office/word/2018/wordml" xmlns:w16du="http://schemas.microsoft.com/office/word/2023/wordml/word16du" xmlns:w16sdtdh="http://schemas.microsoft.com/office/word/2020/wordml/sdtdatahash" xmlns:w16sdtfl="http://schemas.microsoft.com/office/word/2024/wordml/sdtformatlock" xmlns:w16se="http://schemas.microsoft.com/office/word/2015/wordml/symex" xmlns:wpg="http://schemas.microsoft.com/office/word/2010/wordprocessingGroup" xmlns:wpi="http://schemas.microsoft.com/office/word/2010/wordprocessingInk" xmlns:wne="http://schemas.microsoft.com/office/word/2006/wordml" xmlns:wps="http://schemas.microsoft.com/office/word/2010/wordprocessingShape" mc:Ignorable="w14 w15 w16se w16cid w16 w16cex w16sdtdh w16sdtfl w16du wp14">
+  <w15:person w15:author="Rami Kontio NTIS23K">
+    <w15:presenceInfo w15:providerId="AD" w15:userId="S::rami.kontio@centria.fi::d39bc0ce-e6d4-4cfd-9668-61a3804c260e"/>
+  </w15:person>
+</w15:people>
 </file>
 
 <file path=word/styles.xml><?xml version="1.0" encoding="utf-8"?>
@@ -10356,7 +10731,7 @@
     <w:lsdException w:name="Unresolved Mention" w:semiHidden="1" w:unhideWhenUsed="1"/>
     <w:lsdException w:name="Smart Link" w:semiHidden="1" w:unhideWhenUsed="1"/>
   </w:latentStyles>
-  <w:style w:type="paragraph" w:styleId="Normaali" w:default="1">
+  <w:style w:type="paragraph" w:styleId="Normal" w:default="1">
     <w:name w:val="Normal"/>
     <w:qFormat/>
     <w:rsid w:val="1349F3A2"/>
@@ -10370,11 +10745,11 @@
       <w:lang w:val="en-US"/>
     </w:rPr>
   </w:style>
-  <w:style w:type="paragraph" w:styleId="Otsikko1">
+  <w:style w:type="paragraph" w:styleId="Heading1">
     <w:name w:val="heading 1"/>
-    <w:basedOn w:val="Normaali"/>
-    <w:next w:val="Normaali"/>
-    <w:link w:val="Otsikko1Char"/>
+    <w:basedOn w:val="Normal"/>
+    <w:next w:val="Normal"/>
+    <w:link w:val="Heading1Char"/>
     <w:uiPriority w:val="9"/>
     <w:qFormat/>
     <w:rsid w:val="1349F3A2"/>
@@ -10396,11 +10771,11 @@
       <w:caps/>
     </w:rPr>
   </w:style>
-  <w:style w:type="paragraph" w:styleId="Otsikko2">
+  <w:style w:type="paragraph" w:styleId="Heading2">
     <w:name w:val="heading 2"/>
-    <w:basedOn w:val="Normaali"/>
-    <w:next w:val="Normaali"/>
-    <w:link w:val="Otsikko2Char"/>
+    <w:basedOn w:val="Normal"/>
+    <w:next w:val="Normal"/>
+    <w:link w:val="Heading2Char"/>
     <w:uiPriority w:val="9"/>
     <w:unhideWhenUsed/>
     <w:qFormat/>
@@ -10422,11 +10797,11 @@
       <w:bCs/>
     </w:rPr>
   </w:style>
-  <w:style w:type="paragraph" w:styleId="Otsikko3">
+  <w:style w:type="paragraph" w:styleId="Heading3">
     <w:name w:val="heading 3"/>
-    <w:basedOn w:val="Normaali"/>
-    <w:next w:val="Normaali"/>
-    <w:link w:val="Otsikko3Char"/>
+    <w:basedOn w:val="Normal"/>
+    <w:next w:val="Normal"/>
+    <w:link w:val="Heading3Char"/>
     <w:uiPriority w:val="9"/>
     <w:unhideWhenUsed/>
     <w:qFormat/>
@@ -10448,11 +10823,11 @@
       <w:bCs/>
     </w:rPr>
   </w:style>
-  <w:style w:type="paragraph" w:styleId="Otsikko4">
+  <w:style w:type="paragraph" w:styleId="Heading4">
     <w:name w:val="heading 4"/>
-    <w:basedOn w:val="Normaali"/>
-    <w:next w:val="Normaali"/>
-    <w:link w:val="Otsikko4Char"/>
+    <w:basedOn w:val="Normal"/>
+    <w:next w:val="Normal"/>
+    <w:link w:val="Heading4Char"/>
     <w:uiPriority w:val="9"/>
     <w:unhideWhenUsed/>
     <w:qFormat/>
@@ -10474,11 +10849,11 @@
       <w:color w:val="2E74B5" w:themeColor="accent1" w:themeShade="BF"/>
     </w:rPr>
   </w:style>
-  <w:style w:type="paragraph" w:styleId="Otsikko5">
+  <w:style w:type="paragraph" w:styleId="Heading5">
     <w:name w:val="heading 5"/>
-    <w:basedOn w:val="Normaali"/>
-    <w:next w:val="Normaali"/>
-    <w:link w:val="Otsikko5Char"/>
+    <w:basedOn w:val="Normal"/>
+    <w:next w:val="Normal"/>
+    <w:link w:val="Heading5Char"/>
     <w:uiPriority w:val="9"/>
     <w:semiHidden/>
     <w:unhideWhenUsed/>
@@ -10499,11 +10874,11 @@
       <w:color w:val="2E74B5" w:themeColor="accent1" w:themeShade="BF"/>
     </w:rPr>
   </w:style>
-  <w:style w:type="paragraph" w:styleId="Otsikko6">
+  <w:style w:type="paragraph" w:styleId="Heading6">
     <w:name w:val="heading 6"/>
-    <w:basedOn w:val="Normaali"/>
-    <w:next w:val="Normaali"/>
-    <w:link w:val="Otsikko6Char"/>
+    <w:basedOn w:val="Normal"/>
+    <w:next w:val="Normal"/>
+    <w:link w:val="Heading6Char"/>
     <w:uiPriority w:val="9"/>
     <w:semiHidden/>
     <w:unhideWhenUsed/>
@@ -10524,11 +10899,11 @@
       <w:color w:val="1F4D78"/>
     </w:rPr>
   </w:style>
-  <w:style w:type="paragraph" w:styleId="Otsikko7">
+  <w:style w:type="paragraph" w:styleId="Heading7">
     <w:name w:val="heading 7"/>
-    <w:basedOn w:val="Normaali"/>
-    <w:next w:val="Normaali"/>
-    <w:link w:val="Otsikko7Char"/>
+    <w:basedOn w:val="Normal"/>
+    <w:next w:val="Normal"/>
+    <w:link w:val="Heading7Char"/>
     <w:uiPriority w:val="9"/>
     <w:semiHidden/>
     <w:unhideWhenUsed/>
@@ -10551,11 +10926,11 @@
       <w:color w:val="1F4D78"/>
     </w:rPr>
   </w:style>
-  <w:style w:type="paragraph" w:styleId="Otsikko8">
+  <w:style w:type="paragraph" w:styleId="Heading8">
     <w:name w:val="heading 8"/>
-    <w:basedOn w:val="Normaali"/>
-    <w:next w:val="Normaali"/>
-    <w:link w:val="Otsikko8Char"/>
+    <w:basedOn w:val="Normal"/>
+    <w:next w:val="Normal"/>
+    <w:link w:val="Heading8Char"/>
     <w:uiPriority w:val="9"/>
     <w:semiHidden/>
     <w:unhideWhenUsed/>
@@ -10578,11 +10953,11 @@
       <w:szCs w:val="21"/>
     </w:rPr>
   </w:style>
-  <w:style w:type="paragraph" w:styleId="Otsikko9">
+  <w:style w:type="paragraph" w:styleId="Heading9">
     <w:name w:val="heading 9"/>
-    <w:basedOn w:val="Normaali"/>
-    <w:next w:val="Normaali"/>
-    <w:link w:val="Otsikko9Char"/>
+    <w:basedOn w:val="Normal"/>
+    <w:next w:val="Normal"/>
+    <w:link w:val="Heading9Char"/>
     <w:uiPriority w:val="9"/>
     <w:semiHidden/>
     <w:unhideWhenUsed/>
@@ -10607,13 +10982,13 @@
       <w:szCs w:val="21"/>
     </w:rPr>
   </w:style>
-  <w:style w:type="character" w:styleId="Kappaleenoletusfontti" w:default="1">
+  <w:style w:type="character" w:styleId="DefaultParagraphFont" w:default="1">
     <w:name w:val="Default Paragraph Font"/>
     <w:uiPriority w:val="1"/>
     <w:semiHidden/>
     <w:unhideWhenUsed/>
   </w:style>
-  <w:style w:type="table" w:styleId="Normaalitaulukko" w:default="1">
+  <w:style w:type="table" w:styleId="TableNormal" w:default="1">
     <w:name w:val="Normal Table"/>
     <w:uiPriority w:val="99"/>
     <w:semiHidden/>
@@ -10628,16 +11003,16 @@
       </w:tblCellMar>
     </w:tblPr>
   </w:style>
-  <w:style w:type="numbering" w:styleId="Eiluetteloa" w:default="1">
+  <w:style w:type="numbering" w:styleId="NoList" w:default="1">
     <w:name w:val="No List"/>
     <w:uiPriority w:val="99"/>
     <w:semiHidden/>
     <w:unhideWhenUsed/>
   </w:style>
-  <w:style w:type="paragraph" w:styleId="Yltunniste">
+  <w:style w:type="paragraph" w:styleId="Header">
     <w:name w:val="header"/>
-    <w:basedOn w:val="Normaali"/>
-    <w:link w:val="YltunnisteChar"/>
+    <w:basedOn w:val="Normal"/>
+    <w:link w:val="HeaderChar"/>
     <w:uiPriority w:val="99"/>
     <w:unhideWhenUsed/>
     <w:rsid w:val="1349F3A2"/>
@@ -10649,17 +11024,17 @@
       <w:spacing w:line="240" w:lineRule="auto"/>
     </w:pPr>
   </w:style>
-  <w:style w:type="character" w:styleId="YltunnisteChar" w:customStyle="1">
-    <w:name w:val="Ylätunniste Char"/>
-    <w:basedOn w:val="Kappaleenoletusfontti"/>
-    <w:link w:val="Yltunniste"/>
+  <w:style w:type="character" w:styleId="HeaderChar" w:customStyle="1">
+    <w:name w:val="Header Char"/>
+    <w:basedOn w:val="DefaultParagraphFont"/>
+    <w:link w:val="Header"/>
     <w:uiPriority w:val="99"/>
     <w:rsid w:val="0060071B"/>
   </w:style>
-  <w:style w:type="paragraph" w:styleId="Alatunniste">
+  <w:style w:type="paragraph" w:styleId="Footer">
     <w:name w:val="footer"/>
-    <w:basedOn w:val="Normaali"/>
-    <w:link w:val="AlatunnisteChar"/>
+    <w:basedOn w:val="Normal"/>
+    <w:link w:val="FooterChar"/>
     <w:uiPriority w:val="99"/>
     <w:unhideWhenUsed/>
     <w:rsid w:val="1349F3A2"/>
@@ -10671,16 +11046,16 @@
       <w:spacing w:line="240" w:lineRule="auto"/>
     </w:pPr>
   </w:style>
-  <w:style w:type="character" w:styleId="AlatunnisteChar" w:customStyle="1">
-    <w:name w:val="Alatunniste Char"/>
-    <w:basedOn w:val="Kappaleenoletusfontti"/>
-    <w:link w:val="Alatunniste"/>
+  <w:style w:type="character" w:styleId="FooterChar" w:customStyle="1">
+    <w:name w:val="Footer Char"/>
+    <w:basedOn w:val="DefaultParagraphFont"/>
+    <w:link w:val="Footer"/>
     <w:uiPriority w:val="99"/>
     <w:rsid w:val="0060071B"/>
   </w:style>
   <w:style w:type="paragraph" w:styleId="xl22" w:customStyle="1">
     <w:name w:val="xl22"/>
-    <w:basedOn w:val="Normaali"/>
+    <w:basedOn w:val="Normal"/>
     <w:uiPriority w:val="1"/>
     <w:rsid w:val="1349F3A2"/>
     <w:pPr>
@@ -10709,10 +11084,10 @@
       <w:szCs w:val="24"/>
     </w:rPr>
   </w:style>
-  <w:style w:type="character" w:styleId="Otsikko1Char" w:customStyle="1">
-    <w:name w:val="Otsikko 1 Char"/>
-    <w:basedOn w:val="Kappaleenoletusfontti"/>
-    <w:link w:val="Otsikko1"/>
+  <w:style w:type="character" w:styleId="Heading1Char" w:customStyle="1">
+    <w:name w:val="Heading 1 Char"/>
+    <w:basedOn w:val="DefaultParagraphFont"/>
+    <w:link w:val="Heading1"/>
     <w:uiPriority w:val="9"/>
     <w:rsid w:val="008920C9"/>
     <w:rPr>
@@ -10723,10 +11098,10 @@
       <w:szCs w:val="32"/>
     </w:rPr>
   </w:style>
-  <w:style w:type="character" w:styleId="Otsikko2Char" w:customStyle="1">
-    <w:name w:val="Otsikko 2 Char"/>
-    <w:basedOn w:val="Kappaleenoletusfontti"/>
-    <w:link w:val="Otsikko2"/>
+  <w:style w:type="character" w:styleId="Heading2Char" w:customStyle="1">
+    <w:name w:val="Heading 2 Char"/>
+    <w:basedOn w:val="DefaultParagraphFont"/>
+    <w:link w:val="Heading2"/>
     <w:uiPriority w:val="9"/>
     <w:rsid w:val="00D654C6"/>
     <w:rPr>
@@ -10736,10 +11111,10 @@
       <w:szCs w:val="26"/>
     </w:rPr>
   </w:style>
-  <w:style w:type="character" w:styleId="Otsikko3Char" w:customStyle="1">
-    <w:name w:val="Otsikko 3 Char"/>
-    <w:basedOn w:val="Kappaleenoletusfontti"/>
-    <w:link w:val="Otsikko3"/>
+  <w:style w:type="character" w:styleId="Heading3Char" w:customStyle="1">
+    <w:name w:val="Heading 3 Char"/>
+    <w:basedOn w:val="DefaultParagraphFont"/>
+    <w:link w:val="Heading3"/>
     <w:uiPriority w:val="9"/>
     <w:rsid w:val="004D5BE0"/>
     <w:rPr>
@@ -10749,10 +11124,10 @@
       <w:szCs w:val="24"/>
     </w:rPr>
   </w:style>
-  <w:style w:type="character" w:styleId="Otsikko4Char" w:customStyle="1">
-    <w:name w:val="Otsikko 4 Char"/>
-    <w:basedOn w:val="Kappaleenoletusfontti"/>
-    <w:link w:val="Otsikko4"/>
+  <w:style w:type="character" w:styleId="Heading4Char" w:customStyle="1">
+    <w:name w:val="Heading 4 Char"/>
+    <w:basedOn w:val="DefaultParagraphFont"/>
+    <w:link w:val="Heading4"/>
     <w:uiPriority w:val="9"/>
     <w:rsid w:val="00D172E2"/>
     <w:rPr>
@@ -10762,10 +11137,10 @@
       <w:color w:val="2E74B5" w:themeColor="accent1" w:themeShade="BF"/>
     </w:rPr>
   </w:style>
-  <w:style w:type="character" w:styleId="Otsikko5Char" w:customStyle="1">
-    <w:name w:val="Otsikko 5 Char"/>
-    <w:basedOn w:val="Kappaleenoletusfontti"/>
-    <w:link w:val="Otsikko5"/>
+  <w:style w:type="character" w:styleId="Heading5Char" w:customStyle="1">
+    <w:name w:val="Heading 5 Char"/>
+    <w:basedOn w:val="DefaultParagraphFont"/>
+    <w:link w:val="Heading5"/>
     <w:uiPriority w:val="9"/>
     <w:semiHidden/>
     <w:rsid w:val="00D172E2"/>
@@ -10774,10 +11149,10 @@
       <w:color w:val="2E74B5" w:themeColor="accent1" w:themeShade="BF"/>
     </w:rPr>
   </w:style>
-  <w:style w:type="character" w:styleId="Otsikko6Char" w:customStyle="1">
-    <w:name w:val="Otsikko 6 Char"/>
-    <w:basedOn w:val="Kappaleenoletusfontti"/>
-    <w:link w:val="Otsikko6"/>
+  <w:style w:type="character" w:styleId="Heading6Char" w:customStyle="1">
+    <w:name w:val="Heading 6 Char"/>
+    <w:basedOn w:val="DefaultParagraphFont"/>
+    <w:link w:val="Heading6"/>
     <w:uiPriority w:val="9"/>
     <w:semiHidden/>
     <w:rsid w:val="00D172E2"/>
@@ -10786,10 +11161,10 @@
       <w:color w:val="1F4D78" w:themeColor="accent1" w:themeShade="7F"/>
     </w:rPr>
   </w:style>
-  <w:style w:type="character" w:styleId="Otsikko7Char" w:customStyle="1">
-    <w:name w:val="Otsikko 7 Char"/>
-    <w:basedOn w:val="Kappaleenoletusfontti"/>
-    <w:link w:val="Otsikko7"/>
+  <w:style w:type="character" w:styleId="Heading7Char" w:customStyle="1">
+    <w:name w:val="Heading 7 Char"/>
+    <w:basedOn w:val="DefaultParagraphFont"/>
+    <w:link w:val="Heading7"/>
     <w:uiPriority w:val="9"/>
     <w:semiHidden/>
     <w:rsid w:val="00D172E2"/>
@@ -10800,10 +11175,10 @@
       <w:color w:val="1F4D78" w:themeColor="accent1" w:themeShade="7F"/>
     </w:rPr>
   </w:style>
-  <w:style w:type="character" w:styleId="Otsikko8Char" w:customStyle="1">
-    <w:name w:val="Otsikko 8 Char"/>
-    <w:basedOn w:val="Kappaleenoletusfontti"/>
-    <w:link w:val="Otsikko8"/>
+  <w:style w:type="character" w:styleId="Heading8Char" w:customStyle="1">
+    <w:name w:val="Heading 8 Char"/>
+    <w:basedOn w:val="DefaultParagraphFont"/>
+    <w:link w:val="Heading8"/>
     <w:uiPriority w:val="9"/>
     <w:semiHidden/>
     <w:rsid w:val="00D172E2"/>
@@ -10814,10 +11189,10 @@
       <w:szCs w:val="21"/>
     </w:rPr>
   </w:style>
-  <w:style w:type="character" w:styleId="Otsikko9Char" w:customStyle="1">
-    <w:name w:val="Otsikko 9 Char"/>
-    <w:basedOn w:val="Kappaleenoletusfontti"/>
-    <w:link w:val="Otsikko9"/>
+  <w:style w:type="character" w:styleId="Heading9Char" w:customStyle="1">
+    <w:name w:val="Heading 9 Char"/>
+    <w:basedOn w:val="DefaultParagraphFont"/>
+    <w:link w:val="Heading9"/>
     <w:uiPriority w:val="9"/>
     <w:semiHidden/>
     <w:rsid w:val="00D172E2"/>
@@ -10830,9 +11205,9 @@
       <w:szCs w:val="21"/>
     </w:rPr>
   </w:style>
-  <w:style w:type="table" w:styleId="TaulukkoRuudukko">
+  <w:style w:type="table" w:styleId="TableGrid">
     <w:name w:val="Table Grid"/>
-    <w:basedOn w:val="Normaalitaulukko"/>
+    <w:basedOn w:val="TableNormal"/>
     <w:uiPriority w:val="39"/>
     <w:rsid w:val="00627902"/>
     <w:pPr>
@@ -10853,9 +11228,9 @@
       </w:tblBorders>
     </w:tblPr>
   </w:style>
-  <w:style w:type="character" w:styleId="Kommentinviite">
+  <w:style w:type="character" w:styleId="CommentReference">
     <w:name w:val="annotation reference"/>
-    <w:basedOn w:val="Kappaleenoletusfontti"/>
+    <w:basedOn w:val="DefaultParagraphFont"/>
     <w:uiPriority w:val="99"/>
     <w:semiHidden/>
     <w:unhideWhenUsed/>
@@ -10865,10 +11240,10 @@
       <w:szCs w:val="16"/>
     </w:rPr>
   </w:style>
-  <w:style w:type="paragraph" w:styleId="Kommentinteksti">
+  <w:style w:type="paragraph" w:styleId="CommentText">
     <w:name w:val="annotation text"/>
-    <w:basedOn w:val="Normaali"/>
-    <w:link w:val="KommentintekstiChar"/>
+    <w:basedOn w:val="Normal"/>
+    <w:link w:val="CommentTextChar"/>
     <w:uiPriority w:val="99"/>
     <w:semiHidden/>
     <w:unhideWhenUsed/>
@@ -10883,10 +11258,10 @@
       <w:lang w:val="sv-FI"/>
     </w:rPr>
   </w:style>
-  <w:style w:type="character" w:styleId="KommentintekstiChar" w:customStyle="1">
-    <w:name w:val="Kommentin teksti Char"/>
-    <w:basedOn w:val="Kappaleenoletusfontti"/>
-    <w:link w:val="Kommentinteksti"/>
+  <w:style w:type="character" w:styleId="CommentTextChar" w:customStyle="1">
+    <w:name w:val="Comment Text Char"/>
+    <w:basedOn w:val="DefaultParagraphFont"/>
+    <w:link w:val="CommentText"/>
     <w:uiPriority w:val="99"/>
     <w:semiHidden/>
     <w:rsid w:val="00627902"/>
@@ -10899,7 +11274,7 @@
   </w:style>
   <w:style w:type="paragraph" w:styleId="ONTalaotsikkotaso1" w:customStyle="1">
     <w:name w:val="ONT alaotsikko taso 1"/>
-    <w:basedOn w:val="Normaali"/>
+    <w:basedOn w:val="Normal"/>
     <w:link w:val="ONTalaotsikkotaso1Char"/>
     <w:uiPriority w:val="1"/>
     <w:qFormat/>
@@ -10915,7 +11290,7 @@
   </w:style>
   <w:style w:type="character" w:styleId="ONTalaotsikkotaso1Char" w:customStyle="1">
     <w:name w:val="ONT alaotsikko taso 1 Char"/>
-    <w:basedOn w:val="Kappaleenoletusfontti"/>
+    <w:basedOn w:val="DefaultParagraphFont"/>
     <w:link w:val="ONTalaotsikkotaso1"/>
     <w:rsid w:val="00627902"/>
     <w:rPr>
@@ -10925,9 +11300,9 @@
       <w:szCs w:val="24"/>
     </w:rPr>
   </w:style>
-  <w:style w:type="character" w:styleId="Hyperlinkki">
+  <w:style w:type="character" w:styleId="Hyperlink">
     <w:name w:val="Hyperlink"/>
-    <w:basedOn w:val="Kappaleenoletusfontti"/>
+    <w:basedOn w:val="DefaultParagraphFont"/>
     <w:uiPriority w:val="99"/>
     <w:unhideWhenUsed/>
     <w:rsid w:val="00627902"/>
@@ -10936,10 +11311,10 @@
       <w:u w:val="single"/>
     </w:rPr>
   </w:style>
-  <w:style w:type="paragraph" w:styleId="Sisluet1">
+  <w:style w:type="paragraph" w:styleId="TOC1">
     <w:name w:val="toc 1"/>
-    <w:basedOn w:val="Normaali"/>
-    <w:next w:val="Normaali"/>
+    <w:basedOn w:val="Normal"/>
+    <w:next w:val="Normal"/>
     <w:uiPriority w:val="39"/>
     <w:unhideWhenUsed/>
     <w:rsid w:val="1349F3A2"/>
@@ -10957,10 +11332,10 @@
       <w:noProof/>
     </w:rPr>
   </w:style>
-  <w:style w:type="paragraph" w:styleId="Sisluet2">
+  <w:style w:type="paragraph" w:styleId="TOC2">
     <w:name w:val="toc 2"/>
-    <w:basedOn w:val="Normaali"/>
-    <w:next w:val="Normaali"/>
+    <w:basedOn w:val="Normal"/>
+    <w:next w:val="Normal"/>
     <w:uiPriority w:val="39"/>
     <w:unhideWhenUsed/>
     <w:rsid w:val="1349F3A2"/>
@@ -10977,10 +11352,10 @@
       <w:bCs/>
     </w:rPr>
   </w:style>
-  <w:style w:type="paragraph" w:styleId="Sisluet3">
+  <w:style w:type="paragraph" w:styleId="TOC3">
     <w:name w:val="toc 3"/>
-    <w:basedOn w:val="Normaali"/>
-    <w:next w:val="Normaali"/>
+    <w:basedOn w:val="Normal"/>
+    <w:next w:val="Normal"/>
     <w:uiPriority w:val="39"/>
     <w:unhideWhenUsed/>
     <w:rsid w:val="1349F3A2"/>
@@ -10997,10 +11372,10 @@
       <w:bCs/>
     </w:rPr>
   </w:style>
-  <w:style w:type="paragraph" w:styleId="Seliteteksti">
+  <w:style w:type="paragraph" w:styleId="BalloonText">
     <w:name w:val="Balloon Text"/>
-    <w:basedOn w:val="Normaali"/>
-    <w:link w:val="SelitetekstiChar"/>
+    <w:basedOn w:val="Normal"/>
+    <w:link w:val="BalloonTextChar"/>
     <w:uiPriority w:val="99"/>
     <w:semiHidden/>
     <w:unhideWhenUsed/>
@@ -11014,10 +11389,10 @@
       <w:szCs w:val="18"/>
     </w:rPr>
   </w:style>
-  <w:style w:type="character" w:styleId="SelitetekstiChar" w:customStyle="1">
-    <w:name w:val="Seliteteksti Char"/>
-    <w:basedOn w:val="Kappaleenoletusfontti"/>
-    <w:link w:val="Seliteteksti"/>
+  <w:style w:type="character" w:styleId="BalloonTextChar" w:customStyle="1">
+    <w:name w:val="Balloon Text Char"/>
+    <w:basedOn w:val="DefaultParagraphFont"/>
+    <w:link w:val="BalloonText"/>
     <w:uiPriority w:val="99"/>
     <w:semiHidden/>
     <w:rsid w:val="00C71DB8"/>
@@ -11027,11 +11402,11 @@
       <w:szCs w:val="18"/>
     </w:rPr>
   </w:style>
-  <w:style w:type="paragraph" w:styleId="Kommentinotsikko">
+  <w:style w:type="paragraph" w:styleId="CommentSubject">
     <w:name w:val="annotation subject"/>
-    <w:basedOn w:val="Kommentinteksti"/>
-    <w:next w:val="Kommentinteksti"/>
-    <w:link w:val="KommentinotsikkoChar"/>
+    <w:basedOn w:val="CommentText"/>
+    <w:next w:val="CommentText"/>
+    <w:link w:val="CommentSubjectChar"/>
     <w:uiPriority w:val="99"/>
     <w:semiHidden/>
     <w:unhideWhenUsed/>
@@ -11046,10 +11421,10 @@
       <w:lang w:val="fi-FI"/>
     </w:rPr>
   </w:style>
-  <w:style w:type="character" w:styleId="KommentinotsikkoChar" w:customStyle="1">
-    <w:name w:val="Kommentin otsikko Char"/>
-    <w:basedOn w:val="KommentintekstiChar"/>
-    <w:link w:val="Kommentinotsikko"/>
+  <w:style w:type="character" w:styleId="CommentSubjectChar" w:customStyle="1">
+    <w:name w:val="Comment Subject Char"/>
+    <w:basedOn w:val="CommentTextChar"/>
+    <w:link w:val="CommentSubject"/>
     <w:uiPriority w:val="99"/>
     <w:semiHidden/>
     <w:rsid w:val="00903405"/>
@@ -11062,9 +11437,9 @@
       <w:lang w:val="sv-FI"/>
     </w:rPr>
   </w:style>
-  <w:style w:type="paragraph" w:styleId="NormaaliWWW">
+  <w:style w:type="paragraph" w:styleId="NormalWeb">
     <w:name w:val="Normal (Web)"/>
-    <w:basedOn w:val="Normaali"/>
+    <w:basedOn w:val="Normal"/>
     <w:uiPriority w:val="99"/>
     <w:semiHidden/>
     <w:unhideWhenUsed/>
@@ -11077,9 +11452,9 @@
       <w:lang w:eastAsia="fi-FI"/>
     </w:rPr>
   </w:style>
-  <w:style w:type="character" w:styleId="Voimakas">
+  <w:style w:type="character" w:styleId="Strong">
     <w:name w:val="Strong"/>
-    <w:basedOn w:val="Kappaleenoletusfontti"/>
+    <w:basedOn w:val="DefaultParagraphFont"/>
     <w:uiPriority w:val="22"/>
     <w:qFormat/>
     <w:rsid w:val="008601E2"/>
@@ -11090,12 +11465,12 @@
   </w:style>
   <w:style w:type="character" w:styleId="st" w:customStyle="1">
     <w:name w:val="st"/>
-    <w:basedOn w:val="Kappaleenoletusfontti"/>
+    <w:basedOn w:val="DefaultParagraphFont"/>
     <w:rsid w:val="00B60B1F"/>
   </w:style>
   <w:style w:type="character" w:styleId="Ratkaisematonmaininta1" w:customStyle="1">
     <w:name w:val="Ratkaisematon maininta1"/>
-    <w:basedOn w:val="Kappaleenoletusfontti"/>
+    <w:basedOn w:val="DefaultParagraphFont"/>
     <w:uiPriority w:val="99"/>
     <w:semiHidden/>
     <w:unhideWhenUsed/>
@@ -11105,9 +11480,9 @@
       <w:shd w:val="clear" w:color="auto" w:fill="E1DFDD"/>
     </w:rPr>
   </w:style>
-  <w:style w:type="character" w:styleId="AvattuHyperlinkki">
+  <w:style w:type="character" w:styleId="FollowedHyperlink">
     <w:name w:val="FollowedHyperlink"/>
-    <w:basedOn w:val="Kappaleenoletusfontti"/>
+    <w:basedOn w:val="DefaultParagraphFont"/>
     <w:uiPriority w:val="99"/>
     <w:semiHidden/>
     <w:unhideWhenUsed/>
@@ -11117,9 +11492,9 @@
       <w:u w:val="single"/>
     </w:rPr>
   </w:style>
-  <w:style w:type="paragraph" w:styleId="Luettelokappale">
+  <w:style w:type="paragraph" w:styleId="ListParagraph">
     <w:name w:val="List Paragraph"/>
-    <w:basedOn w:val="Normaali"/>
+    <w:basedOn w:val="Normal"/>
     <w:uiPriority w:val="34"/>
     <w:qFormat/>
     <w:rsid w:val="00C01AA8"/>
@@ -11128,9 +11503,9 @@
       <w:contextualSpacing/>
     </w:pPr>
   </w:style>
-  <w:style w:type="character" w:styleId="Ratkaisematonmaininta">
+  <w:style w:type="character" w:styleId="UnresolvedMention">
     <w:name w:val="Unresolved Mention"/>
-    <w:basedOn w:val="Kappaleenoletusfontti"/>
+    <w:basedOn w:val="DefaultParagraphFont"/>
     <w:uiPriority w:val="99"/>
     <w:semiHidden/>
     <w:unhideWhenUsed/>

</xml_diff>

<commit_message>
Updated charts and added them to project plan
</commit_message>
<xml_diff>
--- a/Documentation/Project plan.docx
+++ b/Documentation/Project plan.docx
@@ -205,9 +205,9 @@
         <w:spacing w:line="240" w:lineRule="auto"/>
         <w:rPr>
           <w:rFonts w:cs="Times New Roman"/>
-          <w:b/>
-          <w:bCs/>
-          <w:caps/>
+          <w:b w:val="1"/>
+          <w:bCs w:val="1"/>
+          <w:caps w:val="1"/>
           <w:sz w:val="32"/>
           <w:szCs w:val="32"/>
         </w:rPr>
@@ -215,13 +215,35 @@
       <w:r>
         <w:rPr>
           <w:rFonts w:cs="Times New Roman"/>
-          <w:b/>
-          <w:bCs/>
-          <w:caps/>
+          <w:b w:val="1"/>
+          <w:bCs w:val="1"/>
+          <w:caps w:val="1"/>
           <w:sz w:val="32"/>
           <w:szCs w:val="32"/>
         </w:rPr>
-        <w:t>Capstone project 1 project plan</w:t>
+        <w:t>Capstone project 1</w:t>
+      </w:r>
+    </w:p>
+    <w:p>
+      <w:pPr>
+        <w:spacing w:line="240" w:lineRule="auto"/>
+        <w:rPr>
+          <w:rFonts w:cs="Times New Roman"/>
+          <w:b w:val="1"/>
+          <w:bCs w:val="1"/>
+          <w:sz w:val="28"/>
+          <w:szCs w:val="28"/>
+        </w:rPr>
+      </w:pPr>
+      <w:r>
+        <w:rPr>
+          <w:rFonts w:cs="Times New Roman"/>
+          <w:b w:val="1"/>
+          <w:bCs w:val="1"/>
+          <w:sz w:val="28"/>
+          <w:szCs w:val="28"/>
+        </w:rPr>
+        <w:t>Project plan</w:t>
       </w:r>
     </w:p>
     <w:p>
@@ -265,34 +287,12 @@
         <w:spacing w:line="240" w:lineRule="auto"/>
         <w:rPr>
           <w:rFonts w:cs="Times New Roman"/>
-          <w:b/>
-          <w:bCs/>
+          <w:b w:val="1"/>
+          <w:bCs w:val="1"/>
           <w:sz w:val="28"/>
           <w:szCs w:val="28"/>
         </w:rPr>
       </w:pPr>
-    </w:p>
-    <w:p>
-      <w:pPr>
-        <w:spacing w:line="240" w:lineRule="auto"/>
-        <w:rPr>
-          <w:rFonts w:cs="Times New Roman"/>
-          <w:b/>
-          <w:bCs/>
-          <w:sz w:val="28"/>
-          <w:szCs w:val="28"/>
-        </w:rPr>
-      </w:pPr>
-      <w:r>
-        <w:rPr>
-          <w:rFonts w:cs="Times New Roman"/>
-          <w:b/>
-          <w:bCs/>
-          <w:sz w:val="28"/>
-          <w:szCs w:val="28"/>
-        </w:rPr>
-        <w:t>Project plan</w:t>
-      </w:r>
     </w:p>
     <w:p>
       <w:pPr>
@@ -534,11 +534,16 @@
     <w:p>
       <w:pPr>
         <w:pStyle w:val="TOC1"/>
-        <w:rPr>
-          <w:rFonts w:asciiTheme="minorHAnsi" w:hAnsiTheme="minorHAnsi"/>
+        <w:tabs>
+          <w:tab w:val="left" w:leader="none" w:pos="480"/>
+          <w:tab w:val="right" w:leader="dot" w:pos="9900"/>
+        </w:tabs>
+        <w:rPr>
+          <w:rFonts w:ascii="Calibri" w:hAnsi="Calibri" w:asciiTheme="minorAscii" w:hAnsiTheme="minorAscii"/>
           <w:b w:val="0"/>
           <w:bCs w:val="0"/>
           <w:caps w:val="0"/>
+          <w:smallCaps w:val="0"/>
           <w:kern w:val="2"/>
           <w:lang w:eastAsia="zh-CN"/>
           <w14:ligatures w14:val="standardContextual"/>
@@ -548,12 +553,12 @@
         <w:fldChar w:fldCharType="begin"/>
       </w:r>
       <w:r>
-        <w:instrText>TOC \o "1-3" \z \u \h</w:instrText>
+        <w:instrText xml:space="preserve">TOC \o "1-3" \z \u \h</w:instrText>
       </w:r>
       <w:r>
         <w:fldChar w:fldCharType="separate"/>
       </w:r>
-      <w:hyperlink w:history="1" w:anchor="_Toc220319139">
+      <w:hyperlink w:anchor="_Toc1887857295">
         <w:r>
           <w:rPr>
             <w:rStyle w:val="Hyperlink"/>
@@ -561,15 +566,6 @@
           <w:t>1</w:t>
         </w:r>
         <w:r>
-          <w:rPr>
-            <w:rFonts w:asciiTheme="minorHAnsi" w:hAnsiTheme="minorHAnsi"/>
-            <w:b w:val="0"/>
-            <w:bCs w:val="0"/>
-            <w:caps w:val="0"/>
-            <w:kern w:val="2"/>
-            <w:lang w:eastAsia="zh-CN"/>
-            <w14:ligatures w14:val="standardContextual"/>
-          </w:rPr>
           <w:tab/>
         </w:r>
         <w:r>
@@ -579,62 +575,17 @@
           <w:t>INTRODUCTION</w:t>
         </w:r>
         <w:r>
-          <w:rPr>
-            <w:webHidden/>
-          </w:rPr>
           <w:tab/>
         </w:r>
         <w:r>
-          <w:rPr>
-            <w:webHidden/>
-          </w:rPr>
           <w:fldChar w:fldCharType="begin"/>
         </w:r>
         <w:r>
-          <w:rPr>
-            <w:webHidden/>
-          </w:rPr>
-          <w:instrText xml:space="preserve"> PAGEREF _Toc220319139 \h </w:instrText>
-        </w:r>
-        <w:r>
-          <w:rPr>
-            <w:webHidden/>
-          </w:rPr>
-        </w:r>
-        <w:r>
-          <w:rPr>
-            <w:webHidden/>
-          </w:rPr>
+          <w:instrText xml:space="preserve">PAGEREF _Toc1887857295 \h</w:instrText>
+        </w:r>
+        <w:r>
           <w:fldChar w:fldCharType="separate"/>
         </w:r>
-        <w:r>
-          <w:rPr>
-            <w:webHidden/>
-          </w:rPr>
-          <w:t>1</w:t>
-        </w:r>
-        <w:r>
-          <w:rPr>
-            <w:webHidden/>
-          </w:rPr>
-          <w:fldChar w:fldCharType="end"/>
-        </w:r>
-      </w:hyperlink>
-    </w:p>
-    <w:p>
-      <w:pPr>
-        <w:pStyle w:val="TOC1"/>
-        <w:rPr>
-          <w:rFonts w:asciiTheme="minorHAnsi" w:hAnsiTheme="minorHAnsi"/>
-          <w:b w:val="0"/>
-          <w:bCs w:val="0"/>
-          <w:caps w:val="0"/>
-          <w:kern w:val="2"/>
-          <w:lang w:eastAsia="zh-CN"/>
-          <w14:ligatures w14:val="standardContextual"/>
-        </w:rPr>
-      </w:pPr>
-      <w:hyperlink w:history="1" w:anchor="_Toc220319140">
         <w:r>
           <w:rPr>
             <w:rStyle w:val="Hyperlink"/>
@@ -642,15 +593,36 @@
           <w:t>2</w:t>
         </w:r>
         <w:r>
+          <w:fldChar w:fldCharType="end"/>
+        </w:r>
+      </w:hyperlink>
+    </w:p>
+    <w:p>
+      <w:pPr>
+        <w:pStyle w:val="TOC1"/>
+        <w:tabs>
+          <w:tab w:val="left" w:leader="none" w:pos="480"/>
+          <w:tab w:val="right" w:leader="dot" w:pos="9900"/>
+        </w:tabs>
+        <w:rPr>
+          <w:rFonts w:ascii="Calibri" w:hAnsi="Calibri" w:asciiTheme="minorAscii" w:hAnsiTheme="minorAscii"/>
+          <w:b w:val="0"/>
+          <w:bCs w:val="0"/>
+          <w:caps w:val="0"/>
+          <w:smallCaps w:val="0"/>
+          <w:kern w:val="2"/>
+          <w:lang w:eastAsia="zh-CN"/>
+          <w14:ligatures w14:val="standardContextual"/>
+        </w:rPr>
+      </w:pPr>
+      <w:hyperlink w:anchor="_Toc1253079271">
+        <w:r>
           <w:rPr>
-            <w:rFonts w:asciiTheme="minorHAnsi" w:hAnsiTheme="minorHAnsi"/>
-            <w:b w:val="0"/>
-            <w:bCs w:val="0"/>
-            <w:caps w:val="0"/>
-            <w:kern w:val="2"/>
-            <w:lang w:eastAsia="zh-CN"/>
-            <w14:ligatures w14:val="standardContextual"/>
+            <w:rStyle w:val="Hyperlink"/>
           </w:rPr>
+          <w:t>2</w:t>
+        </w:r>
+        <w:r>
           <w:tab/>
         </w:r>
         <w:r>
@@ -660,44 +632,24 @@
           <w:t>Team formation</w:t>
         </w:r>
         <w:r>
+          <w:tab/>
+        </w:r>
+        <w:r>
+          <w:fldChar w:fldCharType="begin"/>
+        </w:r>
+        <w:r>
+          <w:instrText xml:space="preserve">PAGEREF _Toc1253079271 \h</w:instrText>
+        </w:r>
+        <w:r>
+          <w:fldChar w:fldCharType="separate"/>
+        </w:r>
+        <w:r>
           <w:rPr>
-            <w:webHidden/>
+            <w:rStyle w:val="Hyperlink"/>
           </w:rPr>
-          <w:tab/>
-        </w:r>
-        <w:r>
-          <w:rPr>
-            <w:webHidden/>
-          </w:rPr>
-          <w:fldChar w:fldCharType="begin"/>
-        </w:r>
-        <w:r>
-          <w:rPr>
-            <w:webHidden/>
-          </w:rPr>
-          <w:instrText xml:space="preserve"> PAGEREF _Toc220319140 \h </w:instrText>
-        </w:r>
-        <w:r>
-          <w:rPr>
-            <w:webHidden/>
-          </w:rPr>
-        </w:r>
-        <w:r>
-          <w:rPr>
-            <w:webHidden/>
-          </w:rPr>
-          <w:fldChar w:fldCharType="separate"/>
-        </w:r>
-        <w:r>
-          <w:rPr>
-            <w:webHidden/>
-          </w:rPr>
-          <w:t>2</w:t>
-        </w:r>
-        <w:r>
-          <w:rPr>
-            <w:webHidden/>
-          </w:rPr>
+          <w:t>3</w:t>
+        </w:r>
+        <w:r>
           <w:fldChar w:fldCharType="end"/>
         </w:r>
       </w:hyperlink>
@@ -705,8 +657,12 @@
     <w:p>
       <w:pPr>
         <w:pStyle w:val="TOC2"/>
-        <w:rPr>
-          <w:rFonts w:asciiTheme="minorHAnsi" w:hAnsiTheme="minorHAnsi"/>
+        <w:tabs>
+          <w:tab w:val="left" w:leader="none" w:pos="720"/>
+          <w:tab w:val="right" w:leader="dot" w:pos="9900"/>
+        </w:tabs>
+        <w:rPr>
+          <w:rFonts w:ascii="Calibri" w:hAnsi="Calibri" w:asciiTheme="minorAscii" w:hAnsiTheme="minorAscii"/>
           <w:b w:val="0"/>
           <w:bCs w:val="0"/>
           <w:noProof/>
@@ -715,81 +671,41 @@
           <w14:ligatures w14:val="standardContextual"/>
         </w:rPr>
       </w:pPr>
-      <w:hyperlink w:history="1" w:anchor="_Toc220319141">
+      <w:hyperlink w:anchor="_Toc162870814">
         <w:r>
           <w:rPr>
             <w:rStyle w:val="Hyperlink"/>
-            <w:noProof/>
-            <w:lang w:val="fi-FI"/>
           </w:rPr>
           <w:t>2.1</w:t>
         </w:r>
         <w:r>
-          <w:rPr>
-            <w:rFonts w:asciiTheme="minorHAnsi" w:hAnsiTheme="minorHAnsi"/>
-            <w:b w:val="0"/>
-            <w:bCs w:val="0"/>
-            <w:noProof/>
-            <w:kern w:val="2"/>
-            <w:lang w:eastAsia="zh-CN"/>
-            <w14:ligatures w14:val="standardContextual"/>
-          </w:rPr>
           <w:tab/>
         </w:r>
         <w:r>
           <w:rPr>
             <w:rStyle w:val="Hyperlink"/>
-            <w:noProof/>
-            <w:lang w:val="fi-FI"/>
           </w:rPr>
           <w:t>Team members</w:t>
         </w:r>
         <w:r>
+          <w:tab/>
+        </w:r>
+        <w:r>
+          <w:fldChar w:fldCharType="begin"/>
+        </w:r>
+        <w:r>
+          <w:instrText xml:space="preserve">PAGEREF _Toc162870814 \h</w:instrText>
+        </w:r>
+        <w:r>
+          <w:fldChar w:fldCharType="separate"/>
+        </w:r>
+        <w:r>
           <w:rPr>
-            <w:noProof/>
-            <w:webHidden/>
+            <w:rStyle w:val="Hyperlink"/>
           </w:rPr>
-          <w:tab/>
-        </w:r>
-        <w:r>
-          <w:rPr>
-            <w:noProof/>
-            <w:webHidden/>
-          </w:rPr>
-          <w:fldChar w:fldCharType="begin"/>
-        </w:r>
-        <w:r>
-          <w:rPr>
-            <w:noProof/>
-            <w:webHidden/>
-          </w:rPr>
-          <w:instrText xml:space="preserve"> PAGEREF _Toc220319141 \h </w:instrText>
-        </w:r>
-        <w:r>
-          <w:rPr>
-            <w:noProof/>
-            <w:webHidden/>
-          </w:rPr>
-        </w:r>
-        <w:r>
-          <w:rPr>
-            <w:noProof/>
-            <w:webHidden/>
-          </w:rPr>
-          <w:fldChar w:fldCharType="separate"/>
-        </w:r>
-        <w:r>
-          <w:rPr>
-            <w:noProof/>
-            <w:webHidden/>
-          </w:rPr>
-          <w:t>2</w:t>
-        </w:r>
-        <w:r>
-          <w:rPr>
-            <w:noProof/>
-            <w:webHidden/>
-          </w:rPr>
+          <w:t>4</w:t>
+        </w:r>
+        <w:r>
           <w:fldChar w:fldCharType="end"/>
         </w:r>
       </w:hyperlink>
@@ -797,8 +713,12 @@
     <w:p>
       <w:pPr>
         <w:pStyle w:val="TOC2"/>
-        <w:rPr>
-          <w:rFonts w:asciiTheme="minorHAnsi" w:hAnsiTheme="minorHAnsi"/>
+        <w:tabs>
+          <w:tab w:val="left" w:leader="none" w:pos="720"/>
+          <w:tab w:val="right" w:leader="dot" w:pos="9900"/>
+        </w:tabs>
+        <w:rPr>
+          <w:rFonts w:ascii="Calibri" w:hAnsi="Calibri" w:asciiTheme="minorAscii" w:hAnsiTheme="minorAscii"/>
           <w:b w:val="0"/>
           <w:bCs w:val="0"/>
           <w:noProof/>
@@ -807,81 +727,41 @@
           <w14:ligatures w14:val="standardContextual"/>
         </w:rPr>
       </w:pPr>
-      <w:hyperlink w:history="1" w:anchor="_Toc220319142">
+      <w:hyperlink w:anchor="_Toc1060482315">
         <w:r>
           <w:rPr>
             <w:rStyle w:val="Hyperlink"/>
-            <w:noProof/>
-            <w:lang w:val="fi-FI"/>
           </w:rPr>
           <w:t>2.2</w:t>
         </w:r>
         <w:r>
-          <w:rPr>
-            <w:rFonts w:asciiTheme="minorHAnsi" w:hAnsiTheme="minorHAnsi"/>
-            <w:b w:val="0"/>
-            <w:bCs w:val="0"/>
-            <w:noProof/>
-            <w:kern w:val="2"/>
-            <w:lang w:eastAsia="zh-CN"/>
-            <w14:ligatures w14:val="standardContextual"/>
-          </w:rPr>
           <w:tab/>
         </w:r>
         <w:r>
           <w:rPr>
             <w:rStyle w:val="Hyperlink"/>
-            <w:noProof/>
-            <w:lang w:val="fi-FI"/>
           </w:rPr>
           <w:t>Roles and responsibilities</w:t>
         </w:r>
         <w:r>
+          <w:tab/>
+        </w:r>
+        <w:r>
+          <w:fldChar w:fldCharType="begin"/>
+        </w:r>
+        <w:r>
+          <w:instrText xml:space="preserve">PAGEREF _Toc1060482315 \h</w:instrText>
+        </w:r>
+        <w:r>
+          <w:fldChar w:fldCharType="separate"/>
+        </w:r>
+        <w:r>
           <w:rPr>
-            <w:noProof/>
-            <w:webHidden/>
+            <w:rStyle w:val="Hyperlink"/>
           </w:rPr>
-          <w:tab/>
-        </w:r>
-        <w:r>
-          <w:rPr>
-            <w:noProof/>
-            <w:webHidden/>
-          </w:rPr>
-          <w:fldChar w:fldCharType="begin"/>
-        </w:r>
-        <w:r>
-          <w:rPr>
-            <w:noProof/>
-            <w:webHidden/>
-          </w:rPr>
-          <w:instrText xml:space="preserve"> PAGEREF _Toc220319142 \h </w:instrText>
-        </w:r>
-        <w:r>
-          <w:rPr>
-            <w:noProof/>
-            <w:webHidden/>
-          </w:rPr>
-        </w:r>
-        <w:r>
-          <w:rPr>
-            <w:noProof/>
-            <w:webHidden/>
-          </w:rPr>
-          <w:fldChar w:fldCharType="separate"/>
-        </w:r>
-        <w:r>
-          <w:rPr>
-            <w:noProof/>
-            <w:webHidden/>
-          </w:rPr>
-          <w:t>2</w:t>
-        </w:r>
-        <w:r>
-          <w:rPr>
-            <w:noProof/>
-            <w:webHidden/>
-          </w:rPr>
+          <w:t>4</w:t>
+        </w:r>
+        <w:r>
           <w:fldChar w:fldCharType="end"/>
         </w:r>
       </w:hyperlink>
@@ -889,17 +769,22 @@
     <w:p>
       <w:pPr>
         <w:pStyle w:val="TOC1"/>
-        <w:rPr>
-          <w:rFonts w:asciiTheme="minorHAnsi" w:hAnsiTheme="minorHAnsi"/>
+        <w:tabs>
+          <w:tab w:val="left" w:leader="none" w:pos="480"/>
+          <w:tab w:val="right" w:leader="dot" w:pos="9900"/>
+        </w:tabs>
+        <w:rPr>
+          <w:rFonts w:ascii="Calibri" w:hAnsi="Calibri" w:asciiTheme="minorAscii" w:hAnsiTheme="minorAscii"/>
           <w:b w:val="0"/>
           <w:bCs w:val="0"/>
           <w:caps w:val="0"/>
+          <w:smallCaps w:val="0"/>
           <w:kern w:val="2"/>
           <w:lang w:eastAsia="zh-CN"/>
           <w14:ligatures w14:val="standardContextual"/>
         </w:rPr>
       </w:pPr>
-      <w:hyperlink w:history="1" w:anchor="_Toc220319143">
+      <w:hyperlink w:anchor="_Toc894374138">
         <w:r>
           <w:rPr>
             <w:rStyle w:val="Hyperlink"/>
@@ -907,15 +792,6 @@
           <w:t>3</w:t>
         </w:r>
         <w:r>
-          <w:rPr>
-            <w:rFonts w:asciiTheme="minorHAnsi" w:hAnsiTheme="minorHAnsi"/>
-            <w:b w:val="0"/>
-            <w:bCs w:val="0"/>
-            <w:caps w:val="0"/>
-            <w:kern w:val="2"/>
-            <w:lang w:eastAsia="zh-CN"/>
-            <w14:ligatures w14:val="standardContextual"/>
-          </w:rPr>
           <w:tab/>
         </w:r>
         <w:r>
@@ -925,44 +801,24 @@
           <w:t>PROJECT DESIGN</w:t>
         </w:r>
         <w:r>
+          <w:tab/>
+        </w:r>
+        <w:r>
+          <w:fldChar w:fldCharType="begin"/>
+        </w:r>
+        <w:r>
+          <w:instrText xml:space="preserve">PAGEREF _Toc894374138 \h</w:instrText>
+        </w:r>
+        <w:r>
+          <w:fldChar w:fldCharType="separate"/>
+        </w:r>
+        <w:r>
           <w:rPr>
-            <w:webHidden/>
+            <w:rStyle w:val="Hyperlink"/>
           </w:rPr>
-          <w:tab/>
-        </w:r>
-        <w:r>
-          <w:rPr>
-            <w:webHidden/>
-          </w:rPr>
-          <w:fldChar w:fldCharType="begin"/>
-        </w:r>
-        <w:r>
-          <w:rPr>
-            <w:webHidden/>
-          </w:rPr>
-          <w:instrText xml:space="preserve"> PAGEREF _Toc220319143 \h </w:instrText>
-        </w:r>
-        <w:r>
-          <w:rPr>
-            <w:webHidden/>
-          </w:rPr>
-        </w:r>
-        <w:r>
-          <w:rPr>
-            <w:webHidden/>
-          </w:rPr>
-          <w:fldChar w:fldCharType="separate"/>
-        </w:r>
-        <w:r>
-          <w:rPr>
-            <w:webHidden/>
-          </w:rPr>
-          <w:t>3</w:t>
-        </w:r>
-        <w:r>
-          <w:rPr>
-            <w:webHidden/>
-          </w:rPr>
+          <w:t>4</w:t>
+        </w:r>
+        <w:r>
           <w:fldChar w:fldCharType="end"/>
         </w:r>
       </w:hyperlink>
@@ -970,8 +826,12 @@
     <w:p>
       <w:pPr>
         <w:pStyle w:val="TOC2"/>
-        <w:rPr>
-          <w:rFonts w:asciiTheme="minorHAnsi" w:hAnsiTheme="minorHAnsi"/>
+        <w:tabs>
+          <w:tab w:val="left" w:leader="none" w:pos="720"/>
+          <w:tab w:val="right" w:leader="dot" w:pos="9900"/>
+        </w:tabs>
+        <w:rPr>
+          <w:rFonts w:ascii="Calibri" w:hAnsi="Calibri" w:asciiTheme="minorAscii" w:hAnsiTheme="minorAscii"/>
           <w:b w:val="0"/>
           <w:bCs w:val="0"/>
           <w:noProof/>
@@ -980,79 +840,41 @@
           <w14:ligatures w14:val="standardContextual"/>
         </w:rPr>
       </w:pPr>
-      <w:hyperlink w:history="1" w:anchor="_Toc220319144">
+      <w:hyperlink w:anchor="_Toc1890284182">
         <w:r>
           <w:rPr>
             <w:rStyle w:val="Hyperlink"/>
-            <w:noProof/>
           </w:rPr>
           <w:t>3.1</w:t>
         </w:r>
         <w:r>
-          <w:rPr>
-            <w:rFonts w:asciiTheme="minorHAnsi" w:hAnsiTheme="minorHAnsi"/>
-            <w:b w:val="0"/>
-            <w:bCs w:val="0"/>
-            <w:noProof/>
-            <w:kern w:val="2"/>
-            <w:lang w:eastAsia="zh-CN"/>
-            <w14:ligatures w14:val="standardContextual"/>
-          </w:rPr>
           <w:tab/>
         </w:r>
         <w:r>
           <w:rPr>
             <w:rStyle w:val="Hyperlink"/>
-            <w:noProof/>
           </w:rPr>
-          <w:t>Technologies</w:t>
+          <w:t>Hopes and challenges to consider</w:t>
+        </w:r>
+        <w:r>
+          <w:tab/>
+        </w:r>
+        <w:r>
+          <w:fldChar w:fldCharType="begin"/>
+        </w:r>
+        <w:r>
+          <w:instrText xml:space="preserve">PAGEREF _Toc1890284182 \h</w:instrText>
+        </w:r>
+        <w:r>
+          <w:fldChar w:fldCharType="separate"/>
         </w:r>
         <w:r>
           <w:rPr>
-            <w:noProof/>
-            <w:webHidden/>
+            <w:rStyle w:val="Hyperlink"/>
           </w:rPr>
-          <w:tab/>
-        </w:r>
-        <w:r>
-          <w:rPr>
-            <w:noProof/>
-            <w:webHidden/>
-          </w:rPr>
-          <w:fldChar w:fldCharType="begin"/>
-        </w:r>
-        <w:r>
-          <w:rPr>
-            <w:noProof/>
-            <w:webHidden/>
-          </w:rPr>
-          <w:instrText xml:space="preserve"> PAGEREF _Toc220319144 \h </w:instrText>
-        </w:r>
-        <w:r>
-          <w:rPr>
-            <w:noProof/>
-            <w:webHidden/>
-          </w:rPr>
-        </w:r>
-        <w:r>
-          <w:rPr>
-            <w:noProof/>
-            <w:webHidden/>
-          </w:rPr>
-          <w:fldChar w:fldCharType="separate"/>
-        </w:r>
-        <w:r>
-          <w:rPr>
-            <w:noProof/>
-            <w:webHidden/>
-          </w:rPr>
-          <w:t>3</w:t>
-        </w:r>
-        <w:r>
-          <w:rPr>
-            <w:noProof/>
-            <w:webHidden/>
-          </w:rPr>
+          <w:t>5</w:t>
+        </w:r>
+        <w:r>
           <w:fldChar w:fldCharType="end"/>
         </w:r>
       </w:hyperlink>
@@ -1060,8 +882,12 @@
     <w:p>
       <w:pPr>
         <w:pStyle w:val="TOC2"/>
-        <w:rPr>
-          <w:rFonts w:asciiTheme="minorHAnsi" w:hAnsiTheme="minorHAnsi"/>
+        <w:tabs>
+          <w:tab w:val="left" w:leader="none" w:pos="720"/>
+          <w:tab w:val="right" w:leader="dot" w:pos="9900"/>
+        </w:tabs>
+        <w:rPr>
+          <w:rFonts w:ascii="Calibri" w:hAnsi="Calibri" w:asciiTheme="minorAscii" w:hAnsiTheme="minorAscii"/>
           <w:b w:val="0"/>
           <w:bCs w:val="0"/>
           <w:noProof/>
@@ -1070,88 +896,54 @@
           <w14:ligatures w14:val="standardContextual"/>
         </w:rPr>
       </w:pPr>
-      <w:hyperlink w:history="1" w:anchor="_Toc220319145">
+      <w:hyperlink w:anchor="_Toc1715351706">
         <w:r>
           <w:rPr>
             <w:rStyle w:val="Hyperlink"/>
-            <w:noProof/>
           </w:rPr>
           <w:t>3.2</w:t>
         </w:r>
         <w:r>
-          <w:rPr>
-            <w:rFonts w:asciiTheme="minorHAnsi" w:hAnsiTheme="minorHAnsi"/>
-            <w:b w:val="0"/>
-            <w:bCs w:val="0"/>
-            <w:noProof/>
-            <w:kern w:val="2"/>
-            <w:lang w:eastAsia="zh-CN"/>
-            <w14:ligatures w14:val="standardContextual"/>
-          </w:rPr>
           <w:tab/>
         </w:r>
         <w:r>
           <w:rPr>
             <w:rStyle w:val="Hyperlink"/>
-            <w:noProof/>
           </w:rPr>
-          <w:t>Architecture</w:t>
+          <w:t>Technologies</w:t>
+        </w:r>
+        <w:r>
+          <w:tab/>
+        </w:r>
+        <w:r>
+          <w:fldChar w:fldCharType="begin"/>
+        </w:r>
+        <w:r>
+          <w:instrText xml:space="preserve">PAGEREF _Toc1715351706 \h</w:instrText>
+        </w:r>
+        <w:r>
+          <w:fldChar w:fldCharType="separate"/>
         </w:r>
         <w:r>
           <w:rPr>
-            <w:noProof/>
-            <w:webHidden/>
-          </w:rPr>
-          <w:tab/>
-        </w:r>
-        <w:r>
-          <w:rPr>
-            <w:noProof/>
-            <w:webHidden/>
-          </w:rPr>
-          <w:fldChar w:fldCharType="begin"/>
-        </w:r>
-        <w:r>
-          <w:rPr>
-            <w:noProof/>
-            <w:webHidden/>
-          </w:rPr>
-          <w:instrText xml:space="preserve"> PAGEREF _Toc220319145 \h </w:instrText>
-        </w:r>
-        <w:r>
-          <w:rPr>
-            <w:noProof/>
-            <w:webHidden/>
-          </w:rPr>
-        </w:r>
-        <w:r>
-          <w:rPr>
-            <w:noProof/>
-            <w:webHidden/>
-          </w:rPr>
-          <w:fldChar w:fldCharType="separate"/>
-        </w:r>
-        <w:r>
-          <w:rPr>
-            <w:noProof/>
-            <w:webHidden/>
+            <w:rStyle w:val="Hyperlink"/>
           </w:rPr>
           <w:t>5</w:t>
         </w:r>
         <w:r>
-          <w:rPr>
-            <w:noProof/>
-            <w:webHidden/>
-          </w:rPr>
           <w:fldChar w:fldCharType="end"/>
         </w:r>
       </w:hyperlink>
     </w:p>
     <w:p>
       <w:pPr>
-        <w:pStyle w:val="TOC3"/>
-        <w:rPr>
-          <w:rFonts w:asciiTheme="minorHAnsi" w:hAnsiTheme="minorHAnsi"/>
+        <w:pStyle w:val="TOC2"/>
+        <w:tabs>
+          <w:tab w:val="left" w:leader="none" w:pos="720"/>
+          <w:tab w:val="right" w:leader="dot" w:pos="9900"/>
+        </w:tabs>
+        <w:rPr>
+          <w:rFonts w:ascii="Calibri" w:hAnsi="Calibri" w:asciiTheme="minorAscii" w:hAnsiTheme="minorAscii"/>
           <w:b w:val="0"/>
           <w:bCs w:val="0"/>
           <w:noProof/>
@@ -1160,79 +952,41 @@
           <w14:ligatures w14:val="standardContextual"/>
         </w:rPr>
       </w:pPr>
-      <w:hyperlink w:history="1" w:anchor="_Toc220319146">
+      <w:hyperlink w:anchor="_Toc1033621768">
         <w:r>
           <w:rPr>
             <w:rStyle w:val="Hyperlink"/>
-            <w:noProof/>
           </w:rPr>
-          <w:t>3.2.1</w:t>
-        </w:r>
-        <w:r>
-          <w:rPr>
-            <w:rFonts w:asciiTheme="minorHAnsi" w:hAnsiTheme="minorHAnsi"/>
-            <w:b w:val="0"/>
-            <w:bCs w:val="0"/>
-            <w:noProof/>
-            <w:kern w:val="2"/>
-            <w:lang w:eastAsia="zh-CN"/>
-            <w14:ligatures w14:val="standardContextual"/>
-          </w:rPr>
+          <w:t>3.3</w:t>
+        </w:r>
+        <w:r>
           <w:tab/>
         </w:r>
         <w:r>
           <w:rPr>
             <w:rStyle w:val="Hyperlink"/>
-            <w:noProof/>
           </w:rPr>
-          <w:t>Overall architecture</w:t>
+          <w:t>Architecture</w:t>
+        </w:r>
+        <w:r>
+          <w:tab/>
+        </w:r>
+        <w:r>
+          <w:fldChar w:fldCharType="begin"/>
+        </w:r>
+        <w:r>
+          <w:instrText xml:space="preserve">PAGEREF _Toc1033621768 \h</w:instrText>
+        </w:r>
+        <w:r>
+          <w:fldChar w:fldCharType="separate"/>
         </w:r>
         <w:r>
           <w:rPr>
-            <w:noProof/>
-            <w:webHidden/>
+            <w:rStyle w:val="Hyperlink"/>
           </w:rPr>
-          <w:tab/>
-        </w:r>
-        <w:r>
-          <w:rPr>
-            <w:noProof/>
-            <w:webHidden/>
-          </w:rPr>
-          <w:fldChar w:fldCharType="begin"/>
-        </w:r>
-        <w:r>
-          <w:rPr>
-            <w:noProof/>
-            <w:webHidden/>
-          </w:rPr>
-          <w:instrText xml:space="preserve"> PAGEREF _Toc220319146 \h </w:instrText>
-        </w:r>
-        <w:r>
-          <w:rPr>
-            <w:noProof/>
-            <w:webHidden/>
-          </w:rPr>
-        </w:r>
-        <w:r>
-          <w:rPr>
-            <w:noProof/>
-            <w:webHidden/>
-          </w:rPr>
-          <w:fldChar w:fldCharType="separate"/>
-        </w:r>
-        <w:r>
-          <w:rPr>
-            <w:noProof/>
-            <w:webHidden/>
-          </w:rPr>
-          <w:t>5</w:t>
-        </w:r>
-        <w:r>
-          <w:rPr>
-            <w:noProof/>
-            <w:webHidden/>
-          </w:rPr>
+          <w:t>7</w:t>
+        </w:r>
+        <w:r>
           <w:fldChar w:fldCharType="end"/>
         </w:r>
       </w:hyperlink>
@@ -1240,8 +994,12 @@
     <w:p>
       <w:pPr>
         <w:pStyle w:val="TOC3"/>
-        <w:rPr>
-          <w:rFonts w:asciiTheme="minorHAnsi" w:hAnsiTheme="minorHAnsi"/>
+        <w:tabs>
+          <w:tab w:val="left" w:leader="none" w:pos="1200"/>
+          <w:tab w:val="right" w:leader="dot" w:pos="9900"/>
+        </w:tabs>
+        <w:rPr>
+          <w:rFonts w:ascii="Calibri" w:hAnsi="Calibri" w:asciiTheme="minorAscii" w:hAnsiTheme="minorAscii"/>
           <w:b w:val="0"/>
           <w:bCs w:val="0"/>
           <w:noProof/>
@@ -1250,81 +1008,41 @@
           <w14:ligatures w14:val="standardContextual"/>
         </w:rPr>
       </w:pPr>
-      <w:hyperlink w:history="1" w:anchor="_Toc220319147">
+      <w:hyperlink w:anchor="_Toc132074792">
         <w:r>
           <w:rPr>
             <w:rStyle w:val="Hyperlink"/>
-            <w:noProof/>
-            <w:lang w:eastAsia="zh-CN"/>
           </w:rPr>
-          <w:t>3.2.2</w:t>
-        </w:r>
-        <w:r>
-          <w:rPr>
-            <w:rFonts w:asciiTheme="minorHAnsi" w:hAnsiTheme="minorHAnsi"/>
-            <w:b w:val="0"/>
-            <w:bCs w:val="0"/>
-            <w:noProof/>
-            <w:kern w:val="2"/>
-            <w:lang w:eastAsia="zh-CN"/>
-            <w14:ligatures w14:val="standardContextual"/>
-          </w:rPr>
+          <w:t>3.3.1</w:t>
+        </w:r>
+        <w:r>
           <w:tab/>
         </w:r>
         <w:r>
           <w:rPr>
             <w:rStyle w:val="Hyperlink"/>
-            <w:noProof/>
-            <w:lang w:eastAsia="zh-CN"/>
           </w:rPr>
-          <w:t>Frontend layer</w:t>
+          <w:t>Overall architecture</w:t>
+        </w:r>
+        <w:r>
+          <w:tab/>
+        </w:r>
+        <w:r>
+          <w:fldChar w:fldCharType="begin"/>
+        </w:r>
+        <w:r>
+          <w:instrText xml:space="preserve">PAGEREF _Toc132074792 \h</w:instrText>
+        </w:r>
+        <w:r>
+          <w:fldChar w:fldCharType="separate"/>
         </w:r>
         <w:r>
           <w:rPr>
-            <w:noProof/>
-            <w:webHidden/>
+            <w:rStyle w:val="Hyperlink"/>
           </w:rPr>
-          <w:tab/>
-        </w:r>
-        <w:r>
-          <w:rPr>
-            <w:noProof/>
-            <w:webHidden/>
-          </w:rPr>
-          <w:fldChar w:fldCharType="begin"/>
-        </w:r>
-        <w:r>
-          <w:rPr>
-            <w:noProof/>
-            <w:webHidden/>
-          </w:rPr>
-          <w:instrText xml:space="preserve"> PAGEREF _Toc220319147 \h </w:instrText>
-        </w:r>
-        <w:r>
-          <w:rPr>
-            <w:noProof/>
-            <w:webHidden/>
-          </w:rPr>
-        </w:r>
-        <w:r>
-          <w:rPr>
-            <w:noProof/>
-            <w:webHidden/>
-          </w:rPr>
-          <w:fldChar w:fldCharType="separate"/>
-        </w:r>
-        <w:r>
-          <w:rPr>
-            <w:noProof/>
-            <w:webHidden/>
-          </w:rPr>
-          <w:t>5</w:t>
-        </w:r>
-        <w:r>
-          <w:rPr>
-            <w:noProof/>
-            <w:webHidden/>
-          </w:rPr>
+          <w:t>7</w:t>
+        </w:r>
+        <w:r>
           <w:fldChar w:fldCharType="end"/>
         </w:r>
       </w:hyperlink>
@@ -1332,8 +1050,12 @@
     <w:p>
       <w:pPr>
         <w:pStyle w:val="TOC3"/>
-        <w:rPr>
-          <w:rFonts w:asciiTheme="minorHAnsi" w:hAnsiTheme="minorHAnsi"/>
+        <w:tabs>
+          <w:tab w:val="left" w:leader="none" w:pos="1200"/>
+          <w:tab w:val="right" w:leader="dot" w:pos="9900"/>
+        </w:tabs>
+        <w:rPr>
+          <w:rFonts w:ascii="Calibri" w:hAnsi="Calibri" w:asciiTheme="minorAscii" w:hAnsiTheme="minorAscii"/>
           <w:b w:val="0"/>
           <w:bCs w:val="0"/>
           <w:noProof/>
@@ -1342,79 +1064,41 @@
           <w14:ligatures w14:val="standardContextual"/>
         </w:rPr>
       </w:pPr>
-      <w:hyperlink w:history="1" w:anchor="_Toc220319148">
+      <w:hyperlink w:anchor="_Toc94543811">
         <w:r>
           <w:rPr>
             <w:rStyle w:val="Hyperlink"/>
-            <w:noProof/>
           </w:rPr>
-          <w:t>3.2.3</w:t>
-        </w:r>
-        <w:r>
-          <w:rPr>
-            <w:rFonts w:asciiTheme="minorHAnsi" w:hAnsiTheme="minorHAnsi"/>
-            <w:b w:val="0"/>
-            <w:bCs w:val="0"/>
-            <w:noProof/>
-            <w:kern w:val="2"/>
-            <w:lang w:eastAsia="zh-CN"/>
-            <w14:ligatures w14:val="standardContextual"/>
-          </w:rPr>
+          <w:t>3.3.2</w:t>
+        </w:r>
+        <w:r>
           <w:tab/>
         </w:r>
         <w:r>
           <w:rPr>
             <w:rStyle w:val="Hyperlink"/>
-            <w:noProof/>
           </w:rPr>
-          <w:t>Backend server</w:t>
+          <w:t>Frontend layer</w:t>
+        </w:r>
+        <w:r>
+          <w:tab/>
+        </w:r>
+        <w:r>
+          <w:fldChar w:fldCharType="begin"/>
+        </w:r>
+        <w:r>
+          <w:instrText xml:space="preserve">PAGEREF _Toc94543811 \h</w:instrText>
+        </w:r>
+        <w:r>
+          <w:fldChar w:fldCharType="separate"/>
         </w:r>
         <w:r>
           <w:rPr>
-            <w:noProof/>
-            <w:webHidden/>
+            <w:rStyle w:val="Hyperlink"/>
           </w:rPr>
-          <w:tab/>
-        </w:r>
-        <w:r>
-          <w:rPr>
-            <w:noProof/>
-            <w:webHidden/>
-          </w:rPr>
-          <w:fldChar w:fldCharType="begin"/>
-        </w:r>
-        <w:r>
-          <w:rPr>
-            <w:noProof/>
-            <w:webHidden/>
-          </w:rPr>
-          <w:instrText xml:space="preserve"> PAGEREF _Toc220319148 \h </w:instrText>
-        </w:r>
-        <w:r>
-          <w:rPr>
-            <w:noProof/>
-            <w:webHidden/>
-          </w:rPr>
-        </w:r>
-        <w:r>
-          <w:rPr>
-            <w:noProof/>
-            <w:webHidden/>
-          </w:rPr>
-          <w:fldChar w:fldCharType="separate"/>
-        </w:r>
-        <w:r>
-          <w:rPr>
-            <w:noProof/>
-            <w:webHidden/>
-          </w:rPr>
-          <w:t>6</w:t>
-        </w:r>
-        <w:r>
-          <w:rPr>
-            <w:noProof/>
-            <w:webHidden/>
-          </w:rPr>
+          <w:t>7</w:t>
+        </w:r>
+        <w:r>
           <w:fldChar w:fldCharType="end"/>
         </w:r>
       </w:hyperlink>
@@ -1422,8 +1106,12 @@
     <w:p>
       <w:pPr>
         <w:pStyle w:val="TOC3"/>
-        <w:rPr>
-          <w:rFonts w:asciiTheme="minorHAnsi" w:hAnsiTheme="minorHAnsi"/>
+        <w:tabs>
+          <w:tab w:val="left" w:leader="none" w:pos="1200"/>
+          <w:tab w:val="right" w:leader="dot" w:pos="9900"/>
+        </w:tabs>
+        <w:rPr>
+          <w:rFonts w:ascii="Calibri" w:hAnsi="Calibri" w:asciiTheme="minorAscii" w:hAnsiTheme="minorAscii"/>
           <w:b w:val="0"/>
           <w:bCs w:val="0"/>
           <w:noProof/>
@@ -1432,79 +1120,41 @@
           <w14:ligatures w14:val="standardContextual"/>
         </w:rPr>
       </w:pPr>
-      <w:hyperlink w:history="1" w:anchor="_Toc220319149">
+      <w:hyperlink w:anchor="_Toc1122068179">
         <w:r>
           <w:rPr>
             <w:rStyle w:val="Hyperlink"/>
-            <w:noProof/>
           </w:rPr>
-          <w:t>3.2.4</w:t>
-        </w:r>
-        <w:r>
-          <w:rPr>
-            <w:rFonts w:asciiTheme="minorHAnsi" w:hAnsiTheme="minorHAnsi"/>
-            <w:b w:val="0"/>
-            <w:bCs w:val="0"/>
-            <w:noProof/>
-            <w:kern w:val="2"/>
-            <w:lang w:eastAsia="zh-CN"/>
-            <w14:ligatures w14:val="standardContextual"/>
-          </w:rPr>
+          <w:t>3.3.3</w:t>
+        </w:r>
+        <w:r>
           <w:tab/>
         </w:r>
         <w:r>
           <w:rPr>
             <w:rStyle w:val="Hyperlink"/>
-            <w:noProof/>
           </w:rPr>
-          <w:t>Database structure</w:t>
+          <w:t>Backend server</w:t>
+        </w:r>
+        <w:r>
+          <w:tab/>
+        </w:r>
+        <w:r>
+          <w:fldChar w:fldCharType="begin"/>
+        </w:r>
+        <w:r>
+          <w:instrText xml:space="preserve">PAGEREF _Toc1122068179 \h</w:instrText>
+        </w:r>
+        <w:r>
+          <w:fldChar w:fldCharType="separate"/>
         </w:r>
         <w:r>
           <w:rPr>
-            <w:noProof/>
-            <w:webHidden/>
+            <w:rStyle w:val="Hyperlink"/>
           </w:rPr>
-          <w:tab/>
-        </w:r>
-        <w:r>
-          <w:rPr>
-            <w:noProof/>
-            <w:webHidden/>
-          </w:rPr>
-          <w:fldChar w:fldCharType="begin"/>
-        </w:r>
-        <w:r>
-          <w:rPr>
-            <w:noProof/>
-            <w:webHidden/>
-          </w:rPr>
-          <w:instrText xml:space="preserve"> PAGEREF _Toc220319149 \h </w:instrText>
-        </w:r>
-        <w:r>
-          <w:rPr>
-            <w:noProof/>
-            <w:webHidden/>
-          </w:rPr>
-        </w:r>
-        <w:r>
-          <w:rPr>
-            <w:noProof/>
-            <w:webHidden/>
-          </w:rPr>
-          <w:fldChar w:fldCharType="separate"/>
-        </w:r>
-        <w:r>
-          <w:rPr>
-            <w:noProof/>
-            <w:webHidden/>
-          </w:rPr>
-          <w:t>6</w:t>
-        </w:r>
-        <w:r>
-          <w:rPr>
-            <w:noProof/>
-            <w:webHidden/>
-          </w:rPr>
+          <w:t>8</w:t>
+        </w:r>
+        <w:r>
           <w:fldChar w:fldCharType="end"/>
         </w:r>
       </w:hyperlink>
@@ -1512,8 +1162,12 @@
     <w:p>
       <w:pPr>
         <w:pStyle w:val="TOC3"/>
-        <w:rPr>
-          <w:rFonts w:asciiTheme="minorHAnsi" w:hAnsiTheme="minorHAnsi"/>
+        <w:tabs>
+          <w:tab w:val="left" w:leader="none" w:pos="1200"/>
+          <w:tab w:val="right" w:leader="dot" w:pos="9900"/>
+        </w:tabs>
+        <w:rPr>
+          <w:rFonts w:ascii="Calibri" w:hAnsi="Calibri" w:asciiTheme="minorAscii" w:hAnsiTheme="minorAscii"/>
           <w:b w:val="0"/>
           <w:bCs w:val="0"/>
           <w:noProof/>
@@ -1522,88 +1176,54 @@
           <w14:ligatures w14:val="standardContextual"/>
         </w:rPr>
       </w:pPr>
-      <w:hyperlink w:history="1" w:anchor="_Toc220319150">
+      <w:hyperlink w:anchor="_Toc1498988743">
         <w:r>
           <w:rPr>
             <w:rStyle w:val="Hyperlink"/>
-            <w:noProof/>
           </w:rPr>
-          <w:t>3.2.5</w:t>
-        </w:r>
-        <w:r>
-          <w:rPr>
-            <w:rFonts w:asciiTheme="minorHAnsi" w:hAnsiTheme="minorHAnsi"/>
-            <w:b w:val="0"/>
-            <w:bCs w:val="0"/>
-            <w:noProof/>
-            <w:kern w:val="2"/>
-            <w:lang w:eastAsia="zh-CN"/>
-            <w14:ligatures w14:val="standardContextual"/>
-          </w:rPr>
+          <w:t>3.3.4</w:t>
+        </w:r>
+        <w:r>
           <w:tab/>
         </w:r>
         <w:r>
           <w:rPr>
             <w:rStyle w:val="Hyperlink"/>
-            <w:noProof/>
           </w:rPr>
-          <w:t>Data flow example</w:t>
+          <w:t>Database structure</w:t>
+        </w:r>
+        <w:r>
+          <w:tab/>
+        </w:r>
+        <w:r>
+          <w:fldChar w:fldCharType="begin"/>
+        </w:r>
+        <w:r>
+          <w:instrText xml:space="preserve">PAGEREF _Toc1498988743 \h</w:instrText>
+        </w:r>
+        <w:r>
+          <w:fldChar w:fldCharType="separate"/>
         </w:r>
         <w:r>
           <w:rPr>
-            <w:noProof/>
-            <w:webHidden/>
+            <w:rStyle w:val="Hyperlink"/>
           </w:rPr>
-          <w:tab/>
-        </w:r>
-        <w:r>
-          <w:rPr>
-            <w:noProof/>
-            <w:webHidden/>
-          </w:rPr>
-          <w:fldChar w:fldCharType="begin"/>
-        </w:r>
-        <w:r>
-          <w:rPr>
-            <w:noProof/>
-            <w:webHidden/>
-          </w:rPr>
-          <w:instrText xml:space="preserve"> PAGEREF _Toc220319150 \h </w:instrText>
-        </w:r>
-        <w:r>
-          <w:rPr>
-            <w:noProof/>
-            <w:webHidden/>
-          </w:rPr>
-        </w:r>
-        <w:r>
-          <w:rPr>
-            <w:noProof/>
-            <w:webHidden/>
-          </w:rPr>
-          <w:fldChar w:fldCharType="separate"/>
-        </w:r>
-        <w:r>
-          <w:rPr>
-            <w:noProof/>
-            <w:webHidden/>
-          </w:rPr>
-          <w:t>7</w:t>
-        </w:r>
-        <w:r>
-          <w:rPr>
-            <w:noProof/>
-            <w:webHidden/>
-          </w:rPr>
+          <w:t>8</w:t>
+        </w:r>
+        <w:r>
           <w:fldChar w:fldCharType="end"/>
         </w:r>
       </w:hyperlink>
     </w:p>
     <w:p>
       <w:pPr>
-        <w:pStyle w:val="TOC2"/>
-        <w:rPr>
-          <w:rFonts w:asciiTheme="minorHAnsi" w:hAnsiTheme="minorHAnsi"/>
+        <w:pStyle w:val="TOC3"/>
+        <w:tabs>
+          <w:tab w:val="left" w:leader="none" w:pos="1200"/>
+          <w:tab w:val="right" w:leader="dot" w:pos="9900"/>
+        </w:tabs>
+        <w:rPr>
+          <w:rFonts w:ascii="Calibri" w:hAnsi="Calibri" w:asciiTheme="minorAscii" w:hAnsiTheme="minorAscii"/>
           <w:b w:val="0"/>
           <w:bCs w:val="0"/>
           <w:noProof/>
@@ -1612,88 +1232,54 @@
           <w14:ligatures w14:val="standardContextual"/>
         </w:rPr>
       </w:pPr>
-      <w:hyperlink w:history="1" w:anchor="_Toc220319151">
+      <w:hyperlink w:anchor="_Toc2141805852">
         <w:r>
           <w:rPr>
             <w:rStyle w:val="Hyperlink"/>
-            <w:noProof/>
           </w:rPr>
-          <w:t>3.3</w:t>
-        </w:r>
-        <w:r>
-          <w:rPr>
-            <w:rFonts w:asciiTheme="minorHAnsi" w:hAnsiTheme="minorHAnsi"/>
-            <w:b w:val="0"/>
-            <w:bCs w:val="0"/>
-            <w:noProof/>
-            <w:kern w:val="2"/>
-            <w:lang w:eastAsia="zh-CN"/>
-            <w14:ligatures w14:val="standardContextual"/>
-          </w:rPr>
+          <w:t>3.3.5</w:t>
+        </w:r>
+        <w:r>
           <w:tab/>
         </w:r>
         <w:r>
           <w:rPr>
             <w:rStyle w:val="Hyperlink"/>
-            <w:noProof/>
           </w:rPr>
-          <w:t>Functionalities</w:t>
+          <w:t>Data flow</w:t>
+        </w:r>
+        <w:r>
+          <w:tab/>
+        </w:r>
+        <w:r>
+          <w:fldChar w:fldCharType="begin"/>
+        </w:r>
+        <w:r>
+          <w:instrText xml:space="preserve">PAGEREF _Toc2141805852 \h</w:instrText>
+        </w:r>
+        <w:r>
+          <w:fldChar w:fldCharType="separate"/>
         </w:r>
         <w:r>
           <w:rPr>
-            <w:noProof/>
-            <w:webHidden/>
+            <w:rStyle w:val="Hyperlink"/>
           </w:rPr>
-          <w:tab/>
-        </w:r>
-        <w:r>
-          <w:rPr>
-            <w:noProof/>
-            <w:webHidden/>
-          </w:rPr>
-          <w:fldChar w:fldCharType="begin"/>
-        </w:r>
-        <w:r>
-          <w:rPr>
-            <w:noProof/>
-            <w:webHidden/>
-          </w:rPr>
-          <w:instrText xml:space="preserve"> PAGEREF _Toc220319151 \h </w:instrText>
-        </w:r>
-        <w:r>
-          <w:rPr>
-            <w:noProof/>
-            <w:webHidden/>
-          </w:rPr>
-        </w:r>
-        <w:r>
-          <w:rPr>
-            <w:noProof/>
-            <w:webHidden/>
-          </w:rPr>
-          <w:fldChar w:fldCharType="separate"/>
-        </w:r>
-        <w:r>
-          <w:rPr>
-            <w:noProof/>
-            <w:webHidden/>
-          </w:rPr>
-          <w:t>7</w:t>
-        </w:r>
-        <w:r>
-          <w:rPr>
-            <w:noProof/>
-            <w:webHidden/>
-          </w:rPr>
+          <w:t>9</w:t>
+        </w:r>
+        <w:r>
           <w:fldChar w:fldCharType="end"/>
         </w:r>
       </w:hyperlink>
     </w:p>
     <w:p>
       <w:pPr>
-        <w:pStyle w:val="TOC3"/>
-        <w:rPr>
-          <w:rFonts w:asciiTheme="minorHAnsi" w:hAnsiTheme="minorHAnsi"/>
+        <w:pStyle w:val="TOC2"/>
+        <w:tabs>
+          <w:tab w:val="left" w:leader="none" w:pos="720"/>
+          <w:tab w:val="right" w:leader="dot" w:pos="9900"/>
+        </w:tabs>
+        <w:rPr>
+          <w:rFonts w:ascii="Calibri" w:hAnsi="Calibri" w:asciiTheme="minorAscii" w:hAnsiTheme="minorAscii"/>
           <w:b w:val="0"/>
           <w:bCs w:val="0"/>
           <w:noProof/>
@@ -1702,89 +1288,41 @@
           <w14:ligatures w14:val="standardContextual"/>
         </w:rPr>
       </w:pPr>
-      <w:hyperlink w:history="1" w:anchor="_Toc220319152">
+      <w:hyperlink w:anchor="_Toc1176042561">
         <w:r>
           <w:rPr>
             <w:rStyle w:val="Hyperlink"/>
-            <w:noProof/>
-            <w:lang w:val="fi-FI" w:eastAsia="zh-CN"/>
           </w:rPr>
-          <w:t>3.3.1</w:t>
-        </w:r>
-        <w:r>
-          <w:rPr>
-            <w:rFonts w:asciiTheme="minorHAnsi" w:hAnsiTheme="minorHAnsi"/>
-            <w:b w:val="0"/>
-            <w:bCs w:val="0"/>
-            <w:noProof/>
-            <w:kern w:val="2"/>
-            <w:lang w:eastAsia="zh-CN"/>
-            <w14:ligatures w14:val="standardContextual"/>
-          </w:rPr>
+          <w:t>3.4</w:t>
+        </w:r>
+        <w:r>
           <w:tab/>
         </w:r>
         <w:r>
           <w:rPr>
             <w:rStyle w:val="Hyperlink"/>
-            <w:noProof/>
-            <w:lang w:eastAsia="zh-CN"/>
           </w:rPr>
-          <w:t>Ke</w:t>
+          <w:t>Functionalities</w:t>
+        </w:r>
+        <w:r>
+          <w:tab/>
+        </w:r>
+        <w:r>
+          <w:fldChar w:fldCharType="begin"/>
+        </w:r>
+        <w:r>
+          <w:instrText xml:space="preserve">PAGEREF _Toc1176042561 \h</w:instrText>
+        </w:r>
+        <w:r>
+          <w:fldChar w:fldCharType="separate"/>
         </w:r>
         <w:r>
           <w:rPr>
             <w:rStyle w:val="Hyperlink"/>
-            <w:noProof/>
-            <w:lang w:val="fi-FI" w:eastAsia="zh-CN"/>
           </w:rPr>
-          <w:t>y features</w:t>
-        </w:r>
-        <w:r>
-          <w:rPr>
-            <w:noProof/>
-            <w:webHidden/>
-          </w:rPr>
-          <w:tab/>
-        </w:r>
-        <w:r>
-          <w:rPr>
-            <w:noProof/>
-            <w:webHidden/>
-          </w:rPr>
-          <w:fldChar w:fldCharType="begin"/>
-        </w:r>
-        <w:r>
-          <w:rPr>
-            <w:noProof/>
-            <w:webHidden/>
-          </w:rPr>
-          <w:instrText xml:space="preserve"> PAGEREF _Toc220319152 \h </w:instrText>
-        </w:r>
-        <w:r>
-          <w:rPr>
-            <w:noProof/>
-            <w:webHidden/>
-          </w:rPr>
-        </w:r>
-        <w:r>
-          <w:rPr>
-            <w:noProof/>
-            <w:webHidden/>
-          </w:rPr>
-          <w:fldChar w:fldCharType="separate"/>
-        </w:r>
-        <w:r>
-          <w:rPr>
-            <w:noProof/>
-            <w:webHidden/>
-          </w:rPr>
-          <w:t>7</w:t>
-        </w:r>
-        <w:r>
-          <w:rPr>
-            <w:noProof/>
-            <w:webHidden/>
-          </w:rPr>
+          <w:t>10</w:t>
+        </w:r>
+        <w:r>
           <w:fldChar w:fldCharType="end"/>
         </w:r>
       </w:hyperlink>
@@ -1792,8 +1330,12 @@
     <w:p>
       <w:pPr>
         <w:pStyle w:val="TOC3"/>
-        <w:rPr>
-          <w:rFonts w:asciiTheme="minorHAnsi" w:hAnsiTheme="minorHAnsi"/>
+        <w:tabs>
+          <w:tab w:val="left" w:leader="none" w:pos="1200"/>
+          <w:tab w:val="right" w:leader="dot" w:pos="9900"/>
+        </w:tabs>
+        <w:rPr>
+          <w:rFonts w:ascii="Calibri" w:hAnsi="Calibri" w:asciiTheme="minorAscii" w:hAnsiTheme="minorAscii"/>
           <w:b w:val="0"/>
           <w:bCs w:val="0"/>
           <w:noProof/>
@@ -1802,81 +1344,41 @@
           <w14:ligatures w14:val="standardContextual"/>
         </w:rPr>
       </w:pPr>
-      <w:hyperlink w:history="1" w:anchor="_Toc220319153">
+      <w:hyperlink w:anchor="_Toc1320877589">
         <w:r>
           <w:rPr>
             <w:rStyle w:val="Hyperlink"/>
-            <w:noProof/>
-            <w:lang w:eastAsia="zh-CN"/>
           </w:rPr>
-          <w:t>3.3.2</w:t>
-        </w:r>
-        <w:r>
-          <w:rPr>
-            <w:rFonts w:asciiTheme="minorHAnsi" w:hAnsiTheme="minorHAnsi"/>
-            <w:b w:val="0"/>
-            <w:bCs w:val="0"/>
-            <w:noProof/>
-            <w:kern w:val="2"/>
-            <w:lang w:eastAsia="zh-CN"/>
-            <w14:ligatures w14:val="standardContextual"/>
-          </w:rPr>
+          <w:t>3.4.1</w:t>
+        </w:r>
+        <w:r>
           <w:tab/>
         </w:r>
         <w:r>
           <w:rPr>
             <w:rStyle w:val="Hyperlink"/>
-            <w:noProof/>
-            <w:lang w:eastAsia="zh-CN"/>
           </w:rPr>
-          <w:t>User flows</w:t>
+          <w:t>Key features</w:t>
+        </w:r>
+        <w:r>
+          <w:tab/>
+        </w:r>
+        <w:r>
+          <w:fldChar w:fldCharType="begin"/>
+        </w:r>
+        <w:r>
+          <w:instrText xml:space="preserve">PAGEREF _Toc1320877589 \h</w:instrText>
+        </w:r>
+        <w:r>
+          <w:fldChar w:fldCharType="separate"/>
         </w:r>
         <w:r>
           <w:rPr>
-            <w:noProof/>
-            <w:webHidden/>
+            <w:rStyle w:val="Hyperlink"/>
           </w:rPr>
-          <w:tab/>
-        </w:r>
-        <w:r>
-          <w:rPr>
-            <w:noProof/>
-            <w:webHidden/>
-          </w:rPr>
-          <w:fldChar w:fldCharType="begin"/>
-        </w:r>
-        <w:r>
-          <w:rPr>
-            <w:noProof/>
-            <w:webHidden/>
-          </w:rPr>
-          <w:instrText xml:space="preserve"> PAGEREF _Toc220319153 \h </w:instrText>
-        </w:r>
-        <w:r>
-          <w:rPr>
-            <w:noProof/>
-            <w:webHidden/>
-          </w:rPr>
-        </w:r>
-        <w:r>
-          <w:rPr>
-            <w:noProof/>
-            <w:webHidden/>
-          </w:rPr>
-          <w:fldChar w:fldCharType="separate"/>
-        </w:r>
-        <w:r>
-          <w:rPr>
-            <w:noProof/>
-            <w:webHidden/>
-          </w:rPr>
-          <w:t>7</w:t>
-        </w:r>
-        <w:r>
-          <w:rPr>
-            <w:noProof/>
-            <w:webHidden/>
-          </w:rPr>
+          <w:t>10</w:t>
+        </w:r>
+        <w:r>
           <w:fldChar w:fldCharType="end"/>
         </w:r>
       </w:hyperlink>
@@ -1884,8 +1386,12 @@
     <w:p>
       <w:pPr>
         <w:pStyle w:val="TOC3"/>
-        <w:rPr>
-          <w:rFonts w:asciiTheme="minorHAnsi" w:hAnsiTheme="minorHAnsi"/>
+        <w:tabs>
+          <w:tab w:val="left" w:leader="none" w:pos="1200"/>
+          <w:tab w:val="right" w:leader="dot" w:pos="9900"/>
+        </w:tabs>
+        <w:rPr>
+          <w:rFonts w:ascii="Calibri" w:hAnsi="Calibri" w:asciiTheme="minorAscii" w:hAnsiTheme="minorAscii"/>
           <w:b w:val="0"/>
           <w:bCs w:val="0"/>
           <w:noProof/>
@@ -1894,99 +1400,120 @@
           <w14:ligatures w14:val="standardContextual"/>
         </w:rPr>
       </w:pPr>
-      <w:hyperlink w:history="1" w:anchor="_Toc220319154">
+      <w:hyperlink w:anchor="_Toc1690671185">
         <w:r>
           <w:rPr>
             <w:rStyle w:val="Hyperlink"/>
-            <w:noProof/>
-            <w:lang w:eastAsia="zh-CN"/>
           </w:rPr>
-          <w:t>3.3.3</w:t>
-        </w:r>
-        <w:r>
-          <w:rPr>
-            <w:rFonts w:asciiTheme="minorHAnsi" w:hAnsiTheme="minorHAnsi"/>
-            <w:b w:val="0"/>
-            <w:bCs w:val="0"/>
-            <w:noProof/>
-            <w:kern w:val="2"/>
-            <w:lang w:eastAsia="zh-CN"/>
-            <w14:ligatures w14:val="standardContextual"/>
-          </w:rPr>
+          <w:t>3.4.2</w:t>
+        </w:r>
+        <w:r>
           <w:tab/>
         </w:r>
         <w:r>
           <w:rPr>
             <w:rStyle w:val="Hyperlink"/>
-            <w:noProof/>
-            <w:lang w:eastAsia="zh-CN"/>
           </w:rPr>
-          <w:t>MVP-level functionalities</w:t>
+          <w:t>User flows</w:t>
+        </w:r>
+        <w:r>
+          <w:tab/>
+        </w:r>
+        <w:r>
+          <w:fldChar w:fldCharType="begin"/>
+        </w:r>
+        <w:r>
+          <w:instrText xml:space="preserve">PAGEREF _Toc1690671185 \h</w:instrText>
+        </w:r>
+        <w:r>
+          <w:fldChar w:fldCharType="separate"/>
         </w:r>
         <w:r>
           <w:rPr>
-            <w:noProof/>
-            <w:webHidden/>
+            <w:rStyle w:val="Hyperlink"/>
           </w:rPr>
-          <w:tab/>
-        </w:r>
-        <w:r>
-          <w:rPr>
-            <w:noProof/>
-            <w:webHidden/>
-          </w:rPr>
-          <w:fldChar w:fldCharType="begin"/>
-        </w:r>
-        <w:r>
-          <w:rPr>
-            <w:noProof/>
-            <w:webHidden/>
-          </w:rPr>
-          <w:instrText xml:space="preserve"> PAGEREF _Toc220319154 \h </w:instrText>
-        </w:r>
-        <w:r>
-          <w:rPr>
-            <w:noProof/>
-            <w:webHidden/>
-          </w:rPr>
-        </w:r>
-        <w:r>
-          <w:rPr>
-            <w:noProof/>
-            <w:webHidden/>
-          </w:rPr>
-          <w:fldChar w:fldCharType="separate"/>
-        </w:r>
-        <w:r>
-          <w:rPr>
-            <w:noProof/>
-            <w:webHidden/>
-          </w:rPr>
-          <w:t>8</w:t>
-        </w:r>
-        <w:r>
-          <w:rPr>
-            <w:noProof/>
-            <w:webHidden/>
-          </w:rPr>
+          <w:t>11</w:t>
+        </w:r>
+        <w:r>
           <w:fldChar w:fldCharType="end"/>
         </w:r>
       </w:hyperlink>
     </w:p>
     <w:p>
       <w:pPr>
-        <w:pStyle w:val="TOC1"/>
-        <w:rPr>
-          <w:rFonts w:asciiTheme="minorHAnsi" w:hAnsiTheme="minorHAnsi"/>
+        <w:pStyle w:val="TOC3"/>
+        <w:tabs>
+          <w:tab w:val="left" w:leader="none" w:pos="1200"/>
+          <w:tab w:val="right" w:leader="dot" w:pos="9900"/>
+        </w:tabs>
+        <w:rPr>
+          <w:rFonts w:ascii="Calibri" w:hAnsi="Calibri" w:asciiTheme="minorAscii" w:hAnsiTheme="minorAscii"/>
           <w:b w:val="0"/>
           <w:bCs w:val="0"/>
           <w:caps w:val="0"/>
+          <w:smallCaps w:val="0"/>
           <w:kern w:val="2"/>
           <w:lang w:eastAsia="zh-CN"/>
           <w14:ligatures w14:val="standardContextual"/>
         </w:rPr>
       </w:pPr>
-      <w:hyperlink w:history="1" w:anchor="_Toc220319155">
+      <w:hyperlink w:anchor="_Toc513463044">
+        <w:r>
+          <w:rPr>
+            <w:rStyle w:val="Hyperlink"/>
+          </w:rPr>
+          <w:t>3.4.3</w:t>
+        </w:r>
+        <w:r>
+          <w:tab/>
+        </w:r>
+        <w:r>
+          <w:rPr>
+            <w:rStyle w:val="Hyperlink"/>
+          </w:rPr>
+          <w:t>MVP-level functionalities</w:t>
+        </w:r>
+        <w:r>
+          <w:tab/>
+        </w:r>
+        <w:r>
+          <w:fldChar w:fldCharType="begin"/>
+        </w:r>
+        <w:r>
+          <w:instrText xml:space="preserve">PAGEREF _Toc513463044 \h</w:instrText>
+        </w:r>
+        <w:r>
+          <w:fldChar w:fldCharType="separate"/>
+        </w:r>
+        <w:r>
+          <w:rPr>
+            <w:rStyle w:val="Hyperlink"/>
+          </w:rPr>
+          <w:t>11</w:t>
+        </w:r>
+        <w:r>
+          <w:fldChar w:fldCharType="end"/>
+        </w:r>
+      </w:hyperlink>
+    </w:p>
+    <w:p>
+      <w:pPr>
+        <w:pStyle w:val="TOC1"/>
+        <w:tabs>
+          <w:tab w:val="left" w:leader="none" w:pos="480"/>
+          <w:tab w:val="right" w:leader="dot" w:pos="9900"/>
+        </w:tabs>
+        <w:rPr>
+          <w:rFonts w:ascii="Calibri" w:hAnsi="Calibri" w:asciiTheme="minorAscii" w:hAnsiTheme="minorAscii"/>
+          <w:b w:val="0"/>
+          <w:bCs w:val="0"/>
+          <w:noProof/>
+          <w:kern w:val="2"/>
+          <w:lang w:eastAsia="zh-CN"/>
+          <w14:ligatures w14:val="standardContextual"/>
+        </w:rPr>
+      </w:pPr>
+      <w:hyperlink w:anchor="_Toc191834622">
         <w:r>
           <w:rPr>
             <w:rStyle w:val="Hyperlink"/>
@@ -1994,70 +1521,33 @@
           <w:t>4</w:t>
         </w:r>
         <w:r>
-          <w:rPr>
-            <w:rFonts w:asciiTheme="minorHAnsi" w:hAnsiTheme="minorHAnsi"/>
-            <w:b w:val="0"/>
-            <w:bCs w:val="0"/>
-            <w:caps w:val="0"/>
-            <w:kern w:val="2"/>
-            <w:lang w:eastAsia="zh-CN"/>
-            <w14:ligatures w14:val="standardContextual"/>
-          </w:rPr>
           <w:tab/>
         </w:r>
         <w:r>
           <w:rPr>
             <w:rStyle w:val="Hyperlink"/>
-            <w:lang w:eastAsia="zh-CN"/>
           </w:rPr>
-          <w:t>Pr</w:t>
+          <w:t>Progress control</w:t>
+        </w:r>
+        <w:r>
+          <w:tab/>
+        </w:r>
+        <w:r>
+          <w:fldChar w:fldCharType="begin"/>
+        </w:r>
+        <w:r>
+          <w:instrText xml:space="preserve">PAGEREF _Toc191834622 \h</w:instrText>
+        </w:r>
+        <w:r>
+          <w:fldChar w:fldCharType="separate"/>
         </w:r>
         <w:r>
           <w:rPr>
             <w:rStyle w:val="Hyperlink"/>
-            <w:lang w:val="fi-FI" w:eastAsia="zh-CN"/>
           </w:rPr>
-          <w:t>ogress control</w:t>
-        </w:r>
-        <w:r>
-          <w:rPr>
-            <w:webHidden/>
-          </w:rPr>
-          <w:tab/>
-        </w:r>
-        <w:r>
-          <w:rPr>
-            <w:webHidden/>
-          </w:rPr>
-          <w:fldChar w:fldCharType="begin"/>
-        </w:r>
-        <w:r>
-          <w:rPr>
-            <w:webHidden/>
-          </w:rPr>
-          <w:instrText xml:space="preserve"> PAGEREF _Toc220319155 \h </w:instrText>
-        </w:r>
-        <w:r>
-          <w:rPr>
-            <w:webHidden/>
-          </w:rPr>
-        </w:r>
-        <w:r>
-          <w:rPr>
-            <w:webHidden/>
-          </w:rPr>
-          <w:fldChar w:fldCharType="separate"/>
-        </w:r>
-        <w:r>
-          <w:rPr>
-            <w:webHidden/>
-          </w:rPr>
-          <w:t>9</w:t>
-        </w:r>
-        <w:r>
-          <w:rPr>
-            <w:webHidden/>
-          </w:rPr>
+          <w:t>12</w:t>
+        </w:r>
+        <w:r>
           <w:fldChar w:fldCharType="end"/>
         </w:r>
       </w:hyperlink>
@@ -2065,8 +1555,12 @@
     <w:p>
       <w:pPr>
         <w:pStyle w:val="TOC2"/>
-        <w:rPr>
-          <w:rFonts w:asciiTheme="minorHAnsi" w:hAnsiTheme="minorHAnsi"/>
+        <w:tabs>
+          <w:tab w:val="left" w:leader="none" w:pos="720"/>
+          <w:tab w:val="right" w:leader="dot" w:pos="9900"/>
+        </w:tabs>
+        <w:rPr>
+          <w:rFonts w:ascii="Calibri" w:hAnsi="Calibri" w:asciiTheme="minorAscii" w:hAnsiTheme="minorAscii"/>
           <w:b w:val="0"/>
           <w:bCs w:val="0"/>
           <w:noProof/>
@@ -2075,79 +1569,41 @@
           <w14:ligatures w14:val="standardContextual"/>
         </w:rPr>
       </w:pPr>
-      <w:hyperlink w:history="1" w:anchor="_Toc220319156">
+      <w:hyperlink w:anchor="_Toc1521681729">
         <w:r>
           <w:rPr>
             <w:rStyle w:val="Hyperlink"/>
-            <w:noProof/>
           </w:rPr>
           <w:t>4.1</w:t>
         </w:r>
         <w:r>
-          <w:rPr>
-            <w:rFonts w:asciiTheme="minorHAnsi" w:hAnsiTheme="minorHAnsi"/>
-            <w:b w:val="0"/>
-            <w:bCs w:val="0"/>
-            <w:noProof/>
-            <w:kern w:val="2"/>
-            <w:lang w:eastAsia="zh-CN"/>
-            <w14:ligatures w14:val="standardContextual"/>
-          </w:rPr>
           <w:tab/>
         </w:r>
         <w:r>
           <w:rPr>
             <w:rStyle w:val="Hyperlink"/>
-            <w:noProof/>
           </w:rPr>
           <w:t>Resourcing</w:t>
         </w:r>
         <w:r>
+          <w:tab/>
+        </w:r>
+        <w:r>
+          <w:fldChar w:fldCharType="begin"/>
+        </w:r>
+        <w:r>
+          <w:instrText xml:space="preserve">PAGEREF _Toc1521681729 \h</w:instrText>
+        </w:r>
+        <w:r>
+          <w:fldChar w:fldCharType="separate"/>
+        </w:r>
+        <w:r>
           <w:rPr>
-            <w:noProof/>
-            <w:webHidden/>
+            <w:rStyle w:val="Hyperlink"/>
           </w:rPr>
-          <w:tab/>
-        </w:r>
-        <w:r>
-          <w:rPr>
-            <w:noProof/>
-            <w:webHidden/>
-          </w:rPr>
-          <w:fldChar w:fldCharType="begin"/>
-        </w:r>
-        <w:r>
-          <w:rPr>
-            <w:noProof/>
-            <w:webHidden/>
-          </w:rPr>
-          <w:instrText xml:space="preserve"> PAGEREF _Toc220319156 \h </w:instrText>
-        </w:r>
-        <w:r>
-          <w:rPr>
-            <w:noProof/>
-            <w:webHidden/>
-          </w:rPr>
-        </w:r>
-        <w:r>
-          <w:rPr>
-            <w:noProof/>
-            <w:webHidden/>
-          </w:rPr>
-          <w:fldChar w:fldCharType="separate"/>
-        </w:r>
-        <w:r>
-          <w:rPr>
-            <w:noProof/>
-            <w:webHidden/>
-          </w:rPr>
-          <w:t>9</w:t>
-        </w:r>
-        <w:r>
-          <w:rPr>
-            <w:noProof/>
-            <w:webHidden/>
-          </w:rPr>
+          <w:t>13</w:t>
+        </w:r>
+        <w:r>
           <w:fldChar w:fldCharType="end"/>
         </w:r>
       </w:hyperlink>
@@ -2155,8 +1611,12 @@
     <w:p>
       <w:pPr>
         <w:pStyle w:val="TOC2"/>
-        <w:rPr>
-          <w:rFonts w:asciiTheme="minorHAnsi" w:hAnsiTheme="minorHAnsi"/>
+        <w:tabs>
+          <w:tab w:val="left" w:leader="none" w:pos="720"/>
+          <w:tab w:val="right" w:leader="dot" w:pos="9900"/>
+        </w:tabs>
+        <w:rPr>
+          <w:rFonts w:ascii="Calibri" w:hAnsi="Calibri" w:asciiTheme="minorAscii" w:hAnsiTheme="minorAscii"/>
           <w:b w:val="0"/>
           <w:bCs w:val="0"/>
           <w:noProof/>
@@ -2165,172 +1625,94 @@
           <w14:ligatures w14:val="standardContextual"/>
         </w:rPr>
       </w:pPr>
-      <w:hyperlink w:history="1" w:anchor="_Toc220319157">
+      <w:hyperlink w:anchor="_Toc613130687">
         <w:r>
           <w:rPr>
             <w:rStyle w:val="Hyperlink"/>
-            <w:noProof/>
           </w:rPr>
           <w:t>4.2</w:t>
         </w:r>
         <w:r>
-          <w:rPr>
-            <w:rFonts w:asciiTheme="minorHAnsi" w:hAnsiTheme="minorHAnsi"/>
-            <w:b w:val="0"/>
-            <w:bCs w:val="0"/>
-            <w:noProof/>
-            <w:kern w:val="2"/>
-            <w:lang w:eastAsia="zh-CN"/>
-            <w14:ligatures w14:val="standardContextual"/>
-          </w:rPr>
           <w:tab/>
         </w:r>
         <w:r>
           <w:rPr>
             <w:rStyle w:val="Hyperlink"/>
-            <w:noProof/>
           </w:rPr>
           <w:t>Preliminary schedule</w:t>
         </w:r>
         <w:r>
-          <w:rPr>
-            <w:noProof/>
-            <w:webHidden/>
-          </w:rPr>
           <w:tab/>
         </w:r>
         <w:r>
-          <w:rPr>
-            <w:noProof/>
-            <w:webHidden/>
-          </w:rPr>
           <w:fldChar w:fldCharType="begin"/>
         </w:r>
         <w:r>
-          <w:rPr>
-            <w:noProof/>
-            <w:webHidden/>
-          </w:rPr>
-          <w:instrText xml:space="preserve"> PAGEREF _Toc220319157 \h </w:instrText>
-        </w:r>
-        <w:r>
-          <w:rPr>
-            <w:noProof/>
-            <w:webHidden/>
-          </w:rPr>
-        </w:r>
-        <w:r>
-          <w:rPr>
-            <w:noProof/>
-            <w:webHidden/>
-          </w:rPr>
+          <w:instrText xml:space="preserve">PAGEREF _Toc613130687 \h</w:instrText>
+        </w:r>
+        <w:r>
           <w:fldChar w:fldCharType="separate"/>
         </w:r>
-        <w:r>
-          <w:rPr>
-            <w:noProof/>
-            <w:webHidden/>
-          </w:rPr>
-          <w:t>10</w:t>
-        </w:r>
-        <w:r>
-          <w:rPr>
-            <w:noProof/>
-            <w:webHidden/>
-          </w:rPr>
-          <w:fldChar w:fldCharType="end"/>
-        </w:r>
-      </w:hyperlink>
-    </w:p>
-    <w:p>
-      <w:pPr>
-        <w:pStyle w:val="TOC2"/>
-        <w:rPr>
-          <w:rFonts w:asciiTheme="minorHAnsi" w:hAnsiTheme="minorHAnsi"/>
-          <w:b w:val="0"/>
-          <w:bCs w:val="0"/>
-          <w:noProof/>
-          <w:kern w:val="2"/>
-          <w:lang w:eastAsia="zh-CN"/>
-          <w14:ligatures w14:val="standardContextual"/>
-        </w:rPr>
-      </w:pPr>
-      <w:hyperlink w:history="1" w:anchor="_Toc220319158">
         <w:r>
           <w:rPr>
             <w:rStyle w:val="Hyperlink"/>
-            <w:noProof/>
+          </w:rPr>
+          <w:t>14</w:t>
+        </w:r>
+        <w:r>
+          <w:fldChar w:fldCharType="end"/>
+        </w:r>
+      </w:hyperlink>
+    </w:p>
+    <w:p>
+      <w:pPr>
+        <w:pStyle w:val="TOC2"/>
+        <w:tabs>
+          <w:tab w:val="left" w:leader="none" w:pos="720"/>
+          <w:tab w:val="right" w:leader="dot" w:pos="9900"/>
+        </w:tabs>
+      </w:pPr>
+      <w:hyperlink w:anchor="_Toc1982009824">
+        <w:r>
+          <w:rPr>
+            <w:rStyle w:val="Hyperlink"/>
           </w:rPr>
           <w:t>4.3</w:t>
         </w:r>
         <w:r>
-          <w:rPr>
-            <w:rFonts w:asciiTheme="minorHAnsi" w:hAnsiTheme="minorHAnsi"/>
-            <w:b w:val="0"/>
-            <w:bCs w:val="0"/>
-            <w:noProof/>
-            <w:kern w:val="2"/>
-            <w:lang w:eastAsia="zh-CN"/>
-            <w14:ligatures w14:val="standardContextual"/>
-          </w:rPr>
           <w:tab/>
         </w:r>
         <w:r>
           <w:rPr>
             <w:rStyle w:val="Hyperlink"/>
-            <w:noProof/>
           </w:rPr>
           <w:t>Project monitoring</w:t>
         </w:r>
         <w:r>
+          <w:tab/>
+        </w:r>
+        <w:r>
+          <w:fldChar w:fldCharType="begin"/>
+        </w:r>
+        <w:r>
+          <w:instrText xml:space="preserve">PAGEREF _Toc1982009824 \h</w:instrText>
+        </w:r>
+        <w:r>
+          <w:fldChar w:fldCharType="separate"/>
+        </w:r>
+        <w:r>
           <w:rPr>
-            <w:noProof/>
-            <w:webHidden/>
+            <w:rStyle w:val="Hyperlink"/>
           </w:rPr>
-          <w:tab/>
-        </w:r>
-        <w:r>
-          <w:rPr>
-            <w:noProof/>
-            <w:webHidden/>
-          </w:rPr>
-          <w:fldChar w:fldCharType="begin"/>
-        </w:r>
-        <w:r>
-          <w:rPr>
-            <w:noProof/>
-            <w:webHidden/>
-          </w:rPr>
-          <w:instrText xml:space="preserve"> PAGEREF _Toc220319158 \h </w:instrText>
-        </w:r>
-        <w:r>
-          <w:rPr>
-            <w:noProof/>
-            <w:webHidden/>
-          </w:rPr>
-        </w:r>
-        <w:r>
-          <w:rPr>
-            <w:noProof/>
-            <w:webHidden/>
-          </w:rPr>
-          <w:fldChar w:fldCharType="separate"/>
-        </w:r>
-        <w:r>
-          <w:rPr>
-            <w:noProof/>
-            <w:webHidden/>
-          </w:rPr>
-          <w:t>10</w:t>
-        </w:r>
-        <w:r>
-          <w:rPr>
-            <w:noProof/>
-            <w:webHidden/>
-          </w:rPr>
+          <w:t>14</w:t>
+        </w:r>
+        <w:r>
           <w:fldChar w:fldCharType="end"/>
         </w:r>
       </w:hyperlink>
+      <w:r>
+        <w:fldChar w:fldCharType="end"/>
+      </w:r>
     </w:p>
     <w:p>
       <w:pPr>
@@ -2341,9 +1723,6 @@
           <w:tab w:val="right" w:leader="dot" w:pos="9900"/>
         </w:tabs>
       </w:pPr>
-      <w:r>
-        <w:fldChar w:fldCharType="end"/>
-      </w:r>
     </w:p>
     <w:p>
       <w:pPr>
@@ -2365,12 +1744,14 @@
     <w:p>
       <w:pPr>
         <w:pStyle w:val="Heading1"/>
-      </w:pPr>
-      <w:bookmarkStart w:name="_Toc220319139" w:id="0"/>
-      <w:r>
+        <w:rPr/>
+      </w:pPr>
+      <w:bookmarkStart w:name="_Toc1887857295" w:id="666426987"/>
+      <w:r>
+        <w:rPr/>
         <w:t>INTRODUCTION</w:t>
       </w:r>
-      <w:bookmarkEnd w:id="0"/>
+      <w:bookmarkEnd w:id="666426987"/>
     </w:p>
     <w:p>
       <w:pPr>
@@ -2458,12 +1839,14 @@
     <w:p>
       <w:pPr>
         <w:pStyle w:val="Heading1"/>
-      </w:pPr>
-      <w:bookmarkStart w:name="_Toc220319140" w:id="1"/>
-      <w:r>
+        <w:rPr/>
+      </w:pPr>
+      <w:bookmarkStart w:name="_Toc1253079271" w:id="1706312325"/>
+      <w:r>
+        <w:rPr/>
         <w:t>Team formation</w:t>
       </w:r>
-      <w:bookmarkEnd w:id="1"/>
+      <w:bookmarkEnd w:id="1706312325"/>
     </w:p>
     <w:p>
       <w:pPr>
@@ -2472,14 +1855,20 @@
           <w:lang w:val="fi-FI"/>
         </w:rPr>
       </w:pPr>
-      <w:bookmarkStart w:name="_Toc220319141" w:id="2"/>
+      <w:bookmarkStart w:name="_Toc162870814" w:id="1516631644"/>
       <w:r>
         <w:rPr>
           <w:lang w:val="fi-FI"/>
         </w:rPr>
-        <w:t>Team members</w:t>
-      </w:r>
-      <w:bookmarkEnd w:id="2"/>
+        <w:t xml:space="preserve">Team </w:t>
+      </w:r>
+      <w:r>
+        <w:rPr>
+          <w:lang w:val="fi-FI"/>
+        </w:rPr>
+        <w:t>members</w:t>
+      </w:r>
+      <w:bookmarkEnd w:id="1516631644"/>
     </w:p>
     <w:p>
       <w:pPr>
@@ -2643,20 +2032,32 @@
           <w:lang w:val="fi-FI"/>
         </w:rPr>
       </w:pPr>
-      <w:bookmarkStart w:name="_Toc220319142" w:id="3"/>
+      <w:bookmarkStart w:name="_Toc1060482315" w:id="1720493056"/>
       <w:r>
         <w:rPr>
           <w:lang w:val="fi-FI"/>
         </w:rPr>
-        <w:t>Roles and responsibi</w:t>
+        <w:t>Roles</w:t>
       </w:r>
       <w:r>
         <w:rPr>
           <w:lang w:val="fi-FI"/>
         </w:rPr>
+        <w:t xml:space="preserve"> and </w:t>
+      </w:r>
+      <w:r>
+        <w:rPr>
+          <w:lang w:val="fi-FI"/>
+        </w:rPr>
+        <w:t>responsibi</w:t>
+      </w:r>
+      <w:r>
+        <w:rPr>
+          <w:lang w:val="fi-FI"/>
+        </w:rPr>
         <w:t>lities</w:t>
       </w:r>
-      <w:bookmarkEnd w:id="3"/>
+      <w:bookmarkEnd w:id="1720493056"/>
     </w:p>
     <w:p>
       <w:pPr>
@@ -2886,12 +2287,14 @@
     <w:p>
       <w:pPr>
         <w:pStyle w:val="Heading1"/>
-      </w:pPr>
-      <w:bookmarkStart w:name="_Toc220319143" w:id="4"/>
-      <w:r>
+        <w:rPr/>
+      </w:pPr>
+      <w:bookmarkStart w:name="_Toc894374138" w:id="1362259970"/>
+      <w:r>
+        <w:rPr/>
         <w:t>PROJECT DESIGN</w:t>
       </w:r>
-      <w:bookmarkEnd w:id="4"/>
+      <w:bookmarkEnd w:id="1362259970"/>
     </w:p>
     <w:p>
       <w:pPr>
@@ -3136,19 +2539,30 @@
     <w:p>
       <w:pPr>
         <w:pStyle w:val="Heading2"/>
-      </w:pPr>
-      <w:r>
-        <w:t>Hopes</w:t>
-      </w:r>
-      <w:r>
+        <w:rPr/>
+      </w:pPr>
+      <w:bookmarkStart w:name="_Toc1890284182" w:id="1682823028"/>
+      <w:r>
+        <w:rPr/>
+        <w:t>Client h</w:t>
+      </w:r>
+      <w:r>
+        <w:rPr/>
+        <w:t>opes</w:t>
+      </w:r>
+      <w:r>
+        <w:rPr/>
         <w:t xml:space="preserve"> </w:t>
       </w:r>
       <w:r>
+        <w:rPr/>
         <w:t>and c</w:t>
       </w:r>
       <w:r>
+        <w:rPr/>
         <w:t>hallenges to consider</w:t>
       </w:r>
+      <w:bookmarkEnd w:id="1682823028"/>
     </w:p>
     <w:p>
       <w:pPr>
@@ -3253,11 +2667,18 @@
           <w:ilvl w:val="1"/>
           <w:numId w:val="3"/>
         </w:numPr>
-      </w:pPr>
-      <w:r>
-        <w:t>Scalability for mobile</w:t>
-      </w:r>
-      <w:r>
+        <w:rPr/>
+      </w:pPr>
+      <w:r>
+        <w:rPr/>
+        <w:t xml:space="preserve">Scalability for </w:t>
+      </w:r>
+      <w:r>
+        <w:rPr/>
+        <w:t>mobile devices</w:t>
+      </w:r>
+      <w:r>
+        <w:rPr/>
         <w:t>.</w:t>
       </w:r>
     </w:p>
@@ -3416,12 +2837,14 @@
     <w:p>
       <w:pPr>
         <w:pStyle w:val="Heading2"/>
-      </w:pPr>
-      <w:bookmarkStart w:name="_Toc220319144" w:id="5"/>
-      <w:r>
+        <w:rPr/>
+      </w:pPr>
+      <w:bookmarkStart w:name="_Toc1715351706" w:id="533205590"/>
+      <w:r>
+        <w:rPr/>
         <w:t>Technologies</w:t>
       </w:r>
-      <w:bookmarkEnd w:id="5"/>
+      <w:bookmarkEnd w:id="533205590"/>
     </w:p>
     <w:p/>
     <w:p>
@@ -4206,26 +3629,31 @@
     <w:p>
       <w:pPr>
         <w:pStyle w:val="Heading2"/>
-      </w:pPr>
-      <w:bookmarkStart w:name="_Toc220319145" w:id="6"/>
-      <w:r>
+        <w:rPr/>
+      </w:pPr>
+      <w:bookmarkStart w:name="_Toc1033621768" w:id="695102159"/>
+      <w:r>
+        <w:rPr/>
         <w:t>Architecture</w:t>
       </w:r>
-      <w:bookmarkEnd w:id="6"/>
+      <w:bookmarkEnd w:id="695102159"/>
     </w:p>
     <w:p/>
     <w:p>
       <w:pPr>
         <w:pStyle w:val="Heading3"/>
-      </w:pPr>
-      <w:bookmarkStart w:name="_Toc220319146" w:id="7"/>
-      <w:r>
+        <w:rPr/>
+      </w:pPr>
+      <w:bookmarkStart w:name="_Toc132074792" w:id="748462244"/>
+      <w:r>
+        <w:rPr/>
         <w:t xml:space="preserve">Overall </w:t>
       </w:r>
       <w:r>
+        <w:rPr/>
         <w:t>architecture</w:t>
       </w:r>
-      <w:bookmarkEnd w:id="7"/>
+      <w:bookmarkEnd w:id="748462244"/>
     </w:p>
     <w:p>
       <w:pPr>
@@ -4541,14 +3969,14 @@
           <w:lang w:eastAsia="zh-CN"/>
         </w:rPr>
       </w:pPr>
-      <w:bookmarkStart w:name="_Toc220319147" w:id="8"/>
+      <w:bookmarkStart w:name="_Toc94543811" w:id="1374377959"/>
       <w:r>
         <w:rPr>
           <w:lang w:eastAsia="zh-CN"/>
         </w:rPr>
         <w:t>Frontend layer</w:t>
       </w:r>
-      <w:bookmarkEnd w:id="8"/>
+      <w:bookmarkEnd w:id="1374377959"/>
     </w:p>
     <w:p>
       <w:pPr>
@@ -4941,12 +4369,14 @@
     <w:p>
       <w:pPr>
         <w:pStyle w:val="Heading3"/>
-      </w:pPr>
-      <w:bookmarkStart w:name="_Toc220319148" w:id="9"/>
-      <w:r>
+        <w:rPr/>
+      </w:pPr>
+      <w:bookmarkStart w:name="_Toc1122068179" w:id="10602466"/>
+      <w:r>
+        <w:rPr/>
         <w:t>Backend server</w:t>
       </w:r>
-      <w:bookmarkEnd w:id="9"/>
+      <w:bookmarkEnd w:id="10602466"/>
     </w:p>
     <w:p>
       <w:pPr>
@@ -5097,12 +4527,14 @@
     <w:p>
       <w:pPr>
         <w:pStyle w:val="Heading3"/>
-      </w:pPr>
-      <w:bookmarkStart w:name="_Toc220319149" w:id="10"/>
-      <w:r>
+        <w:rPr/>
+      </w:pPr>
+      <w:bookmarkStart w:name="_Toc1498988743" w:id="117146143"/>
+      <w:r>
+        <w:rPr/>
         <w:t>Database structure</w:t>
       </w:r>
-      <w:bookmarkEnd w:id="10"/>
+      <w:bookmarkEnd w:id="117146143"/>
     </w:p>
     <w:p/>
     <w:p>
@@ -5194,10 +4626,10 @@
       </w:pPr>
       <w:r>
         <w:drawing>
-          <wp:inline wp14:editId="32BEC432" wp14:anchorId="6762A380">
-            <wp:extent cx="4109085" cy="3004185"/>
-            <wp:effectExtent l="0" t="0" r="5715" b="5715"/>
-            <wp:docPr id="188514571" name="Kuva 2" descr="Kuva, joka sisältää kohteen teksti, kuvakaappaus, diagrammi, muotoilu&#10;&#10;Tekoälyllä luotu sisältö voi olla virheellistä."/>
+          <wp:inline wp14:editId="1BC327AD" wp14:anchorId="12E3F4EB">
+            <wp:extent cx="4976951" cy="3638737"/>
+            <wp:effectExtent l="0" t="0" r="0" b="0"/>
+            <wp:docPr id="48760366" name="drawing"/>
             <wp:cNvGraphicFramePr>
               <a:graphicFrameLocks noChangeAspect="1"/>
             </wp:cNvGraphicFramePr>
@@ -5205,36 +4637,29 @@
               <a:graphicData xmlns:a="http://schemas.openxmlformats.org/drawingml/2006/main" uri="http://schemas.openxmlformats.org/drawingml/2006/picture">
                 <pic:pic xmlns:pic="http://schemas.openxmlformats.org/drawingml/2006/picture">
                   <pic:nvPicPr>
-                    <pic:cNvPr id="188514571" name="Kuva 2" descr="Kuva, joka sisältää kohteen teksti, kuvakaappaus, diagrammi, muotoilu&#10;&#10;Tekoälyllä luotu sisältö voi olla virheellistä."/>
-                    <pic:cNvPicPr>
-                      <a:picLocks noChangeAspect="1" noChangeArrowheads="1"/>
-                    </pic:cNvPicPr>
+                    <pic:cNvPr id="48760366" name=""/>
+                    <pic:cNvPicPr/>
                   </pic:nvPicPr>
                   <pic:blipFill>
-                    <a:blip xmlns:r="http://schemas.openxmlformats.org/officeDocument/2006/relationships" r:embed="rId10">
+                    <a:blip xmlns:r="http://schemas.openxmlformats.org/officeDocument/2006/relationships" r:embed="rId1754399280">
                       <a:extLst>
                         <a:ext uri="{28A0092B-C50C-407E-A947-70E740481C1C}">
-                          <a14:useLocalDpi xmlns:a14="http://schemas.microsoft.com/office/drawing/2010/main" val="0"/>
+                          <a14:useLocalDpi xmlns:a14="http://schemas.microsoft.com/office/drawing/2010/main"/>
                         </a:ext>
                       </a:extLst>
                     </a:blip>
-                    <a:srcRect/>
                     <a:stretch>
                       <a:fillRect/>
                     </a:stretch>
                   </pic:blipFill>
-                  <pic:spPr bwMode="auto">
-                    <a:xfrm>
+                  <pic:spPr>
+                    <a:xfrm rot="0">
                       <a:off x="0" y="0"/>
-                      <a:ext cx="4109085" cy="3004185"/>
+                      <a:ext cx="4976951" cy="3638737"/>
                     </a:xfrm>
                     <a:prstGeom prst="rect">
                       <a:avLst/>
                     </a:prstGeom>
-                    <a:noFill/>
-                    <a:ln>
-                      <a:noFill/>
-                    </a:ln>
                   </pic:spPr>
                 </pic:pic>
               </a:graphicData>
@@ -5251,12 +4676,14 @@
     <w:p>
       <w:pPr>
         <w:pStyle w:val="Heading3"/>
-      </w:pPr>
-      <w:bookmarkStart w:name="_Toc220319150" w:id="11"/>
-      <w:r>
+        <w:rPr/>
+      </w:pPr>
+      <w:bookmarkStart w:name="_Toc2141805852" w:id="689666463"/>
+      <w:r>
+        <w:rPr/>
         <w:t>Data flow</w:t>
       </w:r>
-      <w:bookmarkEnd w:id="11"/>
+      <w:bookmarkEnd w:id="689666463"/>
     </w:p>
     <w:p/>
     <w:p>
@@ -5391,54 +4818,49 @@
         <w:t>🎉</w:t>
       </w:r>
     </w:p>
-    <w:p>
-      <w:commentRangeStart w:id="12"/>
-      <w:r>
-        <w:rPr>
-          <w:noProof/>
-        </w:rPr>
+    <w:p/>
+    <w:p>
+      <w:pPr>
+        <w:rPr>
+          <w:lang w:eastAsia="zh-CN"/>
+        </w:rPr>
+      </w:pPr>
+      <w:r>
         <w:drawing>
-          <wp:inline distT="0" distB="0" distL="0" distR="0" wp14:anchorId="175432EE" wp14:editId="28BA0108">
-            <wp:extent cx="5922819" cy="6973204"/>
-            <wp:effectExtent l="0" t="0" r="1905" b="0"/>
-            <wp:docPr id="648788279" name="Kuva 3"/>
+          <wp:inline wp14:editId="5DCA079A" wp14:anchorId="0F0E98D8">
+            <wp:extent cx="5701600" cy="6716120"/>
+            <wp:effectExtent l="0" t="0" r="0" b="0"/>
+            <wp:docPr id="595938689" name="drawing"/>
             <wp:cNvGraphicFramePr>
-              <a:graphicFrameLocks xmlns:a="http://schemas.openxmlformats.org/drawingml/2006/main" noChangeAspect="1"/>
+              <a:graphicFrameLocks noChangeAspect="1"/>
             </wp:cNvGraphicFramePr>
-            <a:graphic xmlns:a="http://schemas.openxmlformats.org/drawingml/2006/main">
-              <a:graphicData uri="http://schemas.openxmlformats.org/drawingml/2006/picture">
+            <a:graphic>
+              <a:graphicData xmlns:a="http://schemas.openxmlformats.org/drawingml/2006/main" uri="http://schemas.openxmlformats.org/drawingml/2006/picture">
                 <pic:pic xmlns:pic="http://schemas.openxmlformats.org/drawingml/2006/picture">
                   <pic:nvPicPr>
-                    <pic:cNvPr id="0" name="Picture 3"/>
-                    <pic:cNvPicPr>
-                      <a:picLocks noChangeAspect="1" noChangeArrowheads="1"/>
-                    </pic:cNvPicPr>
+                    <pic:cNvPr id="595938689" name=""/>
+                    <pic:cNvPicPr/>
                   </pic:nvPicPr>
                   <pic:blipFill>
-                    <a:blip r:embed="rId11">
+                    <a:blip xmlns:r="http://schemas.openxmlformats.org/officeDocument/2006/relationships" r:embed="rId1457457938">
                       <a:extLst>
                         <a:ext uri="{28A0092B-C50C-407E-A947-70E740481C1C}">
-                          <a14:useLocalDpi xmlns:a14="http://schemas.microsoft.com/office/drawing/2010/main" val="0"/>
+                          <a14:useLocalDpi xmlns:a14="http://schemas.microsoft.com/office/drawing/2010/main"/>
                         </a:ext>
                       </a:extLst>
                     </a:blip>
-                    <a:srcRect/>
                     <a:stretch>
                       <a:fillRect/>
                     </a:stretch>
                   </pic:blipFill>
-                  <pic:spPr bwMode="auto">
-                    <a:xfrm>
+                  <pic:spPr>
+                    <a:xfrm rot="0">
                       <a:off x="0" y="0"/>
-                      <a:ext cx="5932545" cy="6984654"/>
+                      <a:ext cx="5701600" cy="6716120"/>
                     </a:xfrm>
                     <a:prstGeom prst="rect">
                       <a:avLst/>
                     </a:prstGeom>
-                    <a:noFill/>
-                    <a:ln>
-                      <a:noFill/>
-                    </a:ln>
                   </pic:spPr>
                 </pic:pic>
               </a:graphicData>
@@ -5446,32 +4868,18 @@
           </wp:inline>
         </w:drawing>
       </w:r>
-      <w:commentRangeEnd w:id="12"/>
-      <w:r>
-        <w:rPr>
-          <w:rStyle w:val="CommentReference"/>
-          <w:sz w:val="24"/>
-          <w:szCs w:val="24"/>
-        </w:rPr>
-        <w:commentReference w:id="12"/>
-      </w:r>
-    </w:p>
-    <w:p w14:noSpellErr="1">
-      <w:pPr>
-        <w:rPr>
-          <w:lang w:eastAsia="zh-CN"/>
-        </w:rPr>
-      </w:pPr>
     </w:p>
     <w:p>
       <w:pPr>
         <w:pStyle w:val="Heading2"/>
-      </w:pPr>
-      <w:bookmarkStart w:name="_Toc220319151" w:id="13"/>
-      <w:r>
+        <w:rPr/>
+      </w:pPr>
+      <w:bookmarkStart w:name="_Toc1176042561" w:id="1785791111"/>
+      <w:r>
+        <w:rPr/>
         <w:t>Functionalities</w:t>
       </w:r>
-      <w:bookmarkEnd w:id="13"/>
+      <w:bookmarkEnd w:id="1785791111"/>
     </w:p>
     <w:p>
       <w:pPr>
@@ -5574,10 +4982,9 @@
           <w:lang w:val="fi-FI" w:eastAsia="zh-CN"/>
         </w:rPr>
       </w:pPr>
-      <w:bookmarkStart w:name="_Toc220319152" w:id="14"/>
-      <w:r>
-        <w:rPr>
-          <w:rFonts w:hint="eastAsia"/>
+      <w:bookmarkStart w:name="_Toc1320877589" w:id="1542003664"/>
+      <w:r>
+        <w:rPr>
           <w:lang w:eastAsia="zh-CN"/>
         </w:rPr>
         <w:t>Ke</w:t>
@@ -5586,9 +4993,15 @@
         <w:rPr>
           <w:lang w:val="fi-FI" w:eastAsia="zh-CN"/>
         </w:rPr>
-        <w:t>y features</w:t>
-      </w:r>
-      <w:bookmarkEnd w:id="14"/>
+        <w:t xml:space="preserve">y </w:t>
+      </w:r>
+      <w:r>
+        <w:rPr>
+          <w:lang w:val="fi-FI" w:eastAsia="zh-CN"/>
+        </w:rPr>
+        <w:t>features</w:t>
+      </w:r>
+      <w:bookmarkEnd w:id="1542003664"/>
     </w:p>
     <w:p>
       <w:pPr>
@@ -5798,14 +5211,14 @@
           <w:lang w:eastAsia="zh-CN"/>
         </w:rPr>
       </w:pPr>
-      <w:bookmarkStart w:name="_Toc220319153" w:id="15"/>
+      <w:bookmarkStart w:name="_Toc1690671185" w:id="29259259"/>
       <w:r>
         <w:rPr>
           <w:lang w:eastAsia="zh-CN"/>
         </w:rPr>
         <w:t>User flows</w:t>
       </w:r>
-      <w:bookmarkEnd w:id="15"/>
+      <w:bookmarkEnd w:id="29259259"/>
     </w:p>
     <w:p>
       <w:pPr>
@@ -6184,14 +5597,14 @@
           <w:lang w:eastAsia="zh-CN"/>
         </w:rPr>
       </w:pPr>
-      <w:bookmarkStart w:name="_Toc220319154" w:id="16"/>
+      <w:bookmarkStart w:name="_Toc513463044" w:id="753514976"/>
       <w:r>
         <w:rPr>
           <w:lang w:eastAsia="zh-CN"/>
         </w:rPr>
         <w:t>MVP-level functionalities</w:t>
       </w:r>
-      <w:bookmarkEnd w:id="16"/>
+      <w:bookmarkEnd w:id="753514976"/>
     </w:p>
     <w:p>
       <w:pPr>
@@ -6387,11 +5800,13 @@
     <w:p>
       <w:pPr>
         <w:pStyle w:val="Heading1"/>
-      </w:pPr>
-      <w:bookmarkStart w:name="_Toc220319155" w:id="17"/>
-      <w:r>
-        <w:rPr>
-          <w:rFonts w:hint="eastAsia"/>
+        <w:rPr>
+          <w:lang w:val="fi-FI" w:eastAsia="zh-CN"/>
+        </w:rPr>
+      </w:pPr>
+      <w:bookmarkStart w:name="_Toc191834622" w:id="419236973"/>
+      <w:r>
+        <w:rPr>
           <w:lang w:eastAsia="zh-CN"/>
         </w:rPr>
         <w:t>Pr</w:t>
@@ -6400,19 +5815,33 @@
         <w:rPr>
           <w:lang w:val="fi-FI" w:eastAsia="zh-CN"/>
         </w:rPr>
-        <w:t>ogress control</w:t>
-      </w:r>
-      <w:bookmarkEnd w:id="17"/>
+        <w:t>ogress</w:t>
+      </w:r>
+      <w:r>
+        <w:rPr>
+          <w:lang w:val="fi-FI" w:eastAsia="zh-CN"/>
+        </w:rPr>
+        <w:t xml:space="preserve"> </w:t>
+      </w:r>
+      <w:r>
+        <w:rPr>
+          <w:lang w:val="fi-FI" w:eastAsia="zh-CN"/>
+        </w:rPr>
+        <w:t>control</w:t>
+      </w:r>
+      <w:bookmarkEnd w:id="419236973"/>
     </w:p>
     <w:p>
       <w:pPr>
         <w:pStyle w:val="Heading2"/>
-      </w:pPr>
-      <w:bookmarkStart w:name="_Toc220319156" w:id="18"/>
-      <w:r>
+        <w:rPr/>
+      </w:pPr>
+      <w:bookmarkStart w:name="_Toc1521681729" w:id="466084772"/>
+      <w:r>
+        <w:rPr/>
         <w:t>Resourcing</w:t>
       </w:r>
-      <w:bookmarkEnd w:id="18"/>
+      <w:bookmarkEnd w:id="466084772"/>
     </w:p>
     <w:p/>
     <w:p>
@@ -7838,12 +7267,14 @@
     <w:p>
       <w:pPr>
         <w:pStyle w:val="Heading2"/>
-      </w:pPr>
-      <w:bookmarkStart w:name="_Toc220319157" w:id="19"/>
-      <w:r>
+        <w:rPr/>
+      </w:pPr>
+      <w:bookmarkStart w:name="_Toc613130687" w:id="218431496"/>
+      <w:r>
+        <w:rPr/>
         <w:t>Preliminary schedule</w:t>
       </w:r>
-      <w:bookmarkEnd w:id="19"/>
+      <w:bookmarkEnd w:id="218431496"/>
     </w:p>
     <w:p/>
     <w:p>
@@ -7967,18 +7398,22 @@
     <w:p>
       <w:pPr>
         <w:pStyle w:val="Heading2"/>
-      </w:pPr>
-      <w:bookmarkStart w:name="_Toc220319158" w:id="20"/>
-      <w:r>
+        <w:rPr/>
+      </w:pPr>
+      <w:bookmarkStart w:name="_Toc1982009824" w:id="1609919834"/>
+      <w:r>
+        <w:rPr/>
         <w:t xml:space="preserve">Project </w:t>
       </w:r>
       <w:r>
+        <w:rPr/>
         <w:t>m</w:t>
       </w:r>
       <w:r>
+        <w:rPr/>
         <w:t>onitoring</w:t>
       </w:r>
-      <w:bookmarkEnd w:id="20"/>
+      <w:bookmarkEnd w:id="1609919834"/>
     </w:p>
     <w:p/>
     <w:p>
@@ -8531,43 +7966,12 @@
 </w:document>
 </file>
 
-<file path=word/comments.xml><?xml version="1.0" encoding="utf-8"?>
-<w:comments xmlns:wpc="http://schemas.microsoft.com/office/word/2010/wordprocessingCanvas" xmlns:cx="http://schemas.microsoft.com/office/drawing/2014/chartex" xmlns:cx1="http://schemas.microsoft.com/office/drawing/2015/9/8/chartex" xmlns:cx2="http://schemas.microsoft.com/office/drawing/2015/10/21/chartex" xmlns:cx3="http://schemas.microsoft.com/office/drawing/2016/5/9/chartex" xmlns:cx4="http://schemas.microsoft.com/office/drawing/2016/5/10/chartex" xmlns:cx5="http://schemas.microsoft.com/office/drawing/2016/5/11/chartex" xmlns:cx6="http://schemas.microsoft.com/office/drawing/2016/5/12/chartex" xmlns:cx7="http://schemas.microsoft.com/office/drawing/2016/5/13/chartex" xmlns:cx8="http://schemas.microsoft.com/office/drawing/2016/5/14/chartex" xmlns:mc="http://schemas.openxmlformats.org/markup-compatibility/2006" xmlns:aink="http://schemas.microsoft.com/office/drawing/2016/ink" xmlns:am3d="http://schemas.microsoft.com/office/drawing/2017/model3d" xmlns:o="urn:schemas-microsoft-com:office:office" xmlns:oel="http://schemas.microsoft.com/office/2019/extlst" xmlns:r="http://schemas.openxmlformats.org/officeDocument/2006/relationships" xmlns:m="http://schemas.openxmlformats.org/officeDocument/2006/math" xmlns:v="urn:schemas-microsoft-com:vml" xmlns:wp14="http://schemas.microsoft.com/office/word/2010/wordprocessingDrawing" xmlns:wp="http://schemas.openxmlformats.org/drawingml/2006/wordprocessingDrawing" xmlns:w10="urn:schemas-microsoft-com:office:word" xmlns:w="http://schemas.openxmlformats.org/wordprocessingml/2006/main" xmlns:w14="http://schemas.microsoft.com/office/word/2010/wordml" xmlns:w15="http://schemas.microsoft.com/office/word/2012/wordml" xmlns:w16cex="http://schemas.microsoft.com/office/word/2018/wordml/cex" xmlns:w16cid="http://schemas.microsoft.com/office/word/2016/wordml/cid" xmlns:w16="http://schemas.microsoft.com/office/word/2018/wordml" xmlns:w16du="http://schemas.microsoft.com/office/word/2023/wordml/word16du" xmlns:w16sdtdh="http://schemas.microsoft.com/office/word/2020/wordml/sdtdatahash" xmlns:w16sdtfl="http://schemas.microsoft.com/office/word/2024/wordml/sdtformatlock" xmlns:w16se="http://schemas.microsoft.com/office/word/2015/wordml/symex" xmlns:wpg="http://schemas.microsoft.com/office/word/2010/wordprocessingGroup" xmlns:wpi="http://schemas.microsoft.com/office/word/2010/wordprocessingInk" xmlns:wne="http://schemas.microsoft.com/office/word/2006/wordml" xmlns:wps="http://schemas.microsoft.com/office/word/2010/wordprocessingShape" mc:Ignorable="w14 w15 w16se w16cid w16 w16cex w16sdtdh w16sdtfl w16du wp14">
-  <w:comment w:initials="RN" w:author="Rami Kontio NTIS23K" w:date="2026-02-01T20:14:00Z" w:id="12">
-    <w:p>
-      <w:pPr>
-        <w:pStyle w:val="CommentText"/>
-      </w:pPr>
-      <w:r>
-        <w:rPr>
-          <w:rStyle w:val="CommentReference"/>
-        </w:rPr>
-        <w:annotationRef/>
-      </w:r>
-      <w:r>
-        <w:t>Forgot to add the quiz part here</w:t>
-      </w:r>
-    </w:p>
-  </w:comment>
-</w:comments>
-</file>
-
 <file path=word/commentsExtended.xml><?xml version="1.0" encoding="utf-8"?>
-<w15:commentsEx xmlns:wpc="http://schemas.microsoft.com/office/word/2010/wordprocessingCanvas" xmlns:cx="http://schemas.microsoft.com/office/drawing/2014/chartex" xmlns:cx1="http://schemas.microsoft.com/office/drawing/2015/9/8/chartex" xmlns:cx2="http://schemas.microsoft.com/office/drawing/2015/10/21/chartex" xmlns:cx3="http://schemas.microsoft.com/office/drawing/2016/5/9/chartex" xmlns:cx4="http://schemas.microsoft.com/office/drawing/2016/5/10/chartex" xmlns:cx5="http://schemas.microsoft.com/office/drawing/2016/5/11/chartex" xmlns:cx6="http://schemas.microsoft.com/office/drawing/2016/5/12/chartex" xmlns:cx7="http://schemas.microsoft.com/office/drawing/2016/5/13/chartex" xmlns:cx8="http://schemas.microsoft.com/office/drawing/2016/5/14/chartex" xmlns:mc="http://schemas.openxmlformats.org/markup-compatibility/2006" xmlns:aink="http://schemas.microsoft.com/office/drawing/2016/ink" xmlns:am3d="http://schemas.microsoft.com/office/drawing/2017/model3d" xmlns:o="urn:schemas-microsoft-com:office:office" xmlns:oel="http://schemas.microsoft.com/office/2019/extlst" xmlns:r="http://schemas.openxmlformats.org/officeDocument/2006/relationships" xmlns:m="http://schemas.openxmlformats.org/officeDocument/2006/math" xmlns:v="urn:schemas-microsoft-com:vml" xmlns:wp14="http://schemas.microsoft.com/office/word/2010/wordprocessingDrawing" xmlns:wp="http://schemas.openxmlformats.org/drawingml/2006/wordprocessingDrawing" xmlns:w10="urn:schemas-microsoft-com:office:word" xmlns:w="http://schemas.openxmlformats.org/wordprocessingml/2006/main" xmlns:w14="http://schemas.microsoft.com/office/word/2010/wordml" xmlns:w15="http://schemas.microsoft.com/office/word/2012/wordml" xmlns:w16cex="http://schemas.microsoft.com/office/word/2018/wordml/cex" xmlns:w16cid="http://schemas.microsoft.com/office/word/2016/wordml/cid" xmlns:w16="http://schemas.microsoft.com/office/word/2018/wordml" xmlns:w16du="http://schemas.microsoft.com/office/word/2023/wordml/word16du" xmlns:w16sdtdh="http://schemas.microsoft.com/office/word/2020/wordml/sdtdatahash" xmlns:w16sdtfl="http://schemas.microsoft.com/office/word/2024/wordml/sdtformatlock" xmlns:w16se="http://schemas.microsoft.com/office/word/2015/wordml/symex" xmlns:wpg="http://schemas.microsoft.com/office/word/2010/wordprocessingGroup" xmlns:wpi="http://schemas.microsoft.com/office/word/2010/wordprocessingInk" xmlns:wne="http://schemas.microsoft.com/office/word/2006/wordml" xmlns:wps="http://schemas.microsoft.com/office/word/2010/wordprocessingShape" mc:Ignorable="w14 w15 w16se w16cid w16 w16cex w16sdtdh w16sdtfl w16du wp14">
-  <w15:commentEx w15:paraId="4C2B7B12" w15:done="0"/>
-</w15:commentsEx>
-</file>
-
-<file path=word/commentsExtensible.xml><?xml version="1.0" encoding="utf-8"?>
-<w16cex:commentsExtensible xmlns:wpc="http://schemas.microsoft.com/office/word/2010/wordprocessingCanvas" xmlns:cx="http://schemas.microsoft.com/office/drawing/2014/chartex" xmlns:cx1="http://schemas.microsoft.com/office/drawing/2015/9/8/chartex" xmlns:cx2="http://schemas.microsoft.com/office/drawing/2015/10/21/chartex" xmlns:cx3="http://schemas.microsoft.com/office/drawing/2016/5/9/chartex" xmlns:cx4="http://schemas.microsoft.com/office/drawing/2016/5/10/chartex" xmlns:cx5="http://schemas.microsoft.com/office/drawing/2016/5/11/chartex" xmlns:cx6="http://schemas.microsoft.com/office/drawing/2016/5/12/chartex" xmlns:cx7="http://schemas.microsoft.com/office/drawing/2016/5/13/chartex" xmlns:cx8="http://schemas.microsoft.com/office/drawing/2016/5/14/chartex" xmlns:cr="http://schemas.microsoft.com/office/comments/2020/reactions" xmlns:mc="http://schemas.openxmlformats.org/markup-compatibility/2006" xmlns:aink="http://schemas.microsoft.com/office/drawing/2016/ink" xmlns:am3d="http://schemas.microsoft.com/office/drawing/2017/model3d" xmlns:o="urn:schemas-microsoft-com:office:office" xmlns:oel="http://schemas.microsoft.com/office/2019/extlst" xmlns:r="http://schemas.openxmlformats.org/officeDocument/2006/relationships" xmlns:m="http://schemas.openxmlformats.org/officeDocument/2006/math" xmlns:v="urn:schemas-microsoft-com:vml" xmlns:wp14="http://schemas.microsoft.com/office/word/2010/wordprocessingDrawing" xmlns:wp="http://schemas.openxmlformats.org/drawingml/2006/wordprocessingDrawing" xmlns:w10="urn:schemas-microsoft-com:office:word" xmlns:w="http://schemas.openxmlformats.org/wordprocessingml/2006/main" xmlns:w14="http://schemas.microsoft.com/office/word/2010/wordml" xmlns:w15="http://schemas.microsoft.com/office/word/2012/wordml" xmlns:w16cex="http://schemas.microsoft.com/office/word/2018/wordml/cex" xmlns:w16cid="http://schemas.microsoft.com/office/word/2016/wordml/cid" xmlns:w16="http://schemas.microsoft.com/office/word/2018/wordml" xmlns:w16du="http://schemas.microsoft.com/office/word/2023/wordml/word16du" xmlns:w16sdtdh="http://schemas.microsoft.com/office/word/2020/wordml/sdtdatahash" xmlns:w16sdtfl="http://schemas.microsoft.com/office/word/2024/wordml/sdtformatlock" xmlns:w16se="http://schemas.microsoft.com/office/word/2015/wordml/symex" xmlns:wpg="http://schemas.microsoft.com/office/word/2010/wordprocessingGroup" xmlns:wpi="http://schemas.microsoft.com/office/word/2010/wordprocessingInk" xmlns:wne="http://schemas.microsoft.com/office/word/2006/wordml" xmlns:wps="http://schemas.microsoft.com/office/word/2010/wordprocessingShape" mc:Ignorable="w14 w15 w16se w16cid w16 w16cex w16sdtdh w16sdtfl cr w16du wp14">
-  <w16cex:commentExtensible w16cex:durableId="6C0C4990" w16cex:dateUtc="2026-02-01T18:14:00Z"/>
-</w16cex:commentsExtensible>
+<w15:commentsEx xmlns:mc="http://schemas.openxmlformats.org/markup-compatibility/2006" xmlns:w15="http://schemas.microsoft.com/office/word/2012/wordml" mc:Ignorable="w15"/>
 </file>
 
 <file path=word/commentsIds.xml><?xml version="1.0" encoding="utf-8"?>
-<w16cid:commentsIds xmlns:wpc="http://schemas.microsoft.com/office/word/2010/wordprocessingCanvas" xmlns:cx="http://schemas.microsoft.com/office/drawing/2014/chartex" xmlns:cx1="http://schemas.microsoft.com/office/drawing/2015/9/8/chartex" xmlns:cx2="http://schemas.microsoft.com/office/drawing/2015/10/21/chartex" xmlns:cx3="http://schemas.microsoft.com/office/drawing/2016/5/9/chartex" xmlns:cx4="http://schemas.microsoft.com/office/drawing/2016/5/10/chartex" xmlns:cx5="http://schemas.microsoft.com/office/drawing/2016/5/11/chartex" xmlns:cx6="http://schemas.microsoft.com/office/drawing/2016/5/12/chartex" xmlns:cx7="http://schemas.microsoft.com/office/drawing/2016/5/13/chartex" xmlns:cx8="http://schemas.microsoft.com/office/drawing/2016/5/14/chartex" xmlns:mc="http://schemas.openxmlformats.org/markup-compatibility/2006" xmlns:aink="http://schemas.microsoft.com/office/drawing/2016/ink" xmlns:am3d="http://schemas.microsoft.com/office/drawing/2017/model3d" xmlns:o="urn:schemas-microsoft-com:office:office" xmlns:oel="http://schemas.microsoft.com/office/2019/extlst" xmlns:r="http://schemas.openxmlformats.org/officeDocument/2006/relationships" xmlns:m="http://schemas.openxmlformats.org/officeDocument/2006/math" xmlns:v="urn:schemas-microsoft-com:vml" xmlns:wp14="http://schemas.microsoft.com/office/word/2010/wordprocessingDrawing" xmlns:wp="http://schemas.openxmlformats.org/drawingml/2006/wordprocessingDrawing" xmlns:w10="urn:schemas-microsoft-com:office:word" xmlns:w="http://schemas.openxmlformats.org/wordprocessingml/2006/main" xmlns:w14="http://schemas.microsoft.com/office/word/2010/wordml" xmlns:w15="http://schemas.microsoft.com/office/word/2012/wordml" xmlns:w16cex="http://schemas.microsoft.com/office/word/2018/wordml/cex" xmlns:w16cid="http://schemas.microsoft.com/office/word/2016/wordml/cid" xmlns:w16="http://schemas.microsoft.com/office/word/2018/wordml" xmlns:w16du="http://schemas.microsoft.com/office/word/2023/wordml/word16du" xmlns:w16sdtdh="http://schemas.microsoft.com/office/word/2020/wordml/sdtdatahash" xmlns:w16sdtfl="http://schemas.microsoft.com/office/word/2024/wordml/sdtformatlock" xmlns:w16se="http://schemas.microsoft.com/office/word/2015/wordml/symex" xmlns:wpg="http://schemas.microsoft.com/office/word/2010/wordprocessingGroup" xmlns:wpi="http://schemas.microsoft.com/office/word/2010/wordprocessingInk" xmlns:wne="http://schemas.microsoft.com/office/word/2006/wordml" xmlns:wps="http://schemas.microsoft.com/office/word/2010/wordprocessingShape" mc:Ignorable="w14 w15 w16se w16cid w16 w16cex w16sdtdh w16sdtfl w16du wp14">
-  <w16cid:commentId w16cid:paraId="4C2B7B12" w16cid:durableId="6C0C4990"/>
-</w16cid:commentsIds>
+<w16cid:commentsIds xmlns:mc="http://schemas.openxmlformats.org/markup-compatibility/2006" xmlns:w16cid="http://schemas.microsoft.com/office/word/2016/wordml/cid" mc:Ignorable="w16cid"/>
 </file>
 
 <file path=word/endnotes.xml><?xml version="1.0" encoding="utf-8"?>
@@ -10329,11 +9733,7 @@
 </file>
 
 <file path=word/people.xml><?xml version="1.0" encoding="utf-8"?>
-<w15:people xmlns:wpc="http://schemas.microsoft.com/office/word/2010/wordprocessingCanvas" xmlns:cx="http://schemas.microsoft.com/office/drawing/2014/chartex" xmlns:cx1="http://schemas.microsoft.com/office/drawing/2015/9/8/chartex" xmlns:cx2="http://schemas.microsoft.com/office/drawing/2015/10/21/chartex" xmlns:cx3="http://schemas.microsoft.com/office/drawing/2016/5/9/chartex" xmlns:cx4="http://schemas.microsoft.com/office/drawing/2016/5/10/chartex" xmlns:cx5="http://schemas.microsoft.com/office/drawing/2016/5/11/chartex" xmlns:cx6="http://schemas.microsoft.com/office/drawing/2016/5/12/chartex" xmlns:cx7="http://schemas.microsoft.com/office/drawing/2016/5/13/chartex" xmlns:cx8="http://schemas.microsoft.com/office/drawing/2016/5/14/chartex" xmlns:mc="http://schemas.openxmlformats.org/markup-compatibility/2006" xmlns:aink="http://schemas.microsoft.com/office/drawing/2016/ink" xmlns:am3d="http://schemas.microsoft.com/office/drawing/2017/model3d" xmlns:o="urn:schemas-microsoft-com:office:office" xmlns:oel="http://schemas.microsoft.com/office/2019/extlst" xmlns:r="http://schemas.openxmlformats.org/officeDocument/2006/relationships" xmlns:m="http://schemas.openxmlformats.org/officeDocument/2006/math" xmlns:v="urn:schemas-microsoft-com:vml" xmlns:wp14="http://schemas.microsoft.com/office/word/2010/wordprocessingDrawing" xmlns:wp="http://schemas.openxmlformats.org/drawingml/2006/wordprocessingDrawing" xmlns:w10="urn:schemas-microsoft-com:office:word" xmlns:w="http://schemas.openxmlformats.org/wordprocessingml/2006/main" xmlns:w14="http://schemas.microsoft.com/office/word/2010/wordml" xmlns:w15="http://schemas.microsoft.com/office/word/2012/wordml" xmlns:w16cex="http://schemas.microsoft.com/office/word/2018/wordml/cex" xmlns:w16cid="http://schemas.microsoft.com/office/word/2016/wordml/cid" xmlns:w16="http://schemas.microsoft.com/office/word/2018/wordml" xmlns:w16du="http://schemas.microsoft.com/office/word/2023/wordml/word16du" xmlns:w16sdtdh="http://schemas.microsoft.com/office/word/2020/wordml/sdtdatahash" xmlns:w16sdtfl="http://schemas.microsoft.com/office/word/2024/wordml/sdtformatlock" xmlns:w16se="http://schemas.microsoft.com/office/word/2015/wordml/symex" xmlns:wpg="http://schemas.microsoft.com/office/word/2010/wordprocessingGroup" xmlns:wpi="http://schemas.microsoft.com/office/word/2010/wordprocessingInk" xmlns:wne="http://schemas.microsoft.com/office/word/2006/wordml" xmlns:wps="http://schemas.microsoft.com/office/word/2010/wordprocessingShape" mc:Ignorable="w14 w15 w16se w16cid w16 w16cex w16sdtdh w16sdtfl w16du wp14">
-  <w15:person w15:author="Rami Kontio NTIS23K">
-    <w15:presenceInfo w15:providerId="AD" w15:userId="S::rami.kontio@centria.fi::d39bc0ce-e6d4-4cfd-9668-61a3804c260e"/>
-  </w15:person>
-</w15:people>
+<w15:people xmlns:mc="http://schemas.openxmlformats.org/markup-compatibility/2006" xmlns:w15="http://schemas.microsoft.com/office/word/2012/wordml" mc:Ignorable="w15"/>
 </file>
 
 <file path=word/styles.xml><?xml version="1.0" encoding="utf-8"?>

</xml_diff>